<commit_message>
update rapport - fin partie 2
</commit_message>
<xml_diff>
--- a/GOTproject/rapport.docx
+++ b/GOTproject/rapport.docx
@@ -3149,275 +3149,6 @@
     </w:p>
     <w:p>
       <w:pPr>
-        <w:jc w:val="both"/>
-        <w:rPr>
-          <w:rFonts w:ascii="Times New Roman" w:hAnsi="Times New Roman" w:cs="Times New Roman"/>
-        </w:rPr>
-      </w:pPr>
-      <w:r>
-        <w:rPr>
-          <w:rFonts w:ascii="Times New Roman" w:hAnsi="Times New Roman" w:cs="Times New Roman"/>
-        </w:rPr>
-        <w:t xml:space="preserve">Dans le cadre de notre cours de </w:t>
-      </w:r>
-      <w:r>
-        <w:rPr>
-          <w:rFonts w:ascii="Times New Roman" w:hAnsi="Times New Roman" w:cs="Times New Roman"/>
-          <w:i/>
-        </w:rPr>
-        <w:t>Concept Objet</w:t>
-      </w:r>
-      <w:r>
-        <w:rPr>
-          <w:rFonts w:ascii="Times New Roman" w:hAnsi="Times New Roman" w:cs="Times New Roman"/>
-        </w:rPr>
-        <w:t xml:space="preserve">, </w:t>
-      </w:r>
-      <w:r>
-        <w:rPr>
-          <w:rFonts w:ascii="Times New Roman" w:hAnsi="Times New Roman" w:cs="Times New Roman"/>
-        </w:rPr>
-        <w:t>il nous a été demandé de réaliser une simulation discrète à pas de temps constant mettant en place un système multi-agents (SMA).</w:t>
-      </w:r>
-      <w:r>
-        <w:rPr>
-          <w:rFonts w:ascii="Times New Roman" w:hAnsi="Times New Roman" w:cs="Times New Roman"/>
-        </w:rPr>
-        <w:t xml:space="preserve"> Ce projet nous permettra ainsi de mettre en application les nombreux concepts traités durant le cours. </w:t>
-      </w:r>
-    </w:p>
-    <w:p>
-      <w:pPr>
-        <w:jc w:val="both"/>
-        <w:rPr>
-          <w:rFonts w:ascii="Times New Roman" w:hAnsi="Times New Roman" w:cs="Times New Roman"/>
-        </w:rPr>
-      </w:pPr>
-      <w:r>
-        <w:rPr>
-          <w:rFonts w:ascii="Times New Roman" w:hAnsi="Times New Roman" w:cs="Times New Roman"/>
-        </w:rPr>
-        <w:t>N</w:t>
-      </w:r>
-      <w:r>
-        <w:rPr>
-          <w:rFonts w:ascii="Times New Roman" w:hAnsi="Times New Roman" w:cs="Times New Roman"/>
-        </w:rPr>
-        <w:t xml:space="preserve">ous avons réalisé </w:t>
-      </w:r>
-      <w:r>
-        <w:rPr>
-          <w:rFonts w:ascii="Times New Roman" w:hAnsi="Times New Roman" w:cs="Times New Roman"/>
-          <w:i/>
-        </w:rPr>
-        <w:t>Sangsational Simulator</w:t>
-      </w:r>
-      <w:r>
-        <w:rPr>
-          <w:rFonts w:ascii="Times New Roman" w:hAnsi="Times New Roman" w:cs="Times New Roman"/>
-        </w:rPr>
-        <w:t xml:space="preserve">, </w:t>
-      </w:r>
-      <w:r>
-        <w:rPr>
-          <w:rFonts w:ascii="Times New Roman" w:hAnsi="Times New Roman" w:cs="Times New Roman"/>
-        </w:rPr>
-        <w:t xml:space="preserve">un </w:t>
-      </w:r>
-      <w:r>
-        <w:rPr>
-          <w:rFonts w:ascii="Times New Roman" w:hAnsi="Times New Roman" w:cs="Times New Roman"/>
-        </w:rPr>
-        <w:t xml:space="preserve">projet </w:t>
-      </w:r>
-      <w:r>
-        <w:rPr>
-          <w:rFonts w:ascii="Times New Roman" w:hAnsi="Times New Roman" w:cs="Times New Roman"/>
-        </w:rPr>
-        <w:t>mettant en scène</w:t>
-      </w:r>
-      <w:r>
-        <w:rPr>
-          <w:rFonts w:ascii="Times New Roman" w:hAnsi="Times New Roman" w:cs="Times New Roman"/>
-        </w:rPr>
-        <w:t xml:space="preserve"> un microcosme </w:t>
-      </w:r>
-      <w:r>
-        <w:rPr>
-          <w:rFonts w:ascii="Times New Roman" w:hAnsi="Times New Roman" w:cs="Times New Roman"/>
-        </w:rPr>
-        <w:t xml:space="preserve">dans lequel quatre populations inspirées de l’univers de Game Of Thrones évoluent sur une </w:t>
-      </w:r>
-      <w:r>
-        <w:rPr>
-          <w:rFonts w:ascii="Times New Roman" w:hAnsi="Times New Roman" w:cs="Times New Roman"/>
-        </w:rPr>
-        <w:t xml:space="preserve">« carte », </w:t>
-      </w:r>
-      <w:r>
-        <w:rPr>
-          <w:rFonts w:ascii="Times New Roman" w:hAnsi="Times New Roman" w:cs="Times New Roman"/>
-          <w:i/>
-        </w:rPr>
-        <w:t>Westeros</w:t>
-      </w:r>
-      <w:r>
-        <w:rPr>
-          <w:rFonts w:ascii="Times New Roman" w:hAnsi="Times New Roman" w:cs="Times New Roman"/>
-        </w:rPr>
-        <w:t xml:space="preserve">. </w:t>
-      </w:r>
-      <w:r>
-        <w:rPr>
-          <w:rFonts w:ascii="Times New Roman" w:hAnsi="Times New Roman" w:cs="Times New Roman"/>
-        </w:rPr>
-        <w:t xml:space="preserve">Tout comme dans l’œuvre originale, ces factions seront amenées à se battre ou à s’entraider </w:t>
-      </w:r>
-      <w:r>
-        <w:rPr>
-          <w:rFonts w:ascii="Times New Roman" w:hAnsi="Times New Roman" w:cs="Times New Roman"/>
-        </w:rPr>
-        <w:t>dépendamment de</w:t>
-      </w:r>
-      <w:r>
-        <w:rPr>
-          <w:rFonts w:ascii="Times New Roman" w:hAnsi="Times New Roman" w:cs="Times New Roman"/>
-        </w:rPr>
-        <w:t xml:space="preserve"> leurs </w:t>
-      </w:r>
-      <w:r>
-        <w:rPr>
-          <w:rFonts w:ascii="Times New Roman" w:hAnsi="Times New Roman" w:cs="Times New Roman"/>
-        </w:rPr>
-        <w:t xml:space="preserve">rencontres et de leurs </w:t>
-      </w:r>
-      <w:r>
-        <w:rPr>
-          <w:rFonts w:ascii="Times New Roman" w:hAnsi="Times New Roman" w:cs="Times New Roman"/>
-        </w:rPr>
-        <w:t xml:space="preserve">affinités. A l’issu de la simulation, </w:t>
-      </w:r>
-      <w:r>
-        <w:rPr>
-          <w:rFonts w:ascii="Times New Roman" w:hAnsi="Times New Roman" w:cs="Times New Roman"/>
-        </w:rPr>
-        <w:t xml:space="preserve">nous pourrons alors </w:t>
-      </w:r>
-      <w:r>
-        <w:rPr>
-          <w:rFonts w:ascii="Times New Roman" w:hAnsi="Times New Roman" w:cs="Times New Roman"/>
-        </w:rPr>
-        <w:t>découvrir</w:t>
-      </w:r>
-      <w:r>
-        <w:rPr>
-          <w:rFonts w:ascii="Times New Roman" w:hAnsi="Times New Roman" w:cs="Times New Roman"/>
-        </w:rPr>
-        <w:t xml:space="preserve"> la faction la plus apte à régner sur </w:t>
-      </w:r>
-      <w:r>
-        <w:rPr>
-          <w:rFonts w:ascii="Times New Roman" w:hAnsi="Times New Roman" w:cs="Times New Roman"/>
-          <w:i/>
-        </w:rPr>
-        <w:t>Westeros</w:t>
-      </w:r>
-      <w:r>
-        <w:rPr>
-          <w:rFonts w:ascii="Times New Roman" w:hAnsi="Times New Roman" w:cs="Times New Roman"/>
-        </w:rPr>
-        <w:t xml:space="preserve">. </w:t>
-      </w:r>
-    </w:p>
-    <w:p>
-      <w:pPr>
-        <w:jc w:val="both"/>
-        <w:rPr>
-          <w:rFonts w:ascii="Times New Roman" w:hAnsi="Times New Roman" w:cs="Times New Roman"/>
-        </w:rPr>
-      </w:pPr>
-      <w:r>
-        <w:rPr>
-          <w:rFonts w:ascii="Times New Roman" w:hAnsi="Times New Roman" w:cs="Times New Roman"/>
-        </w:rPr>
-        <w:t>Pour en faciliter la gestion, n</w:t>
-      </w:r>
-      <w:r>
-        <w:rPr>
-          <w:rFonts w:ascii="Times New Roman" w:hAnsi="Times New Roman" w:cs="Times New Roman"/>
-        </w:rPr>
-        <w:t xml:space="preserve">ous avons </w:t>
-      </w:r>
-      <w:r>
-        <w:rPr>
-          <w:rFonts w:ascii="Times New Roman" w:hAnsi="Times New Roman" w:cs="Times New Roman"/>
-        </w:rPr>
-        <w:t xml:space="preserve">fait le choix de travailler à deux sur ce projet. Après hésitation avec le Python, le langage de programmation utilisé est le Java, langage sur lequel nous étions toutes deux le plus à l’aise. </w:t>
-      </w:r>
-    </w:p>
-    <w:p>
-      <w:pPr>
-        <w:jc w:val="both"/>
-        <w:rPr>
-          <w:rFonts w:ascii="Times New Roman" w:hAnsi="Times New Roman" w:cs="Times New Roman"/>
-          <w:i/>
-        </w:rPr>
-      </w:pPr>
-    </w:p>
-    <w:p>
-      <w:pPr>
-        <w:jc w:val="both"/>
-        <w:rPr>
-          <w:rFonts w:ascii="Times New Roman" w:hAnsi="Times New Roman" w:cs="Times New Roman"/>
-          <w:i/>
-        </w:rPr>
-      </w:pPr>
-      <w:r>
-        <w:rPr>
-          <w:rFonts w:ascii="Times New Roman" w:hAnsi="Times New Roman" w:cs="Times New Roman"/>
-          <w:i/>
-        </w:rPr>
-        <w:t xml:space="preserve">Nous allons donc vous décrire notre projet, tout d’abord en expliquant les règles de notre simulation, ensuite en </w:t>
-      </w:r>
-      <w:r>
-        <w:rPr>
-          <w:rFonts w:ascii="Times New Roman" w:hAnsi="Times New Roman" w:cs="Times New Roman"/>
-          <w:i/>
-        </w:rPr>
-        <w:t>montrant l’architecture de notre projet, et enfin nous parlerons de certaines fonctions ou code intéressants.</w:t>
-      </w:r>
-    </w:p>
-    <w:p>
-      <w:pPr>
-        <w:pStyle w:val="Titre2"/>
-        <w:numPr>
-          <w:ilvl w:val="0"/>
-          <w:numId w:val="0"/>
-        </w:numPr>
-        <w:ind w:left="994" w:hanging="576"/>
-        <w:rPr>
-          <w:rFonts w:ascii="Times New Roman" w:hAnsi="Times New Roman" w:cs="Times New Roman"/>
-        </w:rPr>
-      </w:pPr>
-      <w:bookmarkStart w:id="1" w:name="_Toc530926951"/>
-      <w:bookmarkStart w:id="2" w:name="_Toc23700329"/>
-      <w:r>
-        <w:rPr>
-          <w:rFonts w:ascii="Times New Roman" w:hAnsi="Times New Roman" w:cs="Times New Roman"/>
-        </w:rPr>
-        <w:t>Brève description</w:t>
-      </w:r>
-      <w:bookmarkEnd w:id="1"/>
-      <w:bookmarkEnd w:id="2"/>
-      <w:r>
-        <w:rPr>
-          <w:rFonts w:ascii="Times New Roman" w:hAnsi="Times New Roman" w:cs="Times New Roman"/>
-        </w:rPr>
-        <w:t xml:space="preserve"> </w:t>
-      </w:r>
-    </w:p>
-    <w:p>
-      <w:pPr>
         <w:pStyle w:val="Default"/>
         <w:spacing w:line="276" w:lineRule="auto"/>
         <w:jc w:val="both"/>
@@ -3433,8 +3164,9 @@
           <w:sz w:val="22"/>
           <w:szCs w:val="22"/>
         </w:rPr>
-        <w:t xml:space="preserve">Ce projet consiste en une simulation discrète à pas de temps constant, adaptée de l’univers de </w:t>
-      </w:r>
+        <w:t xml:space="preserve">Dans le cadre de notre cours de Concept Objet, nous avons réalisé </w:t>
+      </w:r>
+      <w:proofErr w:type="spellStart"/>
       <w:r>
         <w:rPr>
           <w:rFonts w:ascii="Times New Roman" w:hAnsi="Times New Roman" w:cs="Times New Roman"/>
@@ -3442,16 +3174,9 @@
           <w:sz w:val="22"/>
           <w:szCs w:val="22"/>
         </w:rPr>
-        <w:t>Game Of Thrones</w:t>
-      </w:r>
-      <w:r>
-        <w:rPr>
-          <w:rFonts w:ascii="Times New Roman" w:hAnsi="Times New Roman" w:cs="Times New Roman"/>
-          <w:sz w:val="22"/>
-          <w:szCs w:val="22"/>
-        </w:rPr>
-        <w:t xml:space="preserve"> couplé à un système tiré des jeux de rôle où la réussite d’une action dépend de lancers de dés. Comme dans la série </w:t>
-      </w:r>
+        <w:t>Sangsational</w:t>
+      </w:r>
+      <w:proofErr w:type="spellEnd"/>
       <w:r>
         <w:rPr>
           <w:rFonts w:ascii="Times New Roman" w:hAnsi="Times New Roman" w:cs="Times New Roman"/>
@@ -3459,7 +3184,7 @@
           <w:sz w:val="22"/>
           <w:szCs w:val="22"/>
         </w:rPr>
-        <w:t>Game Of Thrones</w:t>
+        <w:t xml:space="preserve"> Simulator</w:t>
       </w:r>
       <w:r>
         <w:rPr>
@@ -3467,7 +3192,95 @@
           <w:sz w:val="22"/>
           <w:szCs w:val="22"/>
         </w:rPr>
-        <w:t xml:space="preserve">, nous retrouvons ainsi les célèbres familles </w:t>
+        <w:t xml:space="preserve">, un projet </w:t>
+      </w:r>
+      <w:r>
+        <w:rPr>
+          <w:rFonts w:ascii="Times New Roman" w:hAnsi="Times New Roman" w:cs="Times New Roman"/>
+          <w:sz w:val="22"/>
+          <w:szCs w:val="22"/>
+        </w:rPr>
+        <w:t>de</w:t>
+      </w:r>
+      <w:r>
+        <w:rPr>
+          <w:rFonts w:ascii="Times New Roman" w:hAnsi="Times New Roman" w:cs="Times New Roman"/>
+          <w:sz w:val="22"/>
+          <w:szCs w:val="22"/>
+        </w:rPr>
+        <w:t xml:space="preserve"> simulation discrète à pas de temps constant</w:t>
+      </w:r>
+      <w:r>
+        <w:rPr>
+          <w:rFonts w:ascii="Times New Roman" w:hAnsi="Times New Roman" w:cs="Times New Roman"/>
+          <w:sz w:val="22"/>
+          <w:szCs w:val="22"/>
+        </w:rPr>
+        <w:t>.</w:t>
+      </w:r>
+    </w:p>
+    <w:p>
+      <w:pPr>
+        <w:pStyle w:val="Default"/>
+        <w:spacing w:line="276" w:lineRule="auto"/>
+        <w:jc w:val="both"/>
+        <w:rPr>
+          <w:rFonts w:ascii="Times New Roman" w:hAnsi="Times New Roman" w:cs="Times New Roman"/>
+          <w:sz w:val="22"/>
+          <w:szCs w:val="22"/>
+        </w:rPr>
+      </w:pPr>
+    </w:p>
+    <w:p>
+      <w:pPr>
+        <w:pStyle w:val="Default"/>
+        <w:spacing w:line="276" w:lineRule="auto"/>
+        <w:jc w:val="both"/>
+        <w:rPr>
+          <w:rFonts w:ascii="Times New Roman" w:hAnsi="Times New Roman" w:cs="Times New Roman"/>
+          <w:sz w:val="22"/>
+          <w:szCs w:val="22"/>
+        </w:rPr>
+      </w:pPr>
+      <w:r>
+        <w:rPr>
+          <w:rFonts w:ascii="Times New Roman" w:hAnsi="Times New Roman" w:cs="Times New Roman"/>
+          <w:sz w:val="22"/>
+          <w:szCs w:val="22"/>
+        </w:rPr>
+        <w:t>Ce projet</w:t>
+      </w:r>
+      <w:r>
+        <w:rPr>
+          <w:rFonts w:ascii="Times New Roman" w:hAnsi="Times New Roman" w:cs="Times New Roman"/>
+          <w:sz w:val="22"/>
+          <w:szCs w:val="22"/>
+        </w:rPr>
+        <w:t xml:space="preserve"> de simulation</w:t>
+      </w:r>
+      <w:r>
+        <w:rPr>
+          <w:rFonts w:ascii="Times New Roman" w:hAnsi="Times New Roman" w:cs="Times New Roman"/>
+          <w:sz w:val="22"/>
+          <w:szCs w:val="22"/>
+        </w:rPr>
+        <w:t xml:space="preserve">, </w:t>
+      </w:r>
+      <w:r>
+        <w:rPr>
+          <w:rFonts w:ascii="Times New Roman" w:hAnsi="Times New Roman" w:cs="Times New Roman"/>
+          <w:sz w:val="22"/>
+          <w:szCs w:val="22"/>
+        </w:rPr>
+        <w:t>inspir</w:t>
+      </w:r>
+      <w:r>
+        <w:rPr>
+          <w:rFonts w:ascii="Times New Roman" w:hAnsi="Times New Roman" w:cs="Times New Roman"/>
+          <w:sz w:val="22"/>
+          <w:szCs w:val="22"/>
+        </w:rPr>
+        <w:t xml:space="preserve">é de l’univers de </w:t>
       </w:r>
       <w:r>
         <w:rPr>
@@ -3476,7 +3289,7 @@
           <w:sz w:val="22"/>
           <w:szCs w:val="22"/>
         </w:rPr>
-        <w:t>Stark, Lannister, Targaryen</w:t>
+        <w:t>Game Of Thrones</w:t>
       </w:r>
       <w:r>
         <w:rPr>
@@ -3484,7 +3297,23 @@
           <w:sz w:val="22"/>
           <w:szCs w:val="22"/>
         </w:rPr>
-        <w:t xml:space="preserve"> et les </w:t>
+        <w:t>,</w:t>
+      </w:r>
+      <w:r>
+        <w:rPr>
+          <w:rFonts w:ascii="Times New Roman" w:hAnsi="Times New Roman" w:cs="Times New Roman"/>
+          <w:sz w:val="22"/>
+          <w:szCs w:val="22"/>
+        </w:rPr>
+        <w:t xml:space="preserve"> </w:t>
+      </w:r>
+      <w:r>
+        <w:rPr>
+          <w:rFonts w:ascii="Times New Roman" w:hAnsi="Times New Roman" w:cs="Times New Roman"/>
+          <w:sz w:val="22"/>
+          <w:szCs w:val="22"/>
+        </w:rPr>
+        <w:t xml:space="preserve">met en scène les célèbres familles </w:t>
       </w:r>
       <w:r>
         <w:rPr>
@@ -3493,16 +3322,9 @@
           <w:sz w:val="22"/>
           <w:szCs w:val="22"/>
         </w:rPr>
-        <w:t>Sauvageons</w:t>
-      </w:r>
-      <w:r>
-        <w:rPr>
-          <w:rFonts w:ascii="Times New Roman" w:hAnsi="Times New Roman" w:cs="Times New Roman"/>
-          <w:sz w:val="22"/>
-          <w:szCs w:val="22"/>
-        </w:rPr>
-        <w:t xml:space="preserve">, sans oublier les redoutables </w:t>
-      </w:r>
+        <w:t xml:space="preserve">Stark, </w:t>
+      </w:r>
+      <w:proofErr w:type="spellStart"/>
       <w:r>
         <w:rPr>
           <w:rFonts w:ascii="Times New Roman" w:hAnsi="Times New Roman" w:cs="Times New Roman"/>
@@ -3510,15 +3332,171 @@
           <w:sz w:val="22"/>
           <w:szCs w:val="22"/>
         </w:rPr>
-        <w:t xml:space="preserve">Marcheurs Blancs </w:t>
-      </w:r>
-      <w:r>
-        <w:rPr>
-          <w:rFonts w:ascii="Times New Roman" w:hAnsi="Times New Roman" w:cs="Times New Roman"/>
+        <w:t>Lannister</w:t>
+      </w:r>
+      <w:proofErr w:type="spellEnd"/>
+      <w:r>
+        <w:rPr>
+          <w:rFonts w:ascii="Times New Roman" w:hAnsi="Times New Roman" w:cs="Times New Roman"/>
+          <w:i/>
           <w:sz w:val="22"/>
           <w:szCs w:val="22"/>
         </w:rPr>
-        <w:t xml:space="preserve">– éléments perturbateurs pouvant compromettre la survie des factions. </w:t>
+        <w:t xml:space="preserve">, </w:t>
+      </w:r>
+      <w:proofErr w:type="spellStart"/>
+      <w:r>
+        <w:rPr>
+          <w:rFonts w:ascii="Times New Roman" w:hAnsi="Times New Roman" w:cs="Times New Roman"/>
+          <w:i/>
+          <w:sz w:val="22"/>
+          <w:szCs w:val="22"/>
+        </w:rPr>
+        <w:t>Targaryen</w:t>
+      </w:r>
+      <w:proofErr w:type="spellEnd"/>
+      <w:r>
+        <w:rPr>
+          <w:rFonts w:ascii="Times New Roman" w:hAnsi="Times New Roman" w:cs="Times New Roman"/>
+          <w:sz w:val="22"/>
+          <w:szCs w:val="22"/>
+        </w:rPr>
+        <w:t xml:space="preserve"> et les </w:t>
+      </w:r>
+      <w:r>
+        <w:rPr>
+          <w:rFonts w:ascii="Times New Roman" w:hAnsi="Times New Roman" w:cs="Times New Roman"/>
+          <w:i/>
+          <w:sz w:val="22"/>
+          <w:szCs w:val="22"/>
+        </w:rPr>
+        <w:t>Sauvageons</w:t>
+      </w:r>
+      <w:r>
+        <w:rPr>
+          <w:rFonts w:ascii="Times New Roman" w:hAnsi="Times New Roman" w:cs="Times New Roman"/>
+          <w:sz w:val="22"/>
+          <w:szCs w:val="22"/>
+        </w:rPr>
+        <w:t xml:space="preserve">, sans oublier les redoutables </w:t>
+      </w:r>
+      <w:r>
+        <w:rPr>
+          <w:rFonts w:ascii="Times New Roman" w:hAnsi="Times New Roman" w:cs="Times New Roman"/>
+          <w:i/>
+          <w:sz w:val="22"/>
+          <w:szCs w:val="22"/>
+        </w:rPr>
+        <w:t xml:space="preserve">Marcheurs Blancs </w:t>
+      </w:r>
+      <w:r>
+        <w:rPr>
+          <w:rFonts w:ascii="Times New Roman" w:hAnsi="Times New Roman" w:cs="Times New Roman"/>
+          <w:sz w:val="22"/>
+          <w:szCs w:val="22"/>
+        </w:rPr>
+        <w:t xml:space="preserve">– éléments perturbateurs pouvant compromettre la survie des factions – sur les terres de </w:t>
+      </w:r>
+      <w:proofErr w:type="spellStart"/>
+      <w:r>
+        <w:rPr>
+          <w:rFonts w:ascii="Times New Roman" w:hAnsi="Times New Roman" w:cs="Times New Roman"/>
+          <w:i/>
+          <w:sz w:val="22"/>
+          <w:szCs w:val="22"/>
+        </w:rPr>
+        <w:t>Westeros</w:t>
+      </w:r>
+      <w:proofErr w:type="spellEnd"/>
+      <w:r>
+        <w:rPr>
+          <w:rFonts w:ascii="Times New Roman" w:hAnsi="Times New Roman" w:cs="Times New Roman"/>
+          <w:sz w:val="22"/>
+          <w:szCs w:val="22"/>
+        </w:rPr>
+        <w:t>.</w:t>
+      </w:r>
+      <w:r>
+        <w:rPr>
+          <w:rFonts w:ascii="Times New Roman" w:hAnsi="Times New Roman" w:cs="Times New Roman"/>
+          <w:sz w:val="22"/>
+          <w:szCs w:val="22"/>
+        </w:rPr>
+        <w:t xml:space="preserve"> </w:t>
+      </w:r>
+      <w:r>
+        <w:rPr>
+          <w:rFonts w:ascii="Times New Roman" w:hAnsi="Times New Roman" w:cs="Times New Roman"/>
+          <w:sz w:val="22"/>
+          <w:szCs w:val="22"/>
+        </w:rPr>
+        <w:t xml:space="preserve">Doté de points d’attaque, de vie et d’expérience, chaque individu évolue sur une carte composée d’obstacles et peut être amené à aider voire à combattre jusque mort s’ensuive les autres personnages. Pour se protéger, chaque population </w:t>
+      </w:r>
+      <w:r>
+        <w:rPr>
+          <w:rFonts w:ascii="Times New Roman" w:hAnsi="Times New Roman" w:cs="Times New Roman"/>
+          <w:sz w:val="22"/>
+          <w:szCs w:val="22"/>
+        </w:rPr>
+        <w:t xml:space="preserve">– </w:t>
+      </w:r>
+      <w:r>
+        <w:rPr>
+          <w:rFonts w:ascii="Times New Roman" w:hAnsi="Times New Roman" w:cs="Times New Roman"/>
+          <w:sz w:val="22"/>
+          <w:szCs w:val="22"/>
+        </w:rPr>
+        <w:t>hormis les Marcheurs Blancs</w:t>
+      </w:r>
+      <w:r>
+        <w:rPr>
+          <w:rFonts w:ascii="Times New Roman" w:hAnsi="Times New Roman" w:cs="Times New Roman"/>
+          <w:sz w:val="22"/>
+          <w:szCs w:val="22"/>
+        </w:rPr>
+        <w:t xml:space="preserve"> – </w:t>
+      </w:r>
+      <w:r>
+        <w:rPr>
+          <w:rFonts w:ascii="Times New Roman" w:hAnsi="Times New Roman" w:cs="Times New Roman"/>
+          <w:sz w:val="22"/>
+          <w:szCs w:val="22"/>
+        </w:rPr>
+        <w:t xml:space="preserve">possède une </w:t>
+      </w:r>
+      <w:proofErr w:type="spellStart"/>
+      <w:r>
+        <w:rPr>
+          <w:rFonts w:ascii="Times New Roman" w:hAnsi="Times New Roman" w:cs="Times New Roman"/>
+          <w:sz w:val="22"/>
+          <w:szCs w:val="22"/>
+        </w:rPr>
+        <w:t>safezone</w:t>
+      </w:r>
+      <w:proofErr w:type="spellEnd"/>
+      <w:r>
+        <w:rPr>
+          <w:rFonts w:ascii="Times New Roman" w:hAnsi="Times New Roman" w:cs="Times New Roman"/>
+          <w:sz w:val="22"/>
+          <w:szCs w:val="22"/>
+        </w:rPr>
+        <w:t xml:space="preserve"> qui lui est propre.</w:t>
+      </w:r>
+      <w:r>
+        <w:rPr>
+          <w:rFonts w:ascii="Times New Roman" w:hAnsi="Times New Roman" w:cs="Times New Roman"/>
+          <w:sz w:val="22"/>
+          <w:szCs w:val="22"/>
+        </w:rPr>
+        <w:t xml:space="preserve"> </w:t>
+      </w:r>
+      <w:r>
+        <w:rPr>
+          <w:rFonts w:ascii="Times New Roman" w:hAnsi="Times New Roman" w:cs="Times New Roman"/>
+          <w:sz w:val="22"/>
+          <w:szCs w:val="22"/>
+        </w:rPr>
+        <w:t xml:space="preserve">En théorie, la simulation se termine lorsqu’il ne reste plus qu’une seule population sur la carte. Néanmoins, la simulation pouvant s’éterniser, un mode de calcul basé sur les caractéristiques finales des individus encore en vie nous permet de déterminer la population gagnante. </w:t>
       </w:r>
     </w:p>
     <w:p>
@@ -3550,39 +3528,31 @@
           <w:sz w:val="22"/>
           <w:szCs w:val="22"/>
         </w:rPr>
-        <w:t>Doté de points d’attaque, de vie et d’expérience, chaque individu évolue sur une carte composée d’obstacles et peut être amené à aider voire à combattre jusque mort s’ensuive les autres personnages. Pour se protéger, chaque population hormis les Marcheurs Blancs possède une safezone qui lui est propre.</w:t>
-      </w:r>
-    </w:p>
-    <w:p>
-      <w:pPr>
-        <w:pStyle w:val="Default"/>
-        <w:spacing w:line="276" w:lineRule="auto"/>
-        <w:jc w:val="both"/>
+        <w:t>Pour faciliter la gestion</w:t>
+      </w:r>
+      <w:r>
         <w:rPr>
           <w:rFonts w:ascii="Times New Roman" w:hAnsi="Times New Roman" w:cs="Times New Roman"/>
           <w:sz w:val="22"/>
           <w:szCs w:val="22"/>
         </w:rPr>
-      </w:pPr>
-    </w:p>
-    <w:p>
-      <w:pPr>
-        <w:pStyle w:val="Default"/>
-        <w:spacing w:line="276" w:lineRule="auto"/>
-        <w:jc w:val="both"/>
+        <w:t xml:space="preserve"> de ce projet</w:t>
+      </w:r>
+      <w:r>
         <w:rPr>
           <w:rFonts w:ascii="Times New Roman" w:hAnsi="Times New Roman" w:cs="Times New Roman"/>
           <w:sz w:val="22"/>
           <w:szCs w:val="22"/>
         </w:rPr>
-      </w:pPr>
+        <w:t>,</w:t>
+      </w:r>
       <w:r>
         <w:rPr>
           <w:rFonts w:ascii="Times New Roman" w:hAnsi="Times New Roman" w:cs="Times New Roman"/>
           <w:sz w:val="22"/>
           <w:szCs w:val="22"/>
         </w:rPr>
-        <w:t xml:space="preserve">En théorie, la simulation se termine lorsqu’il ne reste plus qu’une seule population sur la carte. Néanmoins, la simulation pouvant s’éterniser, un mode de calcul basé sur les caractéristiques finales des individus encore en vie nous permet de déterminer la population gagnante. </w:t>
+        <w:t xml:space="preserve"> nous avons fait le choix de travailler à deux sur ce projet. Après hésitation avec le Python, le langage de programmation utilisé est le Java, langage sur lequel nous étions toutes deux le plus à l’aise. </w:t>
       </w:r>
     </w:p>
     <w:p>
@@ -3602,24 +3572,13 @@
           <w:i/>
         </w:rPr>
       </w:pPr>
-    </w:p>
-    <w:p>
-      <w:pPr>
-        <w:jc w:val="both"/>
+      <w:r>
         <w:rPr>
           <w:rFonts w:ascii="Times New Roman" w:hAnsi="Times New Roman" w:cs="Times New Roman"/>
           <w:i/>
         </w:rPr>
-      </w:pPr>
-    </w:p>
-    <w:p>
-      <w:pPr>
-        <w:jc w:val="both"/>
-        <w:rPr>
-          <w:rFonts w:ascii="Times New Roman" w:hAnsi="Times New Roman" w:cs="Times New Roman"/>
-          <w:i/>
-        </w:rPr>
-      </w:pPr>
+        <w:t>Nous allons donc vous décrire notre projet, tout d’abord en expliquant les règles de notre simulation, ensuite en montrant l’architecture de notre projet, et enfin nous parlerons de certaines fonctions ou code intéressants.</w:t>
+      </w:r>
     </w:p>
     <w:p>
       <w:pPr>
@@ -3638,33 +3597,32 @@
           <w:rFonts w:ascii="Times New Roman" w:hAnsi="Times New Roman" w:cs="Times New Roman"/>
         </w:rPr>
       </w:pPr>
-      <w:bookmarkStart w:id="3" w:name="_Toc530926950"/>
-      <w:bookmarkStart w:id="4" w:name="_Toc23700330"/>
-      <w:r>
-        <w:rPr>
-          <w:rFonts w:ascii="Times New Roman" w:hAnsi="Times New Roman" w:cs="Times New Roman"/>
-        </w:rPr>
-        <w:lastRenderedPageBreak/>
+      <w:bookmarkStart w:id="1" w:name="_Toc530926950"/>
+      <w:bookmarkStart w:id="2" w:name="_Toc23700330"/>
+      <w:r>
+        <w:rPr>
+          <w:rFonts w:ascii="Times New Roman" w:hAnsi="Times New Roman" w:cs="Times New Roman"/>
+        </w:rPr>
         <w:t>Les règles de la simulation</w:t>
       </w:r>
+      <w:bookmarkEnd w:id="1"/>
+      <w:bookmarkEnd w:id="2"/>
+    </w:p>
+    <w:p>
+      <w:pPr>
+        <w:pStyle w:val="Titre2"/>
+        <w:rPr>
+          <w:rFonts w:ascii="Times New Roman" w:hAnsi="Times New Roman" w:cs="Times New Roman"/>
+        </w:rPr>
+      </w:pPr>
+      <w:bookmarkStart w:id="3" w:name="_Toc23700331"/>
+      <w:r>
+        <w:rPr>
+          <w:rFonts w:ascii="Times New Roman" w:hAnsi="Times New Roman" w:cs="Times New Roman"/>
+        </w:rPr>
+        <w:t>La carte</w:t>
+      </w:r>
       <w:bookmarkEnd w:id="3"/>
-      <w:bookmarkEnd w:id="4"/>
-    </w:p>
-    <w:p>
-      <w:pPr>
-        <w:pStyle w:val="Titre2"/>
-        <w:rPr>
-          <w:rFonts w:ascii="Times New Roman" w:hAnsi="Times New Roman" w:cs="Times New Roman"/>
-        </w:rPr>
-      </w:pPr>
-      <w:bookmarkStart w:id="5" w:name="_Toc23700331"/>
-      <w:r>
-        <w:rPr>
-          <w:rFonts w:ascii="Times New Roman" w:hAnsi="Times New Roman" w:cs="Times New Roman"/>
-        </w:rPr>
-        <w:t>La carte</w:t>
-      </w:r>
-      <w:bookmarkEnd w:id="5"/>
     </w:p>
     <w:p>
       <w:pPr>
@@ -3887,14 +3845,15 @@
           <w:rFonts w:ascii="Times New Roman" w:eastAsia="ArialMT" w:hAnsi="Times New Roman" w:cs="Times New Roman"/>
         </w:rPr>
       </w:pPr>
-      <w:bookmarkStart w:id="6" w:name="_Toc23700332"/>
-      <w:r>
-        <w:rPr>
-          <w:rFonts w:ascii="Times New Roman" w:eastAsia="ArialMT" w:hAnsi="Times New Roman" w:cs="Times New Roman"/>
-        </w:rPr>
+      <w:bookmarkStart w:id="4" w:name="_Toc23700332"/>
+      <w:r>
+        <w:rPr>
+          <w:rFonts w:ascii="Times New Roman" w:eastAsia="ArialMT" w:hAnsi="Times New Roman" w:cs="Times New Roman"/>
+        </w:rPr>
+        <w:lastRenderedPageBreak/>
         <w:t>Les safezones</w:t>
       </w:r>
-      <w:bookmarkEnd w:id="6"/>
+      <w:bookmarkEnd w:id="4"/>
     </w:p>
     <w:p>
       <w:pPr>
@@ -4148,14 +4107,14 @@
           <w:rFonts w:ascii="Times New Roman" w:eastAsia="Times New Roman" w:hAnsi="Times New Roman" w:cs="Times New Roman"/>
         </w:rPr>
       </w:pPr>
-      <w:bookmarkStart w:id="7" w:name="_Toc23700333"/>
+      <w:bookmarkStart w:id="5" w:name="_Toc23700333"/>
       <w:r>
         <w:rPr>
           <w:rFonts w:ascii="Times New Roman" w:eastAsia="Times New Roman" w:hAnsi="Times New Roman" w:cs="Times New Roman"/>
         </w:rPr>
         <w:t>Les climats</w:t>
       </w:r>
-      <w:bookmarkEnd w:id="7"/>
+      <w:bookmarkEnd w:id="5"/>
     </w:p>
     <w:p>
       <w:pPr>
@@ -4293,36 +4252,16 @@
     </w:p>
     <w:p>
       <w:pPr>
-        <w:keepNext/>
-        <w:autoSpaceDE w:val="0"/>
-        <w:autoSpaceDN w:val="0"/>
-        <w:adjustRightInd w:val="0"/>
-        <w:spacing w:after="0" w:line="240" w:lineRule="auto"/>
-        <w:jc w:val="center"/>
-      </w:pPr>
-    </w:p>
-    <w:p>
-      <w:pPr>
-        <w:jc w:val="both"/>
-        <w:rPr>
-          <w:rFonts w:ascii="Times New Roman" w:eastAsia="Times New Roman" w:hAnsi="Times New Roman" w:cs="Times New Roman"/>
-        </w:rPr>
-      </w:pPr>
-    </w:p>
-    <w:p/>
-    <w:p>
-      <w:pPr>
         <w:pStyle w:val="Titre2"/>
         <w:rPr>
           <w:rFonts w:ascii="Times New Roman" w:hAnsi="Times New Roman" w:cs="Times New Roman"/>
         </w:rPr>
       </w:pPr>
-      <w:bookmarkStart w:id="8" w:name="_Toc23700334"/>
-      <w:r>
-        <w:rPr>
-          <w:rFonts w:ascii="Times New Roman" w:hAnsi="Times New Roman" w:cs="Times New Roman"/>
-        </w:rPr>
-        <w:lastRenderedPageBreak/>
+      <w:bookmarkStart w:id="6" w:name="_Toc23700334"/>
+      <w:r>
+        <w:rPr>
+          <w:rFonts w:ascii="Times New Roman" w:hAnsi="Times New Roman" w:cs="Times New Roman"/>
+        </w:rPr>
         <w:t xml:space="preserve">Les </w:t>
       </w:r>
       <w:r>
@@ -4331,7 +4270,7 @@
         </w:rPr>
         <w:t>personnages</w:t>
       </w:r>
-      <w:bookmarkEnd w:id="8"/>
+      <w:bookmarkEnd w:id="6"/>
     </w:p>
     <w:p>
       <w:pPr>
@@ -4649,11 +4588,12 @@
           <w:rFonts w:ascii="Times New Roman" w:hAnsi="Times New Roman" w:cs="Times New Roman"/>
         </w:rPr>
       </w:pPr>
-      <w:bookmarkStart w:id="9" w:name="_Toc23700335"/>
-      <w:r>
-        <w:rPr>
-          <w:rFonts w:ascii="Times New Roman" w:hAnsi="Times New Roman" w:cs="Times New Roman"/>
-        </w:rPr>
+      <w:bookmarkStart w:id="7" w:name="_Toc23700335"/>
+      <w:r>
+        <w:rPr>
+          <w:rFonts w:ascii="Times New Roman" w:hAnsi="Times New Roman" w:cs="Times New Roman"/>
+        </w:rPr>
+        <w:lastRenderedPageBreak/>
         <w:t xml:space="preserve">Les </w:t>
       </w:r>
       <w:r>
@@ -4668,7 +4608,7 @@
         </w:rPr>
         <w:t>umains</w:t>
       </w:r>
-      <w:bookmarkEnd w:id="9"/>
+      <w:bookmarkEnd w:id="7"/>
     </w:p>
     <w:p>
       <w:pPr>
@@ -4933,6 +4873,7 @@
         </w:rPr>
         <w:t xml:space="preserve"> regroupant les </w:t>
       </w:r>
+      <w:proofErr w:type="spellStart"/>
       <w:r>
         <w:rPr>
           <w:rFonts w:ascii="Times New Roman" w:hAnsi="Times New Roman" w:cs="Times New Roman"/>
@@ -4940,6 +4881,7 @@
         </w:rPr>
         <w:t>Lannister</w:t>
       </w:r>
+      <w:proofErr w:type="spellEnd"/>
       <w:r>
         <w:rPr>
           <w:rFonts w:ascii="Times New Roman" w:hAnsi="Times New Roman" w:cs="Times New Roman"/>
@@ -5182,7 +5124,6 @@
         <w:rPr>
           <w:rFonts w:ascii="Times New Roman" w:hAnsi="Times New Roman" w:cs="Times New Roman"/>
         </w:rPr>
-        <w:lastRenderedPageBreak/>
         <w:t xml:space="preserve">Chaque être humain commence la simulation au niveau 1. A chaque case traversée et en survivant aux combats, il amasse de l’expérience jusqu’à en avoir 20 points. Une fois ce palier atteint, l’être humain gagne un niveau : son expérience retombe alors à 0 et sa vie et ses points d’attaque augmentent de 5 points. </w:t>
       </w:r>
     </w:p>
@@ -5193,7 +5134,7 @@
           <w:rFonts w:ascii="Times New Roman" w:hAnsi="Times New Roman" w:cs="Times New Roman"/>
         </w:rPr>
       </w:pPr>
-      <w:bookmarkStart w:id="10" w:name="_Toc23700336"/>
+      <w:bookmarkStart w:id="8" w:name="_Toc23700336"/>
       <w:r>
         <w:rPr>
           <w:rFonts w:ascii="Times New Roman" w:hAnsi="Times New Roman" w:cs="Times New Roman"/>
@@ -5224,7 +5165,7 @@
         </w:rPr>
         <w:t>lancs</w:t>
       </w:r>
-      <w:bookmarkEnd w:id="10"/>
+      <w:bookmarkEnd w:id="8"/>
     </w:p>
     <w:p>
       <w:pPr>
@@ -5539,11 +5480,12 @@
           <w:rFonts w:ascii="Times New Roman" w:hAnsi="Times New Roman" w:cs="Times New Roman"/>
         </w:rPr>
       </w:pPr>
-      <w:bookmarkStart w:id="11" w:name="_Toc23700337"/>
-      <w:r>
-        <w:rPr>
-          <w:rFonts w:ascii="Times New Roman" w:hAnsi="Times New Roman" w:cs="Times New Roman"/>
-        </w:rPr>
+      <w:bookmarkStart w:id="9" w:name="_Toc23700337"/>
+      <w:r>
+        <w:rPr>
+          <w:rFonts w:ascii="Times New Roman" w:hAnsi="Times New Roman" w:cs="Times New Roman"/>
+        </w:rPr>
+        <w:lastRenderedPageBreak/>
         <w:t xml:space="preserve">Les déplacements des </w:t>
       </w:r>
       <w:r>
@@ -5552,7 +5494,7 @@
         </w:rPr>
         <w:t>personnages</w:t>
       </w:r>
-      <w:bookmarkEnd w:id="11"/>
+      <w:bookmarkEnd w:id="9"/>
       <w:r>
         <w:rPr>
           <w:rFonts w:ascii="Times New Roman" w:hAnsi="Times New Roman" w:cs="Times New Roman"/>
@@ -5623,7 +5565,31 @@
         <w:rPr>
           <w:rFonts w:ascii="Times New Roman" w:eastAsia="ArialMT" w:hAnsi="Times New Roman" w:cs="Times New Roman"/>
         </w:rPr>
-        <w:t xml:space="preserve">huit points cardinaux de l’espace : </w:t>
+        <w:t>quatre</w:t>
+      </w:r>
+      <w:r>
+        <w:rPr>
+          <w:rFonts w:ascii="Times New Roman" w:eastAsia="ArialMT" w:hAnsi="Times New Roman" w:cs="Times New Roman"/>
+        </w:rPr>
+        <w:t xml:space="preserve"> points cardinaux de l’espace</w:t>
+      </w:r>
+      <w:r>
+        <w:rPr>
+          <w:rFonts w:ascii="Times New Roman" w:eastAsia="ArialMT" w:hAnsi="Times New Roman" w:cs="Times New Roman"/>
+        </w:rPr>
+        <w:t xml:space="preserve"> et </w:t>
+      </w:r>
+      <w:r>
+        <w:rPr>
+          <w:rFonts w:ascii="Times New Roman" w:eastAsia="ArialMT" w:hAnsi="Times New Roman" w:cs="Times New Roman"/>
+        </w:rPr>
+        <w:t>leurs quatre compositions</w:t>
+      </w:r>
+      <w:r>
+        <w:rPr>
+          <w:rFonts w:ascii="Times New Roman" w:eastAsia="ArialMT" w:hAnsi="Times New Roman" w:cs="Times New Roman"/>
+        </w:rPr>
+        <w:t xml:space="preserve"> : </w:t>
       </w:r>
       <w:r>
         <w:rPr>
@@ -6221,42 +6187,6 @@
         <w:jc w:val="both"/>
         <w:rPr>
           <w:rFonts w:ascii="Times New Roman" w:eastAsia="ArialMT" w:hAnsi="Times New Roman" w:cs="Times New Roman"/>
-        </w:rPr>
-      </w:pPr>
-    </w:p>
-    <w:p>
-      <w:pPr>
-        <w:autoSpaceDE w:val="0"/>
-        <w:autoSpaceDN w:val="0"/>
-        <w:adjustRightInd w:val="0"/>
-        <w:spacing w:after="0" w:line="240" w:lineRule="auto"/>
-        <w:jc w:val="both"/>
-        <w:rPr>
-          <w:rFonts w:ascii="Times New Roman" w:eastAsia="ArialMT" w:hAnsi="Times New Roman" w:cs="Times New Roman"/>
-        </w:rPr>
-      </w:pPr>
-    </w:p>
-    <w:p>
-      <w:pPr>
-        <w:autoSpaceDE w:val="0"/>
-        <w:autoSpaceDN w:val="0"/>
-        <w:adjustRightInd w:val="0"/>
-        <w:spacing w:after="0" w:line="240" w:lineRule="auto"/>
-        <w:jc w:val="both"/>
-        <w:rPr>
-          <w:rFonts w:ascii="Times New Roman" w:eastAsia="ArialMT" w:hAnsi="Times New Roman" w:cs="Times New Roman"/>
-        </w:rPr>
-      </w:pPr>
-    </w:p>
-    <w:p>
-      <w:pPr>
-        <w:autoSpaceDE w:val="0"/>
-        <w:autoSpaceDN w:val="0"/>
-        <w:adjustRightInd w:val="0"/>
-        <w:spacing w:after="0" w:line="240" w:lineRule="auto"/>
-        <w:jc w:val="both"/>
-        <w:rPr>
-          <w:rFonts w:ascii="Times New Roman" w:eastAsia="ArialMT" w:hAnsi="Times New Roman" w:cs="Times New Roman"/>
           <w:b/>
           <w:u w:val="single"/>
         </w:rPr>
@@ -6267,11 +6197,8 @@
           <w:b/>
           <w:u w:val="single"/>
         </w:rPr>
-        <w:lastRenderedPageBreak/>
         <w:t>Cas particuliers :</w:t>
       </w:r>
-      <w:bookmarkStart w:id="12" w:name="_GoBack"/>
-      <w:bookmarkEnd w:id="12"/>
     </w:p>
     <w:p>
       <w:pPr>
@@ -6369,7 +6296,7 @@
           <w:rFonts w:ascii="Times New Roman" w:eastAsia="ArialMT" w:hAnsi="Times New Roman" w:cs="Times New Roman"/>
         </w:rPr>
       </w:pPr>
-      <w:bookmarkStart w:id="13" w:name="_Toc23700338"/>
+      <w:bookmarkStart w:id="10" w:name="_Toc23700338"/>
       <w:r>
         <w:rPr>
           <w:rFonts w:ascii="Times New Roman" w:eastAsia="ArialMT" w:hAnsi="Times New Roman" w:cs="Times New Roman"/>
@@ -6382,7 +6309,7 @@
         </w:rPr>
         <w:t>personnages</w:t>
       </w:r>
-      <w:bookmarkEnd w:id="13"/>
+      <w:bookmarkEnd w:id="10"/>
     </w:p>
     <w:p>
       <w:pPr>
@@ -6774,6 +6701,7 @@
         <w:rPr>
           <w:rFonts w:ascii="Times New Roman" w:hAnsi="Times New Roman" w:cs="Times New Roman"/>
         </w:rPr>
+        <w:lastRenderedPageBreak/>
         <w:t>Rencontre entre m</w:t>
       </w:r>
       <w:r>
@@ -6802,7 +6730,7 @@
           <w:rFonts w:ascii="Times New Roman" w:eastAsia="ArialMT" w:hAnsi="Times New Roman" w:cs="Times New Roman"/>
         </w:rPr>
       </w:pPr>
-      <w:bookmarkStart w:id="14" w:name="_Toc23700339"/>
+      <w:bookmarkStart w:id="11" w:name="_Toc23700339"/>
       <w:r>
         <w:rPr>
           <w:rFonts w:ascii="Times New Roman" w:eastAsia="ArialMT" w:hAnsi="Times New Roman" w:cs="Times New Roman"/>
@@ -6815,7 +6743,7 @@
         </w:rPr>
         <w:t>combats</w:t>
       </w:r>
-      <w:bookmarkEnd w:id="14"/>
+      <w:bookmarkEnd w:id="11"/>
     </w:p>
     <w:p>
       <w:pPr>
@@ -7235,7 +7163,6 @@
         <w:rPr>
           <w:rFonts w:ascii="Times New Roman" w:hAnsi="Times New Roman" w:cs="Times New Roman"/>
         </w:rPr>
-        <w:lastRenderedPageBreak/>
         <w:t xml:space="preserve">Le combat se termine lorsqu’un des deux personnages </w:t>
       </w:r>
       <w:r>
@@ -7258,14 +7185,14 @@
           <w:rFonts w:ascii="Times New Roman" w:hAnsi="Times New Roman" w:cs="Times New Roman"/>
         </w:rPr>
       </w:pPr>
-      <w:bookmarkStart w:id="15" w:name="_Toc23700340"/>
+      <w:bookmarkStart w:id="12" w:name="_Toc23700340"/>
       <w:r>
         <w:rPr>
           <w:rFonts w:ascii="Times New Roman" w:hAnsi="Times New Roman" w:cs="Times New Roman"/>
         </w:rPr>
         <w:t>Les conditions de fin</w:t>
       </w:r>
-      <w:bookmarkEnd w:id="15"/>
+      <w:bookmarkEnd w:id="12"/>
     </w:p>
     <w:p>
       <w:pPr>
@@ -7370,20 +7297,56 @@
         <w:rPr>
           <w:rFonts w:ascii="Times New Roman" w:hAnsi="Times New Roman" w:cs="Times New Roman"/>
         </w:rPr>
-        <w:t xml:space="preserve">Il ne reste plus que des personnes d’une région (famille du Nord ou famille du Sud) – la famille avec le plus de représentants gagne le pouvoir. En cas d’égalité, </w:t>
-      </w:r>
-      <w:r>
-        <w:rPr>
-          <w:rFonts w:ascii="Times New Roman" w:hAnsi="Times New Roman" w:cs="Times New Roman"/>
-        </w:rPr>
-        <w:t>nous nous servons du nombre de personnages tués par les factions considérées pour établir un classement</w:t>
-      </w:r>
-      <w:r>
-        <w:rPr>
-          <w:rFonts w:ascii="Times New Roman" w:hAnsi="Times New Roman" w:cs="Times New Roman"/>
-        </w:rPr>
-        <w:t>.</w:t>
-      </w:r>
+        <w:t>Il ne reste plus que des personnes d’une région (famille du Nord ou famille du Sud) – la famille avec le plus de représentants gagne le pouvoir. En cas d’égalité, nous nous servons du nombre de personnages tués par les factions considérées pour établir un classement.</w:t>
+      </w:r>
+    </w:p>
+    <w:p>
+      <w:pPr>
+        <w:pStyle w:val="Paragraphedeliste"/>
+        <w:rPr>
+          <w:rFonts w:ascii="Times New Roman" w:hAnsi="Times New Roman" w:cs="Times New Roman"/>
+        </w:rPr>
+      </w:pPr>
+    </w:p>
+    <w:p>
+      <w:pPr>
+        <w:jc w:val="both"/>
+        <w:rPr>
+          <w:rFonts w:ascii="Times New Roman" w:hAnsi="Times New Roman" w:cs="Times New Roman"/>
+        </w:rPr>
+      </w:pPr>
+    </w:p>
+    <w:p>
+      <w:pPr>
+        <w:jc w:val="both"/>
+        <w:rPr>
+          <w:rFonts w:ascii="Times New Roman" w:hAnsi="Times New Roman" w:cs="Times New Roman"/>
+        </w:rPr>
+      </w:pPr>
+    </w:p>
+    <w:p>
+      <w:pPr>
+        <w:jc w:val="both"/>
+        <w:rPr>
+          <w:rFonts w:ascii="Times New Roman" w:hAnsi="Times New Roman" w:cs="Times New Roman"/>
+        </w:rPr>
+      </w:pPr>
+    </w:p>
+    <w:p>
+      <w:pPr>
+        <w:jc w:val="both"/>
+        <w:rPr>
+          <w:rFonts w:ascii="Times New Roman" w:hAnsi="Times New Roman" w:cs="Times New Roman"/>
+        </w:rPr>
+      </w:pPr>
+    </w:p>
+    <w:p>
+      <w:pPr>
+        <w:jc w:val="both"/>
+        <w:rPr>
+          <w:rFonts w:ascii="Times New Roman" w:hAnsi="Times New Roman" w:cs="Times New Roman"/>
+        </w:rPr>
+      </w:pPr>
     </w:p>
     <w:p>
       <w:pPr>
@@ -7393,22 +7356,23 @@
           <w:rFonts w:ascii="Times New Roman" w:hAnsi="Times New Roman" w:cs="Times New Roman"/>
         </w:rPr>
       </w:pPr>
-      <w:bookmarkStart w:id="16" w:name="_Toc530926953"/>
-      <w:bookmarkStart w:id="17" w:name="_Toc23700341"/>
-      <w:r>
-        <w:rPr>
-          <w:rFonts w:ascii="Times New Roman" w:hAnsi="Times New Roman" w:cs="Times New Roman"/>
-        </w:rPr>
+      <w:bookmarkStart w:id="13" w:name="_Toc530926953"/>
+      <w:bookmarkStart w:id="14" w:name="_Toc23700341"/>
+      <w:r>
+        <w:rPr>
+          <w:rFonts w:ascii="Times New Roman" w:hAnsi="Times New Roman" w:cs="Times New Roman"/>
+        </w:rPr>
+        <w:lastRenderedPageBreak/>
         <w:t xml:space="preserve">Déroulement </w:t>
       </w:r>
-      <w:bookmarkEnd w:id="16"/>
+      <w:bookmarkEnd w:id="13"/>
       <w:r>
         <w:rPr>
           <w:rFonts w:ascii="Times New Roman" w:hAnsi="Times New Roman" w:cs="Times New Roman"/>
         </w:rPr>
         <w:t>d’une simulation</w:t>
       </w:r>
-      <w:bookmarkEnd w:id="17"/>
+      <w:bookmarkEnd w:id="14"/>
     </w:p>
     <w:p>
       <w:pPr>
@@ -7417,14 +7381,14 @@
           <w:rFonts w:ascii="Times New Roman" w:eastAsia="ArialMT" w:hAnsi="Times New Roman" w:cs="Times New Roman"/>
         </w:rPr>
       </w:pPr>
-      <w:bookmarkStart w:id="18" w:name="_Toc23700342"/>
+      <w:bookmarkStart w:id="15" w:name="_Toc23700342"/>
       <w:r>
         <w:rPr>
           <w:rFonts w:ascii="Times New Roman" w:eastAsia="ArialMT" w:hAnsi="Times New Roman" w:cs="Times New Roman"/>
         </w:rPr>
         <w:t>Fonctionnement global</w:t>
       </w:r>
-      <w:bookmarkEnd w:id="18"/>
+      <w:bookmarkEnd w:id="15"/>
     </w:p>
     <w:p>
       <w:pPr>
@@ -7608,6 +7572,15 @@
     </w:p>
     <w:p>
       <w:pPr>
+        <w:pStyle w:val="Paragraphedeliste"/>
+        <w:jc w:val="both"/>
+        <w:rPr>
+          <w:rFonts w:ascii="Times New Roman" w:hAnsi="Times New Roman" w:cs="Times New Roman"/>
+        </w:rPr>
+      </w:pPr>
+    </w:p>
+    <w:p>
+      <w:pPr>
         <w:jc w:val="both"/>
         <w:rPr>
           <w:rFonts w:ascii="Times New Roman" w:hAnsi="Times New Roman" w:cs="Times New Roman"/>
@@ -7654,19 +7627,7 @@
         <w:rPr>
           <w:rFonts w:ascii="Times New Roman" w:hAnsi="Times New Roman" w:cs="Times New Roman"/>
         </w:rPr>
-        <w:t>Tout d’abord l’utilisateur voit la génération de la carte</w:t>
-      </w:r>
-      <w:r>
-        <w:rPr>
-          <w:rFonts w:ascii="Times New Roman" w:hAnsi="Times New Roman" w:cs="Times New Roman"/>
-        </w:rPr>
-        <w:t xml:space="preserve"> (positionnement des obstacles et attribution des safezones)</w:t>
-      </w:r>
-      <w:r>
-        <w:rPr>
-          <w:rFonts w:ascii="Times New Roman" w:hAnsi="Times New Roman" w:cs="Times New Roman"/>
-        </w:rPr>
-        <w:t xml:space="preserve"> et le positionnement des personnages. Il peut aussi prendre connaissance des caractéristiques communes aux différentes populations (avec héritage). </w:t>
+        <w:t xml:space="preserve">Tout d’abord l’utilisateur voit la génération de la carte (positionnement des obstacles et attribution des safezones) et le positionnement des personnages. Il peut aussi prendre connaissance des caractéristiques communes aux différentes populations (avec héritage). </w:t>
       </w:r>
     </w:p>
     <w:p>
@@ -7694,7 +7655,19 @@
         <w:rPr>
           <w:rFonts w:ascii="Times New Roman" w:eastAsia="Times New Roman" w:hAnsi="Times New Roman" w:cs="Times New Roman"/>
         </w:rPr>
-        <w:t xml:space="preserve">Ensuite, la simulation se déroule au tour par tour – voir détail au point suivant. </w:t>
+        <w:t xml:space="preserve">Ensuite, la simulation se déroule au tour par tour – voir détail au point </w:t>
+      </w:r>
+      <w:r>
+        <w:rPr>
+          <w:rFonts w:ascii="Times New Roman" w:eastAsia="Times New Roman" w:hAnsi="Times New Roman" w:cs="Times New Roman"/>
+        </w:rPr>
+        <w:t>2.2</w:t>
+      </w:r>
+      <w:r>
+        <w:rPr>
+          <w:rFonts w:ascii="Times New Roman" w:eastAsia="Times New Roman" w:hAnsi="Times New Roman" w:cs="Times New Roman"/>
+        </w:rPr>
+        <w:t xml:space="preserve">. </w:t>
       </w:r>
     </w:p>
     <w:p>
@@ -7722,32 +7695,7 @@
         <w:rPr>
           <w:rFonts w:ascii="Times New Roman" w:hAnsi="Times New Roman" w:cs="Times New Roman"/>
         </w:rPr>
-        <w:lastRenderedPageBreak/>
-        <w:t xml:space="preserve">A la fin d’une simulation, </w:t>
-      </w:r>
-      <w:r>
-        <w:rPr>
-          <w:rFonts w:ascii="Times New Roman" w:hAnsi="Times New Roman" w:cs="Times New Roman"/>
-        </w:rPr>
-        <w:t xml:space="preserve">l’utilisateur prend connaissance du gagnant et voit les statistiques de la simulation. Il peut retrouver </w:t>
-      </w:r>
-      <w:r>
-        <w:rPr>
-          <w:rFonts w:ascii="Times New Roman" w:hAnsi="Times New Roman" w:cs="Times New Roman"/>
-        </w:rPr>
-        <w:t>l’ensemble des événements notables</w:t>
-      </w:r>
-      <w:r>
-        <w:rPr>
-          <w:rFonts w:ascii="Times New Roman" w:hAnsi="Times New Roman" w:cs="Times New Roman"/>
-        </w:rPr>
-        <w:t xml:space="preserve"> qui sont répertoriés</w:t>
-      </w:r>
-      <w:r>
-        <w:rPr>
-          <w:rFonts w:ascii="Times New Roman" w:hAnsi="Times New Roman" w:cs="Times New Roman"/>
-        </w:rPr>
-        <w:t xml:space="preserve"> dans un fichier de logs.</w:t>
+        <w:t>A la fin d’une simulation, l’utilisateur prend connaissance du gagnant et voit les statistiques de la simulation. Il peut retrouver l’ensemble des événements notables qui sont répertoriés dans un fichier de logs.</w:t>
       </w:r>
       <w:r>
         <w:rPr>
@@ -7770,7 +7718,6 @@
         <w:t xml:space="preserve">Il revient ensuite au menu d’où il peut quitter le programme ou lancer une nouvelle simulation. </w:t>
       </w:r>
     </w:p>
-    <w:p/>
     <w:p>
       <w:pPr>
         <w:pStyle w:val="Titre2"/>
@@ -7778,7 +7725,7 @@
           <w:rFonts w:ascii="Times New Roman" w:eastAsia="ArialMT" w:hAnsi="Times New Roman" w:cs="Times New Roman"/>
         </w:rPr>
       </w:pPr>
-      <w:bookmarkStart w:id="19" w:name="_Toc23700343"/>
+      <w:bookmarkStart w:id="16" w:name="_Toc23700343"/>
       <w:r>
         <w:rPr>
           <w:rFonts w:ascii="Times New Roman" w:eastAsia="ArialMT" w:hAnsi="Times New Roman" w:cs="Times New Roman"/>
@@ -7795,9 +7742,9 @@
         <w:rPr>
           <w:rFonts w:ascii="Times New Roman" w:eastAsia="ArialMT" w:hAnsi="Times New Roman" w:cs="Times New Roman"/>
         </w:rPr>
-        <w:t xml:space="preserve"> (1 tour)</w:t>
-      </w:r>
-      <w:bookmarkEnd w:id="19"/>
+        <w:t xml:space="preserve"> </w:t>
+      </w:r>
+      <w:bookmarkEnd w:id="16"/>
     </w:p>
     <w:p>
       <w:pPr>
@@ -7822,6 +7769,12 @@
           <w:rFonts w:ascii="Times New Roman" w:eastAsia="ArialMT" w:hAnsi="Times New Roman" w:cs="Times New Roman"/>
         </w:rPr>
       </w:pPr>
+      <w:r>
+        <w:rPr>
+          <w:rFonts w:ascii="Times New Roman" w:eastAsia="ArialMT" w:hAnsi="Times New Roman" w:cs="Times New Roman"/>
+        </w:rPr>
+        <w:t>La simulation se déroule sur un nombre de tours compris entre 1 et le maximum défini par le scénario :</w:t>
+      </w:r>
     </w:p>
     <w:p>
       <w:pPr>
@@ -7834,108 +7787,156 @@
           <w:rFonts w:ascii="Times New Roman" w:eastAsia="ArialMT" w:hAnsi="Times New Roman" w:cs="Times New Roman"/>
         </w:rPr>
       </w:pPr>
-      <w:proofErr w:type="gramStart"/>
-      <w:r>
-        <w:rPr>
-          <w:rFonts w:ascii="Times New Roman" w:eastAsia="ArialMT" w:hAnsi="Times New Roman" w:cs="Times New Roman"/>
-        </w:rPr>
-        <w:t>diagramme</w:t>
-      </w:r>
-      <w:proofErr w:type="gramEnd"/>
-      <w:r>
-        <w:rPr>
-          <w:rFonts w:ascii="Times New Roman" w:eastAsia="ArialMT" w:hAnsi="Times New Roman" w:cs="Times New Roman"/>
-        </w:rPr>
-        <w:t xml:space="preserve"> d’activité qui représentera les instructions importantes de l’algorithme “global” de la simulation (ceci comprend la boucle principale manipulant le pas de temps et la boucle qui gère le déplacement des individus).</w:t>
-      </w:r>
-    </w:p>
-    <w:p>
-      <w:pPr>
-        <w:rPr>
-          <w:rFonts w:ascii="Times New Roman" w:hAnsi="Times New Roman" w:cs="Times New Roman"/>
-        </w:rPr>
-      </w:pPr>
-    </w:p>
-    <w:p>
-      <w:pPr>
-        <w:pStyle w:val="Titre2"/>
+    </w:p>
+    <w:p>
+      <w:pPr>
+        <w:pStyle w:val="Paragraphedeliste"/>
         <w:numPr>
-          <w:ilvl w:val="1"/>
-          <w:numId w:val="43"/>
+          <w:ilvl w:val="0"/>
+          <w:numId w:val="46"/>
         </w:numPr>
-        <w:rPr>
-          <w:rFonts w:ascii="Times New Roman" w:eastAsia="ArialMT" w:hAnsi="Times New Roman" w:cs="Times New Roman"/>
-        </w:rPr>
-      </w:pPr>
-      <w:bookmarkStart w:id="20" w:name="_Toc23700344"/>
-      <w:r>
-        <w:rPr>
-          <w:rFonts w:ascii="Times New Roman" w:eastAsia="ArialMT" w:hAnsi="Times New Roman" w:cs="Times New Roman"/>
-        </w:rPr>
-        <w:t>Déroulé d’un tour pour un personnage</w:t>
-      </w:r>
-      <w:bookmarkEnd w:id="20"/>
-    </w:p>
-    <w:p>
-      <w:pPr>
         <w:autoSpaceDE w:val="0"/>
         <w:autoSpaceDN w:val="0"/>
         <w:adjustRightInd w:val="0"/>
         <w:spacing w:after="0" w:line="240" w:lineRule="auto"/>
-        <w:rPr>
-          <w:rFonts w:ascii="Times New Roman" w:eastAsia="ArialMT" w:hAnsi="Times New Roman" w:cs="Times New Roman"/>
-        </w:rPr>
-      </w:pPr>
-      <w:proofErr w:type="gramStart"/>
-      <w:r>
-        <w:rPr>
-          <w:rFonts w:ascii="Times New Roman" w:eastAsia="ArialMT" w:hAnsi="Times New Roman" w:cs="Times New Roman"/>
-        </w:rPr>
-        <w:t>diagramme</w:t>
-      </w:r>
-      <w:proofErr w:type="gramEnd"/>
-      <w:r>
-        <w:rPr>
-          <w:rFonts w:ascii="Times New Roman" w:eastAsia="ArialMT" w:hAnsi="Times New Roman" w:cs="Times New Roman"/>
-        </w:rPr>
-        <w:t xml:space="preserve"> d’états-transitions (e.g., à propos des états pris par les individus en</w:t>
-      </w:r>
-    </w:p>
-    <w:p>
-      <w:pPr>
-        <w:rPr>
-          <w:rFonts w:ascii="Times New Roman" w:eastAsia="ArialMT" w:hAnsi="Times New Roman" w:cs="Times New Roman"/>
-        </w:rPr>
-      </w:pPr>
-      <w:proofErr w:type="gramStart"/>
-      <w:r>
-        <w:rPr>
-          <w:rFonts w:ascii="Times New Roman" w:eastAsia="ArialMT" w:hAnsi="Times New Roman" w:cs="Times New Roman"/>
-        </w:rPr>
-        <w:t>fonction</w:t>
-      </w:r>
-      <w:proofErr w:type="gramEnd"/>
-      <w:r>
-        <w:rPr>
-          <w:rFonts w:ascii="Times New Roman" w:eastAsia="ArialMT" w:hAnsi="Times New Roman" w:cs="Times New Roman"/>
-        </w:rPr>
-        <w:t xml:space="preserve"> de ce qui leur arrive)</w:t>
-      </w:r>
-    </w:p>
-    <w:p>
-      <w:pPr>
+        <w:jc w:val="both"/>
+        <w:rPr>
+          <w:rFonts w:ascii="Times New Roman" w:eastAsia="ArialMT" w:hAnsi="Times New Roman" w:cs="Times New Roman"/>
+        </w:rPr>
+      </w:pPr>
+      <w:r>
+        <w:rPr>
+          <w:rFonts w:ascii="Times New Roman" w:eastAsia="ArialMT" w:hAnsi="Times New Roman" w:cs="Times New Roman"/>
+        </w:rPr>
+        <w:t xml:space="preserve">A chaque nouveau tour, on commence par déterminer aléatoirement l’ordre de prise en charge des personnages. </w:t>
+      </w:r>
+    </w:p>
+    <w:p>
+      <w:pPr>
+        <w:pStyle w:val="Paragraphedeliste"/>
         <w:autoSpaceDE w:val="0"/>
         <w:autoSpaceDN w:val="0"/>
         <w:adjustRightInd w:val="0"/>
         <w:spacing w:after="0" w:line="240" w:lineRule="auto"/>
-        <w:rPr>
-          <w:rFonts w:ascii="Times New Roman" w:eastAsia="ArialMT" w:hAnsi="Times New Roman" w:cs="Times New Roman"/>
+        <w:jc w:val="both"/>
+        <w:rPr>
+          <w:rFonts w:ascii="Times New Roman" w:eastAsia="ArialMT" w:hAnsi="Times New Roman" w:cs="Times New Roman"/>
+        </w:rPr>
+      </w:pPr>
+    </w:p>
+    <w:p>
+      <w:pPr>
+        <w:pStyle w:val="Paragraphedeliste"/>
+        <w:numPr>
+          <w:ilvl w:val="0"/>
+          <w:numId w:val="46"/>
+        </w:numPr>
+        <w:autoSpaceDE w:val="0"/>
+        <w:autoSpaceDN w:val="0"/>
+        <w:adjustRightInd w:val="0"/>
+        <w:spacing w:after="0" w:line="240" w:lineRule="auto"/>
+        <w:jc w:val="both"/>
+        <w:rPr>
+          <w:rFonts w:ascii="Times New Roman" w:eastAsia="ArialMT" w:hAnsi="Times New Roman" w:cs="Times New Roman"/>
+        </w:rPr>
+      </w:pPr>
+      <w:r>
+        <w:rPr>
+          <w:rFonts w:ascii="Times New Roman" w:eastAsia="ArialMT" w:hAnsi="Times New Roman" w:cs="Times New Roman"/>
+        </w:rPr>
+        <w:t xml:space="preserve">Les personnages encore en vie se déplacent ensuite un par un sur la carte tandis que ceux qui sont morts sont retirés de la liste. Si ce tour correspond à l’arrivée d’un marcheur blanc, celui-ci est ajouté à la liste de personnages et apparait alors sur la carte – à condition qu’il y reste de la place.  </w:t>
+      </w:r>
+    </w:p>
+    <w:p>
+      <w:pPr>
+        <w:autoSpaceDE w:val="0"/>
+        <w:autoSpaceDN w:val="0"/>
+        <w:adjustRightInd w:val="0"/>
+        <w:spacing w:after="0" w:line="240" w:lineRule="auto"/>
+        <w:jc w:val="both"/>
+        <w:rPr>
+          <w:rFonts w:ascii="Times New Roman" w:eastAsia="ArialMT" w:hAnsi="Times New Roman" w:cs="Times New Roman"/>
+        </w:rPr>
+      </w:pPr>
+    </w:p>
+    <w:p>
+      <w:pPr>
+        <w:pStyle w:val="Paragraphedeliste"/>
+        <w:numPr>
+          <w:ilvl w:val="0"/>
+          <w:numId w:val="46"/>
+        </w:numPr>
+        <w:autoSpaceDE w:val="0"/>
+        <w:autoSpaceDN w:val="0"/>
+        <w:adjustRightInd w:val="0"/>
+        <w:spacing w:after="0" w:line="240" w:lineRule="auto"/>
+        <w:jc w:val="both"/>
+        <w:rPr>
+          <w:rFonts w:ascii="Times New Roman" w:eastAsia="ArialMT" w:hAnsi="Times New Roman" w:cs="Times New Roman"/>
+        </w:rPr>
+      </w:pPr>
+      <w:r>
+        <w:rPr>
+          <w:rFonts w:ascii="Times New Roman" w:eastAsia="ArialMT" w:hAnsi="Times New Roman" w:cs="Times New Roman"/>
+        </w:rPr>
+        <w:lastRenderedPageBreak/>
+        <w:t>A chaque fin de tour, on vérifie les conditions de fin</w:t>
+      </w:r>
+      <w:r>
+        <w:rPr>
+          <w:rFonts w:ascii="Times New Roman" w:eastAsia="ArialMT" w:hAnsi="Times New Roman" w:cs="Times New Roman"/>
+        </w:rPr>
+        <w:t> : dernier tour atteint</w:t>
+      </w:r>
+      <w:r>
+        <w:rPr>
+          <w:rFonts w:ascii="Times New Roman" w:eastAsia="ArialMT" w:hAnsi="Times New Roman" w:cs="Times New Roman"/>
+        </w:rPr>
+        <w:t xml:space="preserve"> ou conditions énoncées au point 1.6</w:t>
+      </w:r>
+      <w:r>
+        <w:rPr>
+          <w:rFonts w:ascii="Times New Roman" w:eastAsia="ArialMT" w:hAnsi="Times New Roman" w:cs="Times New Roman"/>
+        </w:rPr>
+        <w:t xml:space="preserve"> remplies</w:t>
+      </w:r>
+      <w:r>
+        <w:rPr>
+          <w:rFonts w:ascii="Times New Roman" w:eastAsia="ArialMT" w:hAnsi="Times New Roman" w:cs="Times New Roman"/>
+        </w:rPr>
+        <w:t>.</w:t>
+      </w:r>
+    </w:p>
+    <w:p>
+      <w:pPr>
+        <w:autoSpaceDE w:val="0"/>
+        <w:autoSpaceDN w:val="0"/>
+        <w:adjustRightInd w:val="0"/>
+        <w:spacing w:after="0" w:line="240" w:lineRule="auto"/>
+        <w:jc w:val="both"/>
+        <w:rPr>
+          <w:rFonts w:ascii="Times New Roman" w:eastAsia="ArialMT" w:hAnsi="Times New Roman" w:cs="Times New Roman"/>
+          <w:i/>
+        </w:rPr>
+      </w:pPr>
+    </w:p>
+    <w:p>
+      <w:pPr>
+        <w:autoSpaceDE w:val="0"/>
+        <w:autoSpaceDN w:val="0"/>
+        <w:adjustRightInd w:val="0"/>
+        <w:spacing w:after="0" w:line="240" w:lineRule="auto"/>
+        <w:jc w:val="both"/>
+        <w:rPr>
+          <w:rFonts w:ascii="Times New Roman" w:eastAsia="ArialMT" w:hAnsi="Times New Roman" w:cs="Times New Roman"/>
+          <w:i/>
         </w:rPr>
       </w:pPr>
       <w:proofErr w:type="gramStart"/>
       <w:r>
         <w:rPr>
           <w:rFonts w:ascii="Times New Roman" w:eastAsia="ArialMT" w:hAnsi="Times New Roman" w:cs="Times New Roman"/>
+          <w:i/>
         </w:rPr>
         <w:t>diagramme</w:t>
       </w:r>
@@ -7943,44 +7944,93 @@
       <w:r>
         <w:rPr>
           <w:rFonts w:ascii="Times New Roman" w:eastAsia="ArialMT" w:hAnsi="Times New Roman" w:cs="Times New Roman"/>
+          <w:i/>
+        </w:rPr>
+        <w:t xml:space="preserve"> d’activité qui représentera les instructions importantes de l’algorithme “global” de la simulation (ceci comprend la boucle principale manipulant le pas de temps et la boucle qui gère le déplacement des individus).</w:t>
+      </w:r>
+    </w:p>
+    <w:p>
+      <w:pPr>
+        <w:pStyle w:val="Titre2"/>
+        <w:rPr>
+          <w:rFonts w:ascii="Times New Roman" w:eastAsia="ArialMT" w:hAnsi="Times New Roman" w:cs="Times New Roman"/>
+        </w:rPr>
+      </w:pPr>
+      <w:bookmarkStart w:id="17" w:name="_Toc23700344"/>
+      <w:r>
+        <w:rPr>
+          <w:rFonts w:ascii="Times New Roman" w:eastAsia="ArialMT" w:hAnsi="Times New Roman" w:cs="Times New Roman"/>
+        </w:rPr>
+        <w:t>Déroulé d’un tour pour un personnage</w:t>
+      </w:r>
+      <w:bookmarkEnd w:id="17"/>
+    </w:p>
+    <w:p>
+      <w:pPr>
+        <w:autoSpaceDE w:val="0"/>
+        <w:autoSpaceDN w:val="0"/>
+        <w:adjustRightInd w:val="0"/>
+        <w:spacing w:after="0" w:line="240" w:lineRule="auto"/>
+        <w:jc w:val="both"/>
+        <w:rPr>
+          <w:rFonts w:ascii="Times New Roman" w:eastAsia="ArialMT" w:hAnsi="Times New Roman" w:cs="Times New Roman"/>
+          <w:i/>
+        </w:rPr>
+      </w:pPr>
+      <w:proofErr w:type="gramStart"/>
+      <w:r>
+        <w:rPr>
+          <w:rFonts w:ascii="Times New Roman" w:eastAsia="ArialMT" w:hAnsi="Times New Roman" w:cs="Times New Roman"/>
+          <w:i/>
+          <w:highlight w:val="yellow"/>
+        </w:rPr>
+        <w:t>diagramme</w:t>
+      </w:r>
+      <w:proofErr w:type="gramEnd"/>
+      <w:r>
+        <w:rPr>
+          <w:rFonts w:ascii="Times New Roman" w:eastAsia="ArialMT" w:hAnsi="Times New Roman" w:cs="Times New Roman"/>
+          <w:i/>
+          <w:highlight w:val="yellow"/>
         </w:rPr>
         <w:t xml:space="preserve"> d’états-transitions (e.g., à propos des états pris par les individus en</w:t>
       </w:r>
-    </w:p>
-    <w:p>
-      <w:pPr>
-        <w:rPr>
-          <w:rFonts w:ascii="Times New Roman" w:eastAsia="ArialMT" w:hAnsi="Times New Roman" w:cs="Times New Roman"/>
-        </w:rPr>
-      </w:pPr>
-      <w:proofErr w:type="gramStart"/>
-      <w:r>
-        <w:rPr>
-          <w:rFonts w:ascii="Times New Roman" w:eastAsia="ArialMT" w:hAnsi="Times New Roman" w:cs="Times New Roman"/>
-        </w:rPr>
-        <w:t>fonction</w:t>
-      </w:r>
-      <w:proofErr w:type="gramEnd"/>
-      <w:r>
-        <w:rPr>
-          <w:rFonts w:ascii="Times New Roman" w:eastAsia="ArialMT" w:hAnsi="Times New Roman" w:cs="Times New Roman"/>
-        </w:rPr>
-        <w:t xml:space="preserve"> de ce qui leur arrive)</w:t>
-      </w:r>
-    </w:p>
-    <w:p>
-      <w:pPr>
-        <w:rPr>
-          <w:rFonts w:ascii="Times New Roman" w:hAnsi="Times New Roman" w:cs="Times New Roman"/>
-        </w:rPr>
-      </w:pPr>
-    </w:p>
-    <w:p>
-      <w:pPr>
-        <w:rPr>
-          <w:rFonts w:ascii="Times New Roman" w:hAnsi="Times New Roman" w:cs="Times New Roman"/>
-        </w:rPr>
-      </w:pPr>
+      <w:r>
+        <w:rPr>
+          <w:rFonts w:ascii="Times New Roman" w:eastAsia="ArialMT" w:hAnsi="Times New Roman" w:cs="Times New Roman"/>
+          <w:i/>
+          <w:highlight w:val="yellow"/>
+        </w:rPr>
+        <w:t xml:space="preserve"> </w:t>
+      </w:r>
+      <w:r>
+        <w:rPr>
+          <w:rFonts w:ascii="Times New Roman" w:eastAsia="ArialMT" w:hAnsi="Times New Roman" w:cs="Times New Roman"/>
+          <w:i/>
+          <w:highlight w:val="yellow"/>
+        </w:rPr>
+        <w:t>fonction de ce qui leur arrive)</w:t>
+      </w:r>
+    </w:p>
+    <w:p>
+      <w:pPr>
+        <w:rPr>
+          <w:rFonts w:ascii="Times New Roman" w:hAnsi="Times New Roman" w:cs="Times New Roman"/>
+        </w:rPr>
+      </w:pPr>
+    </w:p>
+    <w:p>
+      <w:pPr>
+        <w:rPr>
+          <w:rFonts w:ascii="Times New Roman" w:hAnsi="Times New Roman" w:cs="Times New Roman"/>
+        </w:rPr>
+      </w:pPr>
+      <w:r>
+        <w:rPr>
+          <w:rFonts w:ascii="Times New Roman" w:hAnsi="Times New Roman" w:cs="Times New Roman"/>
+        </w:rPr>
+        <w:t xml:space="preserve">Cas humain : </w:t>
+      </w:r>
     </w:p>
     <w:p>
       <w:pPr>
@@ -7989,6 +8039,53 @@
           <w:rFonts w:ascii="Times New Roman" w:hAnsi="Times New Roman" w:cs="Times New Roman"/>
         </w:rPr>
       </w:pPr>
+      <w:r>
+        <w:rPr>
+          <w:rFonts w:ascii="Times New Roman" w:hAnsi="Times New Roman" w:cs="Times New Roman"/>
+        </w:rPr>
+        <w:t xml:space="preserve">S’il a de l’énergie, il se déplace (faible énergie implique direction </w:t>
+      </w:r>
+      <w:proofErr w:type="spellStart"/>
+      <w:r>
+        <w:rPr>
+          <w:rFonts w:ascii="Times New Roman" w:hAnsi="Times New Roman" w:cs="Times New Roman"/>
+        </w:rPr>
+        <w:t>safezone</w:t>
+      </w:r>
+      <w:proofErr w:type="spellEnd"/>
+      <w:r>
+        <w:rPr>
+          <w:rFonts w:ascii="Times New Roman" w:hAnsi="Times New Roman" w:cs="Times New Roman"/>
+        </w:rPr>
+        <w:t xml:space="preserve">). S’il rencontre qqn, il interagit avec lui. Si c’est un ennemi, il l’attaque. Si plus de vie meurt. </w:t>
+      </w:r>
+    </w:p>
+    <w:p>
+      <w:pPr>
+        <w:rPr>
+          <w:rFonts w:ascii="Times New Roman" w:hAnsi="Times New Roman" w:cs="Times New Roman"/>
+        </w:rPr>
+      </w:pPr>
+      <w:r>
+        <w:rPr>
+          <w:rFonts w:ascii="Times New Roman" w:hAnsi="Times New Roman" w:cs="Times New Roman"/>
+        </w:rPr>
+        <w:t xml:space="preserve">Cas marcheur blanc : </w:t>
+      </w:r>
+    </w:p>
+    <w:p>
+      <w:pPr>
+        <w:jc w:val="both"/>
+        <w:rPr>
+          <w:rFonts w:ascii="Times New Roman" w:hAnsi="Times New Roman" w:cs="Times New Roman"/>
+        </w:rPr>
+      </w:pPr>
+      <w:r>
+        <w:rPr>
+          <w:rFonts w:ascii="Times New Roman" w:hAnsi="Times New Roman" w:cs="Times New Roman"/>
+        </w:rPr>
+        <w:t xml:space="preserve">Il se déplace. S’il rencontre qqn, il interagit avec lui. Si c’est un ennemi, il l’attaque. Si plus de vie meurt. </w:t>
+      </w:r>
     </w:p>
     <w:p>
       <w:pPr>
@@ -7999,15 +8096,15 @@
           <w:rFonts w:ascii="Times New Roman" w:hAnsi="Times New Roman" w:cs="Times New Roman"/>
         </w:rPr>
       </w:pPr>
-      <w:bookmarkStart w:id="21" w:name="_Toc530926960"/>
-      <w:bookmarkStart w:id="22" w:name="_Toc23700345"/>
+      <w:bookmarkStart w:id="18" w:name="_Toc23700345"/>
+      <w:bookmarkStart w:id="19" w:name="_Toc530926960"/>
       <w:r>
         <w:rPr>
           <w:rFonts w:ascii="Times New Roman" w:hAnsi="Times New Roman" w:cs="Times New Roman"/>
         </w:rPr>
         <w:t>Conception</w:t>
       </w:r>
-      <w:bookmarkEnd w:id="22"/>
+      <w:bookmarkEnd w:id="18"/>
       <w:r>
         <w:rPr>
           <w:rFonts w:ascii="Times New Roman" w:hAnsi="Times New Roman" w:cs="Times New Roman"/>
@@ -8022,81 +8119,860 @@
           <w:rFonts w:ascii="Times New Roman" w:hAnsi="Times New Roman" w:cs="Times New Roman"/>
         </w:rPr>
       </w:pPr>
-      <w:bookmarkStart w:id="23" w:name="_Toc23700346"/>
+      <w:bookmarkStart w:id="20" w:name="_Toc23700346"/>
       <w:r>
         <w:rPr>
           <w:rFonts w:ascii="Times New Roman" w:hAnsi="Times New Roman" w:cs="Times New Roman"/>
         </w:rPr>
         <w:t>architecture</w:t>
       </w:r>
+      <w:bookmarkEnd w:id="19"/>
+      <w:r>
+        <w:rPr>
+          <w:rFonts w:ascii="Times New Roman" w:hAnsi="Times New Roman" w:cs="Times New Roman"/>
+        </w:rPr>
+        <w:t xml:space="preserve"> du projet</w:t>
+      </w:r>
+      <w:bookmarkEnd w:id="20"/>
+    </w:p>
+    <w:p>
+      <w:pPr>
+        <w:rPr>
+          <w:rFonts w:ascii="Times New Roman" w:hAnsi="Times New Roman" w:cs="Times New Roman"/>
+        </w:rPr>
+      </w:pPr>
+      <w:r>
+        <w:rPr>
+          <w:rFonts w:ascii="Times New Roman" w:hAnsi="Times New Roman" w:cs="Times New Roman"/>
+        </w:rPr>
+        <w:t>Pour structurer notre projet, nous avons regroupé de façon logique nos classes dans des packages :</w:t>
+      </w:r>
+    </w:p>
+    <w:tbl>
+      <w:tblPr>
+        <w:tblStyle w:val="Grilledutableau"/>
+        <w:tblW w:w="9351" w:type="dxa"/>
+        <w:jc w:val="center"/>
+        <w:tblLook w:val="04A0" w:firstRow="1" w:lastRow="0" w:firstColumn="1" w:lastColumn="0" w:noHBand="0" w:noVBand="1"/>
+      </w:tblPr>
+      <w:tblGrid>
+        <w:gridCol w:w="1838"/>
+        <w:gridCol w:w="7513"/>
+      </w:tblGrid>
+      <w:tr>
+        <w:trPr>
+          <w:jc w:val="center"/>
+        </w:trPr>
+        <w:tc>
+          <w:tcPr>
+            <w:tcW w:w="1838" w:type="dxa"/>
+          </w:tcPr>
+          <w:p>
+            <w:pPr>
+              <w:spacing w:line="276" w:lineRule="auto"/>
+              <w:jc w:val="center"/>
+              <w:rPr>
+                <w:rFonts w:ascii="Times New Roman" w:hAnsi="Times New Roman" w:cs="Times New Roman"/>
+                <w:b/>
+              </w:rPr>
+            </w:pPr>
+            <w:r>
+              <w:rPr>
+                <w:rFonts w:ascii="Times New Roman" w:hAnsi="Times New Roman" w:cs="Times New Roman"/>
+                <w:b/>
+              </w:rPr>
+              <w:t>Nom du package</w:t>
+            </w:r>
+          </w:p>
+        </w:tc>
+        <w:tc>
+          <w:tcPr>
+            <w:tcW w:w="7513" w:type="dxa"/>
+          </w:tcPr>
+          <w:p>
+            <w:pPr>
+              <w:spacing w:line="276" w:lineRule="auto"/>
+              <w:jc w:val="center"/>
+              <w:rPr>
+                <w:rFonts w:ascii="Times New Roman" w:hAnsi="Times New Roman" w:cs="Times New Roman"/>
+                <w:b/>
+              </w:rPr>
+            </w:pPr>
+            <w:r>
+              <w:rPr>
+                <w:rFonts w:ascii="Times New Roman" w:hAnsi="Times New Roman" w:cs="Times New Roman"/>
+                <w:b/>
+              </w:rPr>
+              <w:t>Contenu et utilité</w:t>
+            </w:r>
+          </w:p>
+        </w:tc>
+      </w:tr>
+      <w:tr>
+        <w:trPr>
+          <w:jc w:val="center"/>
+        </w:trPr>
+        <w:tc>
+          <w:tcPr>
+            <w:tcW w:w="1838" w:type="dxa"/>
+            <w:vAlign w:val="center"/>
+          </w:tcPr>
+          <w:p>
+            <w:pPr>
+              <w:spacing w:line="276" w:lineRule="auto"/>
+              <w:jc w:val="both"/>
+              <w:rPr>
+                <w:rFonts w:ascii="Times New Roman" w:hAnsi="Times New Roman" w:cs="Times New Roman"/>
+              </w:rPr>
+            </w:pPr>
+            <w:r>
+              <w:rPr>
+                <w:rFonts w:ascii="Times New Roman" w:hAnsi="Times New Roman" w:cs="Times New Roman"/>
+              </w:rPr>
+              <w:t>A</w:t>
+            </w:r>
+            <w:r>
+              <w:rPr>
+                <w:rFonts w:ascii="Times New Roman" w:hAnsi="Times New Roman" w:cs="Times New Roman"/>
+              </w:rPr>
+              <w:t>pp </w:t>
+            </w:r>
+          </w:p>
+        </w:tc>
+        <w:tc>
+          <w:tcPr>
+            <w:tcW w:w="7513" w:type="dxa"/>
+            <w:vAlign w:val="center"/>
+          </w:tcPr>
+          <w:p>
+            <w:pPr>
+              <w:spacing w:line="276" w:lineRule="auto"/>
+              <w:jc w:val="both"/>
+              <w:rPr>
+                <w:rFonts w:ascii="Times New Roman" w:hAnsi="Times New Roman" w:cs="Times New Roman"/>
+              </w:rPr>
+            </w:pPr>
+            <w:r>
+              <w:rPr>
+                <w:rFonts w:ascii="Times New Roman" w:hAnsi="Times New Roman" w:cs="Times New Roman"/>
+              </w:rPr>
+              <w:t>Point d’entrée du programme et code relatif au menu de la simulation</w:t>
+            </w:r>
+          </w:p>
+        </w:tc>
+      </w:tr>
+      <w:tr>
+        <w:trPr>
+          <w:jc w:val="center"/>
+        </w:trPr>
+        <w:tc>
+          <w:tcPr>
+            <w:tcW w:w="1838" w:type="dxa"/>
+            <w:vAlign w:val="center"/>
+          </w:tcPr>
+          <w:p>
+            <w:pPr>
+              <w:spacing w:line="276" w:lineRule="auto"/>
+              <w:jc w:val="both"/>
+              <w:rPr>
+                <w:rFonts w:ascii="Times New Roman" w:hAnsi="Times New Roman" w:cs="Times New Roman"/>
+              </w:rPr>
+            </w:pPr>
+            <w:r>
+              <w:rPr>
+                <w:rFonts w:ascii="Times New Roman" w:hAnsi="Times New Roman" w:cs="Times New Roman"/>
+              </w:rPr>
+              <w:t>C</w:t>
+            </w:r>
+            <w:r>
+              <w:rPr>
+                <w:rFonts w:ascii="Times New Roman" w:hAnsi="Times New Roman" w:cs="Times New Roman"/>
+              </w:rPr>
+              <w:t>haracter</w:t>
+            </w:r>
+          </w:p>
+        </w:tc>
+        <w:tc>
+          <w:tcPr>
+            <w:tcW w:w="7513" w:type="dxa"/>
+            <w:vAlign w:val="center"/>
+          </w:tcPr>
+          <w:p>
+            <w:pPr>
+              <w:spacing w:line="276" w:lineRule="auto"/>
+              <w:jc w:val="both"/>
+              <w:rPr>
+                <w:rFonts w:ascii="Times New Roman" w:hAnsi="Times New Roman" w:cs="Times New Roman"/>
+              </w:rPr>
+            </w:pPr>
+            <w:r>
+              <w:rPr>
+                <w:rFonts w:ascii="Times New Roman" w:hAnsi="Times New Roman" w:cs="Times New Roman"/>
+              </w:rPr>
+              <w:t>Arborescence de classes relatives aux personnages</w:t>
+            </w:r>
+          </w:p>
+        </w:tc>
+      </w:tr>
+      <w:tr>
+        <w:trPr>
+          <w:jc w:val="center"/>
+        </w:trPr>
+        <w:tc>
+          <w:tcPr>
+            <w:tcW w:w="1838" w:type="dxa"/>
+            <w:vAlign w:val="center"/>
+          </w:tcPr>
+          <w:p>
+            <w:pPr>
+              <w:spacing w:line="276" w:lineRule="auto"/>
+              <w:jc w:val="both"/>
+              <w:rPr>
+                <w:rFonts w:ascii="Times New Roman" w:hAnsi="Times New Roman" w:cs="Times New Roman"/>
+              </w:rPr>
+            </w:pPr>
+            <w:r>
+              <w:rPr>
+                <w:rFonts w:ascii="Times New Roman" w:hAnsi="Times New Roman" w:cs="Times New Roman"/>
+              </w:rPr>
+              <w:t>F</w:t>
+            </w:r>
+            <w:r>
+              <w:rPr>
+                <w:rFonts w:ascii="Times New Roman" w:hAnsi="Times New Roman" w:cs="Times New Roman"/>
+              </w:rPr>
+              <w:t>actions </w:t>
+            </w:r>
+          </w:p>
+        </w:tc>
+        <w:tc>
+          <w:tcPr>
+            <w:tcW w:w="7513" w:type="dxa"/>
+            <w:vAlign w:val="center"/>
+          </w:tcPr>
+          <w:p>
+            <w:pPr>
+              <w:spacing w:line="276" w:lineRule="auto"/>
+              <w:jc w:val="both"/>
+              <w:rPr>
+                <w:rFonts w:ascii="Times New Roman" w:hAnsi="Times New Roman" w:cs="Times New Roman"/>
+              </w:rPr>
+            </w:pPr>
+            <w:r>
+              <w:rPr>
+                <w:rFonts w:ascii="Times New Roman" w:hAnsi="Times New Roman" w:cs="Times New Roman"/>
+              </w:rPr>
+              <w:t>E</w:t>
+            </w:r>
+            <w:r>
+              <w:rPr>
+                <w:rFonts w:ascii="Times New Roman" w:hAnsi="Times New Roman" w:cs="Times New Roman"/>
+              </w:rPr>
+              <w:t>numérations : noms des factions et de leurs représentants</w:t>
+            </w:r>
+          </w:p>
+        </w:tc>
+      </w:tr>
+      <w:tr>
+        <w:trPr>
+          <w:jc w:val="center"/>
+        </w:trPr>
+        <w:tc>
+          <w:tcPr>
+            <w:tcW w:w="1838" w:type="dxa"/>
+            <w:vAlign w:val="center"/>
+          </w:tcPr>
+          <w:p>
+            <w:pPr>
+              <w:spacing w:line="276" w:lineRule="auto"/>
+              <w:jc w:val="both"/>
+              <w:rPr>
+                <w:rFonts w:ascii="Times New Roman" w:hAnsi="Times New Roman" w:cs="Times New Roman"/>
+              </w:rPr>
+            </w:pPr>
+            <w:r>
+              <w:rPr>
+                <w:rFonts w:ascii="Times New Roman" w:hAnsi="Times New Roman" w:cs="Times New Roman"/>
+              </w:rPr>
+              <w:t>G</w:t>
+            </w:r>
+            <w:r>
+              <w:rPr>
+                <w:rFonts w:ascii="Times New Roman" w:hAnsi="Times New Roman" w:cs="Times New Roman"/>
+              </w:rPr>
+              <w:t>ameplay </w:t>
+            </w:r>
+          </w:p>
+        </w:tc>
+        <w:tc>
+          <w:tcPr>
+            <w:tcW w:w="7513" w:type="dxa"/>
+            <w:vAlign w:val="center"/>
+          </w:tcPr>
+          <w:p>
+            <w:pPr>
+              <w:spacing w:line="276" w:lineRule="auto"/>
+              <w:jc w:val="both"/>
+              <w:rPr>
+                <w:rFonts w:ascii="Times New Roman" w:hAnsi="Times New Roman" w:cs="Times New Roman"/>
+              </w:rPr>
+            </w:pPr>
+            <w:r>
+              <w:rPr>
+                <w:rFonts w:ascii="Times New Roman" w:hAnsi="Times New Roman" w:cs="Times New Roman"/>
+              </w:rPr>
+              <w:t>E</w:t>
+            </w:r>
+            <w:r>
+              <w:rPr>
+                <w:rFonts w:ascii="Times New Roman" w:hAnsi="Times New Roman" w:cs="Times New Roman"/>
+              </w:rPr>
+              <w:t>nsemble de classes utilitaires</w:t>
+            </w:r>
+            <w:r>
+              <w:rPr>
+                <w:rFonts w:ascii="Times New Roman" w:hAnsi="Times New Roman" w:cs="Times New Roman"/>
+              </w:rPr>
+              <w:t xml:space="preserve"> nécessaire</w:t>
+            </w:r>
+            <w:r>
+              <w:rPr>
+                <w:rFonts w:ascii="Times New Roman" w:hAnsi="Times New Roman" w:cs="Times New Roman"/>
+              </w:rPr>
+              <w:t>s</w:t>
+            </w:r>
+            <w:r>
+              <w:rPr>
+                <w:rFonts w:ascii="Times New Roman" w:hAnsi="Times New Roman" w:cs="Times New Roman"/>
+              </w:rPr>
+              <w:t xml:space="preserve"> </w:t>
+            </w:r>
+            <w:r>
+              <w:rPr>
+                <w:rFonts w:ascii="Times New Roman" w:hAnsi="Times New Roman" w:cs="Times New Roman"/>
+              </w:rPr>
+              <w:t xml:space="preserve">au fonctionnement </w:t>
+            </w:r>
+            <w:r>
+              <w:rPr>
+                <w:rFonts w:ascii="Times New Roman" w:hAnsi="Times New Roman" w:cs="Times New Roman"/>
+              </w:rPr>
+              <w:t>de la simulation en général</w:t>
+            </w:r>
+          </w:p>
+        </w:tc>
+      </w:tr>
+      <w:tr>
+        <w:trPr>
+          <w:jc w:val="center"/>
+        </w:trPr>
+        <w:tc>
+          <w:tcPr>
+            <w:tcW w:w="1838" w:type="dxa"/>
+            <w:vAlign w:val="center"/>
+          </w:tcPr>
+          <w:p>
+            <w:pPr>
+              <w:spacing w:line="276" w:lineRule="auto"/>
+              <w:jc w:val="both"/>
+              <w:rPr>
+                <w:rFonts w:ascii="Times New Roman" w:hAnsi="Times New Roman" w:cs="Times New Roman"/>
+              </w:rPr>
+            </w:pPr>
+            <w:r>
+              <w:rPr>
+                <w:rFonts w:ascii="Times New Roman" w:hAnsi="Times New Roman" w:cs="Times New Roman"/>
+              </w:rPr>
+              <w:t>M</w:t>
+            </w:r>
+            <w:r>
+              <w:rPr>
+                <w:rFonts w:ascii="Times New Roman" w:hAnsi="Times New Roman" w:cs="Times New Roman"/>
+              </w:rPr>
+              <w:t>ap </w:t>
+            </w:r>
+          </w:p>
+        </w:tc>
+        <w:tc>
+          <w:tcPr>
+            <w:tcW w:w="7513" w:type="dxa"/>
+            <w:vAlign w:val="center"/>
+          </w:tcPr>
+          <w:p>
+            <w:pPr>
+              <w:spacing w:line="276" w:lineRule="auto"/>
+              <w:jc w:val="both"/>
+              <w:rPr>
+                <w:rFonts w:ascii="Times New Roman" w:hAnsi="Times New Roman" w:cs="Times New Roman"/>
+              </w:rPr>
+            </w:pPr>
+            <w:r>
+              <w:rPr>
+                <w:rFonts w:ascii="Times New Roman" w:hAnsi="Times New Roman" w:cs="Times New Roman"/>
+              </w:rPr>
+              <w:t>Ensemble de classes g</w:t>
+            </w:r>
+            <w:r>
+              <w:rPr>
+                <w:rFonts w:ascii="Times New Roman" w:hAnsi="Times New Roman" w:cs="Times New Roman"/>
+              </w:rPr>
+              <w:t>érant</w:t>
+            </w:r>
+            <w:r>
+              <w:rPr>
+                <w:rFonts w:ascii="Times New Roman" w:hAnsi="Times New Roman" w:cs="Times New Roman"/>
+              </w:rPr>
+              <w:t xml:space="preserve"> la carte et ses différents éléments (hors personnages)</w:t>
+            </w:r>
+          </w:p>
+        </w:tc>
+      </w:tr>
+    </w:tbl>
+    <w:p/>
+    <w:p>
+      <w:r>
+        <w:rPr>
+          <w:highlight w:val="yellow"/>
+        </w:rPr>
+        <w:t>Utilisation de packages (diagramme de packages)</w:t>
+      </w:r>
+    </w:p>
+    <w:p>
+      <w:pPr>
+        <w:pStyle w:val="Titre3"/>
+        <w:rPr>
+          <w:rFonts w:ascii="Times New Roman" w:hAnsi="Times New Roman" w:cs="Times New Roman"/>
+        </w:rPr>
+      </w:pPr>
+      <w:r>
+        <w:rPr>
+          <w:rFonts w:ascii="Times New Roman" w:hAnsi="Times New Roman" w:cs="Times New Roman"/>
+        </w:rPr>
+        <w:t>Les classes utilitaires</w:t>
+      </w:r>
+    </w:p>
+    <w:p>
+      <w:pPr>
+        <w:jc w:val="both"/>
+        <w:rPr>
+          <w:rFonts w:ascii="Times New Roman" w:hAnsi="Times New Roman" w:cs="Times New Roman"/>
+        </w:rPr>
+      </w:pPr>
+      <w:r>
+        <w:rPr>
+          <w:rFonts w:ascii="Times New Roman" w:hAnsi="Times New Roman" w:cs="Times New Roman"/>
+        </w:rPr>
+        <w:t>La</w:t>
+      </w:r>
+      <w:r>
+        <w:rPr>
+          <w:rFonts w:ascii="Times New Roman" w:hAnsi="Times New Roman" w:cs="Times New Roman"/>
+        </w:rPr>
+        <w:t xml:space="preserve"> </w:t>
+      </w:r>
+      <w:r>
+        <w:rPr>
+          <w:rFonts w:ascii="Times New Roman" w:hAnsi="Times New Roman" w:cs="Times New Roman"/>
+        </w:rPr>
+        <w:t xml:space="preserve">classe </w:t>
+      </w:r>
+      <w:proofErr w:type="spellStart"/>
+      <w:r>
+        <w:rPr>
+          <w:rFonts w:ascii="Times New Roman" w:hAnsi="Times New Roman" w:cs="Times New Roman"/>
+          <w:i/>
+        </w:rPr>
+        <w:t>FileManager</w:t>
+      </w:r>
+      <w:proofErr w:type="spellEnd"/>
+      <w:r>
+        <w:rPr>
+          <w:rFonts w:ascii="Times New Roman" w:hAnsi="Times New Roman" w:cs="Times New Roman"/>
+        </w:rPr>
+        <w:t xml:space="preserve"> regroupe l’ensemble des méthodes permettant de gérer le fichier de logs</w:t>
+      </w:r>
+      <w:r>
+        <w:rPr>
+          <w:rFonts w:ascii="Times New Roman" w:hAnsi="Times New Roman" w:cs="Times New Roman"/>
+        </w:rPr>
+        <w:t xml:space="preserve"> (création, écriture et nettoyage du fichier)</w:t>
+      </w:r>
+      <w:r>
+        <w:rPr>
+          <w:rFonts w:ascii="Times New Roman" w:hAnsi="Times New Roman" w:cs="Times New Roman"/>
+        </w:rPr>
+        <w:t xml:space="preserve">. Toutes ses méthodes sont statiques – ce qui nous permet de </w:t>
+      </w:r>
+      <w:r>
+        <w:rPr>
+          <w:rFonts w:ascii="Times New Roman" w:hAnsi="Times New Roman" w:cs="Times New Roman"/>
+        </w:rPr>
+        <w:t xml:space="preserve">normaliser l’écriture en fichier et de </w:t>
+      </w:r>
+      <w:r>
+        <w:rPr>
+          <w:rFonts w:ascii="Times New Roman" w:hAnsi="Times New Roman" w:cs="Times New Roman"/>
+        </w:rPr>
+        <w:t xml:space="preserve">ne pas avoir à créer </w:t>
+      </w:r>
+      <w:r>
+        <w:rPr>
+          <w:rFonts w:ascii="Times New Roman" w:hAnsi="Times New Roman" w:cs="Times New Roman"/>
+        </w:rPr>
+        <w:t>d’objets</w:t>
+      </w:r>
+      <w:r>
+        <w:rPr>
+          <w:rFonts w:ascii="Times New Roman" w:hAnsi="Times New Roman" w:cs="Times New Roman"/>
+        </w:rPr>
+        <w:t xml:space="preserve">. </w:t>
+      </w:r>
+    </w:p>
+    <w:p>
+      <w:pPr>
+        <w:jc w:val="both"/>
+        <w:rPr>
+          <w:rFonts w:ascii="Times New Roman" w:hAnsi="Times New Roman" w:cs="Times New Roman"/>
+        </w:rPr>
+      </w:pPr>
+      <w:r>
+        <w:rPr>
+          <w:rFonts w:ascii="Times New Roman" w:hAnsi="Times New Roman" w:cs="Times New Roman"/>
+        </w:rPr>
+        <w:t>La classe</w:t>
+      </w:r>
+      <w:r>
+        <w:rPr>
+          <w:rFonts w:ascii="Times New Roman" w:hAnsi="Times New Roman" w:cs="Times New Roman"/>
+        </w:rPr>
+        <w:t xml:space="preserve"> </w:t>
+      </w:r>
+      <w:proofErr w:type="spellStart"/>
+      <w:r>
+        <w:rPr>
+          <w:rFonts w:ascii="Times New Roman" w:hAnsi="Times New Roman" w:cs="Times New Roman"/>
+          <w:i/>
+        </w:rPr>
+        <w:t>UserInterface</w:t>
+      </w:r>
+      <w:proofErr w:type="spellEnd"/>
+      <w:r>
+        <w:rPr>
+          <w:rFonts w:ascii="Times New Roman" w:hAnsi="Times New Roman" w:cs="Times New Roman"/>
+        </w:rPr>
+        <w:t xml:space="preserve"> regroupe l’ensemble des méthodes</w:t>
+      </w:r>
+      <w:r>
+        <w:rPr>
+          <w:rFonts w:ascii="Times New Roman" w:hAnsi="Times New Roman" w:cs="Times New Roman"/>
+        </w:rPr>
+        <w:t xml:space="preserve"> d’interaction avec l’utilisateur (affichage, gestion des délais, mise en pause du programme et récupération de l’entrée utilisateur dans un intervalle de valeurs).  </w:t>
+      </w:r>
+      <w:r>
+        <w:rPr>
+          <w:rFonts w:ascii="Times New Roman" w:hAnsi="Times New Roman" w:cs="Times New Roman"/>
+        </w:rPr>
+        <w:t xml:space="preserve">Toutes ses méthodes sont statiques – ce qui nous permet de </w:t>
+      </w:r>
+      <w:r>
+        <w:rPr>
+          <w:rFonts w:ascii="Times New Roman" w:hAnsi="Times New Roman" w:cs="Times New Roman"/>
+        </w:rPr>
+        <w:t xml:space="preserve">normaliser les interactions et de </w:t>
+      </w:r>
+      <w:r>
+        <w:rPr>
+          <w:rFonts w:ascii="Times New Roman" w:hAnsi="Times New Roman" w:cs="Times New Roman"/>
+        </w:rPr>
+        <w:t xml:space="preserve">ne pas avoir à créer </w:t>
+      </w:r>
+      <w:r>
+        <w:rPr>
+          <w:rFonts w:ascii="Times New Roman" w:hAnsi="Times New Roman" w:cs="Times New Roman"/>
+        </w:rPr>
+        <w:t>d’objets</w:t>
+      </w:r>
+      <w:r>
+        <w:rPr>
+          <w:rFonts w:ascii="Times New Roman" w:hAnsi="Times New Roman" w:cs="Times New Roman"/>
+        </w:rPr>
+        <w:t>.</w:t>
+      </w:r>
+    </w:p>
+    <w:p>
+      <w:pPr>
+        <w:jc w:val="both"/>
+      </w:pPr>
+      <w:r>
+        <w:rPr>
+          <w:rFonts w:ascii="Times New Roman" w:hAnsi="Times New Roman" w:cs="Times New Roman"/>
+        </w:rPr>
+        <w:t xml:space="preserve">La classe </w:t>
+      </w:r>
+      <w:proofErr w:type="spellStart"/>
+      <w:r>
+        <w:rPr>
+          <w:rFonts w:ascii="Times New Roman" w:hAnsi="Times New Roman" w:cs="Times New Roman"/>
+          <w:i/>
+        </w:rPr>
+        <w:t>Statistics</w:t>
+      </w:r>
+      <w:proofErr w:type="spellEnd"/>
+      <w:r>
+        <w:rPr>
+          <w:rFonts w:ascii="Times New Roman" w:hAnsi="Times New Roman" w:cs="Times New Roman"/>
+        </w:rPr>
+        <w:t xml:space="preserve"> </w:t>
+      </w:r>
+      <w:r>
+        <w:rPr>
+          <w:rFonts w:ascii="Times New Roman" w:hAnsi="Times New Roman" w:cs="Times New Roman"/>
+        </w:rPr>
+        <w:t xml:space="preserve">regroupe l’ensemble des données clés générées par la simulation. </w:t>
+      </w:r>
+      <w:r>
+        <w:rPr>
+          <w:rFonts w:ascii="Times New Roman" w:hAnsi="Times New Roman" w:cs="Times New Roman"/>
+        </w:rPr>
+        <w:t>Tou</w:t>
+      </w:r>
+      <w:r>
+        <w:rPr>
+          <w:rFonts w:ascii="Times New Roman" w:hAnsi="Times New Roman" w:cs="Times New Roman"/>
+        </w:rPr>
+        <w:t>s ses attributs et</w:t>
+      </w:r>
+      <w:r>
+        <w:rPr>
+          <w:rFonts w:ascii="Times New Roman" w:hAnsi="Times New Roman" w:cs="Times New Roman"/>
+        </w:rPr>
+        <w:t xml:space="preserve"> ses méthodes sont statiques – ce qui nous permet de ne pas avoir à créer </w:t>
+      </w:r>
+      <w:r>
+        <w:rPr>
+          <w:rFonts w:ascii="Times New Roman" w:hAnsi="Times New Roman" w:cs="Times New Roman"/>
+        </w:rPr>
+        <w:t>d’objets</w:t>
+      </w:r>
+      <w:r>
+        <w:rPr>
+          <w:rFonts w:ascii="Times New Roman" w:hAnsi="Times New Roman" w:cs="Times New Roman"/>
+        </w:rPr>
+        <w:t>.</w:t>
+      </w:r>
+      <w:r>
+        <w:rPr>
+          <w:rFonts w:ascii="Times New Roman" w:hAnsi="Times New Roman" w:cs="Times New Roman"/>
+        </w:rPr>
+        <w:t xml:space="preserve"> Grâce à elle, nous pouvons facilement calculer les statistiques de la simulation </w:t>
+      </w:r>
+      <w:r>
+        <w:rPr>
+          <w:rFonts w:ascii="Times New Roman" w:hAnsi="Times New Roman" w:cs="Times New Roman"/>
+          <w:i/>
+        </w:rPr>
+        <w:t xml:space="preserve">(nombre de tours traversés, nombre de personnages adverses tués, nombre de représentants par famille et nombre de morts au combat/hors </w:t>
+      </w:r>
+      <w:r>
+        <w:rPr>
+          <w:rFonts w:ascii="Times New Roman" w:hAnsi="Times New Roman" w:cs="Times New Roman"/>
+          <w:i/>
+        </w:rPr>
+        <w:lastRenderedPageBreak/>
+        <w:t>combat)</w:t>
+      </w:r>
+      <w:r>
+        <w:rPr>
+          <w:rFonts w:ascii="Times New Roman" w:hAnsi="Times New Roman" w:cs="Times New Roman"/>
+        </w:rPr>
+        <w:t xml:space="preserve">. L’intérêt d’avoir une classe dédiée aux statistiques est de ne pas surcharger les classes propres aux personnages et de pouvoir afficher l’ensemble des données en une seule fois. </w:t>
+      </w:r>
+    </w:p>
+    <w:p>
+      <w:pPr>
+        <w:jc w:val="both"/>
+        <w:rPr>
+          <w:rFonts w:ascii="Times New Roman" w:hAnsi="Times New Roman" w:cs="Times New Roman"/>
+        </w:rPr>
+      </w:pPr>
+      <w:r>
+        <w:rPr>
+          <w:rFonts w:ascii="Times New Roman" w:hAnsi="Times New Roman" w:cs="Times New Roman"/>
+        </w:rPr>
+        <w:t xml:space="preserve">La classe </w:t>
+      </w:r>
+      <w:proofErr w:type="spellStart"/>
+      <w:r>
+        <w:rPr>
+          <w:rFonts w:ascii="Times New Roman" w:hAnsi="Times New Roman" w:cs="Times New Roman"/>
+          <w:i/>
+        </w:rPr>
+        <w:t>GameMaster</w:t>
+      </w:r>
+      <w:proofErr w:type="spellEnd"/>
+      <w:r>
+        <w:rPr>
+          <w:rFonts w:ascii="Times New Roman" w:hAnsi="Times New Roman" w:cs="Times New Roman"/>
+        </w:rPr>
+        <w:t xml:space="preserve"> </w:t>
+      </w:r>
+      <w:r>
+        <w:rPr>
+          <w:rFonts w:ascii="Times New Roman" w:hAnsi="Times New Roman" w:cs="Times New Roman"/>
+        </w:rPr>
+        <w:t>regroupe l’ensemble des méthodes servant à faire tourner une simulation (initialisation, génération et conditions de fin).</w:t>
+      </w:r>
+      <w:r>
+        <w:rPr>
+          <w:rFonts w:ascii="Times New Roman" w:hAnsi="Times New Roman" w:cs="Times New Roman"/>
+        </w:rPr>
+        <w:t xml:space="preserve"> </w:t>
+      </w:r>
+      <w:r>
+        <w:rPr>
+          <w:rFonts w:ascii="Times New Roman" w:hAnsi="Times New Roman" w:cs="Times New Roman"/>
+        </w:rPr>
+        <w:t xml:space="preserve">Nous en avons fait une classe à part entière afin d’encapsuler le fonctionnement global de la simulation : le développeur souhaitant </w:t>
+      </w:r>
+      <w:r>
+        <w:rPr>
+          <w:rFonts w:ascii="Times New Roman" w:hAnsi="Times New Roman" w:cs="Times New Roman"/>
+        </w:rPr>
+        <w:t xml:space="preserve">générer des simulations à simplement besoin de fournir les valeurs des paramètres de la méthode </w:t>
+      </w:r>
+      <w:r>
+        <w:rPr>
+          <w:rFonts w:ascii="Times New Roman" w:hAnsi="Times New Roman" w:cs="Times New Roman"/>
+          <w:i/>
+        </w:rPr>
+        <w:t>run</w:t>
+      </w:r>
+      <w:r>
+        <w:rPr>
+          <w:rFonts w:ascii="Times New Roman" w:hAnsi="Times New Roman" w:cs="Times New Roman"/>
+        </w:rPr>
+        <w:t xml:space="preserve">. </w:t>
+      </w:r>
+    </w:p>
+    <w:p>
+      <w:pPr>
+        <w:pStyle w:val="Titre2"/>
+        <w:rPr>
+          <w:rFonts w:ascii="Times New Roman" w:hAnsi="Times New Roman" w:cs="Times New Roman"/>
+        </w:rPr>
+      </w:pPr>
+      <w:bookmarkStart w:id="21" w:name="_Toc23700347"/>
+      <w:r>
+        <w:rPr>
+          <w:rFonts w:ascii="Times New Roman" w:hAnsi="Times New Roman" w:cs="Times New Roman"/>
+        </w:rPr>
+        <w:t>Intégration des concepts objets fondamentaux</w:t>
+      </w:r>
       <w:bookmarkEnd w:id="21"/>
       <w:r>
         <w:rPr>
           <w:rFonts w:ascii="Times New Roman" w:hAnsi="Times New Roman" w:cs="Times New Roman"/>
         </w:rPr>
-        <w:t xml:space="preserve"> du projet</w:t>
-      </w:r>
-      <w:bookmarkEnd w:id="23"/>
-    </w:p>
-    <w:p>
-      <w:r>
-        <w:tab/>
-      </w:r>
-      <w:r>
-        <w:t>Utilisation de packages (diagramme de packages ?)</w:t>
-      </w:r>
-    </w:p>
-    <w:p>
-      <w:r>
-        <w:t xml:space="preserve">Classes utilitaires = </w:t>
+        <w:t xml:space="preserve"> </w:t>
+      </w:r>
+    </w:p>
+    <w:p>
+      <w:pPr>
+        <w:pStyle w:val="Titre3"/>
+        <w:rPr>
+          <w:rFonts w:ascii="Times New Roman" w:hAnsi="Times New Roman" w:cs="Times New Roman"/>
+        </w:rPr>
+      </w:pPr>
+      <w:r>
+        <w:rPr>
+          <w:rFonts w:ascii="Times New Roman" w:hAnsi="Times New Roman" w:cs="Times New Roman"/>
+        </w:rPr>
+        <w:t xml:space="preserve">Héritage </w:t>
+      </w:r>
+    </w:p>
+    <w:p/>
+    <w:p>
+      <w:pPr>
+        <w:pStyle w:val="Titre3"/>
+        <w:rPr>
+          <w:rFonts w:ascii="Times New Roman" w:hAnsi="Times New Roman" w:cs="Times New Roman"/>
+        </w:rPr>
+      </w:pPr>
+      <w:r>
+        <w:rPr>
+          <w:rFonts w:ascii="Times New Roman" w:hAnsi="Times New Roman" w:cs="Times New Roman"/>
+        </w:rPr>
+        <w:t>Encapsulation</w:t>
+      </w:r>
+    </w:p>
+    <w:p>
+      <w:pPr>
+        <w:pStyle w:val="Paragraphedeliste"/>
+        <w:ind w:left="792"/>
+      </w:pPr>
+      <w:r>
+        <w:t xml:space="preserve"> </w:t>
+      </w:r>
+      <w:r>
+        <w:t>(</w:t>
+      </w:r>
+      <w:proofErr w:type="gramStart"/>
+      <w:r>
+        <w:t>portée</w:t>
+      </w:r>
+      <w:proofErr w:type="gramEnd"/>
+      <w:r>
+        <w:t xml:space="preserve"> des attributs et des méthodes, getters, setters)</w:t>
+      </w:r>
+    </w:p>
+    <w:p>
+      <w:pPr>
+        <w:pStyle w:val="Titre3"/>
+        <w:rPr>
+          <w:rFonts w:ascii="Times New Roman" w:hAnsi="Times New Roman" w:cs="Times New Roman"/>
+        </w:rPr>
+      </w:pPr>
+      <w:r>
+        <w:rPr>
+          <w:rFonts w:ascii="Times New Roman" w:hAnsi="Times New Roman" w:cs="Times New Roman"/>
+        </w:rPr>
+        <w:t>Polymorphisme</w:t>
+      </w:r>
+      <w:r>
+        <w:rPr>
+          <w:rFonts w:ascii="Times New Roman" w:hAnsi="Times New Roman" w:cs="Times New Roman"/>
+        </w:rPr>
+        <w:t xml:space="preserve"> </w:t>
+      </w:r>
+    </w:p>
+    <w:p>
+      <w:pPr>
+        <w:pStyle w:val="Paragraphedeliste"/>
+        <w:ind w:left="792"/>
+      </w:pPr>
+      <w:r>
+        <w:t>(</w:t>
+      </w:r>
+      <w:proofErr w:type="gramStart"/>
+      <w:r>
+        <w:t>move</w:t>
+      </w:r>
+      <w:proofErr w:type="gramEnd"/>
+      <w:r>
+        <w:t xml:space="preserve">, attaques, </w:t>
       </w:r>
       <w:proofErr w:type="spellStart"/>
       <w:r>
-        <w:t>FileManager</w:t>
+        <w:t>meet</w:t>
       </w:r>
       <w:proofErr w:type="spellEnd"/>
       <w:r>
-        <w:t xml:space="preserve"> et </w:t>
-      </w:r>
-      <w:proofErr w:type="spellStart"/>
-      <w:r>
-        <w:t>UserInterface</w:t>
-      </w:r>
-      <w:proofErr w:type="spellEnd"/>
-    </w:p>
-    <w:p>
-      <w:r>
-        <w:t xml:space="preserve">Gestionnaire du jeu = </w:t>
-      </w:r>
-      <w:proofErr w:type="spellStart"/>
-      <w:r>
-        <w:t>GameMaster</w:t>
-      </w:r>
-      <w:proofErr w:type="spellEnd"/>
-      <w:r>
-        <w:t xml:space="preserve">  </w:t>
-      </w:r>
-    </w:p>
-    <w:p>
-      <w:pPr>
-        <w:pStyle w:val="Titre2"/>
-        <w:rPr>
-          <w:rFonts w:ascii="Times New Roman" w:hAnsi="Times New Roman" w:cs="Times New Roman"/>
-        </w:rPr>
-      </w:pPr>
-      <w:bookmarkStart w:id="24" w:name="_Toc23700347"/>
-      <w:r>
-        <w:rPr>
-          <w:rFonts w:ascii="Times New Roman" w:hAnsi="Times New Roman" w:cs="Times New Roman"/>
-        </w:rPr>
-        <w:t>Intégration des concepts objets fondamentaux</w:t>
-      </w:r>
-      <w:bookmarkEnd w:id="24"/>
-      <w:r>
-        <w:rPr>
-          <w:rFonts w:ascii="Times New Roman" w:hAnsi="Times New Roman" w:cs="Times New Roman"/>
-        </w:rPr>
-        <w:t xml:space="preserve"> </w:t>
+        <w:t>)</w:t>
+      </w:r>
+    </w:p>
+    <w:p>
+      <w:r>
+        <w:t xml:space="preserve">Types de polymorphisme : </w:t>
       </w:r>
     </w:p>
     <w:p>
@@ -8107,11 +8983,13 @@
           <w:numId w:val="17"/>
         </w:numPr>
       </w:pPr>
-      <w:r>
-        <w:t xml:space="preserve">Héritage </w:t>
-      </w:r>
-      <w:r>
-        <w:t>(partis individus)</w:t>
+      <w:proofErr w:type="spellStart"/>
+      <w:r>
+        <w:t>Meet</w:t>
+      </w:r>
+      <w:proofErr w:type="spellEnd"/>
+      <w:r>
+        <w:t xml:space="preserve"> = paramètres méthode qui change</w:t>
       </w:r>
     </w:p>
     <w:p>
@@ -8123,94 +9001,42 @@
         </w:numPr>
       </w:pPr>
       <w:r>
-        <w:t xml:space="preserve">Encapsulation </w:t>
-      </w:r>
-      <w:r>
-        <w:t>(portée des attributs et des méthodes, getters, setters)</w:t>
-      </w:r>
-    </w:p>
-    <w:p>
-      <w:pPr>
-        <w:pStyle w:val="Paragraphedeliste"/>
-        <w:numPr>
-          <w:ilvl w:val="0"/>
-          <w:numId w:val="17"/>
-        </w:numPr>
-      </w:pPr>
-      <w:r>
-        <w:t>Polymorphisme</w:t>
-      </w:r>
-      <w:r>
-        <w:t xml:space="preserve"> (move, attaques, </w:t>
+        <w:t xml:space="preserve">Super </w:t>
       </w:r>
       <w:proofErr w:type="spellStart"/>
       <w:r>
-        <w:t>meet</w:t>
+        <w:t>attack</w:t>
       </w:r>
       <w:proofErr w:type="spellEnd"/>
       <w:r>
-        <w:t>)</w:t>
-      </w:r>
-    </w:p>
-    <w:p>
-      <w:r>
-        <w:t xml:space="preserve">Types de polymorphisme : </w:t>
-      </w:r>
-    </w:p>
-    <w:p>
-      <w:pPr>
-        <w:pStyle w:val="Paragraphedeliste"/>
-        <w:numPr>
-          <w:ilvl w:val="0"/>
-          <w:numId w:val="17"/>
-        </w:numPr>
-      </w:pPr>
-      <w:proofErr w:type="spellStart"/>
-      <w:r>
-        <w:t>Meet</w:t>
-      </w:r>
-      <w:proofErr w:type="spellEnd"/>
-      <w:r>
-        <w:t xml:space="preserve"> = paramètres méthode qui change</w:t>
-      </w:r>
-    </w:p>
-    <w:p>
-      <w:pPr>
-        <w:pStyle w:val="Paragraphedeliste"/>
-        <w:numPr>
-          <w:ilvl w:val="0"/>
-          <w:numId w:val="17"/>
-        </w:numPr>
-      </w:pPr>
-      <w:r>
-        <w:t xml:space="preserve">Super </w:t>
-      </w:r>
-      <w:proofErr w:type="spellStart"/>
-      <w:r>
-        <w:t>attack</w:t>
-      </w:r>
-      <w:proofErr w:type="spellEnd"/>
-      <w:r>
         <w:t xml:space="preserve"> = méthodes appelées sont différentes en fonction de la classe</w:t>
       </w:r>
     </w:p>
     <w:p>
+      <w:r>
+        <w:t>Liaisons</w:t>
+      </w:r>
+      <w:r>
+        <w:t xml:space="preserve"> </w:t>
+      </w:r>
+    </w:p>
+    <w:p>
       <w:pPr>
         <w:pStyle w:val="Titre2"/>
         <w:rPr>
           <w:rFonts w:ascii="Times New Roman" w:hAnsi="Times New Roman" w:cs="Times New Roman"/>
         </w:rPr>
       </w:pPr>
-      <w:bookmarkStart w:id="25" w:name="_Toc530926967"/>
-      <w:bookmarkStart w:id="26" w:name="_Toc23700348"/>
+      <w:bookmarkStart w:id="22" w:name="_Toc530926967"/>
+      <w:bookmarkStart w:id="23" w:name="_Toc23700348"/>
       <w:r>
         <w:rPr>
           <w:rFonts w:ascii="Times New Roman" w:hAnsi="Times New Roman" w:cs="Times New Roman"/>
         </w:rPr>
         <w:t>Diagramme de classes</w:t>
       </w:r>
-      <w:bookmarkEnd w:id="25"/>
-      <w:bookmarkEnd w:id="26"/>
+      <w:bookmarkEnd w:id="22"/>
+      <w:bookmarkEnd w:id="23"/>
     </w:p>
     <w:p/>
     <w:p>
@@ -8220,15 +9046,20 @@
           <w:rFonts w:ascii="Times New Roman" w:eastAsia="ArialMT" w:hAnsi="Times New Roman" w:cs="Times New Roman"/>
         </w:rPr>
       </w:pPr>
-      <w:bookmarkStart w:id="27" w:name="_Toc23700349"/>
-      <w:r>
-        <w:rPr>
-          <w:rFonts w:ascii="Times New Roman" w:eastAsia="ArialMT" w:hAnsi="Times New Roman" w:cs="Times New Roman"/>
-        </w:rPr>
-        <w:lastRenderedPageBreak/>
-        <w:t>Visualisation de la simulation</w:t>
-      </w:r>
-      <w:bookmarkEnd w:id="27"/>
+      <w:r>
+        <w:rPr>
+          <w:rFonts w:ascii="Times New Roman" w:eastAsia="ArialMT" w:hAnsi="Times New Roman" w:cs="Times New Roman"/>
+        </w:rPr>
+        <w:t>Crea</w:t>
+      </w:r>
+      <w:bookmarkStart w:id="24" w:name="_GoBack"/>
+      <w:bookmarkEnd w:id="24"/>
+      <w:r>
+        <w:rPr>
+          <w:rFonts w:ascii="Times New Roman" w:eastAsia="ArialMT" w:hAnsi="Times New Roman" w:cs="Times New Roman"/>
+        </w:rPr>
+        <w:t>tion de la carte</w:t>
+      </w:r>
     </w:p>
     <w:p>
       <w:r>
@@ -8244,14 +9075,14 @@
           <w:rFonts w:ascii="Times New Roman" w:hAnsi="Times New Roman" w:cs="Times New Roman"/>
         </w:rPr>
       </w:pPr>
-      <w:bookmarkStart w:id="28" w:name="_Toc23700350"/>
+      <w:bookmarkStart w:id="25" w:name="_Toc23700350"/>
       <w:r>
         <w:rPr>
           <w:rFonts w:ascii="Times New Roman" w:hAnsi="Times New Roman" w:cs="Times New Roman"/>
         </w:rPr>
         <w:t>Implémentation des fonctionnalités supplémentaires</w:t>
       </w:r>
-      <w:bookmarkEnd w:id="28"/>
+      <w:bookmarkEnd w:id="25"/>
     </w:p>
     <w:p>
       <w:r>
@@ -8287,16 +9118,202 @@
           <w:rFonts w:ascii="Times New Roman" w:hAnsi="Times New Roman" w:cs="Times New Roman"/>
         </w:rPr>
       </w:pPr>
-      <w:bookmarkStart w:id="29" w:name="_Toc23700351"/>
+      <w:bookmarkStart w:id="26" w:name="_Toc23700351"/>
       <w:r>
         <w:rPr>
           <w:rFonts w:ascii="Times New Roman" w:hAnsi="Times New Roman" w:cs="Times New Roman"/>
         </w:rPr>
         <w:t>Analyse personnelle</w:t>
       </w:r>
+      <w:bookmarkEnd w:id="26"/>
+    </w:p>
+    <w:p/>
+    <w:p>
+      <w:pPr>
+        <w:pStyle w:val="Titre2"/>
+        <w:rPr>
+          <w:rFonts w:ascii="Times New Roman" w:hAnsi="Times New Roman" w:cs="Times New Roman"/>
+        </w:rPr>
+      </w:pPr>
+      <w:bookmarkStart w:id="27" w:name="_Toc23700352"/>
+      <w:r>
+        <w:rPr>
+          <w:rFonts w:ascii="Times New Roman" w:hAnsi="Times New Roman" w:cs="Times New Roman"/>
+        </w:rPr>
+        <w:t>Répartition des r</w:t>
+      </w:r>
+      <w:r>
+        <w:rPr>
+          <w:rFonts w:ascii="Times New Roman" w:hAnsi="Times New Roman" w:cs="Times New Roman"/>
+        </w:rPr>
+        <w:t>ô</w:t>
+      </w:r>
+      <w:r>
+        <w:rPr>
+          <w:rFonts w:ascii="Times New Roman" w:hAnsi="Times New Roman" w:cs="Times New Roman"/>
+        </w:rPr>
+        <w:t>les</w:t>
+      </w:r>
+      <w:bookmarkEnd w:id="27"/>
+    </w:p>
+    <w:p>
+      <w:r>
+        <w:t>Matrice de responsabilités</w:t>
+      </w:r>
+    </w:p>
+    <w:p>
+      <w:pPr>
+        <w:pStyle w:val="Titre2"/>
+        <w:rPr>
+          <w:rFonts w:ascii="Times New Roman" w:hAnsi="Times New Roman" w:cs="Times New Roman"/>
+        </w:rPr>
+      </w:pPr>
+      <w:r>
+        <w:rPr>
+          <w:rFonts w:ascii="Times New Roman" w:hAnsi="Times New Roman" w:cs="Times New Roman"/>
+        </w:rPr>
+        <w:lastRenderedPageBreak/>
+        <w:t xml:space="preserve"> </w:t>
+      </w:r>
+      <w:bookmarkStart w:id="28" w:name="_Toc530926969"/>
+      <w:bookmarkStart w:id="29" w:name="_Toc23700353"/>
+      <w:r>
+        <w:rPr>
+          <w:rFonts w:ascii="Times New Roman" w:hAnsi="Times New Roman" w:cs="Times New Roman"/>
+        </w:rPr>
+        <w:t>Choix faits en termes d’organisation</w:t>
+      </w:r>
+      <w:bookmarkEnd w:id="28"/>
       <w:bookmarkEnd w:id="29"/>
     </w:p>
-    <w:p/>
+    <w:p>
+      <w:pPr>
+        <w:rPr>
+          <w:rFonts w:ascii="Times New Roman" w:hAnsi="Times New Roman" w:cs="Times New Roman"/>
+        </w:rPr>
+      </w:pPr>
+    </w:p>
+    <w:p>
+      <w:pPr>
+        <w:rPr>
+          <w:rFonts w:ascii="Times New Roman" w:hAnsi="Times New Roman" w:cs="Times New Roman"/>
+        </w:rPr>
+      </w:pPr>
+    </w:p>
+    <w:p>
+      <w:pPr>
+        <w:rPr>
+          <w:rFonts w:ascii="Times New Roman" w:hAnsi="Times New Roman" w:cs="Times New Roman"/>
+        </w:rPr>
+      </w:pPr>
+    </w:p>
+    <w:p>
+      <w:pPr>
+        <w:rPr>
+          <w:rFonts w:ascii="Times New Roman" w:hAnsi="Times New Roman" w:cs="Times New Roman"/>
+        </w:rPr>
+      </w:pPr>
+    </w:p>
+    <w:p>
+      <w:pPr>
+        <w:rPr>
+          <w:rFonts w:ascii="Times New Roman" w:hAnsi="Times New Roman" w:cs="Times New Roman"/>
+        </w:rPr>
+      </w:pPr>
+    </w:p>
+    <w:p>
+      <w:pPr>
+        <w:spacing w:line="276" w:lineRule="auto"/>
+        <w:jc w:val="both"/>
+        <w:rPr>
+          <w:rFonts w:ascii="Times New Roman" w:hAnsi="Times New Roman" w:cs="Times New Roman"/>
+          <w:i/>
+          <w:color w:val="002060"/>
+        </w:rPr>
+      </w:pPr>
+      <w:r>
+        <w:rPr>
+          <w:rFonts w:ascii="Times New Roman" w:hAnsi="Times New Roman" w:cs="Times New Roman"/>
+          <w:i/>
+          <w:color w:val="002060"/>
+        </w:rPr>
+        <w:t xml:space="preserve">Avant de programmer, j’ai commencé à réfléchir à un sujet original, cohérent et dans lequel je pouvais mettre à profit toutes les notions que j’ai pu acquérir lors du cours de Java. Une fois le concept trouvé, je me suis intéressée aux classes et aux liens entre les différentes classes. </w:t>
+      </w:r>
+      <w:proofErr w:type="gramStart"/>
+      <w:r>
+        <w:rPr>
+          <w:rFonts w:ascii="Times New Roman" w:hAnsi="Times New Roman" w:cs="Times New Roman"/>
+          <w:i/>
+          <w:color w:val="002060"/>
+        </w:rPr>
+        <w:t>Suite à</w:t>
+      </w:r>
+      <w:proofErr w:type="gramEnd"/>
+      <w:r>
+        <w:rPr>
+          <w:rFonts w:ascii="Times New Roman" w:hAnsi="Times New Roman" w:cs="Times New Roman"/>
+          <w:i/>
+          <w:color w:val="002060"/>
+        </w:rPr>
+        <w:t xml:space="preserve"> cela, j’ai établi le diagramme de classe global du projet dans lequel j’ai y placé les différentes méthodes et attributs des classes. Bien que ce travail de préparation m’ait pris environ deux semaines, j’ai pu avoir une vue d’ensemble sur le projet.</w:t>
+      </w:r>
+    </w:p>
+    <w:p>
+      <w:pPr>
+        <w:spacing w:line="276" w:lineRule="auto"/>
+        <w:jc w:val="both"/>
+        <w:rPr>
+          <w:rFonts w:ascii="Times New Roman" w:hAnsi="Times New Roman" w:cs="Times New Roman"/>
+          <w:i/>
+          <w:color w:val="002060"/>
+        </w:rPr>
+      </w:pPr>
+      <w:r>
+        <w:rPr>
+          <w:rFonts w:ascii="Times New Roman" w:hAnsi="Times New Roman" w:cs="Times New Roman"/>
+          <w:i/>
+          <w:color w:val="002060"/>
+        </w:rPr>
+        <w:t>Une fois mon projet validé, j’ai ensuite réfléchi en détail aux fonctionnements de chacune des méthodes afin de pouvoir les programmer rapidement et efficacement. Cela m’a pris environ une semaine, toutefois, il m’a permis d’économiser du temps pour la suite.</w:t>
+      </w:r>
+    </w:p>
+    <w:p>
+      <w:pPr>
+        <w:spacing w:line="276" w:lineRule="auto"/>
+        <w:jc w:val="both"/>
+        <w:rPr>
+          <w:rFonts w:ascii="Times New Roman" w:hAnsi="Times New Roman" w:cs="Times New Roman"/>
+          <w:i/>
+          <w:color w:val="002060"/>
+        </w:rPr>
+      </w:pPr>
+      <w:r>
+        <w:rPr>
+          <w:rFonts w:ascii="Times New Roman" w:hAnsi="Times New Roman" w:cs="Times New Roman"/>
+          <w:i/>
+          <w:color w:val="002060"/>
+        </w:rPr>
+        <w:t xml:space="preserve">Concernant la programmation, j’ai souhaité commencer par coder puis débugger les fonctions terminales avant de remonter aux fonctions plus générales de façon à gagner du temps. </w:t>
+      </w:r>
+    </w:p>
+    <w:p>
+      <w:pPr>
+        <w:spacing w:line="276" w:lineRule="auto"/>
+        <w:jc w:val="both"/>
+        <w:rPr>
+          <w:rFonts w:ascii="Times New Roman" w:hAnsi="Times New Roman" w:cs="Times New Roman"/>
+        </w:rPr>
+      </w:pPr>
+    </w:p>
+    <w:p>
+      <w:pPr>
+        <w:spacing w:line="276" w:lineRule="auto"/>
+        <w:jc w:val="both"/>
+        <w:rPr>
+          <w:rFonts w:ascii="Times New Roman" w:hAnsi="Times New Roman" w:cs="Times New Roman"/>
+        </w:rPr>
+      </w:pPr>
+    </w:p>
     <w:p>
       <w:pPr>
         <w:pStyle w:val="Titre2"/>
@@ -8304,218 +9321,32 @@
           <w:rFonts w:ascii="Times New Roman" w:hAnsi="Times New Roman" w:cs="Times New Roman"/>
         </w:rPr>
       </w:pPr>
-      <w:bookmarkStart w:id="30" w:name="_Toc23700352"/>
-      <w:r>
-        <w:rPr>
-          <w:rFonts w:ascii="Times New Roman" w:hAnsi="Times New Roman" w:cs="Times New Roman"/>
-        </w:rPr>
-        <w:t>Répartition des r</w:t>
-      </w:r>
-      <w:r>
-        <w:rPr>
-          <w:rFonts w:ascii="Times New Roman" w:hAnsi="Times New Roman" w:cs="Times New Roman"/>
-        </w:rPr>
-        <w:t>ô</w:t>
-      </w:r>
-      <w:r>
-        <w:rPr>
-          <w:rFonts w:ascii="Times New Roman" w:hAnsi="Times New Roman" w:cs="Times New Roman"/>
-        </w:rPr>
-        <w:t>les</w:t>
+      <w:bookmarkStart w:id="30" w:name="_Toc23700354"/>
+      <w:r>
+        <w:rPr>
+          <w:rFonts w:ascii="Times New Roman" w:hAnsi="Times New Roman" w:cs="Times New Roman"/>
+        </w:rPr>
+        <w:t>Bilan</w:t>
       </w:r>
       <w:bookmarkEnd w:id="30"/>
     </w:p>
     <w:p>
-      <w:r>
-        <w:t>Matrice de responsabilités</w:t>
-      </w:r>
-    </w:p>
-    <w:p>
-      <w:pPr>
-        <w:pStyle w:val="Titre2"/>
-        <w:rPr>
-          <w:rFonts w:ascii="Times New Roman" w:hAnsi="Times New Roman" w:cs="Times New Roman"/>
-        </w:rPr>
-      </w:pPr>
-      <w:r>
-        <w:rPr>
-          <w:rFonts w:ascii="Times New Roman" w:hAnsi="Times New Roman" w:cs="Times New Roman"/>
-        </w:rPr>
-        <w:t xml:space="preserve"> </w:t>
-      </w:r>
-      <w:bookmarkStart w:id="31" w:name="_Toc530926969"/>
-      <w:bookmarkStart w:id="32" w:name="_Toc23700353"/>
-      <w:r>
-        <w:rPr>
-          <w:rFonts w:ascii="Times New Roman" w:hAnsi="Times New Roman" w:cs="Times New Roman"/>
-        </w:rPr>
-        <w:t>Choix faits en termes d’organisation</w:t>
+      <w:pPr>
+        <w:pStyle w:val="Titre3"/>
+        <w:rPr>
+          <w:rFonts w:ascii="Times New Roman" w:hAnsi="Times New Roman" w:cs="Times New Roman"/>
+        </w:rPr>
+      </w:pPr>
+      <w:bookmarkStart w:id="31" w:name="_Toc530926971"/>
+      <w:bookmarkStart w:id="32" w:name="_Toc23700355"/>
+      <w:r>
+        <w:rPr>
+          <w:rFonts w:ascii="Times New Roman" w:hAnsi="Times New Roman" w:cs="Times New Roman"/>
+        </w:rPr>
+        <w:t>Difficultés rencontrées</w:t>
       </w:r>
       <w:bookmarkEnd w:id="31"/>
       <w:bookmarkEnd w:id="32"/>
-    </w:p>
-    <w:p>
-      <w:pPr>
-        <w:rPr>
-          <w:rFonts w:ascii="Times New Roman" w:hAnsi="Times New Roman" w:cs="Times New Roman"/>
-        </w:rPr>
-      </w:pPr>
-    </w:p>
-    <w:p>
-      <w:pPr>
-        <w:rPr>
-          <w:rFonts w:ascii="Times New Roman" w:hAnsi="Times New Roman" w:cs="Times New Roman"/>
-        </w:rPr>
-      </w:pPr>
-    </w:p>
-    <w:p>
-      <w:pPr>
-        <w:rPr>
-          <w:rFonts w:ascii="Times New Roman" w:hAnsi="Times New Roman" w:cs="Times New Roman"/>
-        </w:rPr>
-      </w:pPr>
-    </w:p>
-    <w:p>
-      <w:pPr>
-        <w:rPr>
-          <w:rFonts w:ascii="Times New Roman" w:hAnsi="Times New Roman" w:cs="Times New Roman"/>
-        </w:rPr>
-      </w:pPr>
-    </w:p>
-    <w:p>
-      <w:pPr>
-        <w:rPr>
-          <w:rFonts w:ascii="Times New Roman" w:hAnsi="Times New Roman" w:cs="Times New Roman"/>
-        </w:rPr>
-      </w:pPr>
-    </w:p>
-    <w:p>
-      <w:pPr>
-        <w:spacing w:line="276" w:lineRule="auto"/>
-        <w:jc w:val="both"/>
-        <w:rPr>
-          <w:rFonts w:ascii="Times New Roman" w:hAnsi="Times New Roman" w:cs="Times New Roman"/>
-          <w:i/>
-          <w:color w:val="002060"/>
-        </w:rPr>
-      </w:pPr>
-      <w:r>
-        <w:rPr>
-          <w:rFonts w:ascii="Times New Roman" w:hAnsi="Times New Roman" w:cs="Times New Roman"/>
-          <w:i/>
-          <w:color w:val="002060"/>
-        </w:rPr>
-        <w:t xml:space="preserve">Avant de programmer, j’ai commencé à réfléchir à un sujet original, cohérent et dans lequel je pouvais mettre à profit toutes les notions que j’ai pu acquérir lors du cours de Java. Une fois le concept trouvé, je me suis intéressée aux classes et aux liens entre les différentes classes. </w:t>
-      </w:r>
-      <w:proofErr w:type="gramStart"/>
-      <w:r>
-        <w:rPr>
-          <w:rFonts w:ascii="Times New Roman" w:hAnsi="Times New Roman" w:cs="Times New Roman"/>
-          <w:i/>
-          <w:color w:val="002060"/>
-        </w:rPr>
-        <w:t>Suite à</w:t>
-      </w:r>
-      <w:proofErr w:type="gramEnd"/>
-      <w:r>
-        <w:rPr>
-          <w:rFonts w:ascii="Times New Roman" w:hAnsi="Times New Roman" w:cs="Times New Roman"/>
-          <w:i/>
-          <w:color w:val="002060"/>
-        </w:rPr>
-        <w:t xml:space="preserve"> cela, j’ai établi le diagramme de classe global du projet dans lequel j’ai y placé les différentes méthodes et attributs des classes. Bien que ce travail de préparation m’ait pris environ deux semaines, j’ai pu avoir une vue d’ensemble sur le projet.</w:t>
-      </w:r>
-    </w:p>
-    <w:p>
-      <w:pPr>
-        <w:spacing w:line="276" w:lineRule="auto"/>
-        <w:jc w:val="both"/>
-        <w:rPr>
-          <w:rFonts w:ascii="Times New Roman" w:hAnsi="Times New Roman" w:cs="Times New Roman"/>
-          <w:i/>
-          <w:color w:val="002060"/>
-        </w:rPr>
-      </w:pPr>
-      <w:r>
-        <w:rPr>
-          <w:rFonts w:ascii="Times New Roman" w:hAnsi="Times New Roman" w:cs="Times New Roman"/>
-          <w:i/>
-          <w:color w:val="002060"/>
-        </w:rPr>
-        <w:t>Une fois mon projet validé, j’ai ensuite réfléchi en détail aux fonctionnements de chacune des méthodes afin de pouvoir les programmer rapidement et efficacement. Cela m’a pris environ une semaine, toutefois, il m’a permis d’économiser du temps pour la suite.</w:t>
-      </w:r>
-    </w:p>
-    <w:p>
-      <w:pPr>
-        <w:spacing w:line="276" w:lineRule="auto"/>
-        <w:jc w:val="both"/>
-        <w:rPr>
-          <w:rFonts w:ascii="Times New Roman" w:hAnsi="Times New Roman" w:cs="Times New Roman"/>
-          <w:i/>
-          <w:color w:val="002060"/>
-        </w:rPr>
-      </w:pPr>
-      <w:r>
-        <w:rPr>
-          <w:rFonts w:ascii="Times New Roman" w:hAnsi="Times New Roman" w:cs="Times New Roman"/>
-          <w:i/>
-          <w:color w:val="002060"/>
-        </w:rPr>
-        <w:t xml:space="preserve">Concernant la programmation, j’ai souhaité commencer par coder puis débugger les fonctions terminales avant de remonter aux fonctions plus générales de façon à gagner du temps. </w:t>
-      </w:r>
-    </w:p>
-    <w:p>
-      <w:pPr>
-        <w:spacing w:line="276" w:lineRule="auto"/>
-        <w:jc w:val="both"/>
-        <w:rPr>
-          <w:rFonts w:ascii="Times New Roman" w:hAnsi="Times New Roman" w:cs="Times New Roman"/>
-        </w:rPr>
-      </w:pPr>
-    </w:p>
-    <w:p>
-      <w:pPr>
-        <w:spacing w:line="276" w:lineRule="auto"/>
-        <w:jc w:val="both"/>
-        <w:rPr>
-          <w:rFonts w:ascii="Times New Roman" w:hAnsi="Times New Roman" w:cs="Times New Roman"/>
-        </w:rPr>
-      </w:pPr>
-    </w:p>
-    <w:p>
-      <w:pPr>
-        <w:pStyle w:val="Titre2"/>
-        <w:rPr>
-          <w:rFonts w:ascii="Times New Roman" w:hAnsi="Times New Roman" w:cs="Times New Roman"/>
-        </w:rPr>
-      </w:pPr>
-      <w:bookmarkStart w:id="33" w:name="_Toc23700354"/>
-      <w:r>
-        <w:rPr>
-          <w:rFonts w:ascii="Times New Roman" w:hAnsi="Times New Roman" w:cs="Times New Roman"/>
-        </w:rPr>
-        <w:lastRenderedPageBreak/>
-        <w:t>Bilan</w:t>
-      </w:r>
-      <w:bookmarkEnd w:id="33"/>
-    </w:p>
-    <w:p>
-      <w:pPr>
-        <w:pStyle w:val="Titre3"/>
-        <w:rPr>
-          <w:rFonts w:ascii="Times New Roman" w:hAnsi="Times New Roman" w:cs="Times New Roman"/>
-        </w:rPr>
-      </w:pPr>
-      <w:bookmarkStart w:id="34" w:name="_Toc530926971"/>
-      <w:bookmarkStart w:id="35" w:name="_Toc23700355"/>
-      <w:r>
-        <w:rPr>
-          <w:rFonts w:ascii="Times New Roman" w:hAnsi="Times New Roman" w:cs="Times New Roman"/>
-        </w:rPr>
-        <w:t>Difficultés rencontrées</w:t>
-      </w:r>
-      <w:bookmarkEnd w:id="34"/>
-      <w:bookmarkEnd w:id="35"/>
       <w:r>
         <w:rPr>
           <w:rFonts w:ascii="Times New Roman" w:hAnsi="Times New Roman" w:cs="Times New Roman"/>
@@ -8543,16 +9374,16 @@
           <w:rFonts w:ascii="Times New Roman" w:hAnsi="Times New Roman" w:cs="Times New Roman"/>
         </w:rPr>
       </w:pPr>
-      <w:bookmarkStart w:id="36" w:name="_Toc530926972"/>
-      <w:bookmarkStart w:id="37" w:name="_Toc23700356"/>
+      <w:bookmarkStart w:id="33" w:name="_Toc530926972"/>
+      <w:bookmarkStart w:id="34" w:name="_Toc23700356"/>
       <w:r>
         <w:rPr>
           <w:rFonts w:ascii="Times New Roman" w:hAnsi="Times New Roman" w:cs="Times New Roman"/>
         </w:rPr>
         <w:t>Points de satisfaction</w:t>
       </w:r>
-      <w:bookmarkEnd w:id="36"/>
-      <w:bookmarkEnd w:id="37"/>
+      <w:bookmarkEnd w:id="33"/>
+      <w:bookmarkEnd w:id="34"/>
     </w:p>
     <w:p/>
     <w:p>
@@ -8567,16 +9398,16 @@
           <w:b w:val="0"/>
         </w:rPr>
       </w:pPr>
-      <w:bookmarkStart w:id="38" w:name="_Toc530926973"/>
-      <w:bookmarkStart w:id="39" w:name="_Toc23700357"/>
+      <w:bookmarkStart w:id="35" w:name="_Toc530926973"/>
+      <w:bookmarkStart w:id="36" w:name="_Toc23700357"/>
       <w:r>
         <w:rPr>
           <w:rFonts w:ascii="Times New Roman" w:hAnsi="Times New Roman" w:cs="Times New Roman"/>
         </w:rPr>
         <w:t>Conclusion</w:t>
       </w:r>
-      <w:bookmarkEnd w:id="38"/>
-      <w:bookmarkEnd w:id="39"/>
+      <w:bookmarkEnd w:id="35"/>
+      <w:bookmarkEnd w:id="36"/>
     </w:p>
     <w:p>
       <w:pPr>
@@ -10810,6 +11641,119 @@
     </w:lvl>
   </w:abstractNum>
   <w:abstractNum w:abstractNumId="18" w15:restartNumberingAfterBreak="0">
+    <w:nsid w:val="4F245B8F"/>
+    <w:multiLevelType w:val="hybridMultilevel"/>
+    <w:tmpl w:val="231C495C"/>
+    <w:lvl w:ilvl="0" w:tplc="040C0005">
+      <w:start w:val="1"/>
+      <w:numFmt w:val="bullet"/>
+      <w:lvlText w:val=""/>
+      <w:lvlJc w:val="left"/>
+      <w:pPr>
+        <w:ind w:left="720" w:hanging="360"/>
+      </w:pPr>
+      <w:rPr>
+        <w:rFonts w:ascii="Wingdings" w:hAnsi="Wingdings" w:hint="default"/>
+      </w:rPr>
+    </w:lvl>
+    <w:lvl w:ilvl="1" w:tplc="040C0003" w:tentative="1">
+      <w:start w:val="1"/>
+      <w:numFmt w:val="bullet"/>
+      <w:lvlText w:val="o"/>
+      <w:lvlJc w:val="left"/>
+      <w:pPr>
+        <w:ind w:left="1440" w:hanging="360"/>
+      </w:pPr>
+      <w:rPr>
+        <w:rFonts w:ascii="Courier New" w:hAnsi="Courier New" w:cs="Courier New" w:hint="default"/>
+      </w:rPr>
+    </w:lvl>
+    <w:lvl w:ilvl="2" w:tplc="040C0005" w:tentative="1">
+      <w:start w:val="1"/>
+      <w:numFmt w:val="bullet"/>
+      <w:lvlText w:val=""/>
+      <w:lvlJc w:val="left"/>
+      <w:pPr>
+        <w:ind w:left="2160" w:hanging="360"/>
+      </w:pPr>
+      <w:rPr>
+        <w:rFonts w:ascii="Wingdings" w:hAnsi="Wingdings" w:hint="default"/>
+      </w:rPr>
+    </w:lvl>
+    <w:lvl w:ilvl="3" w:tplc="040C0001" w:tentative="1">
+      <w:start w:val="1"/>
+      <w:numFmt w:val="bullet"/>
+      <w:lvlText w:val=""/>
+      <w:lvlJc w:val="left"/>
+      <w:pPr>
+        <w:ind w:left="2880" w:hanging="360"/>
+      </w:pPr>
+      <w:rPr>
+        <w:rFonts w:ascii="Symbol" w:hAnsi="Symbol" w:hint="default"/>
+      </w:rPr>
+    </w:lvl>
+    <w:lvl w:ilvl="4" w:tplc="040C0003" w:tentative="1">
+      <w:start w:val="1"/>
+      <w:numFmt w:val="bullet"/>
+      <w:lvlText w:val="o"/>
+      <w:lvlJc w:val="left"/>
+      <w:pPr>
+        <w:ind w:left="3600" w:hanging="360"/>
+      </w:pPr>
+      <w:rPr>
+        <w:rFonts w:ascii="Courier New" w:hAnsi="Courier New" w:cs="Courier New" w:hint="default"/>
+      </w:rPr>
+    </w:lvl>
+    <w:lvl w:ilvl="5" w:tplc="040C0005" w:tentative="1">
+      <w:start w:val="1"/>
+      <w:numFmt w:val="bullet"/>
+      <w:lvlText w:val=""/>
+      <w:lvlJc w:val="left"/>
+      <w:pPr>
+        <w:ind w:left="4320" w:hanging="360"/>
+      </w:pPr>
+      <w:rPr>
+        <w:rFonts w:ascii="Wingdings" w:hAnsi="Wingdings" w:hint="default"/>
+      </w:rPr>
+    </w:lvl>
+    <w:lvl w:ilvl="6" w:tplc="040C0001" w:tentative="1">
+      <w:start w:val="1"/>
+      <w:numFmt w:val="bullet"/>
+      <w:lvlText w:val=""/>
+      <w:lvlJc w:val="left"/>
+      <w:pPr>
+        <w:ind w:left="5040" w:hanging="360"/>
+      </w:pPr>
+      <w:rPr>
+        <w:rFonts w:ascii="Symbol" w:hAnsi="Symbol" w:hint="default"/>
+      </w:rPr>
+    </w:lvl>
+    <w:lvl w:ilvl="7" w:tplc="040C0003" w:tentative="1">
+      <w:start w:val="1"/>
+      <w:numFmt w:val="bullet"/>
+      <w:lvlText w:val="o"/>
+      <w:lvlJc w:val="left"/>
+      <w:pPr>
+        <w:ind w:left="5760" w:hanging="360"/>
+      </w:pPr>
+      <w:rPr>
+        <w:rFonts w:ascii="Courier New" w:hAnsi="Courier New" w:cs="Courier New" w:hint="default"/>
+      </w:rPr>
+    </w:lvl>
+    <w:lvl w:ilvl="8" w:tplc="040C0005" w:tentative="1">
+      <w:start w:val="1"/>
+      <w:numFmt w:val="bullet"/>
+      <w:lvlText w:val=""/>
+      <w:lvlJc w:val="left"/>
+      <w:pPr>
+        <w:ind w:left="6480" w:hanging="360"/>
+      </w:pPr>
+      <w:rPr>
+        <w:rFonts w:ascii="Wingdings" w:hAnsi="Wingdings" w:hint="default"/>
+      </w:rPr>
+    </w:lvl>
+  </w:abstractNum>
+  <w:abstractNum w:abstractNumId="19" w15:restartNumberingAfterBreak="0">
     <w:nsid w:val="4F9126FD"/>
     <w:multiLevelType w:val="hybridMultilevel"/>
     <w:tmpl w:val="30A23138"/>
@@ -10922,7 +11866,7 @@
       </w:rPr>
     </w:lvl>
   </w:abstractNum>
-  <w:abstractNum w:abstractNumId="19" w15:restartNumberingAfterBreak="0">
+  <w:abstractNum w:abstractNumId="20" w15:restartNumberingAfterBreak="0">
     <w:nsid w:val="54C13450"/>
     <w:multiLevelType w:val="hybridMultilevel"/>
     <w:tmpl w:val="1418513E"/>
@@ -11035,7 +11979,7 @@
       </w:rPr>
     </w:lvl>
   </w:abstractNum>
-  <w:abstractNum w:abstractNumId="20" w15:restartNumberingAfterBreak="0">
+  <w:abstractNum w:abstractNumId="21" w15:restartNumberingAfterBreak="0">
     <w:nsid w:val="59270084"/>
     <w:multiLevelType w:val="hybridMultilevel"/>
     <w:tmpl w:val="5A8C117E"/>
@@ -11124,7 +12068,7 @@
       </w:pPr>
     </w:lvl>
   </w:abstractNum>
-  <w:abstractNum w:abstractNumId="21" w15:restartNumberingAfterBreak="0">
+  <w:abstractNum w:abstractNumId="22" w15:restartNumberingAfterBreak="0">
     <w:nsid w:val="5C980ED0"/>
     <w:multiLevelType w:val="hybridMultilevel"/>
     <w:tmpl w:val="E3688D64"/>
@@ -11237,7 +12181,7 @@
       </w:rPr>
     </w:lvl>
   </w:abstractNum>
-  <w:abstractNum w:abstractNumId="22" w15:restartNumberingAfterBreak="0">
+  <w:abstractNum w:abstractNumId="23" w15:restartNumberingAfterBreak="0">
     <w:nsid w:val="60B00786"/>
     <w:multiLevelType w:val="hybridMultilevel"/>
     <w:tmpl w:val="A0E0470E"/>
@@ -11350,7 +12294,7 @@
       </w:rPr>
     </w:lvl>
   </w:abstractNum>
-  <w:abstractNum w:abstractNumId="23" w15:restartNumberingAfterBreak="0">
+  <w:abstractNum w:abstractNumId="24" w15:restartNumberingAfterBreak="0">
     <w:nsid w:val="664B16EC"/>
     <w:multiLevelType w:val="multilevel"/>
     <w:tmpl w:val="4C3295A0"/>
@@ -11473,7 +12417,7 @@
       </w:rPr>
     </w:lvl>
   </w:abstractNum>
-  <w:abstractNum w:abstractNumId="24" w15:restartNumberingAfterBreak="0">
+  <w:abstractNum w:abstractNumId="25" w15:restartNumberingAfterBreak="0">
     <w:nsid w:val="6EF8774D"/>
     <w:multiLevelType w:val="hybridMultilevel"/>
     <w:tmpl w:val="CDA4C850"/>
@@ -11586,7 +12530,7 @@
       </w:rPr>
     </w:lvl>
   </w:abstractNum>
-  <w:abstractNum w:abstractNumId="25" w15:restartNumberingAfterBreak="0">
+  <w:abstractNum w:abstractNumId="26" w15:restartNumberingAfterBreak="0">
     <w:nsid w:val="72B555E3"/>
     <w:multiLevelType w:val="hybridMultilevel"/>
     <w:tmpl w:val="5B6CA9EC"/>
@@ -11699,7 +12643,7 @@
       </w:rPr>
     </w:lvl>
   </w:abstractNum>
-  <w:abstractNum w:abstractNumId="26" w15:restartNumberingAfterBreak="0">
+  <w:abstractNum w:abstractNumId="27" w15:restartNumberingAfterBreak="0">
     <w:nsid w:val="7EAF608B"/>
     <w:multiLevelType w:val="hybridMultilevel"/>
     <w:tmpl w:val="1BC0EECE"/>
@@ -11843,10 +12787,10 @@
     <w:abstractNumId w:val="6"/>
   </w:num>
   <w:num w:numId="11">
-    <w:abstractNumId w:val="23"/>
+    <w:abstractNumId w:val="24"/>
   </w:num>
   <w:num w:numId="12">
-    <w:abstractNumId w:val="20"/>
+    <w:abstractNumId w:val="21"/>
   </w:num>
   <w:num w:numId="13">
     <w:abstractNumId w:val="6"/>
@@ -11969,7 +12913,7 @@
     </w:lvlOverride>
   </w:num>
   <w:num w:numId="17">
-    <w:abstractNumId w:val="19"/>
+    <w:abstractNumId w:val="20"/>
   </w:num>
   <w:num w:numId="18">
     <w:abstractNumId w:val="0"/>
@@ -11978,7 +12922,7 @@
     <w:abstractNumId w:val="11"/>
   </w:num>
   <w:num w:numId="20">
-    <w:abstractNumId w:val="25"/>
+    <w:abstractNumId w:val="26"/>
   </w:num>
   <w:num w:numId="21">
     <w:abstractNumId w:val="6"/>
@@ -12056,7 +13000,7 @@
     </w:lvlOverride>
   </w:num>
   <w:num w:numId="28">
-    <w:abstractNumId w:val="21"/>
+    <w:abstractNumId w:val="22"/>
   </w:num>
   <w:num w:numId="29">
     <w:abstractNumId w:val="7"/>
@@ -12098,7 +13042,7 @@
     <w:abstractNumId w:val="10"/>
   </w:num>
   <w:num w:numId="33">
-    <w:abstractNumId w:val="24"/>
+    <w:abstractNumId w:val="25"/>
   </w:num>
   <w:num w:numId="34">
     <w:abstractNumId w:val="12"/>
@@ -12122,46 +13066,31 @@
     <w:abstractNumId w:val="15"/>
   </w:num>
   <w:num w:numId="41">
-    <w:abstractNumId w:val="18"/>
+    <w:abstractNumId w:val="19"/>
   </w:num>
   <w:num w:numId="42">
     <w:abstractNumId w:val="13"/>
   </w:num>
   <w:num w:numId="43">
     <w:abstractNumId w:val="6"/>
-    <w:lvlOverride w:ilvl="0">
-      <w:startOverride w:val="1"/>
-    </w:lvlOverride>
-    <w:lvlOverride w:ilvl="1">
-      <w:startOverride w:val="1"/>
-    </w:lvlOverride>
-    <w:lvlOverride w:ilvl="2">
-      <w:startOverride w:val="1"/>
-    </w:lvlOverride>
-    <w:lvlOverride w:ilvl="3">
-      <w:startOverride w:val="1"/>
-    </w:lvlOverride>
-    <w:lvlOverride w:ilvl="4">
-      <w:startOverride w:val="1"/>
-    </w:lvlOverride>
-    <w:lvlOverride w:ilvl="5">
-      <w:startOverride w:val="1"/>
-    </w:lvlOverride>
-    <w:lvlOverride w:ilvl="6">
-      <w:startOverride w:val="1"/>
-    </w:lvlOverride>
-    <w:lvlOverride w:ilvl="7">
-      <w:startOverride w:val="1"/>
-    </w:lvlOverride>
-    <w:lvlOverride w:ilvl="8">
-      <w:startOverride w:val="1"/>
-    </w:lvlOverride>
+    <w:lvlOverride w:ilvl="0"/>
+    <w:lvlOverride w:ilvl="1"/>
+    <w:lvlOverride w:ilvl="2"/>
+    <w:lvlOverride w:ilvl="3"/>
+    <w:lvlOverride w:ilvl="4"/>
+    <w:lvlOverride w:ilvl="5"/>
+    <w:lvlOverride w:ilvl="6"/>
+    <w:lvlOverride w:ilvl="7"/>
+    <w:lvlOverride w:ilvl="8"/>
   </w:num>
   <w:num w:numId="44">
-    <w:abstractNumId w:val="22"/>
+    <w:abstractNumId w:val="23"/>
   </w:num>
   <w:num w:numId="45">
-    <w:abstractNumId w:val="26"/>
+    <w:abstractNumId w:val="27"/>
+  </w:num>
+  <w:num w:numId="46">
+    <w:abstractNumId w:val="18"/>
   </w:num>
 </w:numbering>
 </file>
@@ -12815,6 +13744,7 @@
   <w:style w:type="character" w:default="1" w:styleId="Policepardfaut">
     <w:name w:val="Default Paragraph Font"/>
     <w:uiPriority w:val="1"/>
+    <w:semiHidden/>
     <w:unhideWhenUsed/>
   </w:style>
   <w:style w:type="table" w:default="1" w:styleId="TableauNormal">
@@ -13378,6 +14308,25 @@
       <w:szCs w:val="18"/>
     </w:rPr>
   </w:style>
+  <w:style w:type="table" w:styleId="Grilledutableau">
+    <w:name w:val="Table Grid"/>
+    <w:basedOn w:val="TableauNormal"/>
+    <w:uiPriority w:val="39"/>
+    <w:rsid w:val="00D00EA9"/>
+    <w:pPr>
+      <w:spacing w:after="0" w:line="240" w:lineRule="auto"/>
+    </w:pPr>
+    <w:tblPr>
+      <w:tblBorders>
+        <w:top w:val="single" w:sz="4" w:space="0" w:color="auto"/>
+        <w:left w:val="single" w:sz="4" w:space="0" w:color="auto"/>
+        <w:bottom w:val="single" w:sz="4" w:space="0" w:color="auto"/>
+        <w:right w:val="single" w:sz="4" w:space="0" w:color="auto"/>
+        <w:insideH w:val="single" w:sz="4" w:space="0" w:color="auto"/>
+        <w:insideV w:val="single" w:sz="4" w:space="0" w:color="auto"/>
+      </w:tblBorders>
+    </w:tblPr>
+  </w:style>
 </w:styles>
 </file>
 
@@ -13681,7 +14630,7 @@
 </file>
 
 <file path=customXml/itemProps1.xml><?xml version="1.0" encoding="utf-8"?>
-<ds:datastoreItem xmlns:ds="http://schemas.openxmlformats.org/officeDocument/2006/customXml" ds:itemID="{B167C375-FB66-4C99-AB7B-F20D72D18D25}">
+<ds:datastoreItem xmlns:ds="http://schemas.openxmlformats.org/officeDocument/2006/customXml" ds:itemID="{FD2982C7-B034-4703-88FD-64E22A3A7DCA}">
   <ds:schemaRefs>
     <ds:schemaRef ds:uri="http://schemas.openxmlformats.org/officeDocument/2006/bibliography"/>
   </ds:schemaRefs>

</xml_diff>

<commit_message>
update rapport - héritage début
</commit_message>
<xml_diff>
--- a/GOTproject/rapport.docx
+++ b/GOTproject/rapport.docx
@@ -3810,24 +3810,14 @@
       <w:r>
         <w:t xml:space="preserve">Figure </w:t>
       </w:r>
-      <w:r>
-        <w:fldChar w:fldCharType="begin"/>
-      </w:r>
-      <w:r>
-        <w:instrText xml:space="preserve"> SEQ Figure \* ARABIC </w:instrText>
-      </w:r>
-      <w:r>
-        <w:fldChar w:fldCharType="separate"/>
-      </w:r>
-      <w:r>
-        <w:rPr>
-          <w:noProof/>
-        </w:rPr>
-        <w:t>1</w:t>
-      </w:r>
-      <w:r>
-        <w:fldChar w:fldCharType="end"/>
-      </w:r>
+      <w:fldSimple w:instr=" SEQ Figure \* ARABIC ">
+        <w:r>
+          <w:rPr>
+            <w:noProof/>
+          </w:rPr>
+          <w:t>1</w:t>
+        </w:r>
+      </w:fldSimple>
       <w:r>
         <w:t xml:space="preserve"> : </w:t>
       </w:r>
@@ -4559,24 +4549,14 @@
       <w:r>
         <w:t xml:space="preserve">Figure </w:t>
       </w:r>
-      <w:r>
-        <w:fldChar w:fldCharType="begin"/>
-      </w:r>
-      <w:r>
-        <w:instrText xml:space="preserve"> SEQ Figure \* ARABIC </w:instrText>
-      </w:r>
-      <w:r>
-        <w:fldChar w:fldCharType="separate"/>
-      </w:r>
-      <w:r>
-        <w:rPr>
-          <w:noProof/>
-        </w:rPr>
-        <w:t>2</w:t>
-      </w:r>
-      <w:r>
-        <w:fldChar w:fldCharType="end"/>
-      </w:r>
+      <w:fldSimple w:instr=" SEQ Figure \* ARABIC ">
+        <w:r>
+          <w:rPr>
+            <w:noProof/>
+          </w:rPr>
+          <w:t>2</w:t>
+        </w:r>
+      </w:fldSimple>
       <w:r>
         <w:t xml:space="preserve"> : Représentation des personnages</w:t>
       </w:r>
@@ -5091,24 +5071,14 @@
       <w:r>
         <w:t xml:space="preserve">Figure </w:t>
       </w:r>
-      <w:r>
-        <w:fldChar w:fldCharType="begin"/>
-      </w:r>
-      <w:r>
-        <w:instrText xml:space="preserve"> SEQ Figure \* ARABIC </w:instrText>
-      </w:r>
-      <w:r>
-        <w:fldChar w:fldCharType="separate"/>
-      </w:r>
-      <w:r>
-        <w:rPr>
-          <w:noProof/>
-        </w:rPr>
-        <w:t>3</w:t>
-      </w:r>
-      <w:r>
-        <w:fldChar w:fldCharType="end"/>
-      </w:r>
+      <w:fldSimple w:instr=" SEQ Figure \* ARABIC ">
+        <w:r>
+          <w:rPr>
+            <w:noProof/>
+          </w:rPr>
+          <w:t>3</w:t>
+        </w:r>
+      </w:fldSimple>
       <w:r>
         <w:t xml:space="preserve"> : Caractéristiques des êtres humains</w:t>
       </w:r>
@@ -5341,24 +5311,14 @@
       <w:r>
         <w:t xml:space="preserve">Figure </w:t>
       </w:r>
-      <w:r>
-        <w:fldChar w:fldCharType="begin"/>
-      </w:r>
-      <w:r>
-        <w:instrText xml:space="preserve"> SEQ Figure \* ARABIC </w:instrText>
-      </w:r>
-      <w:r>
-        <w:fldChar w:fldCharType="separate"/>
-      </w:r>
-      <w:r>
-        <w:rPr>
-          <w:noProof/>
-        </w:rPr>
-        <w:t>4</w:t>
-      </w:r>
-      <w:r>
-        <w:fldChar w:fldCharType="end"/>
-      </w:r>
+      <w:fldSimple w:instr=" SEQ Figure \* ARABIC ">
+        <w:r>
+          <w:rPr>
+            <w:noProof/>
+          </w:rPr>
+          <w:t>4</w:t>
+        </w:r>
+      </w:fldSimple>
       <w:r>
         <w:t xml:space="preserve"> : Illustration du climat glacial (symbole « @ »)</w:t>
       </w:r>
@@ -7461,24 +7421,14 @@
       <w:r>
         <w:t xml:space="preserve">Figure </w:t>
       </w:r>
-      <w:r>
-        <w:fldChar w:fldCharType="begin"/>
-      </w:r>
-      <w:r>
-        <w:instrText xml:space="preserve"> SEQ Figure \* ARABIC </w:instrText>
-      </w:r>
-      <w:r>
-        <w:fldChar w:fldCharType="separate"/>
-      </w:r>
-      <w:r>
-        <w:rPr>
-          <w:noProof/>
-        </w:rPr>
-        <w:t>5</w:t>
-      </w:r>
-      <w:r>
-        <w:fldChar w:fldCharType="end"/>
-      </w:r>
+      <w:fldSimple w:instr=" SEQ Figure \* ARABIC ">
+        <w:r>
+          <w:rPr>
+            <w:noProof/>
+          </w:rPr>
+          <w:t>5</w:t>
+        </w:r>
+      </w:fldSimple>
       <w:r>
         <w:t xml:space="preserve"> : Lancement du programme</w:t>
       </w:r>
@@ -8220,22 +8170,25 @@
           <w:p>
             <w:pPr>
               <w:spacing w:line="276" w:lineRule="auto"/>
-              <w:jc w:val="both"/>
+              <w:jc w:val="center"/>
               <w:rPr>
                 <w:rFonts w:ascii="Times New Roman" w:hAnsi="Times New Roman" w:cs="Times New Roman"/>
+                <w:i/>
               </w:rPr>
             </w:pPr>
             <w:r>
               <w:rPr>
                 <w:rFonts w:ascii="Times New Roman" w:hAnsi="Times New Roman" w:cs="Times New Roman"/>
+                <w:i/>
               </w:rPr>
               <w:t>A</w:t>
             </w:r>
             <w:r>
               <w:rPr>
                 <w:rFonts w:ascii="Times New Roman" w:hAnsi="Times New Roman" w:cs="Times New Roman"/>
-              </w:rPr>
-              <w:t>pp </w:t>
+                <w:i/>
+              </w:rPr>
+              <w:t>pp</w:t>
             </w:r>
           </w:p>
         </w:tc>
@@ -8273,20 +8226,23 @@
           <w:p>
             <w:pPr>
               <w:spacing w:line="276" w:lineRule="auto"/>
-              <w:jc w:val="both"/>
+              <w:jc w:val="center"/>
               <w:rPr>
                 <w:rFonts w:ascii="Times New Roman" w:hAnsi="Times New Roman" w:cs="Times New Roman"/>
+                <w:i/>
               </w:rPr>
             </w:pPr>
             <w:r>
               <w:rPr>
                 <w:rFonts w:ascii="Times New Roman" w:hAnsi="Times New Roman" w:cs="Times New Roman"/>
+                <w:i/>
               </w:rPr>
               <w:t>C</w:t>
             </w:r>
             <w:r>
               <w:rPr>
                 <w:rFonts w:ascii="Times New Roman" w:hAnsi="Times New Roman" w:cs="Times New Roman"/>
+                <w:i/>
               </w:rPr>
               <w:t>haracter</w:t>
             </w:r>
@@ -8326,22 +8282,25 @@
           <w:p>
             <w:pPr>
               <w:spacing w:line="276" w:lineRule="auto"/>
-              <w:jc w:val="both"/>
+              <w:jc w:val="center"/>
               <w:rPr>
                 <w:rFonts w:ascii="Times New Roman" w:hAnsi="Times New Roman" w:cs="Times New Roman"/>
+                <w:i/>
               </w:rPr>
             </w:pPr>
             <w:r>
               <w:rPr>
                 <w:rFonts w:ascii="Times New Roman" w:hAnsi="Times New Roman" w:cs="Times New Roman"/>
+                <w:i/>
               </w:rPr>
               <w:t>F</w:t>
             </w:r>
             <w:r>
               <w:rPr>
                 <w:rFonts w:ascii="Times New Roman" w:hAnsi="Times New Roman" w:cs="Times New Roman"/>
-              </w:rPr>
-              <w:t>actions </w:t>
+                <w:i/>
+              </w:rPr>
+              <w:t>actions</w:t>
             </w:r>
           </w:p>
         </w:tc>
@@ -8385,22 +8344,25 @@
           <w:p>
             <w:pPr>
               <w:spacing w:line="276" w:lineRule="auto"/>
-              <w:jc w:val="both"/>
+              <w:jc w:val="center"/>
               <w:rPr>
                 <w:rFonts w:ascii="Times New Roman" w:hAnsi="Times New Roman" w:cs="Times New Roman"/>
+                <w:i/>
               </w:rPr>
             </w:pPr>
             <w:r>
               <w:rPr>
                 <w:rFonts w:ascii="Times New Roman" w:hAnsi="Times New Roman" w:cs="Times New Roman"/>
+                <w:i/>
               </w:rPr>
               <w:t>G</w:t>
             </w:r>
             <w:r>
               <w:rPr>
                 <w:rFonts w:ascii="Times New Roman" w:hAnsi="Times New Roman" w:cs="Times New Roman"/>
-              </w:rPr>
-              <w:t>ameplay </w:t>
+                <w:i/>
+              </w:rPr>
+              <w:t>ameplay</w:t>
             </w:r>
           </w:p>
         </w:tc>
@@ -8474,23 +8436,28 @@
           <w:p>
             <w:pPr>
               <w:spacing w:line="276" w:lineRule="auto"/>
-              <w:jc w:val="both"/>
+              <w:jc w:val="center"/>
               <w:rPr>
                 <w:rFonts w:ascii="Times New Roman" w:hAnsi="Times New Roman" w:cs="Times New Roman"/>
+                <w:i/>
               </w:rPr>
             </w:pPr>
+            <w:proofErr w:type="spellStart"/>
             <w:r>
               <w:rPr>
                 <w:rFonts w:ascii="Times New Roman" w:hAnsi="Times New Roman" w:cs="Times New Roman"/>
+                <w:i/>
               </w:rPr>
               <w:t>M</w:t>
             </w:r>
             <w:r>
               <w:rPr>
                 <w:rFonts w:ascii="Times New Roman" w:hAnsi="Times New Roman" w:cs="Times New Roman"/>
-              </w:rPr>
-              <w:t>ap </w:t>
-            </w:r>
+                <w:i/>
+              </w:rPr>
+              <w:t>ap</w:t>
+            </w:r>
+            <w:proofErr w:type="spellEnd"/>
           </w:p>
         </w:tc>
         <w:tc>
@@ -8890,7 +8857,1134 @@
         <w:t xml:space="preserve">Héritage </w:t>
       </w:r>
     </w:p>
+    <w:p>
+      <w:pPr>
+        <w:jc w:val="both"/>
+        <w:rPr>
+          <w:rFonts w:ascii="Times New Roman" w:hAnsi="Times New Roman" w:cs="Times New Roman"/>
+        </w:rPr>
+      </w:pPr>
+      <w:r>
+        <w:rPr>
+          <w:rFonts w:ascii="Times New Roman" w:hAnsi="Times New Roman" w:cs="Times New Roman"/>
+        </w:rPr>
+        <w:t xml:space="preserve">La notion d’héritage est exclusivement utilisée dans le package </w:t>
+      </w:r>
+      <w:proofErr w:type="spellStart"/>
+      <w:r>
+        <w:rPr>
+          <w:rFonts w:ascii="Times New Roman" w:hAnsi="Times New Roman" w:cs="Times New Roman"/>
+          <w:i/>
+        </w:rPr>
+        <w:t>character</w:t>
+      </w:r>
+      <w:proofErr w:type="spellEnd"/>
+      <w:r>
+        <w:rPr>
+          <w:rFonts w:ascii="Times New Roman" w:hAnsi="Times New Roman" w:cs="Times New Roman"/>
+        </w:rPr>
+        <w:t>.</w:t>
+      </w:r>
+      <w:r>
+        <w:rPr>
+          <w:rFonts w:ascii="Times New Roman" w:hAnsi="Times New Roman" w:cs="Times New Roman"/>
+        </w:rPr>
+        <w:t xml:space="preserve"> En effet, le</w:t>
+      </w:r>
+      <w:r>
+        <w:rPr>
+          <w:rFonts w:ascii="Times New Roman" w:hAnsi="Times New Roman" w:cs="Times New Roman"/>
+        </w:rPr>
+        <w:t xml:space="preserve">s classes finales </w:t>
+      </w:r>
+      <w:r>
+        <w:rPr>
+          <w:rFonts w:ascii="Times New Roman" w:hAnsi="Times New Roman" w:cs="Times New Roman"/>
+          <w:i/>
+        </w:rPr>
+        <w:t>(</w:t>
+      </w:r>
+      <w:proofErr w:type="spellStart"/>
+      <w:r>
+        <w:rPr>
+          <w:rFonts w:ascii="Times New Roman" w:hAnsi="Times New Roman" w:cs="Times New Roman"/>
+          <w:i/>
+        </w:rPr>
+        <w:t>Lannister</w:t>
+      </w:r>
+      <w:proofErr w:type="spellEnd"/>
+      <w:r>
+        <w:rPr>
+          <w:rFonts w:ascii="Times New Roman" w:hAnsi="Times New Roman" w:cs="Times New Roman"/>
+          <w:i/>
+        </w:rPr>
+        <w:t xml:space="preserve">, Stark, </w:t>
+      </w:r>
+      <w:proofErr w:type="spellStart"/>
+      <w:r>
+        <w:rPr>
+          <w:rFonts w:ascii="Times New Roman" w:hAnsi="Times New Roman" w:cs="Times New Roman"/>
+          <w:i/>
+        </w:rPr>
+        <w:t>Targaryen</w:t>
+      </w:r>
+      <w:proofErr w:type="spellEnd"/>
+      <w:r>
+        <w:rPr>
+          <w:rFonts w:ascii="Times New Roman" w:hAnsi="Times New Roman" w:cs="Times New Roman"/>
+          <w:i/>
+        </w:rPr>
+        <w:t xml:space="preserve">, </w:t>
+      </w:r>
+      <w:proofErr w:type="spellStart"/>
+      <w:r>
+        <w:rPr>
+          <w:rFonts w:ascii="Times New Roman" w:hAnsi="Times New Roman" w:cs="Times New Roman"/>
+          <w:i/>
+        </w:rPr>
+        <w:t>Wilding</w:t>
+      </w:r>
+      <w:proofErr w:type="spellEnd"/>
+      <w:r>
+        <w:rPr>
+          <w:rFonts w:ascii="Times New Roman" w:hAnsi="Times New Roman" w:cs="Times New Roman"/>
+          <w:i/>
+        </w:rPr>
+        <w:t xml:space="preserve"> et White Walker)</w:t>
+      </w:r>
+      <w:r>
+        <w:rPr>
+          <w:rFonts w:ascii="Times New Roman" w:hAnsi="Times New Roman" w:cs="Times New Roman"/>
+        </w:rPr>
+        <w:t xml:space="preserve"> </w:t>
+      </w:r>
+      <w:r>
+        <w:rPr>
+          <w:rFonts w:ascii="Times New Roman" w:hAnsi="Times New Roman" w:cs="Times New Roman"/>
+        </w:rPr>
+        <w:t xml:space="preserve">sont </w:t>
+      </w:r>
+      <w:r>
+        <w:rPr>
+          <w:rFonts w:ascii="Times New Roman" w:hAnsi="Times New Roman" w:cs="Times New Roman"/>
+        </w:rPr>
+        <w:t xml:space="preserve">enrichies par héritages successifs </w:t>
+      </w:r>
+      <w:r>
+        <w:rPr>
+          <w:rFonts w:ascii="Times New Roman" w:hAnsi="Times New Roman" w:cs="Times New Roman"/>
+        </w:rPr>
+        <w:t>de</w:t>
+      </w:r>
+      <w:r>
+        <w:rPr>
+          <w:rFonts w:ascii="Times New Roman" w:hAnsi="Times New Roman" w:cs="Times New Roman"/>
+        </w:rPr>
+        <w:t xml:space="preserve"> classes </w:t>
+      </w:r>
+      <w:r>
+        <w:rPr>
+          <w:rFonts w:ascii="Times New Roman" w:hAnsi="Times New Roman" w:cs="Times New Roman"/>
+        </w:rPr>
+        <w:t>abstraites</w:t>
+      </w:r>
+      <w:r>
+        <w:rPr>
+          <w:rFonts w:ascii="Times New Roman" w:hAnsi="Times New Roman" w:cs="Times New Roman"/>
+        </w:rPr>
+        <w:t>, plus générales.</w:t>
+      </w:r>
+    </w:p>
+    <w:p>
+      <w:pPr>
+        <w:jc w:val="center"/>
+        <w:rPr>
+          <w:rFonts w:ascii="Times New Roman" w:hAnsi="Times New Roman" w:cs="Times New Roman"/>
+        </w:rPr>
+      </w:pPr>
+      <w:r>
+        <w:rPr>
+          <w:rFonts w:ascii="Times New Roman" w:hAnsi="Times New Roman" w:cs="Times New Roman"/>
+          <w:highlight w:val="yellow"/>
+        </w:rPr>
+        <w:t>Ajout schéma héritage (sans méthode ni attribut)</w:t>
+      </w:r>
+      <w:r>
+        <w:rPr>
+          <w:rFonts w:ascii="Times New Roman" w:hAnsi="Times New Roman" w:cs="Times New Roman"/>
+          <w:highlight w:val="yellow"/>
+        </w:rPr>
+        <w:t xml:space="preserve"> avec couleur différente pour les classes finales</w:t>
+      </w:r>
+    </w:p>
+    <w:p>
+      <w:pPr>
+        <w:jc w:val="both"/>
+        <w:rPr>
+          <w:rFonts w:ascii="Times New Roman" w:hAnsi="Times New Roman" w:cs="Times New Roman"/>
+        </w:rPr>
+      </w:pPr>
+      <w:r>
+        <w:rPr>
+          <w:rFonts w:ascii="Times New Roman" w:hAnsi="Times New Roman" w:cs="Times New Roman"/>
+        </w:rPr>
+        <w:t xml:space="preserve">L’héritage est construit de la façon suivante : </w:t>
+      </w:r>
+    </w:p>
+    <w:p>
+      <w:pPr>
+        <w:pStyle w:val="Paragraphedeliste"/>
+        <w:numPr>
+          <w:ilvl w:val="0"/>
+          <w:numId w:val="48"/>
+        </w:numPr>
+        <w:jc w:val="both"/>
+        <w:rPr>
+          <w:rFonts w:ascii="Times New Roman" w:hAnsi="Times New Roman" w:cs="Times New Roman"/>
+        </w:rPr>
+      </w:pPr>
+      <w:r>
+        <w:rPr>
+          <w:rFonts w:ascii="Times New Roman" w:hAnsi="Times New Roman" w:cs="Times New Roman"/>
+        </w:rPr>
+        <w:t xml:space="preserve">Classe </w:t>
+      </w:r>
+      <w:proofErr w:type="spellStart"/>
+      <w:r>
+        <w:rPr>
+          <w:rFonts w:ascii="Times New Roman" w:hAnsi="Times New Roman" w:cs="Times New Roman"/>
+          <w:i/>
+        </w:rPr>
+        <w:t>Character</w:t>
+      </w:r>
+      <w:proofErr w:type="spellEnd"/>
+      <w:r>
+        <w:rPr>
+          <w:rFonts w:ascii="Times New Roman" w:hAnsi="Times New Roman" w:cs="Times New Roman"/>
+        </w:rPr>
+        <w:t xml:space="preserve"> (classe de base</w:t>
+      </w:r>
+      <w:r>
+        <w:rPr>
+          <w:rFonts w:ascii="Times New Roman" w:hAnsi="Times New Roman" w:cs="Times New Roman"/>
+        </w:rPr>
+        <w:t>, abstraite</w:t>
+      </w:r>
+      <w:r>
+        <w:rPr>
+          <w:rFonts w:ascii="Times New Roman" w:hAnsi="Times New Roman" w:cs="Times New Roman"/>
+        </w:rPr>
+        <w:t xml:space="preserve">) : </w:t>
+      </w:r>
+    </w:p>
+    <w:p>
+      <w:pPr>
+        <w:ind w:left="360"/>
+        <w:jc w:val="both"/>
+        <w:rPr>
+          <w:rFonts w:ascii="Times New Roman" w:hAnsi="Times New Roman" w:cs="Times New Roman"/>
+        </w:rPr>
+      </w:pPr>
+      <w:r>
+        <w:rPr>
+          <w:rFonts w:ascii="Times New Roman" w:hAnsi="Times New Roman" w:cs="Times New Roman"/>
+        </w:rPr>
+        <w:t>U</w:t>
+      </w:r>
+      <w:r>
+        <w:rPr>
+          <w:rFonts w:ascii="Times New Roman" w:hAnsi="Times New Roman" w:cs="Times New Roman"/>
+        </w:rPr>
+        <w:t>n personnage se caractérise par sa position sur la carte et sa capacité à s’y déplacer</w:t>
+      </w:r>
+      <w:r>
+        <w:rPr>
+          <w:rFonts w:ascii="Times New Roman" w:hAnsi="Times New Roman" w:cs="Times New Roman"/>
+        </w:rPr>
+        <w:t xml:space="preserve">. </w:t>
+      </w:r>
+      <w:r>
+        <w:rPr>
+          <w:rFonts w:ascii="Times New Roman" w:hAnsi="Times New Roman" w:cs="Times New Roman"/>
+        </w:rPr>
+        <w:t>Un personnage peut rencontrer d’autres personnages spécialisés et les combattre</w:t>
+      </w:r>
+      <w:r>
+        <w:rPr>
+          <w:rFonts w:ascii="Times New Roman" w:hAnsi="Times New Roman" w:cs="Times New Roman"/>
+        </w:rPr>
+        <w:t> : il</w:t>
+      </w:r>
+      <w:r>
+        <w:rPr>
+          <w:rFonts w:ascii="Times New Roman" w:hAnsi="Times New Roman" w:cs="Times New Roman"/>
+        </w:rPr>
+        <w:t xml:space="preserve"> </w:t>
+      </w:r>
+      <w:r>
+        <w:rPr>
+          <w:rFonts w:ascii="Times New Roman" w:hAnsi="Times New Roman" w:cs="Times New Roman"/>
+        </w:rPr>
+        <w:t xml:space="preserve">a donc un niveau de </w:t>
+      </w:r>
+      <w:r>
+        <w:rPr>
+          <w:rFonts w:ascii="Times New Roman" w:hAnsi="Times New Roman" w:cs="Times New Roman"/>
+        </w:rPr>
+        <w:t xml:space="preserve">vie et </w:t>
+      </w:r>
+      <w:r>
+        <w:rPr>
+          <w:rFonts w:ascii="Times New Roman" w:hAnsi="Times New Roman" w:cs="Times New Roman"/>
+        </w:rPr>
+        <w:t xml:space="preserve">il inflige des </w:t>
+      </w:r>
+      <w:r>
+        <w:rPr>
+          <w:rFonts w:ascii="Times New Roman" w:hAnsi="Times New Roman" w:cs="Times New Roman"/>
+        </w:rPr>
+        <w:t>dégâts</w:t>
+      </w:r>
+      <w:r>
+        <w:rPr>
+          <w:rFonts w:ascii="Times New Roman" w:hAnsi="Times New Roman" w:cs="Times New Roman"/>
+        </w:rPr>
+        <w:t>.</w:t>
+      </w:r>
+      <w:r>
+        <w:rPr>
+          <w:rFonts w:ascii="Times New Roman" w:hAnsi="Times New Roman" w:cs="Times New Roman"/>
+        </w:rPr>
+        <w:t xml:space="preserve"> </w:t>
+      </w:r>
+      <w:r>
+        <w:rPr>
+          <w:rFonts w:ascii="Times New Roman" w:hAnsi="Times New Roman" w:cs="Times New Roman"/>
+        </w:rPr>
+        <w:t>Lorsqu’il tombe à court de vie, il meurt</w:t>
+      </w:r>
+      <w:r>
+        <w:rPr>
+          <w:rFonts w:ascii="Times New Roman" w:hAnsi="Times New Roman" w:cs="Times New Roman"/>
+        </w:rPr>
+        <w:t>.</w:t>
+      </w:r>
+      <w:r>
+        <w:rPr>
+          <w:rFonts w:ascii="Times New Roman" w:hAnsi="Times New Roman" w:cs="Times New Roman"/>
+        </w:rPr>
+        <w:t xml:space="preserve"> </w:t>
+      </w:r>
+      <w:r>
+        <w:rPr>
+          <w:rFonts w:ascii="Times New Roman" w:hAnsi="Times New Roman" w:cs="Times New Roman"/>
+        </w:rPr>
+        <w:t>La réussite de ses actions est influencée par sa chance au lancer de dé - ce qui rend</w:t>
+      </w:r>
+      <w:r>
+        <w:rPr>
+          <w:rFonts w:ascii="Times New Roman" w:hAnsi="Times New Roman" w:cs="Times New Roman"/>
+        </w:rPr>
+        <w:t>rait</w:t>
+      </w:r>
+      <w:r>
+        <w:rPr>
+          <w:rFonts w:ascii="Times New Roman" w:hAnsi="Times New Roman" w:cs="Times New Roman"/>
+        </w:rPr>
+        <w:t xml:space="preserve"> superflu, </w:t>
+      </w:r>
+      <w:r>
+        <w:rPr>
+          <w:rFonts w:ascii="Times New Roman" w:hAnsi="Times New Roman" w:cs="Times New Roman"/>
+        </w:rPr>
+        <w:t>en raison de l’</w:t>
+      </w:r>
+      <w:r>
+        <w:rPr>
+          <w:rFonts w:ascii="Times New Roman" w:hAnsi="Times New Roman" w:cs="Times New Roman"/>
+        </w:rPr>
+        <w:t>héritage</w:t>
+      </w:r>
+      <w:r>
+        <w:rPr>
+          <w:rFonts w:ascii="Times New Roman" w:hAnsi="Times New Roman" w:cs="Times New Roman"/>
+        </w:rPr>
+        <w:t xml:space="preserve"> mis en </w:t>
+      </w:r>
+      <w:proofErr w:type="spellStart"/>
+      <w:r>
+        <w:rPr>
+          <w:rFonts w:ascii="Times New Roman" w:hAnsi="Times New Roman" w:cs="Times New Roman"/>
+        </w:rPr>
+        <w:t>oeuvre</w:t>
+      </w:r>
+      <w:proofErr w:type="spellEnd"/>
+      <w:r>
+        <w:rPr>
+          <w:rFonts w:ascii="Times New Roman" w:hAnsi="Times New Roman" w:cs="Times New Roman"/>
+        </w:rPr>
+        <w:t xml:space="preserve">, l’utilisation d’une classe </w:t>
+      </w:r>
+      <w:proofErr w:type="spellStart"/>
+      <w:r>
+        <w:rPr>
+          <w:rFonts w:ascii="Times New Roman" w:hAnsi="Times New Roman" w:cs="Times New Roman"/>
+          <w:i/>
+        </w:rPr>
+        <w:t>Random</w:t>
+      </w:r>
+      <w:proofErr w:type="spellEnd"/>
+      <w:r>
+        <w:rPr>
+          <w:rFonts w:ascii="Times New Roman" w:hAnsi="Times New Roman" w:cs="Times New Roman"/>
+        </w:rPr>
+        <w:t>.</w:t>
+      </w:r>
+    </w:p>
+    <w:p>
+      <w:pPr>
+        <w:ind w:left="360"/>
+        <w:jc w:val="both"/>
+        <w:rPr>
+          <w:rFonts w:ascii="Times New Roman" w:hAnsi="Times New Roman" w:cs="Times New Roman"/>
+        </w:rPr>
+      </w:pPr>
+      <w:r>
+        <w:rPr>
+          <w:rFonts w:ascii="Times New Roman" w:hAnsi="Times New Roman" w:cs="Times New Roman"/>
+        </w:rPr>
+        <w:t xml:space="preserve">Attribut =&gt; Méthode </w:t>
+      </w:r>
+    </w:p>
+    <w:p>
+      <w:pPr>
+        <w:ind w:left="360"/>
+        <w:jc w:val="both"/>
+        <w:rPr>
+          <w:rFonts w:ascii="Times New Roman" w:hAnsi="Times New Roman" w:cs="Times New Roman"/>
+        </w:rPr>
+      </w:pPr>
+      <w:r>
+        <w:rPr>
+          <w:rFonts w:ascii="Times New Roman" w:hAnsi="Times New Roman" w:cs="Times New Roman"/>
+        </w:rPr>
+        <w:t>Position sur la carte (</w:t>
+      </w:r>
+      <w:proofErr w:type="spellStart"/>
+      <w:r>
+        <w:rPr>
+          <w:rFonts w:ascii="Times New Roman" w:hAnsi="Times New Roman" w:cs="Times New Roman"/>
+        </w:rPr>
+        <w:t>westeros</w:t>
+      </w:r>
+      <w:proofErr w:type="spellEnd"/>
+      <w:r>
+        <w:rPr>
+          <w:rFonts w:ascii="Times New Roman" w:hAnsi="Times New Roman" w:cs="Times New Roman"/>
+        </w:rPr>
+        <w:t xml:space="preserve">, </w:t>
+      </w:r>
+      <w:proofErr w:type="spellStart"/>
+      <w:r>
+        <w:rPr>
+          <w:rFonts w:ascii="Times New Roman" w:hAnsi="Times New Roman" w:cs="Times New Roman"/>
+        </w:rPr>
+        <w:t>currentBox</w:t>
+      </w:r>
+      <w:proofErr w:type="spellEnd"/>
+      <w:r>
+        <w:rPr>
+          <w:rFonts w:ascii="Times New Roman" w:hAnsi="Times New Roman" w:cs="Times New Roman"/>
+        </w:rPr>
+        <w:t>, MAX_RANGE) =&gt; Se déplacer (move et méthodes privées associées) et faire des rencontres (</w:t>
+      </w:r>
+      <w:proofErr w:type="spellStart"/>
+      <w:r>
+        <w:rPr>
+          <w:rFonts w:ascii="Times New Roman" w:hAnsi="Times New Roman" w:cs="Times New Roman"/>
+        </w:rPr>
+        <w:t>meet</w:t>
+      </w:r>
+      <w:proofErr w:type="spellEnd"/>
+      <w:r>
+        <w:rPr>
+          <w:rFonts w:ascii="Times New Roman" w:hAnsi="Times New Roman" w:cs="Times New Roman"/>
+        </w:rPr>
+        <w:t>)</w:t>
+      </w:r>
+    </w:p>
+    <w:p>
+      <w:pPr>
+        <w:ind w:left="360"/>
+        <w:jc w:val="both"/>
+        <w:rPr>
+          <w:rFonts w:ascii="Times New Roman" w:hAnsi="Times New Roman" w:cs="Times New Roman"/>
+        </w:rPr>
+      </w:pPr>
+      <w:r>
+        <w:rPr>
+          <w:rFonts w:ascii="Times New Roman" w:hAnsi="Times New Roman" w:cs="Times New Roman"/>
+        </w:rPr>
+        <w:t xml:space="preserve">Capacités physiques (life, </w:t>
+      </w:r>
+      <w:proofErr w:type="spellStart"/>
+      <w:r>
+        <w:rPr>
+          <w:rFonts w:ascii="Times New Roman" w:hAnsi="Times New Roman" w:cs="Times New Roman"/>
+        </w:rPr>
+        <w:t>maxLife</w:t>
+      </w:r>
+      <w:proofErr w:type="spellEnd"/>
+      <w:r>
+        <w:rPr>
+          <w:rFonts w:ascii="Times New Roman" w:hAnsi="Times New Roman" w:cs="Times New Roman"/>
+        </w:rPr>
+        <w:t xml:space="preserve">, power, </w:t>
+      </w:r>
+      <w:proofErr w:type="spellStart"/>
+      <w:r>
+        <w:rPr>
+          <w:rFonts w:ascii="Times New Roman" w:hAnsi="Times New Roman" w:cs="Times New Roman"/>
+        </w:rPr>
+        <w:t>maxPower</w:t>
+      </w:r>
+      <w:proofErr w:type="spellEnd"/>
+      <w:r>
+        <w:rPr>
+          <w:rFonts w:ascii="Times New Roman" w:hAnsi="Times New Roman" w:cs="Times New Roman"/>
+        </w:rPr>
+        <w:t>) =&gt; Attaquer (</w:t>
+      </w:r>
+      <w:proofErr w:type="spellStart"/>
+      <w:r>
+        <w:rPr>
+          <w:rFonts w:ascii="Times New Roman" w:hAnsi="Times New Roman" w:cs="Times New Roman"/>
+        </w:rPr>
+        <w:t>attack</w:t>
+      </w:r>
+      <w:proofErr w:type="spellEnd"/>
+      <w:r>
+        <w:rPr>
+          <w:rFonts w:ascii="Times New Roman" w:hAnsi="Times New Roman" w:cs="Times New Roman"/>
+        </w:rPr>
+        <w:t>) et Mourir (</w:t>
+      </w:r>
+      <w:proofErr w:type="spellStart"/>
+      <w:r>
+        <w:rPr>
+          <w:rFonts w:ascii="Times New Roman" w:hAnsi="Times New Roman" w:cs="Times New Roman"/>
+        </w:rPr>
+        <w:t>death</w:t>
+      </w:r>
+      <w:proofErr w:type="spellEnd"/>
+      <w:r>
+        <w:rPr>
+          <w:rFonts w:ascii="Times New Roman" w:hAnsi="Times New Roman" w:cs="Times New Roman"/>
+        </w:rPr>
+        <w:t>)</w:t>
+      </w:r>
+    </w:p>
+    <w:p>
+      <w:pPr>
+        <w:ind w:left="360"/>
+        <w:jc w:val="both"/>
+        <w:rPr>
+          <w:rFonts w:ascii="Times New Roman" w:hAnsi="Times New Roman" w:cs="Times New Roman"/>
+        </w:rPr>
+      </w:pPr>
+      <w:r>
+        <w:rPr>
+          <w:rFonts w:ascii="Times New Roman" w:hAnsi="Times New Roman" w:cs="Times New Roman"/>
+        </w:rPr>
+        <w:t>Chance (</w:t>
+      </w:r>
+      <w:r>
+        <w:rPr>
+          <w:rFonts w:ascii="Times New Roman" w:hAnsi="Times New Roman" w:cs="Times New Roman"/>
+        </w:rPr>
+        <w:t>THRESHOLD_MAX</w:t>
+      </w:r>
+      <w:r>
+        <w:rPr>
+          <w:rFonts w:ascii="Times New Roman" w:hAnsi="Times New Roman" w:cs="Times New Roman"/>
+        </w:rPr>
+        <w:t xml:space="preserve">, </w:t>
+      </w:r>
+      <w:proofErr w:type="spellStart"/>
+      <w:r>
+        <w:rPr>
+          <w:rFonts w:ascii="Times New Roman" w:hAnsi="Times New Roman" w:cs="Times New Roman"/>
+        </w:rPr>
+        <w:t>criticalSuccessThreshold</w:t>
+      </w:r>
+      <w:proofErr w:type="spellEnd"/>
+      <w:r>
+        <w:rPr>
+          <w:rFonts w:ascii="Times New Roman" w:hAnsi="Times New Roman" w:cs="Times New Roman"/>
+        </w:rPr>
+        <w:t xml:space="preserve">, </w:t>
+      </w:r>
+      <w:proofErr w:type="spellStart"/>
+      <w:r>
+        <w:rPr>
+          <w:rFonts w:ascii="Times New Roman" w:hAnsi="Times New Roman" w:cs="Times New Roman"/>
+        </w:rPr>
+        <w:t>failureThreshold</w:t>
+      </w:r>
+      <w:proofErr w:type="spellEnd"/>
+      <w:r>
+        <w:rPr>
+          <w:rFonts w:ascii="Times New Roman" w:hAnsi="Times New Roman" w:cs="Times New Roman"/>
+        </w:rPr>
+        <w:t>) =&gt; Lancer de dés (</w:t>
+      </w:r>
+      <w:proofErr w:type="spellStart"/>
+      <w:r>
+        <w:rPr>
+          <w:rFonts w:ascii="Times New Roman" w:hAnsi="Times New Roman" w:cs="Times New Roman"/>
+        </w:rPr>
+        <w:t>rollDice</w:t>
+      </w:r>
+      <w:proofErr w:type="spellEnd"/>
+      <w:r>
+        <w:rPr>
+          <w:rFonts w:ascii="Times New Roman" w:hAnsi="Times New Roman" w:cs="Times New Roman"/>
+        </w:rPr>
+        <w:t>)</w:t>
+      </w:r>
+    </w:p>
+    <w:p>
+      <w:pPr>
+        <w:ind w:left="360"/>
+        <w:jc w:val="both"/>
+        <w:rPr>
+          <w:rFonts w:ascii="Times New Roman" w:hAnsi="Times New Roman" w:cs="Times New Roman"/>
+        </w:rPr>
+      </w:pPr>
+    </w:p>
+    <w:p>
+      <w:pPr>
+        <w:pStyle w:val="Paragraphedeliste"/>
+        <w:numPr>
+          <w:ilvl w:val="0"/>
+          <w:numId w:val="48"/>
+        </w:numPr>
+        <w:jc w:val="both"/>
+        <w:rPr>
+          <w:rFonts w:ascii="Times New Roman" w:hAnsi="Times New Roman" w:cs="Times New Roman"/>
+        </w:rPr>
+      </w:pPr>
+      <w:r>
+        <w:rPr>
+          <w:rFonts w:ascii="Times New Roman" w:hAnsi="Times New Roman" w:cs="Times New Roman"/>
+        </w:rPr>
+        <w:t xml:space="preserve">Classe </w:t>
+      </w:r>
+      <w:proofErr w:type="spellStart"/>
+      <w:r>
+        <w:rPr>
+          <w:rFonts w:ascii="Times New Roman" w:hAnsi="Times New Roman" w:cs="Times New Roman"/>
+        </w:rPr>
+        <w:t>WhiteWalker</w:t>
+      </w:r>
+      <w:proofErr w:type="spellEnd"/>
+      <w:r>
+        <w:rPr>
+          <w:rFonts w:ascii="Times New Roman" w:hAnsi="Times New Roman" w:cs="Times New Roman"/>
+        </w:rPr>
+        <w:t xml:space="preserve"> (hérite de </w:t>
+      </w:r>
+      <w:proofErr w:type="spellStart"/>
+      <w:r>
+        <w:rPr>
+          <w:rFonts w:ascii="Times New Roman" w:hAnsi="Times New Roman" w:cs="Times New Roman"/>
+        </w:rPr>
+        <w:t>Character</w:t>
+      </w:r>
+      <w:proofErr w:type="spellEnd"/>
+      <w:r>
+        <w:rPr>
+          <w:rFonts w:ascii="Times New Roman" w:hAnsi="Times New Roman" w:cs="Times New Roman"/>
+        </w:rPr>
+        <w:t xml:space="preserve"> – classe finale</w:t>
+      </w:r>
+      <w:r>
+        <w:rPr>
+          <w:rFonts w:ascii="Times New Roman" w:hAnsi="Times New Roman" w:cs="Times New Roman"/>
+        </w:rPr>
+        <w:t>) :</w:t>
+      </w:r>
+      <w:r>
+        <w:rPr>
+          <w:rFonts w:ascii="Times New Roman" w:hAnsi="Times New Roman" w:cs="Times New Roman"/>
+        </w:rPr>
+        <w:t xml:space="preserve"> </w:t>
+      </w:r>
+    </w:p>
+    <w:p>
+      <w:pPr>
+        <w:ind w:left="360"/>
+        <w:jc w:val="both"/>
+        <w:rPr>
+          <w:rFonts w:ascii="Times New Roman" w:hAnsi="Times New Roman" w:cs="Times New Roman"/>
+        </w:rPr>
+      </w:pPr>
+      <w:r>
+        <w:rPr>
+          <w:rFonts w:ascii="Times New Roman" w:hAnsi="Times New Roman" w:cs="Times New Roman"/>
+        </w:rPr>
+        <w:t xml:space="preserve">La classe définit les niveaux de vie, de puissance et de chance propres aux marcheurs blancs. Elle définit aussi le fonctionnement de </w:t>
+      </w:r>
+      <w:proofErr w:type="spellStart"/>
+      <w:r>
+        <w:rPr>
+          <w:rFonts w:ascii="Times New Roman" w:hAnsi="Times New Roman" w:cs="Times New Roman"/>
+        </w:rPr>
+        <w:t>meet</w:t>
+      </w:r>
+      <w:proofErr w:type="spellEnd"/>
+      <w:r>
+        <w:rPr>
+          <w:rFonts w:ascii="Times New Roman" w:hAnsi="Times New Roman" w:cs="Times New Roman"/>
+        </w:rPr>
+        <w:t xml:space="preserve">, de </w:t>
+      </w:r>
+      <w:proofErr w:type="spellStart"/>
+      <w:r>
+        <w:rPr>
+          <w:rFonts w:ascii="Times New Roman" w:hAnsi="Times New Roman" w:cs="Times New Roman"/>
+        </w:rPr>
+        <w:t>attack</w:t>
+      </w:r>
+      <w:proofErr w:type="spellEnd"/>
+      <w:r>
+        <w:rPr>
+          <w:rFonts w:ascii="Times New Roman" w:hAnsi="Times New Roman" w:cs="Times New Roman"/>
+        </w:rPr>
+        <w:t xml:space="preserve"> et d’une méthode relative à move (</w:t>
+      </w:r>
+      <w:proofErr w:type="spellStart"/>
+      <w:r>
+        <w:rPr>
+          <w:rFonts w:ascii="Times New Roman" w:hAnsi="Times New Roman" w:cs="Times New Roman"/>
+        </w:rPr>
+        <w:t>movmentConsequences</w:t>
+      </w:r>
+      <w:proofErr w:type="spellEnd"/>
+      <w:r>
+        <w:rPr>
+          <w:rFonts w:ascii="Times New Roman" w:hAnsi="Times New Roman" w:cs="Times New Roman"/>
+        </w:rPr>
+        <w:t>).</w:t>
+      </w:r>
+    </w:p>
+    <w:p>
+      <w:pPr>
+        <w:ind w:left="360"/>
+        <w:jc w:val="both"/>
+        <w:rPr>
+          <w:rFonts w:ascii="Times New Roman" w:hAnsi="Times New Roman" w:cs="Times New Roman"/>
+        </w:rPr>
+      </w:pPr>
+      <w:r>
+        <w:rPr>
+          <w:rFonts w:ascii="Times New Roman" w:hAnsi="Times New Roman" w:cs="Times New Roman"/>
+        </w:rPr>
+        <w:t xml:space="preserve"> </w:t>
+      </w:r>
+    </w:p>
+    <w:p>
+      <w:pPr>
+        <w:pStyle w:val="Paragraphedeliste"/>
+        <w:numPr>
+          <w:ilvl w:val="0"/>
+          <w:numId w:val="48"/>
+        </w:numPr>
+        <w:jc w:val="both"/>
+        <w:rPr>
+          <w:rFonts w:ascii="Times New Roman" w:hAnsi="Times New Roman" w:cs="Times New Roman"/>
+        </w:rPr>
+      </w:pPr>
+      <w:r>
+        <w:rPr>
+          <w:rFonts w:ascii="Times New Roman" w:hAnsi="Times New Roman" w:cs="Times New Roman"/>
+        </w:rPr>
+        <w:t xml:space="preserve">Classe </w:t>
+      </w:r>
+      <w:r>
+        <w:rPr>
+          <w:rFonts w:ascii="Times New Roman" w:hAnsi="Times New Roman" w:cs="Times New Roman"/>
+        </w:rPr>
+        <w:t>Human</w:t>
+      </w:r>
+      <w:r>
+        <w:rPr>
+          <w:rFonts w:ascii="Times New Roman" w:hAnsi="Times New Roman" w:cs="Times New Roman"/>
+        </w:rPr>
+        <w:t xml:space="preserve"> (hérite de </w:t>
+      </w:r>
+      <w:proofErr w:type="spellStart"/>
+      <w:r>
+        <w:rPr>
+          <w:rFonts w:ascii="Times New Roman" w:hAnsi="Times New Roman" w:cs="Times New Roman"/>
+        </w:rPr>
+        <w:t>Character</w:t>
+      </w:r>
+      <w:proofErr w:type="spellEnd"/>
+      <w:r>
+        <w:rPr>
+          <w:rFonts w:ascii="Times New Roman" w:hAnsi="Times New Roman" w:cs="Times New Roman"/>
+        </w:rPr>
+        <w:t>, classe abstraite</w:t>
+      </w:r>
+      <w:r>
+        <w:rPr>
+          <w:rFonts w:ascii="Times New Roman" w:hAnsi="Times New Roman" w:cs="Times New Roman"/>
+        </w:rPr>
+        <w:t>) :</w:t>
+      </w:r>
+    </w:p>
+    <w:p>
+      <w:pPr>
+        <w:ind w:left="360"/>
+        <w:jc w:val="both"/>
+        <w:rPr>
+          <w:rFonts w:ascii="Times New Roman" w:hAnsi="Times New Roman" w:cs="Times New Roman"/>
+        </w:rPr>
+      </w:pPr>
+      <w:r>
+        <w:rPr>
+          <w:rFonts w:ascii="Times New Roman" w:hAnsi="Times New Roman" w:cs="Times New Roman"/>
+        </w:rPr>
+        <w:t xml:space="preserve">La classe définit les niveaux de vie, de puissance et de chance propres aux </w:t>
+      </w:r>
+      <w:r>
+        <w:rPr>
+          <w:rFonts w:ascii="Times New Roman" w:hAnsi="Times New Roman" w:cs="Times New Roman"/>
+        </w:rPr>
+        <w:t>êtres humains</w:t>
+      </w:r>
+      <w:r>
+        <w:rPr>
+          <w:rFonts w:ascii="Times New Roman" w:hAnsi="Times New Roman" w:cs="Times New Roman"/>
+        </w:rPr>
+        <w:t xml:space="preserve">. Elle définit aussi le fonctionnement de </w:t>
+      </w:r>
+      <w:proofErr w:type="spellStart"/>
+      <w:r>
+        <w:rPr>
+          <w:rFonts w:ascii="Times New Roman" w:hAnsi="Times New Roman" w:cs="Times New Roman"/>
+        </w:rPr>
+        <w:t>meet</w:t>
+      </w:r>
+      <w:proofErr w:type="spellEnd"/>
+      <w:r>
+        <w:rPr>
+          <w:rFonts w:ascii="Times New Roman" w:hAnsi="Times New Roman" w:cs="Times New Roman"/>
+        </w:rPr>
+        <w:t xml:space="preserve">, de </w:t>
+      </w:r>
+      <w:proofErr w:type="spellStart"/>
+      <w:r>
+        <w:rPr>
+          <w:rFonts w:ascii="Times New Roman" w:hAnsi="Times New Roman" w:cs="Times New Roman"/>
+        </w:rPr>
+        <w:t>attack</w:t>
+      </w:r>
+      <w:proofErr w:type="spellEnd"/>
+      <w:r>
+        <w:rPr>
+          <w:rFonts w:ascii="Times New Roman" w:hAnsi="Times New Roman" w:cs="Times New Roman"/>
+        </w:rPr>
+        <w:t xml:space="preserve"> et d’une méthode relative à move (</w:t>
+      </w:r>
+      <w:proofErr w:type="spellStart"/>
+      <w:r>
+        <w:rPr>
+          <w:rFonts w:ascii="Times New Roman" w:hAnsi="Times New Roman" w:cs="Times New Roman"/>
+        </w:rPr>
+        <w:t>movmentConsequences</w:t>
+      </w:r>
+      <w:proofErr w:type="spellEnd"/>
+      <w:r>
+        <w:rPr>
+          <w:rFonts w:ascii="Times New Roman" w:hAnsi="Times New Roman" w:cs="Times New Roman"/>
+        </w:rPr>
+        <w:t>).</w:t>
+      </w:r>
+    </w:p>
+    <w:p>
+      <w:pPr>
+        <w:ind w:left="360"/>
+        <w:jc w:val="both"/>
+        <w:rPr>
+          <w:rFonts w:ascii="Times New Roman" w:hAnsi="Times New Roman" w:cs="Times New Roman"/>
+        </w:rPr>
+      </w:pPr>
+      <w:r>
+        <w:rPr>
+          <w:rFonts w:ascii="Times New Roman" w:hAnsi="Times New Roman" w:cs="Times New Roman"/>
+        </w:rPr>
+        <w:t xml:space="preserve">De plus, un être humain est désigné par un nom, un niveau et de l’expérience. Il a une </w:t>
+      </w:r>
+      <w:proofErr w:type="spellStart"/>
+      <w:r>
+        <w:rPr>
+          <w:rFonts w:ascii="Times New Roman" w:hAnsi="Times New Roman" w:cs="Times New Roman"/>
+        </w:rPr>
+        <w:t>safezone</w:t>
+      </w:r>
+      <w:proofErr w:type="spellEnd"/>
+      <w:r>
+        <w:rPr>
+          <w:rFonts w:ascii="Times New Roman" w:hAnsi="Times New Roman" w:cs="Times New Roman"/>
+        </w:rPr>
+        <w:t xml:space="preserve"> et de l’endurance (</w:t>
+      </w:r>
+      <w:proofErr w:type="spellStart"/>
+      <w:r>
+        <w:rPr>
+          <w:rFonts w:ascii="Times New Roman" w:hAnsi="Times New Roman" w:cs="Times New Roman"/>
+        </w:rPr>
+        <w:t>stamina</w:t>
+      </w:r>
+      <w:proofErr w:type="spellEnd"/>
+      <w:r>
+        <w:rPr>
+          <w:rFonts w:ascii="Times New Roman" w:hAnsi="Times New Roman" w:cs="Times New Roman"/>
+        </w:rPr>
+        <w:t xml:space="preserve">).  Il possède aussi une super attaque. </w:t>
+      </w:r>
+    </w:p>
+    <w:p>
+      <w:pPr>
+        <w:ind w:left="360"/>
+        <w:jc w:val="both"/>
+        <w:rPr>
+          <w:rFonts w:ascii="Times New Roman" w:hAnsi="Times New Roman" w:cs="Times New Roman"/>
+        </w:rPr>
+      </w:pPr>
+      <w:r>
+        <w:rPr>
+          <w:rFonts w:ascii="Times New Roman" w:hAnsi="Times New Roman" w:cs="Times New Roman"/>
+        </w:rPr>
+        <w:t xml:space="preserve">Attribut =&gt; Méthode </w:t>
+      </w:r>
+      <w:bookmarkStart w:id="22" w:name="_GoBack"/>
+      <w:bookmarkEnd w:id="22"/>
+    </w:p>
+    <w:p>
+      <w:pPr>
+        <w:ind w:left="360"/>
+        <w:jc w:val="both"/>
+        <w:rPr>
+          <w:rFonts w:ascii="Times New Roman" w:hAnsi="Times New Roman" w:cs="Times New Roman"/>
+        </w:rPr>
+      </w:pPr>
+      <w:r>
+        <w:rPr>
+          <w:rFonts w:ascii="Times New Roman" w:hAnsi="Times New Roman" w:cs="Times New Roman"/>
+        </w:rPr>
+        <w:lastRenderedPageBreak/>
+        <w:t>Identification (</w:t>
+      </w:r>
+      <w:r>
+        <w:rPr>
+          <w:rFonts w:ascii="Times New Roman" w:hAnsi="Times New Roman" w:cs="Times New Roman"/>
+        </w:rPr>
+        <w:t>Name</w:t>
+      </w:r>
+      <w:r>
+        <w:rPr>
+          <w:rFonts w:ascii="Times New Roman" w:hAnsi="Times New Roman" w:cs="Times New Roman"/>
+        </w:rPr>
+        <w:t>)</w:t>
+      </w:r>
+      <w:r>
+        <w:rPr>
+          <w:rFonts w:ascii="Times New Roman" w:hAnsi="Times New Roman" w:cs="Times New Roman"/>
+        </w:rPr>
+        <w:t xml:space="preserve"> =&gt; Désignation (</w:t>
+      </w:r>
+      <w:proofErr w:type="spellStart"/>
+      <w:r>
+        <w:rPr>
+          <w:rFonts w:ascii="Times New Roman" w:hAnsi="Times New Roman" w:cs="Times New Roman"/>
+        </w:rPr>
+        <w:t>getFullName</w:t>
+      </w:r>
+      <w:proofErr w:type="spellEnd"/>
+      <w:r>
+        <w:rPr>
+          <w:rFonts w:ascii="Times New Roman" w:hAnsi="Times New Roman" w:cs="Times New Roman"/>
+        </w:rPr>
+        <w:t>)</w:t>
+      </w:r>
+    </w:p>
+    <w:p>
+      <w:pPr>
+        <w:ind w:left="360"/>
+        <w:jc w:val="both"/>
+        <w:rPr>
+          <w:rFonts w:ascii="Times New Roman" w:hAnsi="Times New Roman" w:cs="Times New Roman"/>
+        </w:rPr>
+      </w:pPr>
+      <w:r>
+        <w:rPr>
+          <w:rFonts w:ascii="Times New Roman" w:hAnsi="Times New Roman" w:cs="Times New Roman"/>
+        </w:rPr>
+        <w:t>Expérience (</w:t>
+      </w:r>
+      <w:proofErr w:type="spellStart"/>
+      <w:r>
+        <w:rPr>
+          <w:rFonts w:ascii="Times New Roman" w:hAnsi="Times New Roman" w:cs="Times New Roman"/>
+        </w:rPr>
+        <w:t>level</w:t>
+      </w:r>
+      <w:proofErr w:type="spellEnd"/>
+      <w:r>
+        <w:rPr>
+          <w:rFonts w:ascii="Times New Roman" w:hAnsi="Times New Roman" w:cs="Times New Roman"/>
+        </w:rPr>
+        <w:t xml:space="preserve">, </w:t>
+      </w:r>
+      <w:proofErr w:type="spellStart"/>
+      <w:r>
+        <w:rPr>
+          <w:rFonts w:ascii="Times New Roman" w:hAnsi="Times New Roman" w:cs="Times New Roman"/>
+        </w:rPr>
+        <w:t>xp</w:t>
+      </w:r>
+      <w:proofErr w:type="spellEnd"/>
+      <w:r>
+        <w:rPr>
+          <w:rFonts w:ascii="Times New Roman" w:hAnsi="Times New Roman" w:cs="Times New Roman"/>
+        </w:rPr>
+        <w:t>, XP_THRESHOLD</w:t>
+      </w:r>
+      <w:r>
+        <w:rPr>
+          <w:rFonts w:ascii="Times New Roman" w:hAnsi="Times New Roman" w:cs="Times New Roman"/>
+        </w:rPr>
+        <w:t xml:space="preserve">, </w:t>
+      </w:r>
+      <w:r>
+        <w:rPr>
+          <w:rFonts w:ascii="Times New Roman" w:hAnsi="Times New Roman" w:cs="Times New Roman"/>
+        </w:rPr>
+        <w:t>GAIN_BY_LEVEL</w:t>
+      </w:r>
+      <w:r>
+        <w:rPr>
+          <w:rFonts w:ascii="Times New Roman" w:hAnsi="Times New Roman" w:cs="Times New Roman"/>
+        </w:rPr>
+        <w:t>) =&gt; gagner un niveau (</w:t>
+      </w:r>
+      <w:proofErr w:type="spellStart"/>
+      <w:r>
+        <w:rPr>
+          <w:rFonts w:ascii="Times New Roman" w:hAnsi="Times New Roman" w:cs="Times New Roman"/>
+        </w:rPr>
+        <w:t>newLevel</w:t>
+      </w:r>
+      <w:proofErr w:type="spellEnd"/>
+      <w:r>
+        <w:rPr>
+          <w:rFonts w:ascii="Times New Roman" w:hAnsi="Times New Roman" w:cs="Times New Roman"/>
+        </w:rPr>
+        <w:t>)</w:t>
+      </w:r>
+    </w:p>
+    <w:p>
+      <w:pPr>
+        <w:ind w:left="360"/>
+        <w:jc w:val="both"/>
+        <w:rPr>
+          <w:rFonts w:ascii="Times New Roman" w:hAnsi="Times New Roman" w:cs="Times New Roman"/>
+        </w:rPr>
+      </w:pPr>
+    </w:p>
+    <w:p>
+      <w:pPr>
+        <w:ind w:left="360"/>
+        <w:jc w:val="both"/>
+        <w:rPr>
+          <w:rFonts w:ascii="Times New Roman" w:hAnsi="Times New Roman" w:cs="Times New Roman"/>
+        </w:rPr>
+      </w:pPr>
+    </w:p>
+    <w:p>
+      <w:pPr>
+        <w:ind w:left="360"/>
+        <w:jc w:val="both"/>
+        <w:rPr>
+          <w:rFonts w:ascii="Times New Roman" w:hAnsi="Times New Roman" w:cs="Times New Roman"/>
+        </w:rPr>
+      </w:pPr>
+    </w:p>
+    <w:p>
+      <w:pPr>
+        <w:ind w:left="360"/>
+        <w:jc w:val="both"/>
+        <w:rPr>
+          <w:rFonts w:ascii="Times New Roman" w:hAnsi="Times New Roman" w:cs="Times New Roman"/>
+        </w:rPr>
+      </w:pPr>
+    </w:p>
+    <w:p>
+      <w:pPr>
+        <w:jc w:val="both"/>
+        <w:rPr>
+          <w:rFonts w:ascii="Times New Roman" w:hAnsi="Times New Roman" w:cs="Times New Roman"/>
+        </w:rPr>
+      </w:pPr>
+      <w:r>
+        <w:rPr>
+          <w:rFonts w:ascii="Times New Roman" w:hAnsi="Times New Roman" w:cs="Times New Roman"/>
+        </w:rPr>
+        <w:t xml:space="preserve"> </w:t>
+      </w:r>
+      <w:r>
+        <w:rPr>
+          <w:rFonts w:ascii="Times New Roman" w:hAnsi="Times New Roman" w:cs="Times New Roman"/>
+        </w:rPr>
+        <w:t xml:space="preserve"> </w:t>
+      </w:r>
+      <w:r>
+        <w:rPr>
+          <w:rFonts w:ascii="Times New Roman" w:hAnsi="Times New Roman" w:cs="Times New Roman"/>
+        </w:rPr>
+        <w:tab/>
+      </w:r>
+    </w:p>
     <w:p/>
+    <w:p>
+      <w:proofErr w:type="spellStart"/>
+      <w:proofErr w:type="gramStart"/>
+      <w:r>
+        <w:t>rollDice</w:t>
+      </w:r>
+      <w:proofErr w:type="spellEnd"/>
+      <w:proofErr w:type="gramEnd"/>
+      <w:r>
+        <w:t xml:space="preserve"> </w:t>
+      </w:r>
+      <w:r>
+        <w:sym w:font="Wingdings" w:char="F0E8"/>
+      </w:r>
+      <w:r>
+        <w:t xml:space="preserve"> pas de classe </w:t>
+      </w:r>
+      <w:proofErr w:type="spellStart"/>
+      <w:r>
+        <w:t>Random</w:t>
+      </w:r>
+      <w:proofErr w:type="spellEnd"/>
+      <w:r>
+        <w:t xml:space="preserve"> car… </w:t>
+      </w:r>
+    </w:p>
     <w:p>
       <w:pPr>
         <w:pStyle w:val="Titre3"/>
@@ -9027,16 +10121,16 @@
           <w:rFonts w:ascii="Times New Roman" w:hAnsi="Times New Roman" w:cs="Times New Roman"/>
         </w:rPr>
       </w:pPr>
-      <w:bookmarkStart w:id="22" w:name="_Toc530926967"/>
-      <w:bookmarkStart w:id="23" w:name="_Toc23700348"/>
+      <w:bookmarkStart w:id="23" w:name="_Toc530926967"/>
+      <w:bookmarkStart w:id="24" w:name="_Toc23700348"/>
       <w:r>
         <w:rPr>
           <w:rFonts w:ascii="Times New Roman" w:hAnsi="Times New Roman" w:cs="Times New Roman"/>
         </w:rPr>
         <w:t>Diagramme de classes</w:t>
       </w:r>
-      <w:bookmarkEnd w:id="22"/>
       <w:bookmarkEnd w:id="23"/>
+      <w:bookmarkEnd w:id="24"/>
     </w:p>
     <w:p/>
     <w:p>
@@ -9050,15 +10144,7 @@
         <w:rPr>
           <w:rFonts w:ascii="Times New Roman" w:eastAsia="ArialMT" w:hAnsi="Times New Roman" w:cs="Times New Roman"/>
         </w:rPr>
-        <w:t>Crea</w:t>
-      </w:r>
-      <w:bookmarkStart w:id="24" w:name="_GoBack"/>
-      <w:bookmarkEnd w:id="24"/>
-      <w:r>
-        <w:rPr>
-          <w:rFonts w:ascii="Times New Roman" w:eastAsia="ArialMT" w:hAnsi="Times New Roman" w:cs="Times New Roman"/>
-        </w:rPr>
-        <w:t>tion de la carte</w:t>
+        <w:t>Creation de la carte</w:t>
       </w:r>
     </w:p>
     <w:p>
@@ -9561,6 +10647,7 @@
         <w:docPartUnique/>
       </w:docPartObj>
     </w:sdtPr>
+    <w:sdtEndPr/>
     <w:sdtContent>
       <w:p>
         <w:pPr>
@@ -10963,6 +12050,119 @@
     </w:lvl>
   </w:abstractNum>
   <w:abstractNum w:abstractNumId="12" w15:restartNumberingAfterBreak="0">
+    <w:nsid w:val="20516FCE"/>
+    <w:multiLevelType w:val="hybridMultilevel"/>
+    <w:tmpl w:val="095670CC"/>
+    <w:lvl w:ilvl="0" w:tplc="040C0009">
+      <w:start w:val="1"/>
+      <w:numFmt w:val="bullet"/>
+      <w:lvlText w:val=""/>
+      <w:lvlJc w:val="left"/>
+      <w:pPr>
+        <w:ind w:left="720" w:hanging="360"/>
+      </w:pPr>
+      <w:rPr>
+        <w:rFonts w:ascii="Wingdings" w:hAnsi="Wingdings" w:hint="default"/>
+      </w:rPr>
+    </w:lvl>
+    <w:lvl w:ilvl="1" w:tplc="040C0003" w:tentative="1">
+      <w:start w:val="1"/>
+      <w:numFmt w:val="bullet"/>
+      <w:lvlText w:val="o"/>
+      <w:lvlJc w:val="left"/>
+      <w:pPr>
+        <w:ind w:left="1440" w:hanging="360"/>
+      </w:pPr>
+      <w:rPr>
+        <w:rFonts w:ascii="Courier New" w:hAnsi="Courier New" w:cs="Courier New" w:hint="default"/>
+      </w:rPr>
+    </w:lvl>
+    <w:lvl w:ilvl="2" w:tplc="040C0005" w:tentative="1">
+      <w:start w:val="1"/>
+      <w:numFmt w:val="bullet"/>
+      <w:lvlText w:val=""/>
+      <w:lvlJc w:val="left"/>
+      <w:pPr>
+        <w:ind w:left="2160" w:hanging="360"/>
+      </w:pPr>
+      <w:rPr>
+        <w:rFonts w:ascii="Wingdings" w:hAnsi="Wingdings" w:hint="default"/>
+      </w:rPr>
+    </w:lvl>
+    <w:lvl w:ilvl="3" w:tplc="040C0001" w:tentative="1">
+      <w:start w:val="1"/>
+      <w:numFmt w:val="bullet"/>
+      <w:lvlText w:val=""/>
+      <w:lvlJc w:val="left"/>
+      <w:pPr>
+        <w:ind w:left="2880" w:hanging="360"/>
+      </w:pPr>
+      <w:rPr>
+        <w:rFonts w:ascii="Symbol" w:hAnsi="Symbol" w:hint="default"/>
+      </w:rPr>
+    </w:lvl>
+    <w:lvl w:ilvl="4" w:tplc="040C0003" w:tentative="1">
+      <w:start w:val="1"/>
+      <w:numFmt w:val="bullet"/>
+      <w:lvlText w:val="o"/>
+      <w:lvlJc w:val="left"/>
+      <w:pPr>
+        <w:ind w:left="3600" w:hanging="360"/>
+      </w:pPr>
+      <w:rPr>
+        <w:rFonts w:ascii="Courier New" w:hAnsi="Courier New" w:cs="Courier New" w:hint="default"/>
+      </w:rPr>
+    </w:lvl>
+    <w:lvl w:ilvl="5" w:tplc="040C0005" w:tentative="1">
+      <w:start w:val="1"/>
+      <w:numFmt w:val="bullet"/>
+      <w:lvlText w:val=""/>
+      <w:lvlJc w:val="left"/>
+      <w:pPr>
+        <w:ind w:left="4320" w:hanging="360"/>
+      </w:pPr>
+      <w:rPr>
+        <w:rFonts w:ascii="Wingdings" w:hAnsi="Wingdings" w:hint="default"/>
+      </w:rPr>
+    </w:lvl>
+    <w:lvl w:ilvl="6" w:tplc="040C0001" w:tentative="1">
+      <w:start w:val="1"/>
+      <w:numFmt w:val="bullet"/>
+      <w:lvlText w:val=""/>
+      <w:lvlJc w:val="left"/>
+      <w:pPr>
+        <w:ind w:left="5040" w:hanging="360"/>
+      </w:pPr>
+      <w:rPr>
+        <w:rFonts w:ascii="Symbol" w:hAnsi="Symbol" w:hint="default"/>
+      </w:rPr>
+    </w:lvl>
+    <w:lvl w:ilvl="7" w:tplc="040C0003" w:tentative="1">
+      <w:start w:val="1"/>
+      <w:numFmt w:val="bullet"/>
+      <w:lvlText w:val="o"/>
+      <w:lvlJc w:val="left"/>
+      <w:pPr>
+        <w:ind w:left="5760" w:hanging="360"/>
+      </w:pPr>
+      <w:rPr>
+        <w:rFonts w:ascii="Courier New" w:hAnsi="Courier New" w:cs="Courier New" w:hint="default"/>
+      </w:rPr>
+    </w:lvl>
+    <w:lvl w:ilvl="8" w:tplc="040C0005" w:tentative="1">
+      <w:start w:val="1"/>
+      <w:numFmt w:val="bullet"/>
+      <w:lvlText w:val=""/>
+      <w:lvlJc w:val="left"/>
+      <w:pPr>
+        <w:ind w:left="6480" w:hanging="360"/>
+      </w:pPr>
+      <w:rPr>
+        <w:rFonts w:ascii="Wingdings" w:hAnsi="Wingdings" w:hint="default"/>
+      </w:rPr>
+    </w:lvl>
+  </w:abstractNum>
+  <w:abstractNum w:abstractNumId="13" w15:restartNumberingAfterBreak="0">
     <w:nsid w:val="2647216F"/>
     <w:multiLevelType w:val="hybridMultilevel"/>
     <w:tmpl w:val="805CB226"/>
@@ -11075,7 +12275,7 @@
       </w:rPr>
     </w:lvl>
   </w:abstractNum>
-  <w:abstractNum w:abstractNumId="13" w15:restartNumberingAfterBreak="0">
+  <w:abstractNum w:abstractNumId="14" w15:restartNumberingAfterBreak="0">
     <w:nsid w:val="3E3F25E3"/>
     <w:multiLevelType w:val="hybridMultilevel"/>
     <w:tmpl w:val="1FA20A6A"/>
@@ -11188,7 +12388,7 @@
       </w:rPr>
     </w:lvl>
   </w:abstractNum>
-  <w:abstractNum w:abstractNumId="14" w15:restartNumberingAfterBreak="0">
+  <w:abstractNum w:abstractNumId="15" w15:restartNumberingAfterBreak="0">
     <w:nsid w:val="3FCC33FF"/>
     <w:multiLevelType w:val="hybridMultilevel"/>
     <w:tmpl w:val="890AD8EE"/>
@@ -11301,7 +12501,7 @@
       </w:rPr>
     </w:lvl>
   </w:abstractNum>
-  <w:abstractNum w:abstractNumId="15" w15:restartNumberingAfterBreak="0">
+  <w:abstractNum w:abstractNumId="16" w15:restartNumberingAfterBreak="0">
     <w:nsid w:val="42226688"/>
     <w:multiLevelType w:val="hybridMultilevel"/>
     <w:tmpl w:val="1412517C"/>
@@ -11414,7 +12614,7 @@
       </w:rPr>
     </w:lvl>
   </w:abstractNum>
-  <w:abstractNum w:abstractNumId="16" w15:restartNumberingAfterBreak="0">
+  <w:abstractNum w:abstractNumId="17" w15:restartNumberingAfterBreak="0">
     <w:nsid w:val="474203EF"/>
     <w:multiLevelType w:val="hybridMultilevel"/>
     <w:tmpl w:val="2416D19C"/>
@@ -11527,7 +12727,7 @@
       </w:rPr>
     </w:lvl>
   </w:abstractNum>
-  <w:abstractNum w:abstractNumId="17" w15:restartNumberingAfterBreak="0">
+  <w:abstractNum w:abstractNumId="18" w15:restartNumberingAfterBreak="0">
     <w:nsid w:val="4C2F7459"/>
     <w:multiLevelType w:val="hybridMultilevel"/>
     <w:tmpl w:val="4A389B40"/>
@@ -11640,7 +12840,7 @@
       </w:rPr>
     </w:lvl>
   </w:abstractNum>
-  <w:abstractNum w:abstractNumId="18" w15:restartNumberingAfterBreak="0">
+  <w:abstractNum w:abstractNumId="19" w15:restartNumberingAfterBreak="0">
     <w:nsid w:val="4F245B8F"/>
     <w:multiLevelType w:val="hybridMultilevel"/>
     <w:tmpl w:val="231C495C"/>
@@ -11753,7 +12953,7 @@
       </w:rPr>
     </w:lvl>
   </w:abstractNum>
-  <w:abstractNum w:abstractNumId="19" w15:restartNumberingAfterBreak="0">
+  <w:abstractNum w:abstractNumId="20" w15:restartNumberingAfterBreak="0">
     <w:nsid w:val="4F9126FD"/>
     <w:multiLevelType w:val="hybridMultilevel"/>
     <w:tmpl w:val="30A23138"/>
@@ -11866,7 +13066,119 @@
       </w:rPr>
     </w:lvl>
   </w:abstractNum>
-  <w:abstractNum w:abstractNumId="20" w15:restartNumberingAfterBreak="0">
+  <w:abstractNum w:abstractNumId="21" w15:restartNumberingAfterBreak="0">
+    <w:nsid w:val="4FB777E0"/>
+    <w:multiLevelType w:val="hybridMultilevel"/>
+    <w:tmpl w:val="AB743016"/>
+    <w:lvl w:ilvl="0" w:tplc="7486A04A">
+      <w:numFmt w:val="bullet"/>
+      <w:lvlText w:val="-"/>
+      <w:lvlJc w:val="left"/>
+      <w:pPr>
+        <w:ind w:left="720" w:hanging="360"/>
+      </w:pPr>
+      <w:rPr>
+        <w:rFonts w:ascii="Times New Roman" w:eastAsiaTheme="minorEastAsia" w:hAnsi="Times New Roman" w:cs="Times New Roman" w:hint="default"/>
+      </w:rPr>
+    </w:lvl>
+    <w:lvl w:ilvl="1" w:tplc="040C0003" w:tentative="1">
+      <w:start w:val="1"/>
+      <w:numFmt w:val="bullet"/>
+      <w:lvlText w:val="o"/>
+      <w:lvlJc w:val="left"/>
+      <w:pPr>
+        <w:ind w:left="1440" w:hanging="360"/>
+      </w:pPr>
+      <w:rPr>
+        <w:rFonts w:ascii="Courier New" w:hAnsi="Courier New" w:cs="Courier New" w:hint="default"/>
+      </w:rPr>
+    </w:lvl>
+    <w:lvl w:ilvl="2" w:tplc="040C0005" w:tentative="1">
+      <w:start w:val="1"/>
+      <w:numFmt w:val="bullet"/>
+      <w:lvlText w:val=""/>
+      <w:lvlJc w:val="left"/>
+      <w:pPr>
+        <w:ind w:left="2160" w:hanging="360"/>
+      </w:pPr>
+      <w:rPr>
+        <w:rFonts w:ascii="Wingdings" w:hAnsi="Wingdings" w:hint="default"/>
+      </w:rPr>
+    </w:lvl>
+    <w:lvl w:ilvl="3" w:tplc="040C0001" w:tentative="1">
+      <w:start w:val="1"/>
+      <w:numFmt w:val="bullet"/>
+      <w:lvlText w:val=""/>
+      <w:lvlJc w:val="left"/>
+      <w:pPr>
+        <w:ind w:left="2880" w:hanging="360"/>
+      </w:pPr>
+      <w:rPr>
+        <w:rFonts w:ascii="Symbol" w:hAnsi="Symbol" w:hint="default"/>
+      </w:rPr>
+    </w:lvl>
+    <w:lvl w:ilvl="4" w:tplc="040C0003" w:tentative="1">
+      <w:start w:val="1"/>
+      <w:numFmt w:val="bullet"/>
+      <w:lvlText w:val="o"/>
+      <w:lvlJc w:val="left"/>
+      <w:pPr>
+        <w:ind w:left="3600" w:hanging="360"/>
+      </w:pPr>
+      <w:rPr>
+        <w:rFonts w:ascii="Courier New" w:hAnsi="Courier New" w:cs="Courier New" w:hint="default"/>
+      </w:rPr>
+    </w:lvl>
+    <w:lvl w:ilvl="5" w:tplc="040C0005" w:tentative="1">
+      <w:start w:val="1"/>
+      <w:numFmt w:val="bullet"/>
+      <w:lvlText w:val=""/>
+      <w:lvlJc w:val="left"/>
+      <w:pPr>
+        <w:ind w:left="4320" w:hanging="360"/>
+      </w:pPr>
+      <w:rPr>
+        <w:rFonts w:ascii="Wingdings" w:hAnsi="Wingdings" w:hint="default"/>
+      </w:rPr>
+    </w:lvl>
+    <w:lvl w:ilvl="6" w:tplc="040C0001" w:tentative="1">
+      <w:start w:val="1"/>
+      <w:numFmt w:val="bullet"/>
+      <w:lvlText w:val=""/>
+      <w:lvlJc w:val="left"/>
+      <w:pPr>
+        <w:ind w:left="5040" w:hanging="360"/>
+      </w:pPr>
+      <w:rPr>
+        <w:rFonts w:ascii="Symbol" w:hAnsi="Symbol" w:hint="default"/>
+      </w:rPr>
+    </w:lvl>
+    <w:lvl w:ilvl="7" w:tplc="040C0003" w:tentative="1">
+      <w:start w:val="1"/>
+      <w:numFmt w:val="bullet"/>
+      <w:lvlText w:val="o"/>
+      <w:lvlJc w:val="left"/>
+      <w:pPr>
+        <w:ind w:left="5760" w:hanging="360"/>
+      </w:pPr>
+      <w:rPr>
+        <w:rFonts w:ascii="Courier New" w:hAnsi="Courier New" w:cs="Courier New" w:hint="default"/>
+      </w:rPr>
+    </w:lvl>
+    <w:lvl w:ilvl="8" w:tplc="040C0005" w:tentative="1">
+      <w:start w:val="1"/>
+      <w:numFmt w:val="bullet"/>
+      <w:lvlText w:val=""/>
+      <w:lvlJc w:val="left"/>
+      <w:pPr>
+        <w:ind w:left="6480" w:hanging="360"/>
+      </w:pPr>
+      <w:rPr>
+        <w:rFonts w:ascii="Wingdings" w:hAnsi="Wingdings" w:hint="default"/>
+      </w:rPr>
+    </w:lvl>
+  </w:abstractNum>
+  <w:abstractNum w:abstractNumId="22" w15:restartNumberingAfterBreak="0">
     <w:nsid w:val="54C13450"/>
     <w:multiLevelType w:val="hybridMultilevel"/>
     <w:tmpl w:val="1418513E"/>
@@ -11979,7 +13291,7 @@
       </w:rPr>
     </w:lvl>
   </w:abstractNum>
-  <w:abstractNum w:abstractNumId="21" w15:restartNumberingAfterBreak="0">
+  <w:abstractNum w:abstractNumId="23" w15:restartNumberingAfterBreak="0">
     <w:nsid w:val="59270084"/>
     <w:multiLevelType w:val="hybridMultilevel"/>
     <w:tmpl w:val="5A8C117E"/>
@@ -12068,7 +13380,7 @@
       </w:pPr>
     </w:lvl>
   </w:abstractNum>
-  <w:abstractNum w:abstractNumId="22" w15:restartNumberingAfterBreak="0">
+  <w:abstractNum w:abstractNumId="24" w15:restartNumberingAfterBreak="0">
     <w:nsid w:val="5C980ED0"/>
     <w:multiLevelType w:val="hybridMultilevel"/>
     <w:tmpl w:val="E3688D64"/>
@@ -12181,7 +13493,7 @@
       </w:rPr>
     </w:lvl>
   </w:abstractNum>
-  <w:abstractNum w:abstractNumId="23" w15:restartNumberingAfterBreak="0">
+  <w:abstractNum w:abstractNumId="25" w15:restartNumberingAfterBreak="0">
     <w:nsid w:val="60B00786"/>
     <w:multiLevelType w:val="hybridMultilevel"/>
     <w:tmpl w:val="A0E0470E"/>
@@ -12294,7 +13606,7 @@
       </w:rPr>
     </w:lvl>
   </w:abstractNum>
-  <w:abstractNum w:abstractNumId="24" w15:restartNumberingAfterBreak="0">
+  <w:abstractNum w:abstractNumId="26" w15:restartNumberingAfterBreak="0">
     <w:nsid w:val="664B16EC"/>
     <w:multiLevelType w:val="multilevel"/>
     <w:tmpl w:val="4C3295A0"/>
@@ -12417,7 +13729,7 @@
       </w:rPr>
     </w:lvl>
   </w:abstractNum>
-  <w:abstractNum w:abstractNumId="25" w15:restartNumberingAfterBreak="0">
+  <w:abstractNum w:abstractNumId="27" w15:restartNumberingAfterBreak="0">
     <w:nsid w:val="6EF8774D"/>
     <w:multiLevelType w:val="hybridMultilevel"/>
     <w:tmpl w:val="CDA4C850"/>
@@ -12530,7 +13842,7 @@
       </w:rPr>
     </w:lvl>
   </w:abstractNum>
-  <w:abstractNum w:abstractNumId="26" w15:restartNumberingAfterBreak="0">
+  <w:abstractNum w:abstractNumId="28" w15:restartNumberingAfterBreak="0">
     <w:nsid w:val="72B555E3"/>
     <w:multiLevelType w:val="hybridMultilevel"/>
     <w:tmpl w:val="5B6CA9EC"/>
@@ -12643,7 +13955,7 @@
       </w:rPr>
     </w:lvl>
   </w:abstractNum>
-  <w:abstractNum w:abstractNumId="27" w15:restartNumberingAfterBreak="0">
+  <w:abstractNum w:abstractNumId="29" w15:restartNumberingAfterBreak="0">
     <w:nsid w:val="7EAF608B"/>
     <w:multiLevelType w:val="hybridMultilevel"/>
     <w:tmpl w:val="1BC0EECE"/>
@@ -12787,10 +14099,10 @@
     <w:abstractNumId w:val="6"/>
   </w:num>
   <w:num w:numId="11">
-    <w:abstractNumId w:val="24"/>
+    <w:abstractNumId w:val="26"/>
   </w:num>
   <w:num w:numId="12">
-    <w:abstractNumId w:val="21"/>
+    <w:abstractNumId w:val="23"/>
   </w:num>
   <w:num w:numId="13">
     <w:abstractNumId w:val="6"/>
@@ -12913,7 +14225,7 @@
     </w:lvlOverride>
   </w:num>
   <w:num w:numId="17">
-    <w:abstractNumId w:val="20"/>
+    <w:abstractNumId w:val="22"/>
   </w:num>
   <w:num w:numId="18">
     <w:abstractNumId w:val="0"/>
@@ -12922,7 +14234,7 @@
     <w:abstractNumId w:val="11"/>
   </w:num>
   <w:num w:numId="20">
-    <w:abstractNumId w:val="26"/>
+    <w:abstractNumId w:val="28"/>
   </w:num>
   <w:num w:numId="21">
     <w:abstractNumId w:val="6"/>
@@ -12958,7 +14270,7 @@
     <w:abstractNumId w:val="6"/>
   </w:num>
   <w:num w:numId="23">
-    <w:abstractNumId w:val="14"/>
+    <w:abstractNumId w:val="15"/>
   </w:num>
   <w:num w:numId="24">
     <w:abstractNumId w:val="5"/>
@@ -13000,7 +14312,7 @@
     </w:lvlOverride>
   </w:num>
   <w:num w:numId="28">
-    <w:abstractNumId w:val="22"/>
+    <w:abstractNumId w:val="24"/>
   </w:num>
   <w:num w:numId="29">
     <w:abstractNumId w:val="7"/>
@@ -13042,10 +14354,10 @@
     <w:abstractNumId w:val="10"/>
   </w:num>
   <w:num w:numId="33">
-    <w:abstractNumId w:val="25"/>
+    <w:abstractNumId w:val="27"/>
   </w:num>
   <w:num w:numId="34">
-    <w:abstractNumId w:val="12"/>
+    <w:abstractNumId w:val="13"/>
   </w:num>
   <w:num w:numId="35">
     <w:abstractNumId w:val="1"/>
@@ -13054,43 +14366,40 @@
     <w:abstractNumId w:val="3"/>
   </w:num>
   <w:num w:numId="37">
-    <w:abstractNumId w:val="16"/>
+    <w:abstractNumId w:val="17"/>
   </w:num>
   <w:num w:numId="38">
-    <w:abstractNumId w:val="17"/>
+    <w:abstractNumId w:val="18"/>
   </w:num>
   <w:num w:numId="39">
     <w:abstractNumId w:val="4"/>
   </w:num>
   <w:num w:numId="40">
-    <w:abstractNumId w:val="15"/>
+    <w:abstractNumId w:val="16"/>
   </w:num>
   <w:num w:numId="41">
-    <w:abstractNumId w:val="19"/>
+    <w:abstractNumId w:val="20"/>
   </w:num>
   <w:num w:numId="42">
-    <w:abstractNumId w:val="13"/>
+    <w:abstractNumId w:val="14"/>
   </w:num>
   <w:num w:numId="43">
     <w:abstractNumId w:val="6"/>
-    <w:lvlOverride w:ilvl="0"/>
-    <w:lvlOverride w:ilvl="1"/>
-    <w:lvlOverride w:ilvl="2"/>
-    <w:lvlOverride w:ilvl="3"/>
-    <w:lvlOverride w:ilvl="4"/>
-    <w:lvlOverride w:ilvl="5"/>
-    <w:lvlOverride w:ilvl="6"/>
-    <w:lvlOverride w:ilvl="7"/>
-    <w:lvlOverride w:ilvl="8"/>
   </w:num>
   <w:num w:numId="44">
-    <w:abstractNumId w:val="23"/>
+    <w:abstractNumId w:val="25"/>
   </w:num>
   <w:num w:numId="45">
-    <w:abstractNumId w:val="27"/>
+    <w:abstractNumId w:val="29"/>
   </w:num>
   <w:num w:numId="46">
-    <w:abstractNumId w:val="18"/>
+    <w:abstractNumId w:val="19"/>
+  </w:num>
+  <w:num w:numId="47">
+    <w:abstractNumId w:val="21"/>
+  </w:num>
+  <w:num w:numId="48">
+    <w:abstractNumId w:val="12"/>
   </w:num>
 </w:numbering>
 </file>
@@ -14630,7 +15939,7 @@
 </file>
 
 <file path=customXml/itemProps1.xml><?xml version="1.0" encoding="utf-8"?>
-<ds:datastoreItem xmlns:ds="http://schemas.openxmlformats.org/officeDocument/2006/customXml" ds:itemID="{FD2982C7-B034-4703-88FD-64E22A3A7DCA}">
+<ds:datastoreItem xmlns:ds="http://schemas.openxmlformats.org/officeDocument/2006/customXml" ds:itemID="{001D3B1A-3750-4C29-AC46-42461A18E387}">
   <ds:schemaRefs>
     <ds:schemaRef ds:uri="http://schemas.openxmlformats.org/officeDocument/2006/bibliography"/>
   </ds:schemaRefs>

</xml_diff>

<commit_message>
update rapport - polymorphisme
</commit_message>
<xml_diff>
--- a/GOTproject/rapport.docx
+++ b/GOTproject/rapport.docx
@@ -3166,7 +3166,6 @@
         </w:rPr>
         <w:t xml:space="preserve">Dans le cadre de notre cours de Concept Objet, nous avons réalisé </w:t>
       </w:r>
-      <w:proofErr w:type="spellStart"/>
       <w:r>
         <w:rPr>
           <w:rFonts w:ascii="Times New Roman" w:hAnsi="Times New Roman" w:cs="Times New Roman"/>
@@ -3174,9 +3173,104 @@
           <w:sz w:val="22"/>
           <w:szCs w:val="22"/>
         </w:rPr>
-        <w:t>Sangsational</w:t>
-      </w:r>
-      <w:proofErr w:type="spellEnd"/>
+        <w:t>Sangsational Simulator</w:t>
+      </w:r>
+      <w:r>
+        <w:rPr>
+          <w:rFonts w:ascii="Times New Roman" w:hAnsi="Times New Roman" w:cs="Times New Roman"/>
+          <w:sz w:val="22"/>
+          <w:szCs w:val="22"/>
+        </w:rPr>
+        <w:t xml:space="preserve">, un projet </w:t>
+      </w:r>
+      <w:r>
+        <w:rPr>
+          <w:rFonts w:ascii="Times New Roman" w:hAnsi="Times New Roman" w:cs="Times New Roman"/>
+          <w:sz w:val="22"/>
+          <w:szCs w:val="22"/>
+        </w:rPr>
+        <w:t>de</w:t>
+      </w:r>
+      <w:r>
+        <w:rPr>
+          <w:rFonts w:ascii="Times New Roman" w:hAnsi="Times New Roman" w:cs="Times New Roman"/>
+          <w:sz w:val="22"/>
+          <w:szCs w:val="22"/>
+        </w:rPr>
+        <w:t xml:space="preserve"> simulation discrète à pas de temps constant</w:t>
+      </w:r>
+      <w:r>
+        <w:rPr>
+          <w:rFonts w:ascii="Times New Roman" w:hAnsi="Times New Roman" w:cs="Times New Roman"/>
+          <w:sz w:val="22"/>
+          <w:szCs w:val="22"/>
+        </w:rPr>
+        <w:t>.</w:t>
+      </w:r>
+    </w:p>
+    <w:p>
+      <w:pPr>
+        <w:pStyle w:val="Default"/>
+        <w:spacing w:line="276" w:lineRule="auto"/>
+        <w:jc w:val="both"/>
+        <w:rPr>
+          <w:rFonts w:ascii="Times New Roman" w:hAnsi="Times New Roman" w:cs="Times New Roman"/>
+          <w:sz w:val="22"/>
+          <w:szCs w:val="22"/>
+        </w:rPr>
+      </w:pPr>
+    </w:p>
+    <w:p>
+      <w:pPr>
+        <w:pStyle w:val="Default"/>
+        <w:spacing w:line="276" w:lineRule="auto"/>
+        <w:jc w:val="both"/>
+        <w:rPr>
+          <w:rFonts w:ascii="Times New Roman" w:hAnsi="Times New Roman" w:cs="Times New Roman"/>
+          <w:sz w:val="22"/>
+          <w:szCs w:val="22"/>
+        </w:rPr>
+      </w:pPr>
+      <w:r>
+        <w:rPr>
+          <w:rFonts w:ascii="Times New Roman" w:hAnsi="Times New Roman" w:cs="Times New Roman"/>
+          <w:sz w:val="22"/>
+          <w:szCs w:val="22"/>
+        </w:rPr>
+        <w:t>Ce projet</w:t>
+      </w:r>
+      <w:r>
+        <w:rPr>
+          <w:rFonts w:ascii="Times New Roman" w:hAnsi="Times New Roman" w:cs="Times New Roman"/>
+          <w:sz w:val="22"/>
+          <w:szCs w:val="22"/>
+        </w:rPr>
+        <w:t xml:space="preserve"> de simulation</w:t>
+      </w:r>
+      <w:r>
+        <w:rPr>
+          <w:rFonts w:ascii="Times New Roman" w:hAnsi="Times New Roman" w:cs="Times New Roman"/>
+          <w:sz w:val="22"/>
+          <w:szCs w:val="22"/>
+        </w:rPr>
+        <w:t xml:space="preserve">, </w:t>
+      </w:r>
+      <w:r>
+        <w:rPr>
+          <w:rFonts w:ascii="Times New Roman" w:hAnsi="Times New Roman" w:cs="Times New Roman"/>
+          <w:sz w:val="22"/>
+          <w:szCs w:val="22"/>
+        </w:rPr>
+        <w:t>inspir</w:t>
+      </w:r>
+      <w:r>
+        <w:rPr>
+          <w:rFonts w:ascii="Times New Roman" w:hAnsi="Times New Roman" w:cs="Times New Roman"/>
+          <w:sz w:val="22"/>
+          <w:szCs w:val="22"/>
+        </w:rPr>
+        <w:t xml:space="preserve">é de l’univers de </w:t>
+      </w:r>
       <w:r>
         <w:rPr>
           <w:rFonts w:ascii="Times New Roman" w:hAnsi="Times New Roman" w:cs="Times New Roman"/>
@@ -3184,7 +3278,7 @@
           <w:sz w:val="22"/>
           <w:szCs w:val="22"/>
         </w:rPr>
-        <w:t xml:space="preserve"> Simulator</w:t>
+        <w:t>Game Of Thrones</w:t>
       </w:r>
       <w:r>
         <w:rPr>
@@ -3192,7 +3286,7 @@
           <w:sz w:val="22"/>
           <w:szCs w:val="22"/>
         </w:rPr>
-        <w:t xml:space="preserve">, un projet </w:t>
+        <w:t>,</w:t>
       </w:r>
       <w:r>
         <w:rPr>
@@ -3200,7 +3294,7 @@
           <w:sz w:val="22"/>
           <w:szCs w:val="22"/>
         </w:rPr>
-        <w:t>de</w:t>
+        <w:t xml:space="preserve"> </w:t>
       </w:r>
       <w:r>
         <w:rPr>
@@ -3208,79 +3302,7 @@
           <w:sz w:val="22"/>
           <w:szCs w:val="22"/>
         </w:rPr>
-        <w:t xml:space="preserve"> simulation discrète à pas de temps constant</w:t>
-      </w:r>
-      <w:r>
-        <w:rPr>
-          <w:rFonts w:ascii="Times New Roman" w:hAnsi="Times New Roman" w:cs="Times New Roman"/>
-          <w:sz w:val="22"/>
-          <w:szCs w:val="22"/>
-        </w:rPr>
-        <w:t>.</w:t>
-      </w:r>
-    </w:p>
-    <w:p>
-      <w:pPr>
-        <w:pStyle w:val="Default"/>
-        <w:spacing w:line="276" w:lineRule="auto"/>
-        <w:jc w:val="both"/>
-        <w:rPr>
-          <w:rFonts w:ascii="Times New Roman" w:hAnsi="Times New Roman" w:cs="Times New Roman"/>
-          <w:sz w:val="22"/>
-          <w:szCs w:val="22"/>
-        </w:rPr>
-      </w:pPr>
-    </w:p>
-    <w:p>
-      <w:pPr>
-        <w:pStyle w:val="Default"/>
-        <w:spacing w:line="276" w:lineRule="auto"/>
-        <w:jc w:val="both"/>
-        <w:rPr>
-          <w:rFonts w:ascii="Times New Roman" w:hAnsi="Times New Roman" w:cs="Times New Roman"/>
-          <w:sz w:val="22"/>
-          <w:szCs w:val="22"/>
-        </w:rPr>
-      </w:pPr>
-      <w:r>
-        <w:rPr>
-          <w:rFonts w:ascii="Times New Roman" w:hAnsi="Times New Roman" w:cs="Times New Roman"/>
-          <w:sz w:val="22"/>
-          <w:szCs w:val="22"/>
-        </w:rPr>
-        <w:t>Ce projet</w:t>
-      </w:r>
-      <w:r>
-        <w:rPr>
-          <w:rFonts w:ascii="Times New Roman" w:hAnsi="Times New Roman" w:cs="Times New Roman"/>
-          <w:sz w:val="22"/>
-          <w:szCs w:val="22"/>
-        </w:rPr>
-        <w:t xml:space="preserve"> de simulation</w:t>
-      </w:r>
-      <w:r>
-        <w:rPr>
-          <w:rFonts w:ascii="Times New Roman" w:hAnsi="Times New Roman" w:cs="Times New Roman"/>
-          <w:sz w:val="22"/>
-          <w:szCs w:val="22"/>
-        </w:rPr>
-        <w:t xml:space="preserve">, </w:t>
-      </w:r>
-      <w:r>
-        <w:rPr>
-          <w:rFonts w:ascii="Times New Roman" w:hAnsi="Times New Roman" w:cs="Times New Roman"/>
-          <w:sz w:val="22"/>
-          <w:szCs w:val="22"/>
-        </w:rPr>
-        <w:t>inspir</w:t>
-      </w:r>
-      <w:r>
-        <w:rPr>
-          <w:rFonts w:ascii="Times New Roman" w:hAnsi="Times New Roman" w:cs="Times New Roman"/>
-          <w:sz w:val="22"/>
-          <w:szCs w:val="22"/>
-        </w:rPr>
-        <w:t xml:space="preserve">é de l’univers de </w:t>
+        <w:t xml:space="preserve">met en scène les célèbres familles </w:t>
       </w:r>
       <w:r>
         <w:rPr>
@@ -3289,7 +3311,7 @@
           <w:sz w:val="22"/>
           <w:szCs w:val="22"/>
         </w:rPr>
-        <w:t>Game Of Thrones</w:t>
+        <w:t>Stark, Lannister, Targaryen</w:t>
       </w:r>
       <w:r>
         <w:rPr>
@@ -3297,23 +3319,7 @@
           <w:sz w:val="22"/>
           <w:szCs w:val="22"/>
         </w:rPr>
-        <w:t>,</w:t>
-      </w:r>
-      <w:r>
-        <w:rPr>
-          <w:rFonts w:ascii="Times New Roman" w:hAnsi="Times New Roman" w:cs="Times New Roman"/>
-          <w:sz w:val="22"/>
-          <w:szCs w:val="22"/>
-        </w:rPr>
-        <w:t xml:space="preserve"> </w:t>
-      </w:r>
-      <w:r>
-        <w:rPr>
-          <w:rFonts w:ascii="Times New Roman" w:hAnsi="Times New Roman" w:cs="Times New Roman"/>
-          <w:sz w:val="22"/>
-          <w:szCs w:val="22"/>
-        </w:rPr>
-        <w:t xml:space="preserve">met en scène les célèbres familles </w:t>
+        <w:t xml:space="preserve"> et les </w:t>
       </w:r>
       <w:r>
         <w:rPr>
@@ -3322,9 +3328,16 @@
           <w:sz w:val="22"/>
           <w:szCs w:val="22"/>
         </w:rPr>
-        <w:t xml:space="preserve">Stark, </w:t>
-      </w:r>
-      <w:proofErr w:type="spellStart"/>
+        <w:t>Sauvageons</w:t>
+      </w:r>
+      <w:r>
+        <w:rPr>
+          <w:rFonts w:ascii="Times New Roman" w:hAnsi="Times New Roman" w:cs="Times New Roman"/>
+          <w:sz w:val="22"/>
+          <w:szCs w:val="22"/>
+        </w:rPr>
+        <w:t xml:space="preserve">, sans oublier les redoutables </w:t>
+      </w:r>
       <w:r>
         <w:rPr>
           <w:rFonts w:ascii="Times New Roman" w:hAnsi="Times New Roman" w:cs="Times New Roman"/>
@@ -3332,9 +3345,16 @@
           <w:sz w:val="22"/>
           <w:szCs w:val="22"/>
         </w:rPr>
-        <w:t>Lannister</w:t>
-      </w:r>
-      <w:proofErr w:type="spellEnd"/>
+        <w:t xml:space="preserve">Marcheurs Blancs </w:t>
+      </w:r>
+      <w:r>
+        <w:rPr>
+          <w:rFonts w:ascii="Times New Roman" w:hAnsi="Times New Roman" w:cs="Times New Roman"/>
+          <w:sz w:val="22"/>
+          <w:szCs w:val="22"/>
+        </w:rPr>
+        <w:t xml:space="preserve">– éléments perturbateurs pouvant compromettre la survie des factions – sur les terres de </w:t>
+      </w:r>
       <w:r>
         <w:rPr>
           <w:rFonts w:ascii="Times New Roman" w:hAnsi="Times New Roman" w:cs="Times New Roman"/>
@@ -3342,35 +3362,31 @@
           <w:sz w:val="22"/>
           <w:szCs w:val="22"/>
         </w:rPr>
-        <w:t xml:space="preserve">, </w:t>
-      </w:r>
-      <w:proofErr w:type="spellStart"/>
-      <w:r>
-        <w:rPr>
-          <w:rFonts w:ascii="Times New Roman" w:hAnsi="Times New Roman" w:cs="Times New Roman"/>
-          <w:i/>
+        <w:t>Westeros</w:t>
+      </w:r>
+      <w:r>
+        <w:rPr>
+          <w:rFonts w:ascii="Times New Roman" w:hAnsi="Times New Roman" w:cs="Times New Roman"/>
           <w:sz w:val="22"/>
           <w:szCs w:val="22"/>
         </w:rPr>
-        <w:t>Targaryen</w:t>
-      </w:r>
-      <w:proofErr w:type="spellEnd"/>
+        <w:t>.</w:t>
+      </w:r>
       <w:r>
         <w:rPr>
           <w:rFonts w:ascii="Times New Roman" w:hAnsi="Times New Roman" w:cs="Times New Roman"/>
           <w:sz w:val="22"/>
           <w:szCs w:val="22"/>
         </w:rPr>
-        <w:t xml:space="preserve"> et les </w:t>
-      </w:r>
-      <w:r>
-        <w:rPr>
-          <w:rFonts w:ascii="Times New Roman" w:hAnsi="Times New Roman" w:cs="Times New Roman"/>
-          <w:i/>
+        <w:t xml:space="preserve"> </w:t>
+      </w:r>
+      <w:r>
+        <w:rPr>
+          <w:rFonts w:ascii="Times New Roman" w:hAnsi="Times New Roman" w:cs="Times New Roman"/>
           <w:sz w:val="22"/>
           <w:szCs w:val="22"/>
         </w:rPr>
-        <w:t>Sauvageons</w:t>
+        <w:t xml:space="preserve">Doté de points d’attaque, de vie et d’expérience, chaque individu évolue sur une carte composée d’obstacles et peut être amené à aider voire à combattre jusque mort s’ensuive les autres personnages. Pour se protéger, chaque population </w:t>
       </w:r>
       <w:r>
         <w:rPr>
@@ -3378,16 +3394,15 @@
           <w:sz w:val="22"/>
           <w:szCs w:val="22"/>
         </w:rPr>
-        <w:t xml:space="preserve">, sans oublier les redoutables </w:t>
-      </w:r>
-      <w:r>
-        <w:rPr>
-          <w:rFonts w:ascii="Times New Roman" w:hAnsi="Times New Roman" w:cs="Times New Roman"/>
-          <w:i/>
+        <w:t xml:space="preserve">– </w:t>
+      </w:r>
+      <w:r>
+        <w:rPr>
+          <w:rFonts w:ascii="Times New Roman" w:hAnsi="Times New Roman" w:cs="Times New Roman"/>
           <w:sz w:val="22"/>
           <w:szCs w:val="22"/>
         </w:rPr>
-        <w:t xml:space="preserve">Marcheurs Blancs </w:t>
+        <w:t>hormis les Marcheurs Blancs</w:t>
       </w:r>
       <w:r>
         <w:rPr>
@@ -3395,92 +3410,15 @@
           <w:sz w:val="22"/>
           <w:szCs w:val="22"/>
         </w:rPr>
-        <w:t xml:space="preserve">– éléments perturbateurs pouvant compromettre la survie des factions – sur les terres de </w:t>
-      </w:r>
-      <w:proofErr w:type="spellStart"/>
-      <w:r>
-        <w:rPr>
-          <w:rFonts w:ascii="Times New Roman" w:hAnsi="Times New Roman" w:cs="Times New Roman"/>
-          <w:i/>
+        <w:t xml:space="preserve"> – </w:t>
+      </w:r>
+      <w:r>
+        <w:rPr>
+          <w:rFonts w:ascii="Times New Roman" w:hAnsi="Times New Roman" w:cs="Times New Roman"/>
           <w:sz w:val="22"/>
           <w:szCs w:val="22"/>
         </w:rPr>
-        <w:t>Westeros</w:t>
-      </w:r>
-      <w:proofErr w:type="spellEnd"/>
-      <w:r>
-        <w:rPr>
-          <w:rFonts w:ascii="Times New Roman" w:hAnsi="Times New Roman" w:cs="Times New Roman"/>
-          <w:sz w:val="22"/>
-          <w:szCs w:val="22"/>
-        </w:rPr>
-        <w:t>.</w:t>
-      </w:r>
-      <w:r>
-        <w:rPr>
-          <w:rFonts w:ascii="Times New Roman" w:hAnsi="Times New Roman" w:cs="Times New Roman"/>
-          <w:sz w:val="22"/>
-          <w:szCs w:val="22"/>
-        </w:rPr>
-        <w:t xml:space="preserve"> </w:t>
-      </w:r>
-      <w:r>
-        <w:rPr>
-          <w:rFonts w:ascii="Times New Roman" w:hAnsi="Times New Roman" w:cs="Times New Roman"/>
-          <w:sz w:val="22"/>
-          <w:szCs w:val="22"/>
-        </w:rPr>
-        <w:t xml:space="preserve">Doté de points d’attaque, de vie et d’expérience, chaque individu évolue sur une carte composée d’obstacles et peut être amené à aider voire à combattre jusque mort s’ensuive les autres personnages. Pour se protéger, chaque population </w:t>
-      </w:r>
-      <w:r>
-        <w:rPr>
-          <w:rFonts w:ascii="Times New Roman" w:hAnsi="Times New Roman" w:cs="Times New Roman"/>
-          <w:sz w:val="22"/>
-          <w:szCs w:val="22"/>
-        </w:rPr>
-        <w:t xml:space="preserve">– </w:t>
-      </w:r>
-      <w:r>
-        <w:rPr>
-          <w:rFonts w:ascii="Times New Roman" w:hAnsi="Times New Roman" w:cs="Times New Roman"/>
-          <w:sz w:val="22"/>
-          <w:szCs w:val="22"/>
-        </w:rPr>
-        <w:t>hormis les Marcheurs Blancs</w:t>
-      </w:r>
-      <w:r>
-        <w:rPr>
-          <w:rFonts w:ascii="Times New Roman" w:hAnsi="Times New Roman" w:cs="Times New Roman"/>
-          <w:sz w:val="22"/>
-          <w:szCs w:val="22"/>
-        </w:rPr>
-        <w:t xml:space="preserve"> – </w:t>
-      </w:r>
-      <w:r>
-        <w:rPr>
-          <w:rFonts w:ascii="Times New Roman" w:hAnsi="Times New Roman" w:cs="Times New Roman"/>
-          <w:sz w:val="22"/>
-          <w:szCs w:val="22"/>
-        </w:rPr>
-        <w:t xml:space="preserve">possède une </w:t>
-      </w:r>
-      <w:proofErr w:type="spellStart"/>
-      <w:r>
-        <w:rPr>
-          <w:rFonts w:ascii="Times New Roman" w:hAnsi="Times New Roman" w:cs="Times New Roman"/>
-          <w:sz w:val="22"/>
-          <w:szCs w:val="22"/>
-        </w:rPr>
-        <w:t>safezone</w:t>
-      </w:r>
-      <w:proofErr w:type="spellEnd"/>
-      <w:r>
-        <w:rPr>
-          <w:rFonts w:ascii="Times New Roman" w:hAnsi="Times New Roman" w:cs="Times New Roman"/>
-          <w:sz w:val="22"/>
-          <w:szCs w:val="22"/>
-        </w:rPr>
-        <w:t xml:space="preserve"> qui lui est propre.</w:t>
+        <w:t>possède une safezone qui lui est propre.</w:t>
       </w:r>
       <w:r>
         <w:rPr>
@@ -3810,14 +3748,27 @@
       <w:r>
         <w:t xml:space="preserve">Figure </w:t>
       </w:r>
-      <w:fldSimple w:instr=" SEQ Figure \* ARABIC ">
-        <w:r>
-          <w:rPr>
-            <w:noProof/>
-          </w:rPr>
-          <w:t>1</w:t>
-        </w:r>
-      </w:fldSimple>
+      <w:r>
+        <w:fldChar w:fldCharType="begin"/>
+      </w:r>
+      <w:r>
+        <w:instrText xml:space="preserve"> SEQ Figure \* ARABIC </w:instrText>
+      </w:r>
+      <w:r>
+        <w:fldChar w:fldCharType="separate"/>
+      </w:r>
+      <w:r>
+        <w:rPr>
+          <w:noProof/>
+        </w:rPr>
+        <w:t>1</w:t>
+      </w:r>
+      <w:r>
+        <w:rPr>
+          <w:noProof/>
+        </w:rPr>
+        <w:fldChar w:fldCharType="end"/>
+      </w:r>
       <w:r>
         <w:t xml:space="preserve"> : </w:t>
       </w:r>
@@ -4215,148 +4166,116 @@
           <w:rFonts w:ascii="Times New Roman" w:eastAsia="Times New Roman" w:hAnsi="Times New Roman" w:cs="Times New Roman"/>
           <w:i/>
         </w:rPr>
-        <w:t xml:space="preserve">(=White </w:t>
-      </w:r>
-      <w:proofErr w:type="spellStart"/>
+        <w:t>(=White Walkers)</w:t>
+      </w:r>
+      <w:r>
+        <w:rPr>
+          <w:rFonts w:ascii="Times New Roman" w:eastAsia="Times New Roman" w:hAnsi="Times New Roman" w:cs="Times New Roman"/>
+        </w:rPr>
+        <w:t xml:space="preserve"> – ce cas sera expliqué ultérieurement.</w:t>
+      </w:r>
+    </w:p>
+    <w:p>
+      <w:pPr>
+        <w:pStyle w:val="Titre2"/>
+        <w:rPr>
+          <w:rFonts w:ascii="Times New Roman" w:hAnsi="Times New Roman" w:cs="Times New Roman"/>
+        </w:rPr>
+      </w:pPr>
+      <w:bookmarkStart w:id="6" w:name="_Toc23700334"/>
+      <w:r>
+        <w:rPr>
+          <w:rFonts w:ascii="Times New Roman" w:hAnsi="Times New Roman" w:cs="Times New Roman"/>
+        </w:rPr>
+        <w:t xml:space="preserve">Les </w:t>
+      </w:r>
+      <w:r>
+        <w:rPr>
+          <w:rFonts w:ascii="Times New Roman" w:hAnsi="Times New Roman" w:cs="Times New Roman"/>
+        </w:rPr>
+        <w:t>personnages</w:t>
+      </w:r>
+      <w:bookmarkEnd w:id="6"/>
+    </w:p>
+    <w:p>
+      <w:pPr>
+        <w:jc w:val="both"/>
+        <w:rPr>
+          <w:rFonts w:ascii="Times New Roman" w:eastAsia="ArialMT" w:hAnsi="Times New Roman" w:cs="Times New Roman"/>
+        </w:rPr>
+      </w:pPr>
+      <w:r>
+        <w:rPr>
+          <w:rFonts w:ascii="Times New Roman" w:eastAsia="ArialMT" w:hAnsi="Times New Roman" w:cs="Times New Roman"/>
+        </w:rPr>
+        <w:t>Les</w:t>
+      </w:r>
+      <w:r>
+        <w:rPr>
+          <w:rFonts w:ascii="Times New Roman" w:eastAsia="ArialMT" w:hAnsi="Times New Roman" w:cs="Times New Roman"/>
+        </w:rPr>
+        <w:t xml:space="preserve"> personnages de notre simulation comportent cinq populations différentes que l’on peut diviser en deux sous-catégories</w:t>
+      </w:r>
+      <w:r>
+        <w:rPr>
+          <w:rFonts w:ascii="Times New Roman" w:eastAsia="ArialMT" w:hAnsi="Times New Roman" w:cs="Times New Roman"/>
+        </w:rPr>
+        <w:t> </w:t>
+      </w:r>
+      <w:r>
+        <w:rPr>
+          <w:rFonts w:ascii="Times New Roman" w:eastAsia="ArialMT" w:hAnsi="Times New Roman" w:cs="Times New Roman"/>
+        </w:rPr>
+        <w:t xml:space="preserve">: les </w:t>
+      </w:r>
+      <w:r>
+        <w:rPr>
+          <w:rFonts w:ascii="Times New Roman" w:eastAsia="ArialMT" w:hAnsi="Times New Roman" w:cs="Times New Roman"/>
+        </w:rPr>
+        <w:t xml:space="preserve">êtres </w:t>
+      </w:r>
+      <w:r>
+        <w:rPr>
+          <w:rFonts w:ascii="Times New Roman" w:eastAsia="ArialMT" w:hAnsi="Times New Roman" w:cs="Times New Roman"/>
+        </w:rPr>
+        <w:t xml:space="preserve">humains et les </w:t>
+      </w:r>
+      <w:r>
+        <w:rPr>
+          <w:rFonts w:ascii="Times New Roman" w:eastAsia="ArialMT" w:hAnsi="Times New Roman" w:cs="Times New Roman"/>
+        </w:rPr>
+        <w:t>m</w:t>
+      </w:r>
+      <w:r>
+        <w:rPr>
+          <w:rFonts w:ascii="Times New Roman" w:eastAsia="ArialMT" w:hAnsi="Times New Roman" w:cs="Times New Roman"/>
+        </w:rPr>
+        <w:t xml:space="preserve">archeurs </w:t>
+      </w:r>
+      <w:r>
+        <w:rPr>
+          <w:rFonts w:ascii="Times New Roman" w:eastAsia="ArialMT" w:hAnsi="Times New Roman" w:cs="Times New Roman"/>
+        </w:rPr>
+        <w:t>b</w:t>
+      </w:r>
+      <w:r>
+        <w:rPr>
+          <w:rFonts w:ascii="Times New Roman" w:eastAsia="ArialMT" w:hAnsi="Times New Roman" w:cs="Times New Roman"/>
+        </w:rPr>
+        <w:t>lancs</w:t>
+      </w:r>
+      <w:r>
+        <w:rPr>
+          <w:rFonts w:ascii="Times New Roman" w:eastAsia="ArialMT" w:hAnsi="Times New Roman" w:cs="Times New Roman"/>
+        </w:rPr>
+        <w:t xml:space="preserve"> </w:t>
+      </w:r>
       <w:r>
         <w:rPr>
           <w:rFonts w:ascii="Times New Roman" w:eastAsia="Times New Roman" w:hAnsi="Times New Roman" w:cs="Times New Roman"/>
           <w:i/>
         </w:rPr>
-        <w:t>Walkers</w:t>
-      </w:r>
-      <w:proofErr w:type="spellEnd"/>
-      <w:r>
-        <w:rPr>
-          <w:rFonts w:ascii="Times New Roman" w:eastAsia="Times New Roman" w:hAnsi="Times New Roman" w:cs="Times New Roman"/>
-          <w:i/>
-        </w:rPr>
-        <w:t>)</w:t>
-      </w:r>
-      <w:r>
-        <w:rPr>
-          <w:rFonts w:ascii="Times New Roman" w:eastAsia="Times New Roman" w:hAnsi="Times New Roman" w:cs="Times New Roman"/>
-        </w:rPr>
-        <w:t xml:space="preserve"> – ce cas sera expliqué ultérieurement.</w:t>
-      </w:r>
-    </w:p>
-    <w:p>
-      <w:pPr>
-        <w:pStyle w:val="Titre2"/>
-        <w:rPr>
-          <w:rFonts w:ascii="Times New Roman" w:hAnsi="Times New Roman" w:cs="Times New Roman"/>
-        </w:rPr>
-      </w:pPr>
-      <w:bookmarkStart w:id="6" w:name="_Toc23700334"/>
-      <w:r>
-        <w:rPr>
-          <w:rFonts w:ascii="Times New Roman" w:hAnsi="Times New Roman" w:cs="Times New Roman"/>
-        </w:rPr>
-        <w:t xml:space="preserve">Les </w:t>
-      </w:r>
-      <w:r>
-        <w:rPr>
-          <w:rFonts w:ascii="Times New Roman" w:hAnsi="Times New Roman" w:cs="Times New Roman"/>
-        </w:rPr>
-        <w:t>personnages</w:t>
-      </w:r>
-      <w:bookmarkEnd w:id="6"/>
-    </w:p>
-    <w:p>
-      <w:pPr>
-        <w:jc w:val="both"/>
-        <w:rPr>
-          <w:rFonts w:ascii="Times New Roman" w:eastAsia="ArialMT" w:hAnsi="Times New Roman" w:cs="Times New Roman"/>
-        </w:rPr>
-      </w:pPr>
-      <w:r>
-        <w:rPr>
-          <w:rFonts w:ascii="Times New Roman" w:eastAsia="ArialMT" w:hAnsi="Times New Roman" w:cs="Times New Roman"/>
-        </w:rPr>
-        <w:t>Les</w:t>
-      </w:r>
-      <w:r>
-        <w:rPr>
-          <w:rFonts w:ascii="Times New Roman" w:eastAsia="ArialMT" w:hAnsi="Times New Roman" w:cs="Times New Roman"/>
-        </w:rPr>
-        <w:t xml:space="preserve"> personnages de notre simulation comportent cinq populations différentes que l’on peut diviser en deux sous-catégories</w:t>
-      </w:r>
-      <w:r>
-        <w:rPr>
-          <w:rFonts w:ascii="Times New Roman" w:eastAsia="ArialMT" w:hAnsi="Times New Roman" w:cs="Times New Roman"/>
-        </w:rPr>
-        <w:t> </w:t>
-      </w:r>
-      <w:r>
-        <w:rPr>
-          <w:rFonts w:ascii="Times New Roman" w:eastAsia="ArialMT" w:hAnsi="Times New Roman" w:cs="Times New Roman"/>
-        </w:rPr>
-        <w:t xml:space="preserve">: les </w:t>
-      </w:r>
-      <w:r>
-        <w:rPr>
-          <w:rFonts w:ascii="Times New Roman" w:eastAsia="ArialMT" w:hAnsi="Times New Roman" w:cs="Times New Roman"/>
-        </w:rPr>
-        <w:t xml:space="preserve">êtres </w:t>
-      </w:r>
-      <w:r>
-        <w:rPr>
-          <w:rFonts w:ascii="Times New Roman" w:eastAsia="ArialMT" w:hAnsi="Times New Roman" w:cs="Times New Roman"/>
-        </w:rPr>
-        <w:t xml:space="preserve">humains et les </w:t>
-      </w:r>
-      <w:r>
-        <w:rPr>
-          <w:rFonts w:ascii="Times New Roman" w:eastAsia="ArialMT" w:hAnsi="Times New Roman" w:cs="Times New Roman"/>
-        </w:rPr>
-        <w:t>m</w:t>
-      </w:r>
-      <w:r>
-        <w:rPr>
-          <w:rFonts w:ascii="Times New Roman" w:eastAsia="ArialMT" w:hAnsi="Times New Roman" w:cs="Times New Roman"/>
-        </w:rPr>
-        <w:t xml:space="preserve">archeurs </w:t>
-      </w:r>
-      <w:r>
-        <w:rPr>
-          <w:rFonts w:ascii="Times New Roman" w:eastAsia="ArialMT" w:hAnsi="Times New Roman" w:cs="Times New Roman"/>
-        </w:rPr>
-        <w:t>b</w:t>
-      </w:r>
-      <w:r>
-        <w:rPr>
-          <w:rFonts w:ascii="Times New Roman" w:eastAsia="ArialMT" w:hAnsi="Times New Roman" w:cs="Times New Roman"/>
-        </w:rPr>
-        <w:t>lancs</w:t>
-      </w:r>
-      <w:r>
-        <w:rPr>
-          <w:rFonts w:ascii="Times New Roman" w:eastAsia="ArialMT" w:hAnsi="Times New Roman" w:cs="Times New Roman"/>
-        </w:rPr>
-        <w:t xml:space="preserve"> </w:t>
-      </w:r>
-      <w:r>
-        <w:rPr>
-          <w:rFonts w:ascii="Times New Roman" w:eastAsia="Times New Roman" w:hAnsi="Times New Roman" w:cs="Times New Roman"/>
-          <w:i/>
-        </w:rPr>
-        <w:t xml:space="preserve">(=White </w:t>
-      </w:r>
-      <w:proofErr w:type="spellStart"/>
-      <w:r>
-        <w:rPr>
-          <w:rFonts w:ascii="Times New Roman" w:eastAsia="Times New Roman" w:hAnsi="Times New Roman" w:cs="Times New Roman"/>
-          <w:i/>
-        </w:rPr>
-        <w:t>Walkers</w:t>
-      </w:r>
-      <w:proofErr w:type="spellEnd"/>
-      <w:r>
-        <w:rPr>
-          <w:rFonts w:ascii="Times New Roman" w:eastAsia="Times New Roman" w:hAnsi="Times New Roman" w:cs="Times New Roman"/>
-          <w:i/>
-        </w:rPr>
-        <w:t>)</w:t>
+        <w:t>(=White Walkers)</w:t>
       </w:r>
       <w:r>
         <w:rPr>
@@ -4549,14 +4468,27 @@
       <w:r>
         <w:t xml:space="preserve">Figure </w:t>
       </w:r>
-      <w:fldSimple w:instr=" SEQ Figure \* ARABIC ">
-        <w:r>
-          <w:rPr>
-            <w:noProof/>
-          </w:rPr>
-          <w:t>2</w:t>
-        </w:r>
-      </w:fldSimple>
+      <w:r>
+        <w:fldChar w:fldCharType="begin"/>
+      </w:r>
+      <w:r>
+        <w:instrText xml:space="preserve"> SEQ Figure \* ARABIC </w:instrText>
+      </w:r>
+      <w:r>
+        <w:fldChar w:fldCharType="separate"/>
+      </w:r>
+      <w:r>
+        <w:rPr>
+          <w:noProof/>
+        </w:rPr>
+        <w:t>2</w:t>
+      </w:r>
+      <w:r>
+        <w:rPr>
+          <w:noProof/>
+        </w:rPr>
+        <w:fldChar w:fldCharType="end"/>
+      </w:r>
       <w:r>
         <w:t xml:space="preserve"> : Représentation des personnages</w:t>
       </w:r>
@@ -4672,23 +4604,7 @@
           <w:rFonts w:ascii="Times New Roman" w:hAnsi="Times New Roman" w:cs="Times New Roman"/>
           <w:i/>
         </w:rPr>
-        <w:t>(=</w:t>
-      </w:r>
-      <w:proofErr w:type="spellStart"/>
-      <w:r>
-        <w:rPr>
-          <w:rFonts w:ascii="Times New Roman" w:hAnsi="Times New Roman" w:cs="Times New Roman"/>
-          <w:i/>
-        </w:rPr>
-        <w:t>Wildings</w:t>
-      </w:r>
-      <w:proofErr w:type="spellEnd"/>
-      <w:r>
-        <w:rPr>
-          <w:rFonts w:ascii="Times New Roman" w:hAnsi="Times New Roman" w:cs="Times New Roman"/>
-          <w:i/>
-        </w:rPr>
-        <w:t>)</w:t>
+        <w:t>(=Wildings)</w:t>
       </w:r>
       <w:r>
         <w:rPr>
@@ -4740,37 +4656,21 @@
           <w:rFonts w:ascii="Times New Roman" w:hAnsi="Times New Roman" w:cs="Times New Roman"/>
           <w:i/>
         </w:rPr>
-        <w:t>(=</w:t>
-      </w:r>
-      <w:proofErr w:type="spellStart"/>
+        <w:t>(=Northe</w:t>
+      </w:r>
       <w:r>
         <w:rPr>
           <w:rFonts w:ascii="Times New Roman" w:hAnsi="Times New Roman" w:cs="Times New Roman"/>
           <w:i/>
         </w:rPr>
-        <w:t>Northe</w:t>
+        <w:t>r</w:t>
       </w:r>
       <w:r>
         <w:rPr>
           <w:rFonts w:ascii="Times New Roman" w:hAnsi="Times New Roman" w:cs="Times New Roman"/>
           <w:i/>
         </w:rPr>
-        <w:t>r</w:t>
-      </w:r>
-      <w:r>
-        <w:rPr>
-          <w:rFonts w:ascii="Times New Roman" w:hAnsi="Times New Roman" w:cs="Times New Roman"/>
-          <w:i/>
-        </w:rPr>
-        <w:t>ner</w:t>
-      </w:r>
-      <w:proofErr w:type="spellEnd"/>
-      <w:r>
-        <w:rPr>
-          <w:rFonts w:ascii="Times New Roman" w:hAnsi="Times New Roman" w:cs="Times New Roman"/>
-          <w:i/>
-        </w:rPr>
-        <w:t>)</w:t>
+        <w:t>ner)</w:t>
       </w:r>
       <w:r>
         <w:rPr>
@@ -4829,39 +4729,21 @@
           <w:rFonts w:ascii="Times New Roman" w:hAnsi="Times New Roman" w:cs="Times New Roman"/>
           <w:i/>
         </w:rPr>
-        <w:t>(=</w:t>
-      </w:r>
-      <w:proofErr w:type="spellStart"/>
+        <w:t>(=Southerner)</w:t>
+      </w:r>
+      <w:r>
+        <w:rPr>
+          <w:rFonts w:ascii="Times New Roman" w:hAnsi="Times New Roman" w:cs="Times New Roman"/>
+        </w:rPr>
+        <w:t xml:space="preserve"> regroupant les </w:t>
+      </w:r>
       <w:r>
         <w:rPr>
           <w:rFonts w:ascii="Times New Roman" w:hAnsi="Times New Roman" w:cs="Times New Roman"/>
           <w:i/>
         </w:rPr>
-        <w:t>Southerner</w:t>
-      </w:r>
-      <w:proofErr w:type="spellEnd"/>
-      <w:r>
-        <w:rPr>
-          <w:rFonts w:ascii="Times New Roman" w:hAnsi="Times New Roman" w:cs="Times New Roman"/>
-          <w:i/>
-        </w:rPr>
-        <w:t>)</w:t>
-      </w:r>
-      <w:r>
-        <w:rPr>
-          <w:rFonts w:ascii="Times New Roman" w:hAnsi="Times New Roman" w:cs="Times New Roman"/>
-        </w:rPr>
-        <w:t xml:space="preserve"> regroupant les </w:t>
-      </w:r>
-      <w:proofErr w:type="spellStart"/>
-      <w:r>
-        <w:rPr>
-          <w:rFonts w:ascii="Times New Roman" w:hAnsi="Times New Roman" w:cs="Times New Roman"/>
-          <w:i/>
-        </w:rPr>
         <w:t>Lannister</w:t>
       </w:r>
-      <w:proofErr w:type="spellEnd"/>
       <w:r>
         <w:rPr>
           <w:rFonts w:ascii="Times New Roman" w:hAnsi="Times New Roman" w:cs="Times New Roman"/>
@@ -5071,14 +4953,27 @@
       <w:r>
         <w:t xml:space="preserve">Figure </w:t>
       </w:r>
-      <w:fldSimple w:instr=" SEQ Figure \* ARABIC ">
-        <w:r>
-          <w:rPr>
-            <w:noProof/>
-          </w:rPr>
-          <w:t>3</w:t>
-        </w:r>
-      </w:fldSimple>
+      <w:r>
+        <w:fldChar w:fldCharType="begin"/>
+      </w:r>
+      <w:r>
+        <w:instrText xml:space="preserve"> SEQ Figure \* ARABIC </w:instrText>
+      </w:r>
+      <w:r>
+        <w:fldChar w:fldCharType="separate"/>
+      </w:r>
+      <w:r>
+        <w:rPr>
+          <w:noProof/>
+        </w:rPr>
+        <w:t>3</w:t>
+      </w:r>
+      <w:r>
+        <w:rPr>
+          <w:noProof/>
+        </w:rPr>
+        <w:fldChar w:fldCharType="end"/>
+      </w:r>
       <w:r>
         <w:t xml:space="preserve"> : Caractéristiques des êtres humains</w:t>
       </w:r>
@@ -5311,14 +5206,27 @@
       <w:r>
         <w:t xml:space="preserve">Figure </w:t>
       </w:r>
-      <w:fldSimple w:instr=" SEQ Figure \* ARABIC ">
-        <w:r>
-          <w:rPr>
-            <w:noProof/>
-          </w:rPr>
-          <w:t>4</w:t>
-        </w:r>
-      </w:fldSimple>
+      <w:r>
+        <w:fldChar w:fldCharType="begin"/>
+      </w:r>
+      <w:r>
+        <w:instrText xml:space="preserve"> SEQ Figure \* ARABIC </w:instrText>
+      </w:r>
+      <w:r>
+        <w:fldChar w:fldCharType="separate"/>
+      </w:r>
+      <w:r>
+        <w:rPr>
+          <w:noProof/>
+        </w:rPr>
+        <w:t>4</w:t>
+      </w:r>
+      <w:r>
+        <w:rPr>
+          <w:noProof/>
+        </w:rPr>
+        <w:fldChar w:fldCharType="end"/>
+      </w:r>
       <w:r>
         <w:t xml:space="preserve"> : Illustration du climat glacial (symbole « @ »)</w:t>
       </w:r>
@@ -7421,14 +7329,27 @@
       <w:r>
         <w:t xml:space="preserve">Figure </w:t>
       </w:r>
-      <w:fldSimple w:instr=" SEQ Figure \* ARABIC ">
-        <w:r>
-          <w:rPr>
-            <w:noProof/>
-          </w:rPr>
-          <w:t>5</w:t>
-        </w:r>
-      </w:fldSimple>
+      <w:r>
+        <w:fldChar w:fldCharType="begin"/>
+      </w:r>
+      <w:r>
+        <w:instrText xml:space="preserve"> SEQ Figure \* ARABIC </w:instrText>
+      </w:r>
+      <w:r>
+        <w:fldChar w:fldCharType="separate"/>
+      </w:r>
+      <w:r>
+        <w:rPr>
+          <w:noProof/>
+        </w:rPr>
+        <w:t>5</w:t>
+      </w:r>
+      <w:r>
+        <w:rPr>
+          <w:noProof/>
+        </w:rPr>
+        <w:fldChar w:fldCharType="end"/>
+      </w:r>
       <w:r>
         <w:t xml:space="preserve"> : Lancement du programme</w:t>
       </w:r>
@@ -7882,21 +7803,13 @@
           <w:i/>
         </w:rPr>
       </w:pPr>
-      <w:proofErr w:type="gramStart"/>
       <w:r>
         <w:rPr>
           <w:rFonts w:ascii="Times New Roman" w:eastAsia="ArialMT" w:hAnsi="Times New Roman" w:cs="Times New Roman"/>
           <w:i/>
-        </w:rPr>
-        <w:t>diagramme</w:t>
-      </w:r>
-      <w:proofErr w:type="gramEnd"/>
-      <w:r>
-        <w:rPr>
-          <w:rFonts w:ascii="Times New Roman" w:eastAsia="ArialMT" w:hAnsi="Times New Roman" w:cs="Times New Roman"/>
-          <w:i/>
-        </w:rPr>
-        <w:t xml:space="preserve"> d’activité qui représentera les instructions importantes de l’algorithme “global” de la simulation (ceci comprend la boucle principale manipulant le pas de temps et la boucle qui gère le déplacement des individus).</w:t>
+          <w:highlight w:val="yellow"/>
+        </w:rPr>
+        <w:t>diagramme d’activité qui représentera les instructions importantes de l’algorithme “global” de la simulation (ceci comprend la boucle principale manipulant le pas de temps et la boucle qui gère le déplacement des individus).</w:t>
       </w:r>
     </w:p>
     <w:p>
@@ -7927,23 +7840,21 @@
           <w:i/>
         </w:rPr>
       </w:pPr>
-      <w:proofErr w:type="gramStart"/>
       <w:r>
         <w:rPr>
           <w:rFonts w:ascii="Times New Roman" w:eastAsia="ArialMT" w:hAnsi="Times New Roman" w:cs="Times New Roman"/>
           <w:i/>
           <w:highlight w:val="yellow"/>
         </w:rPr>
-        <w:t>diagramme</w:t>
-      </w:r>
-      <w:proofErr w:type="gramEnd"/>
+        <w:t>diagramme d’états-transitions (e.g., à propos des états pris par les individus en</w:t>
+      </w:r>
       <w:r>
         <w:rPr>
           <w:rFonts w:ascii="Times New Roman" w:eastAsia="ArialMT" w:hAnsi="Times New Roman" w:cs="Times New Roman"/>
           <w:i/>
           <w:highlight w:val="yellow"/>
         </w:rPr>
-        <w:t xml:space="preserve"> d’états-transitions (e.g., à propos des états pris par les individus en</w:t>
+        <w:t xml:space="preserve"> </w:t>
       </w:r>
       <w:r>
         <w:rPr>
@@ -7951,14 +7862,6 @@
           <w:i/>
           <w:highlight w:val="yellow"/>
         </w:rPr>
-        <w:t xml:space="preserve"> </w:t>
-      </w:r>
-      <w:r>
-        <w:rPr>
-          <w:rFonts w:ascii="Times New Roman" w:eastAsia="ArialMT" w:hAnsi="Times New Roman" w:cs="Times New Roman"/>
-          <w:i/>
-          <w:highlight w:val="yellow"/>
-        </w:rPr>
         <w:t>fonction de ce qui leur arrive)</w:t>
       </w:r>
     </w:p>
@@ -7993,21 +7896,7 @@
         <w:rPr>
           <w:rFonts w:ascii="Times New Roman" w:hAnsi="Times New Roman" w:cs="Times New Roman"/>
         </w:rPr>
-        <w:t xml:space="preserve">S’il a de l’énergie, il se déplace (faible énergie implique direction </w:t>
-      </w:r>
-      <w:proofErr w:type="spellStart"/>
-      <w:r>
-        <w:rPr>
-          <w:rFonts w:ascii="Times New Roman" w:hAnsi="Times New Roman" w:cs="Times New Roman"/>
-        </w:rPr>
-        <w:t>safezone</w:t>
-      </w:r>
-      <w:proofErr w:type="spellEnd"/>
-      <w:r>
-        <w:rPr>
-          <w:rFonts w:ascii="Times New Roman" w:hAnsi="Times New Roman" w:cs="Times New Roman"/>
-        </w:rPr>
-        <w:t xml:space="preserve">). S’il rencontre qqn, il interagit avec lui. Si c’est un ennemi, il l’attaque. Si plus de vie meurt. </w:t>
+        <w:t xml:space="preserve">S’il a de l’énergie, il se déplace (faible énergie implique direction safezone). S’il rencontre qqn, il interagit avec lui. Si c’est un ennemi, il l’attaque. Si plus de vie meurt. </w:t>
       </w:r>
     </w:p>
     <w:p>
@@ -8442,7 +8331,6 @@
                 <w:i/>
               </w:rPr>
             </w:pPr>
-            <w:proofErr w:type="spellStart"/>
             <w:r>
               <w:rPr>
                 <w:rFonts w:ascii="Times New Roman" w:hAnsi="Times New Roman" w:cs="Times New Roman"/>
@@ -8457,7 +8345,6 @@
               </w:rPr>
               <w:t>ap</w:t>
             </w:r>
-            <w:proofErr w:type="spellEnd"/>
           </w:p>
         </w:tc>
         <w:tc>
@@ -8543,7 +8430,6 @@
         </w:rPr>
         <w:t xml:space="preserve">classe </w:t>
       </w:r>
-      <w:proofErr w:type="spellStart"/>
       <w:r>
         <w:rPr>
           <w:rFonts w:ascii="Times New Roman" w:hAnsi="Times New Roman" w:cs="Times New Roman"/>
@@ -8551,7 +8437,6 @@
         </w:rPr>
         <w:t>FileManager</w:t>
       </w:r>
-      <w:proofErr w:type="spellEnd"/>
       <w:r>
         <w:rPr>
           <w:rFonts w:ascii="Times New Roman" w:hAnsi="Times New Roman" w:cs="Times New Roman"/>
@@ -8614,7 +8499,6 @@
         </w:rPr>
         <w:t xml:space="preserve"> </w:t>
       </w:r>
-      <w:proofErr w:type="spellStart"/>
       <w:r>
         <w:rPr>
           <w:rFonts w:ascii="Times New Roman" w:hAnsi="Times New Roman" w:cs="Times New Roman"/>
@@ -8622,7 +8506,6 @@
         </w:rPr>
         <w:t>UserInterface</w:t>
       </w:r>
-      <w:proofErr w:type="spellEnd"/>
       <w:r>
         <w:rPr>
           <w:rFonts w:ascii="Times New Roman" w:hAnsi="Times New Roman" w:cs="Times New Roman"/>
@@ -8676,7 +8559,6 @@
         </w:rPr>
         <w:t xml:space="preserve">La classe </w:t>
       </w:r>
-      <w:proofErr w:type="spellStart"/>
       <w:r>
         <w:rPr>
           <w:rFonts w:ascii="Times New Roman" w:hAnsi="Times New Roman" w:cs="Times New Roman"/>
@@ -8684,7 +8566,6 @@
         </w:rPr>
         <w:t>Statistics</w:t>
       </w:r>
-      <w:proofErr w:type="spellEnd"/>
       <w:r>
         <w:rPr>
           <w:rFonts w:ascii="Times New Roman" w:hAnsi="Times New Roman" w:cs="Times New Roman"/>
@@ -8768,7 +8649,6 @@
         </w:rPr>
         <w:t xml:space="preserve">La classe </w:t>
       </w:r>
-      <w:proofErr w:type="spellStart"/>
       <w:r>
         <w:rPr>
           <w:rFonts w:ascii="Times New Roman" w:hAnsi="Times New Roman" w:cs="Times New Roman"/>
@@ -8776,7 +8656,6 @@
         </w:rPr>
         <w:t>GameMaster</w:t>
       </w:r>
-      <w:proofErr w:type="spellEnd"/>
       <w:r>
         <w:rPr>
           <w:rFonts w:ascii="Times New Roman" w:hAnsi="Times New Roman" w:cs="Times New Roman"/>
@@ -8870,7 +8749,6 @@
         </w:rPr>
         <w:t xml:space="preserve">La notion d’héritage est exclusivement utilisée dans le package </w:t>
       </w:r>
-      <w:proofErr w:type="spellStart"/>
       <w:r>
         <w:rPr>
           <w:rFonts w:ascii="Times New Roman" w:hAnsi="Times New Roman" w:cs="Times New Roman"/>
@@ -8878,7 +8756,6 @@
         </w:rPr>
         <w:t>character</w:t>
       </w:r>
-      <w:proofErr w:type="spellEnd"/>
       <w:r>
         <w:rPr>
           <w:rFonts w:ascii="Times New Roman" w:hAnsi="Times New Roman" w:cs="Times New Roman"/>
@@ -8902,55 +8779,7 @@
           <w:rFonts w:ascii="Times New Roman" w:hAnsi="Times New Roman" w:cs="Times New Roman"/>
           <w:i/>
         </w:rPr>
-        <w:t>(</w:t>
-      </w:r>
-      <w:proofErr w:type="spellStart"/>
-      <w:r>
-        <w:rPr>
-          <w:rFonts w:ascii="Times New Roman" w:hAnsi="Times New Roman" w:cs="Times New Roman"/>
-          <w:i/>
-        </w:rPr>
-        <w:t>Lannister</w:t>
-      </w:r>
-      <w:proofErr w:type="spellEnd"/>
-      <w:r>
-        <w:rPr>
-          <w:rFonts w:ascii="Times New Roman" w:hAnsi="Times New Roman" w:cs="Times New Roman"/>
-          <w:i/>
-        </w:rPr>
-        <w:t xml:space="preserve">, Stark, </w:t>
-      </w:r>
-      <w:proofErr w:type="spellStart"/>
-      <w:r>
-        <w:rPr>
-          <w:rFonts w:ascii="Times New Roman" w:hAnsi="Times New Roman" w:cs="Times New Roman"/>
-          <w:i/>
-        </w:rPr>
-        <w:t>Targaryen</w:t>
-      </w:r>
-      <w:proofErr w:type="spellEnd"/>
-      <w:r>
-        <w:rPr>
-          <w:rFonts w:ascii="Times New Roman" w:hAnsi="Times New Roman" w:cs="Times New Roman"/>
-          <w:i/>
-        </w:rPr>
-        <w:t xml:space="preserve">, </w:t>
-      </w:r>
-      <w:proofErr w:type="spellStart"/>
-      <w:r>
-        <w:rPr>
-          <w:rFonts w:ascii="Times New Roman" w:hAnsi="Times New Roman" w:cs="Times New Roman"/>
-          <w:i/>
-        </w:rPr>
-        <w:t>Wilding</w:t>
-      </w:r>
-      <w:proofErr w:type="spellEnd"/>
-      <w:r>
-        <w:rPr>
-          <w:rFonts w:ascii="Times New Roman" w:hAnsi="Times New Roman" w:cs="Times New Roman"/>
-          <w:i/>
-        </w:rPr>
-        <w:t xml:space="preserve"> et White Walker)</w:t>
+        <w:t>(Lannister, Stark, Targaryen, Wilding et White Walker)</w:t>
       </w:r>
       <w:r>
         <w:rPr>
@@ -9049,7 +8878,6 @@
         </w:rPr>
         <w:t xml:space="preserve">Classe </w:t>
       </w:r>
-      <w:proofErr w:type="spellStart"/>
       <w:r>
         <w:rPr>
           <w:rFonts w:ascii="Times New Roman" w:hAnsi="Times New Roman" w:cs="Times New Roman"/>
@@ -9057,7 +8885,6 @@
         </w:rPr>
         <w:t>Character</w:t>
       </w:r>
-      <w:proofErr w:type="spellEnd"/>
       <w:r>
         <w:rPr>
           <w:rFonts w:ascii="Times New Roman" w:hAnsi="Times New Roman" w:cs="Times New Roman"/>
@@ -9155,30 +8982,18 @@
         <w:rPr>
           <w:rFonts w:ascii="Times New Roman" w:hAnsi="Times New Roman" w:cs="Times New Roman"/>
         </w:rPr>
+        <w:t xml:space="preserve"> Lorsqu’il tombe à court de vie, il meurt.</w:t>
+      </w:r>
+      <w:r>
+        <w:rPr>
+          <w:rFonts w:ascii="Times New Roman" w:hAnsi="Times New Roman" w:cs="Times New Roman"/>
+        </w:rPr>
         <w:t xml:space="preserve"> </w:t>
       </w:r>
       <w:r>
         <w:rPr>
           <w:rFonts w:ascii="Times New Roman" w:hAnsi="Times New Roman" w:cs="Times New Roman"/>
         </w:rPr>
-        <w:t>Lorsqu’il tombe à court de vie, il meurt</w:t>
-      </w:r>
-      <w:r>
-        <w:rPr>
-          <w:rFonts w:ascii="Times New Roman" w:hAnsi="Times New Roman" w:cs="Times New Roman"/>
-        </w:rPr>
-        <w:t>.</w:t>
-      </w:r>
-      <w:r>
-        <w:rPr>
-          <w:rFonts w:ascii="Times New Roman" w:hAnsi="Times New Roman" w:cs="Times New Roman"/>
-        </w:rPr>
-        <w:t xml:space="preserve"> </w:t>
-      </w:r>
-      <w:r>
-        <w:rPr>
-          <w:rFonts w:ascii="Times New Roman" w:hAnsi="Times New Roman" w:cs="Times New Roman"/>
-        </w:rPr>
         <w:t>La réussite de ses actions est influencée par sa chance au lancer de dé - ce qui rend</w:t>
       </w:r>
       <w:r>
@@ -9209,23 +9024,14 @@
         <w:rPr>
           <w:rFonts w:ascii="Times New Roman" w:hAnsi="Times New Roman" w:cs="Times New Roman"/>
         </w:rPr>
-        <w:t xml:space="preserve"> mis en </w:t>
-      </w:r>
-      <w:proofErr w:type="spellStart"/>
-      <w:r>
-        <w:rPr>
-          <w:rFonts w:ascii="Times New Roman" w:hAnsi="Times New Roman" w:cs="Times New Roman"/>
-        </w:rPr>
-        <w:t>oeuvre</w:t>
-      </w:r>
-      <w:proofErr w:type="spellEnd"/>
+        <w:t xml:space="preserve"> mis en oeuvre</w:t>
+      </w:r>
       <w:r>
         <w:rPr>
           <w:rFonts w:ascii="Times New Roman" w:hAnsi="Times New Roman" w:cs="Times New Roman"/>
         </w:rPr>
         <w:t xml:space="preserve">, l’utilisation d’une classe </w:t>
       </w:r>
-      <w:proofErr w:type="spellStart"/>
       <w:r>
         <w:rPr>
           <w:rFonts w:ascii="Times New Roman" w:hAnsi="Times New Roman" w:cs="Times New Roman"/>
@@ -9233,7 +9039,6 @@
         </w:rPr>
         <w:t>Random</w:t>
       </w:r>
-      <w:proofErr w:type="spellEnd"/>
       <w:r>
         <w:rPr>
           <w:rFonts w:ascii="Times New Roman" w:hAnsi="Times New Roman" w:cs="Times New Roman"/>
@@ -9268,49 +9073,7 @@
         <w:rPr>
           <w:rFonts w:ascii="Times New Roman" w:hAnsi="Times New Roman" w:cs="Times New Roman"/>
         </w:rPr>
-        <w:t>Position sur la carte (</w:t>
-      </w:r>
-      <w:proofErr w:type="spellStart"/>
-      <w:r>
-        <w:rPr>
-          <w:rFonts w:ascii="Times New Roman" w:hAnsi="Times New Roman" w:cs="Times New Roman"/>
-        </w:rPr>
-        <w:t>westeros</w:t>
-      </w:r>
-      <w:proofErr w:type="spellEnd"/>
-      <w:r>
-        <w:rPr>
-          <w:rFonts w:ascii="Times New Roman" w:hAnsi="Times New Roman" w:cs="Times New Roman"/>
-        </w:rPr>
-        <w:t xml:space="preserve">, </w:t>
-      </w:r>
-      <w:proofErr w:type="spellStart"/>
-      <w:r>
-        <w:rPr>
-          <w:rFonts w:ascii="Times New Roman" w:hAnsi="Times New Roman" w:cs="Times New Roman"/>
-        </w:rPr>
-        <w:t>currentBox</w:t>
-      </w:r>
-      <w:proofErr w:type="spellEnd"/>
-      <w:r>
-        <w:rPr>
-          <w:rFonts w:ascii="Times New Roman" w:hAnsi="Times New Roman" w:cs="Times New Roman"/>
-        </w:rPr>
-        <w:t>, MAX_RANGE) =&gt; Se déplacer (move et méthodes privées associées) et faire des rencontres (</w:t>
-      </w:r>
-      <w:proofErr w:type="spellStart"/>
-      <w:r>
-        <w:rPr>
-          <w:rFonts w:ascii="Times New Roman" w:hAnsi="Times New Roman" w:cs="Times New Roman"/>
-        </w:rPr>
-        <w:t>meet</w:t>
-      </w:r>
-      <w:proofErr w:type="spellEnd"/>
-      <w:r>
-        <w:rPr>
-          <w:rFonts w:ascii="Times New Roman" w:hAnsi="Times New Roman" w:cs="Times New Roman"/>
-        </w:rPr>
-        <w:t>)</w:t>
+        <w:t>Position sur la carte (westeros, currentBox, MAX_RANGE) =&gt; Se déplacer (move et méthodes privées associées) et faire des rencontres (meet)</w:t>
       </w:r>
     </w:p>
     <w:p>
@@ -9325,63 +9088,7 @@
         <w:rPr>
           <w:rFonts w:ascii="Times New Roman" w:hAnsi="Times New Roman" w:cs="Times New Roman"/>
         </w:rPr>
-        <w:t xml:space="preserve">Capacités physiques (life, </w:t>
-      </w:r>
-      <w:proofErr w:type="spellStart"/>
-      <w:r>
-        <w:rPr>
-          <w:rFonts w:ascii="Times New Roman" w:hAnsi="Times New Roman" w:cs="Times New Roman"/>
-        </w:rPr>
-        <w:t>maxLife</w:t>
-      </w:r>
-      <w:proofErr w:type="spellEnd"/>
-      <w:r>
-        <w:rPr>
-          <w:rFonts w:ascii="Times New Roman" w:hAnsi="Times New Roman" w:cs="Times New Roman"/>
-        </w:rPr>
-        <w:t xml:space="preserve">, power, </w:t>
-      </w:r>
-      <w:proofErr w:type="spellStart"/>
-      <w:r>
-        <w:rPr>
-          <w:rFonts w:ascii="Times New Roman" w:hAnsi="Times New Roman" w:cs="Times New Roman"/>
-        </w:rPr>
-        <w:t>maxPower</w:t>
-      </w:r>
-      <w:proofErr w:type="spellEnd"/>
-      <w:r>
-        <w:rPr>
-          <w:rFonts w:ascii="Times New Roman" w:hAnsi="Times New Roman" w:cs="Times New Roman"/>
-        </w:rPr>
-        <w:t>) =&gt; Attaquer (</w:t>
-      </w:r>
-      <w:proofErr w:type="spellStart"/>
-      <w:r>
-        <w:rPr>
-          <w:rFonts w:ascii="Times New Roman" w:hAnsi="Times New Roman" w:cs="Times New Roman"/>
-        </w:rPr>
-        <w:t>attack</w:t>
-      </w:r>
-      <w:proofErr w:type="spellEnd"/>
-      <w:r>
-        <w:rPr>
-          <w:rFonts w:ascii="Times New Roman" w:hAnsi="Times New Roman" w:cs="Times New Roman"/>
-        </w:rPr>
-        <w:t>) et Mourir (</w:t>
-      </w:r>
-      <w:proofErr w:type="spellStart"/>
-      <w:r>
-        <w:rPr>
-          <w:rFonts w:ascii="Times New Roman" w:hAnsi="Times New Roman" w:cs="Times New Roman"/>
-        </w:rPr>
-        <w:t>death</w:t>
-      </w:r>
-      <w:proofErr w:type="spellEnd"/>
-      <w:r>
-        <w:rPr>
-          <w:rFonts w:ascii="Times New Roman" w:hAnsi="Times New Roman" w:cs="Times New Roman"/>
-        </w:rPr>
-        <w:t>)</w:t>
+        <w:t>Capacités physiques (life, maxLife, power, maxPower) =&gt; Attaquer (attack) et Mourir (death)</w:t>
       </w:r>
     </w:p>
     <w:p>
@@ -9410,47 +9117,29 @@
         </w:rPr>
         <w:t xml:space="preserve">, </w:t>
       </w:r>
-      <w:proofErr w:type="spellStart"/>
       <w:r>
         <w:rPr>
           <w:rFonts w:ascii="Times New Roman" w:hAnsi="Times New Roman" w:cs="Times New Roman"/>
         </w:rPr>
         <w:t>criticalSuccessThreshold</w:t>
       </w:r>
-      <w:proofErr w:type="spellEnd"/>
       <w:r>
         <w:rPr>
           <w:rFonts w:ascii="Times New Roman" w:hAnsi="Times New Roman" w:cs="Times New Roman"/>
         </w:rPr>
         <w:t xml:space="preserve">, </w:t>
       </w:r>
-      <w:proofErr w:type="spellStart"/>
       <w:r>
         <w:rPr>
           <w:rFonts w:ascii="Times New Roman" w:hAnsi="Times New Roman" w:cs="Times New Roman"/>
         </w:rPr>
         <w:t>failureThreshold</w:t>
       </w:r>
-      <w:proofErr w:type="spellEnd"/>
-      <w:r>
-        <w:rPr>
-          <w:rFonts w:ascii="Times New Roman" w:hAnsi="Times New Roman" w:cs="Times New Roman"/>
-        </w:rPr>
-        <w:t>) =&gt; Lancer de dés (</w:t>
-      </w:r>
-      <w:proofErr w:type="spellStart"/>
-      <w:r>
-        <w:rPr>
-          <w:rFonts w:ascii="Times New Roman" w:hAnsi="Times New Roman" w:cs="Times New Roman"/>
-        </w:rPr>
-        <w:t>rollDice</w:t>
-      </w:r>
-      <w:proofErr w:type="spellEnd"/>
-      <w:r>
-        <w:rPr>
-          <w:rFonts w:ascii="Times New Roman" w:hAnsi="Times New Roman" w:cs="Times New Roman"/>
-        </w:rPr>
-        <w:t>)</w:t>
+      <w:r>
+        <w:rPr>
+          <w:rFonts w:ascii="Times New Roman" w:hAnsi="Times New Roman" w:cs="Times New Roman"/>
+        </w:rPr>
+        <w:t>) =&gt; Lancer de dés (rollDice)</w:t>
       </w:r>
     </w:p>
     <w:p>
@@ -9478,30 +9167,8 @@
         <w:rPr>
           <w:rFonts w:ascii="Times New Roman" w:hAnsi="Times New Roman" w:cs="Times New Roman"/>
         </w:rPr>
-        <w:t xml:space="preserve">Classe </w:t>
-      </w:r>
-      <w:proofErr w:type="spellStart"/>
-      <w:r>
-        <w:rPr>
-          <w:rFonts w:ascii="Times New Roman" w:hAnsi="Times New Roman" w:cs="Times New Roman"/>
-        </w:rPr>
-        <w:t>WhiteWalker</w:t>
-      </w:r>
-      <w:proofErr w:type="spellEnd"/>
-      <w:r>
-        <w:rPr>
-          <w:rFonts w:ascii="Times New Roman" w:hAnsi="Times New Roman" w:cs="Times New Roman"/>
-        </w:rPr>
-        <w:t xml:space="preserve"> (hérite de </w:t>
-      </w:r>
-      <w:proofErr w:type="spellStart"/>
-      <w:r>
-        <w:rPr>
-          <w:rFonts w:ascii="Times New Roman" w:hAnsi="Times New Roman" w:cs="Times New Roman"/>
-        </w:rPr>
-        <w:t>Character</w:t>
-      </w:r>
-      <w:proofErr w:type="spellEnd"/>
+        <w:t>Classe WhiteWalker (hérite de Character</w:t>
+      </w:r>
       <w:r>
         <w:rPr>
           <w:rFonts w:ascii="Times New Roman" w:hAnsi="Times New Roman" w:cs="Times New Roman"/>
@@ -9533,49 +9200,7 @@
         <w:rPr>
           <w:rFonts w:ascii="Times New Roman" w:hAnsi="Times New Roman" w:cs="Times New Roman"/>
         </w:rPr>
-        <w:t xml:space="preserve">La classe définit les niveaux de vie, de puissance et de chance propres aux marcheurs blancs. Elle définit aussi le fonctionnement de </w:t>
-      </w:r>
-      <w:proofErr w:type="spellStart"/>
-      <w:r>
-        <w:rPr>
-          <w:rFonts w:ascii="Times New Roman" w:hAnsi="Times New Roman" w:cs="Times New Roman"/>
-        </w:rPr>
-        <w:t>meet</w:t>
-      </w:r>
-      <w:proofErr w:type="spellEnd"/>
-      <w:r>
-        <w:rPr>
-          <w:rFonts w:ascii="Times New Roman" w:hAnsi="Times New Roman" w:cs="Times New Roman"/>
-        </w:rPr>
-        <w:t xml:space="preserve">, de </w:t>
-      </w:r>
-      <w:proofErr w:type="spellStart"/>
-      <w:r>
-        <w:rPr>
-          <w:rFonts w:ascii="Times New Roman" w:hAnsi="Times New Roman" w:cs="Times New Roman"/>
-        </w:rPr>
-        <w:t>attack</w:t>
-      </w:r>
-      <w:proofErr w:type="spellEnd"/>
-      <w:r>
-        <w:rPr>
-          <w:rFonts w:ascii="Times New Roman" w:hAnsi="Times New Roman" w:cs="Times New Roman"/>
-        </w:rPr>
-        <w:t xml:space="preserve"> et d’une méthode relative à move (</w:t>
-      </w:r>
-      <w:proofErr w:type="spellStart"/>
-      <w:r>
-        <w:rPr>
-          <w:rFonts w:ascii="Times New Roman" w:hAnsi="Times New Roman" w:cs="Times New Roman"/>
-        </w:rPr>
-        <w:t>movmentConsequences</w:t>
-      </w:r>
-      <w:proofErr w:type="spellEnd"/>
-      <w:r>
-        <w:rPr>
-          <w:rFonts w:ascii="Times New Roman" w:hAnsi="Times New Roman" w:cs="Times New Roman"/>
-        </w:rPr>
-        <w:t>).</w:t>
+        <w:t>La classe définit les niveaux de vie, de puissance et de chance propres aux marcheurs blancs. Elle définit aussi le fonctionnement de meet, de attack et d’une méthode relative à move (movmentConsequences).</w:t>
       </w:r>
     </w:p>
     <w:p>
@@ -9609,39 +9234,7 @@
         <w:rPr>
           <w:rFonts w:ascii="Times New Roman" w:hAnsi="Times New Roman" w:cs="Times New Roman"/>
         </w:rPr>
-        <w:t xml:space="preserve">Classe </w:t>
-      </w:r>
-      <w:r>
-        <w:rPr>
-          <w:rFonts w:ascii="Times New Roman" w:hAnsi="Times New Roman" w:cs="Times New Roman"/>
-        </w:rPr>
-        <w:t>Human</w:t>
-      </w:r>
-      <w:r>
-        <w:rPr>
-          <w:rFonts w:ascii="Times New Roman" w:hAnsi="Times New Roman" w:cs="Times New Roman"/>
-        </w:rPr>
-        <w:t xml:space="preserve"> (hérite de </w:t>
-      </w:r>
-      <w:proofErr w:type="spellStart"/>
-      <w:r>
-        <w:rPr>
-          <w:rFonts w:ascii="Times New Roman" w:hAnsi="Times New Roman" w:cs="Times New Roman"/>
-        </w:rPr>
-        <w:t>Character</w:t>
-      </w:r>
-      <w:proofErr w:type="spellEnd"/>
-      <w:r>
-        <w:rPr>
-          <w:rFonts w:ascii="Times New Roman" w:hAnsi="Times New Roman" w:cs="Times New Roman"/>
-        </w:rPr>
-        <w:t>, classe abstraite</w:t>
-      </w:r>
-      <w:r>
-        <w:rPr>
-          <w:rFonts w:ascii="Times New Roman" w:hAnsi="Times New Roman" w:cs="Times New Roman"/>
-        </w:rPr>
-        <w:t>) :</w:t>
+        <w:t>Classe Human (hérite de Character, classe abstraite) :</w:t>
       </w:r>
     </w:p>
     <w:p>
@@ -9668,49 +9261,7 @@
         <w:rPr>
           <w:rFonts w:ascii="Times New Roman" w:hAnsi="Times New Roman" w:cs="Times New Roman"/>
         </w:rPr>
-        <w:t xml:space="preserve">. Elle définit aussi le fonctionnement de </w:t>
-      </w:r>
-      <w:proofErr w:type="spellStart"/>
-      <w:r>
-        <w:rPr>
-          <w:rFonts w:ascii="Times New Roman" w:hAnsi="Times New Roman" w:cs="Times New Roman"/>
-        </w:rPr>
-        <w:t>meet</w:t>
-      </w:r>
-      <w:proofErr w:type="spellEnd"/>
-      <w:r>
-        <w:rPr>
-          <w:rFonts w:ascii="Times New Roman" w:hAnsi="Times New Roman" w:cs="Times New Roman"/>
-        </w:rPr>
-        <w:t xml:space="preserve">, de </w:t>
-      </w:r>
-      <w:proofErr w:type="spellStart"/>
-      <w:r>
-        <w:rPr>
-          <w:rFonts w:ascii="Times New Roman" w:hAnsi="Times New Roman" w:cs="Times New Roman"/>
-        </w:rPr>
-        <w:t>attack</w:t>
-      </w:r>
-      <w:proofErr w:type="spellEnd"/>
-      <w:r>
-        <w:rPr>
-          <w:rFonts w:ascii="Times New Roman" w:hAnsi="Times New Roman" w:cs="Times New Roman"/>
-        </w:rPr>
-        <w:t xml:space="preserve"> et d’une méthode relative à move (</w:t>
-      </w:r>
-      <w:proofErr w:type="spellStart"/>
-      <w:r>
-        <w:rPr>
-          <w:rFonts w:ascii="Times New Roman" w:hAnsi="Times New Roman" w:cs="Times New Roman"/>
-        </w:rPr>
-        <w:t>movmentConsequences</w:t>
-      </w:r>
-      <w:proofErr w:type="spellEnd"/>
-      <w:r>
-        <w:rPr>
-          <w:rFonts w:ascii="Times New Roman" w:hAnsi="Times New Roman" w:cs="Times New Roman"/>
-        </w:rPr>
-        <w:t>).</w:t>
+        <w:t>. Elle définit aussi le fonctionnement de meet, de attack et d’une méthode relative à move (movmentConsequences).</w:t>
       </w:r>
     </w:p>
     <w:p>
@@ -9725,35 +9276,7 @@
         <w:rPr>
           <w:rFonts w:ascii="Times New Roman" w:hAnsi="Times New Roman" w:cs="Times New Roman"/>
         </w:rPr>
-        <w:t xml:space="preserve">De plus, un être humain est désigné par un nom, un niveau et de l’expérience. Il a une </w:t>
-      </w:r>
-      <w:proofErr w:type="spellStart"/>
-      <w:r>
-        <w:rPr>
-          <w:rFonts w:ascii="Times New Roman" w:hAnsi="Times New Roman" w:cs="Times New Roman"/>
-        </w:rPr>
-        <w:t>safezone</w:t>
-      </w:r>
-      <w:proofErr w:type="spellEnd"/>
-      <w:r>
-        <w:rPr>
-          <w:rFonts w:ascii="Times New Roman" w:hAnsi="Times New Roman" w:cs="Times New Roman"/>
-        </w:rPr>
-        <w:t xml:space="preserve"> et de l’endurance (</w:t>
-      </w:r>
-      <w:proofErr w:type="spellStart"/>
-      <w:r>
-        <w:rPr>
-          <w:rFonts w:ascii="Times New Roman" w:hAnsi="Times New Roman" w:cs="Times New Roman"/>
-        </w:rPr>
-        <w:t>stamina</w:t>
-      </w:r>
-      <w:proofErr w:type="spellEnd"/>
-      <w:r>
-        <w:rPr>
-          <w:rFonts w:ascii="Times New Roman" w:hAnsi="Times New Roman" w:cs="Times New Roman"/>
-        </w:rPr>
-        <w:t xml:space="preserve">).  Il possède aussi une super attaque. </w:t>
+        <w:t xml:space="preserve">De plus, un être humain est désigné par un nom, un niveau et de l’expérience. Il a une safezone et de l’endurance (stamina).  Il possède aussi une super attaque. </w:t>
       </w:r>
     </w:p>
     <w:p>
@@ -9770,346 +9293,212 @@
         </w:rPr>
         <w:t xml:space="preserve">Attribut =&gt; Méthode </w:t>
       </w:r>
+    </w:p>
+    <w:p>
+      <w:pPr>
+        <w:ind w:left="360"/>
+        <w:jc w:val="both"/>
+        <w:rPr>
+          <w:rFonts w:ascii="Times New Roman" w:hAnsi="Times New Roman" w:cs="Times New Roman"/>
+        </w:rPr>
+      </w:pPr>
+      <w:r>
+        <w:rPr>
+          <w:rFonts w:ascii="Times New Roman" w:hAnsi="Times New Roman" w:cs="Times New Roman"/>
+        </w:rPr>
+        <w:lastRenderedPageBreak/>
+        <w:t>Identification (</w:t>
+      </w:r>
+      <w:r>
+        <w:rPr>
+          <w:rFonts w:ascii="Times New Roman" w:hAnsi="Times New Roman" w:cs="Times New Roman"/>
+        </w:rPr>
+        <w:t>Name</w:t>
+      </w:r>
+      <w:r>
+        <w:rPr>
+          <w:rFonts w:ascii="Times New Roman" w:hAnsi="Times New Roman" w:cs="Times New Roman"/>
+        </w:rPr>
+        <w:t>)</w:t>
+      </w:r>
+      <w:r>
+        <w:rPr>
+          <w:rFonts w:ascii="Times New Roman" w:hAnsi="Times New Roman" w:cs="Times New Roman"/>
+        </w:rPr>
+        <w:t xml:space="preserve"> =&gt; Désignation (getFullName)</w:t>
+      </w:r>
+    </w:p>
+    <w:p>
+      <w:pPr>
+        <w:ind w:left="360"/>
+        <w:jc w:val="both"/>
+        <w:rPr>
+          <w:rFonts w:ascii="Times New Roman" w:hAnsi="Times New Roman" w:cs="Times New Roman"/>
+        </w:rPr>
+      </w:pPr>
+      <w:r>
+        <w:rPr>
+          <w:rFonts w:ascii="Times New Roman" w:hAnsi="Times New Roman" w:cs="Times New Roman"/>
+        </w:rPr>
+        <w:t xml:space="preserve">Expérience (level, xp, XP_THRESHOLD, </w:t>
+      </w:r>
+      <w:r>
+        <w:rPr>
+          <w:rFonts w:ascii="Times New Roman" w:hAnsi="Times New Roman" w:cs="Times New Roman"/>
+        </w:rPr>
+        <w:t>GAIN_BY_LEVEL</w:t>
+      </w:r>
+      <w:r>
+        <w:rPr>
+          <w:rFonts w:ascii="Times New Roman" w:hAnsi="Times New Roman" w:cs="Times New Roman"/>
+        </w:rPr>
+        <w:t>) =&gt; gagner un niveau (newLevel)</w:t>
+      </w:r>
+    </w:p>
+    <w:p>
+      <w:pPr>
+        <w:ind w:left="360"/>
+        <w:jc w:val="both"/>
+        <w:rPr>
+          <w:rFonts w:ascii="Times New Roman" w:hAnsi="Times New Roman" w:cs="Times New Roman"/>
+        </w:rPr>
+      </w:pPr>
+    </w:p>
+    <w:p>
+      <w:pPr>
+        <w:ind w:left="360"/>
+        <w:jc w:val="both"/>
+        <w:rPr>
+          <w:rFonts w:ascii="Times New Roman" w:hAnsi="Times New Roman" w:cs="Times New Roman"/>
+        </w:rPr>
+      </w:pPr>
+    </w:p>
+    <w:p>
+      <w:pPr>
+        <w:ind w:left="360"/>
+        <w:jc w:val="both"/>
+        <w:rPr>
+          <w:rFonts w:ascii="Times New Roman" w:hAnsi="Times New Roman" w:cs="Times New Roman"/>
+        </w:rPr>
+      </w:pPr>
+    </w:p>
+    <w:p>
+      <w:pPr>
+        <w:jc w:val="both"/>
+        <w:rPr>
+          <w:rFonts w:ascii="Times New Roman" w:hAnsi="Times New Roman" w:cs="Times New Roman"/>
+        </w:rPr>
+      </w:pPr>
+    </w:p>
+    <w:p/>
+    <w:p>
+      <w:r>
+        <w:t xml:space="preserve">rollDice </w:t>
+      </w:r>
+      <w:r>
+        <w:sym w:font="Wingdings" w:char="F0E8"/>
+      </w:r>
+      <w:r>
+        <w:t xml:space="preserve"> pas de classe Random car… </w:t>
+      </w:r>
+    </w:p>
+    <w:p>
+      <w:pPr>
+        <w:pStyle w:val="Titre3"/>
+        <w:rPr>
+          <w:rFonts w:ascii="Times New Roman" w:hAnsi="Times New Roman" w:cs="Times New Roman"/>
+        </w:rPr>
+      </w:pPr>
+      <w:r>
+        <w:rPr>
+          <w:rFonts w:ascii="Times New Roman" w:hAnsi="Times New Roman" w:cs="Times New Roman"/>
+        </w:rPr>
+        <w:t>Encapsulation</w:t>
+      </w:r>
+    </w:p>
+    <w:p>
+      <w:pPr>
+        <w:pStyle w:val="Paragraphedeliste"/>
+        <w:ind w:left="792"/>
+      </w:pPr>
+      <w:r>
+        <w:t xml:space="preserve"> </w:t>
+      </w:r>
+      <w:r>
+        <w:t>(portée des attributs et des méthodes, getters, setters)</w:t>
+      </w:r>
+    </w:p>
+    <w:p>
+      <w:pPr>
+        <w:pStyle w:val="Titre3"/>
+        <w:rPr>
+          <w:rFonts w:ascii="Times New Roman" w:hAnsi="Times New Roman" w:cs="Times New Roman"/>
+        </w:rPr>
+      </w:pPr>
+      <w:r>
+        <w:rPr>
+          <w:rFonts w:ascii="Times New Roman" w:hAnsi="Times New Roman" w:cs="Times New Roman"/>
+        </w:rPr>
+        <w:t>Polymorphisme</w:t>
+      </w:r>
+      <w:r>
+        <w:rPr>
+          <w:rFonts w:ascii="Times New Roman" w:hAnsi="Times New Roman" w:cs="Times New Roman"/>
+        </w:rPr>
+        <w:t xml:space="preserve"> </w:t>
+      </w:r>
+    </w:p>
+    <w:p>
+      <w:pPr>
+        <w:jc w:val="both"/>
+      </w:pPr>
+      <w:r>
+        <w:t>Dans ce projet, nous avons utilisé plusieurs types de polymorphisme. En effet</w:t>
+      </w:r>
+      <w:r>
+        <w:t>, nous y avons utilisé le polymorphisme dit d’héritage qui consiste à « Override » (=redéfinir) dans les classes filles non abstraites une</w:t>
+      </w:r>
+      <w:r>
+        <w:t xml:space="preserve"> </w:t>
+      </w:r>
+      <w:r>
+        <w:t xml:space="preserve">fonction déjà déclarée dans la classe mère, mais aussi </w:t>
+      </w:r>
+      <w:r>
+        <w:t xml:space="preserve">un polymorphisme paramétrique qui signifie la redéfinition d’une fonction de même nom qui se comporte différemment selon le type de paramètres. </w:t>
+      </w:r>
+    </w:p>
+    <w:p>
+      <w:pPr>
+        <w:jc w:val="both"/>
+      </w:pPr>
+      <w:r>
+        <w:t>Une de nos fonctions clefs, la fonction « meet » est une fonction à double polymorphisme : elle est à la fois déclarée abstraite dans la classe mère « Character » et est également déclarée 2 fois avec 2 types de paramètres différents, elle se comporte différemment suivant le type de personnage qui effectue la rencontre et quel type de personnage il rencontre. Pour illustrer nos propos, il faut s’imaginer qu’un humain n’aura pas la même réaction en rencontrant un autre humain</w:t>
+      </w:r>
+      <w:r>
+        <w:t xml:space="preserve"> qu’en rencontrant un marcheur blanc. De même, un marcheur blanc ne réagira pas de la même face à un de ses congénères que face à un humain. Cette double distinction a également été nécessaire car les marcheurs blancs et les humains n’ont pas les mêmes caractéristiques : un humain peut gagner des points d’expériences et des niveaux alors qu’un marcheur blanc ne peut pas.</w:t>
+      </w:r>
+    </w:p>
+    <w:p>
+      <w:pPr>
+        <w:jc w:val="both"/>
+      </w:pPr>
+      <w:r>
+        <w:t>Une autre fonction utilisée par les humains pour laquelle nous utilisons un polymorphisme d’héritage est la fonction super attaque uniquement disponible pour les humains : la fonction diffère en fonction de chaque famille (classe fille) c’est donc pourquoi nous avons dû utiliser ce type de polymorphisme.</w:t>
+      </w:r>
+    </w:p>
+    <w:p>
+      <w:pPr>
+        <w:jc w:val="both"/>
+      </w:pPr>
+      <w:r>
+        <w:t>La particularité de cette fonction explique également un autre polymorphisme d’héritage existant pour la fonction d’attaque</w:t>
+      </w:r>
+      <w:r>
+        <w:t>. Comme les super attaques ne sont utilisables uniquement par les humains, il a fallu différencier la fonction lorsqu’elle est utilisée par un marcheur blanc : ils ne peuvent donc pas obtenir de succès critique.</w:t>
+      </w:r>
       <w:bookmarkStart w:id="22" w:name="_GoBack"/>
       <w:bookmarkEnd w:id="22"/>
-    </w:p>
-    <w:p>
-      <w:pPr>
-        <w:ind w:left="360"/>
-        <w:jc w:val="both"/>
-        <w:rPr>
-          <w:rFonts w:ascii="Times New Roman" w:hAnsi="Times New Roman" w:cs="Times New Roman"/>
-        </w:rPr>
-      </w:pPr>
-      <w:r>
-        <w:rPr>
-          <w:rFonts w:ascii="Times New Roman" w:hAnsi="Times New Roman" w:cs="Times New Roman"/>
-        </w:rPr>
-        <w:lastRenderedPageBreak/>
-        <w:t>Identification (</w:t>
-      </w:r>
-      <w:r>
-        <w:rPr>
-          <w:rFonts w:ascii="Times New Roman" w:hAnsi="Times New Roman" w:cs="Times New Roman"/>
-        </w:rPr>
-        <w:t>Name</w:t>
-      </w:r>
-      <w:r>
-        <w:rPr>
-          <w:rFonts w:ascii="Times New Roman" w:hAnsi="Times New Roman" w:cs="Times New Roman"/>
-        </w:rPr>
-        <w:t>)</w:t>
-      </w:r>
-      <w:r>
-        <w:rPr>
-          <w:rFonts w:ascii="Times New Roman" w:hAnsi="Times New Roman" w:cs="Times New Roman"/>
-        </w:rPr>
-        <w:t xml:space="preserve"> =&gt; Désignation (</w:t>
-      </w:r>
-      <w:proofErr w:type="spellStart"/>
-      <w:r>
-        <w:rPr>
-          <w:rFonts w:ascii="Times New Roman" w:hAnsi="Times New Roman" w:cs="Times New Roman"/>
-        </w:rPr>
-        <w:t>getFullName</w:t>
-      </w:r>
-      <w:proofErr w:type="spellEnd"/>
-      <w:r>
-        <w:rPr>
-          <w:rFonts w:ascii="Times New Roman" w:hAnsi="Times New Roman" w:cs="Times New Roman"/>
-        </w:rPr>
-        <w:t>)</w:t>
-      </w:r>
-    </w:p>
-    <w:p>
-      <w:pPr>
-        <w:ind w:left="360"/>
-        <w:jc w:val="both"/>
-        <w:rPr>
-          <w:rFonts w:ascii="Times New Roman" w:hAnsi="Times New Roman" w:cs="Times New Roman"/>
-        </w:rPr>
-      </w:pPr>
-      <w:r>
-        <w:rPr>
-          <w:rFonts w:ascii="Times New Roman" w:hAnsi="Times New Roman" w:cs="Times New Roman"/>
-        </w:rPr>
-        <w:t>Expérience (</w:t>
-      </w:r>
-      <w:proofErr w:type="spellStart"/>
-      <w:r>
-        <w:rPr>
-          <w:rFonts w:ascii="Times New Roman" w:hAnsi="Times New Roman" w:cs="Times New Roman"/>
-        </w:rPr>
-        <w:t>level</w:t>
-      </w:r>
-      <w:proofErr w:type="spellEnd"/>
-      <w:r>
-        <w:rPr>
-          <w:rFonts w:ascii="Times New Roman" w:hAnsi="Times New Roman" w:cs="Times New Roman"/>
-        </w:rPr>
-        <w:t xml:space="preserve">, </w:t>
-      </w:r>
-      <w:proofErr w:type="spellStart"/>
-      <w:r>
-        <w:rPr>
-          <w:rFonts w:ascii="Times New Roman" w:hAnsi="Times New Roman" w:cs="Times New Roman"/>
-        </w:rPr>
-        <w:t>xp</w:t>
-      </w:r>
-      <w:proofErr w:type="spellEnd"/>
-      <w:r>
-        <w:rPr>
-          <w:rFonts w:ascii="Times New Roman" w:hAnsi="Times New Roman" w:cs="Times New Roman"/>
-        </w:rPr>
-        <w:t>, XP_THRESHOLD</w:t>
-      </w:r>
-      <w:r>
-        <w:rPr>
-          <w:rFonts w:ascii="Times New Roman" w:hAnsi="Times New Roman" w:cs="Times New Roman"/>
-        </w:rPr>
-        <w:t xml:space="preserve">, </w:t>
-      </w:r>
-      <w:r>
-        <w:rPr>
-          <w:rFonts w:ascii="Times New Roman" w:hAnsi="Times New Roman" w:cs="Times New Roman"/>
-        </w:rPr>
-        <w:t>GAIN_BY_LEVEL</w:t>
-      </w:r>
-      <w:r>
-        <w:rPr>
-          <w:rFonts w:ascii="Times New Roman" w:hAnsi="Times New Roman" w:cs="Times New Roman"/>
-        </w:rPr>
-        <w:t>) =&gt; gagner un niveau (</w:t>
-      </w:r>
-      <w:proofErr w:type="spellStart"/>
-      <w:r>
-        <w:rPr>
-          <w:rFonts w:ascii="Times New Roman" w:hAnsi="Times New Roman" w:cs="Times New Roman"/>
-        </w:rPr>
-        <w:t>newLevel</w:t>
-      </w:r>
-      <w:proofErr w:type="spellEnd"/>
-      <w:r>
-        <w:rPr>
-          <w:rFonts w:ascii="Times New Roman" w:hAnsi="Times New Roman" w:cs="Times New Roman"/>
-        </w:rPr>
-        <w:t>)</w:t>
-      </w:r>
-    </w:p>
-    <w:p>
-      <w:pPr>
-        <w:ind w:left="360"/>
-        <w:jc w:val="both"/>
-        <w:rPr>
-          <w:rFonts w:ascii="Times New Roman" w:hAnsi="Times New Roman" w:cs="Times New Roman"/>
-        </w:rPr>
-      </w:pPr>
-    </w:p>
-    <w:p>
-      <w:pPr>
-        <w:ind w:left="360"/>
-        <w:jc w:val="both"/>
-        <w:rPr>
-          <w:rFonts w:ascii="Times New Roman" w:hAnsi="Times New Roman" w:cs="Times New Roman"/>
-        </w:rPr>
-      </w:pPr>
-    </w:p>
-    <w:p>
-      <w:pPr>
-        <w:ind w:left="360"/>
-        <w:jc w:val="both"/>
-        <w:rPr>
-          <w:rFonts w:ascii="Times New Roman" w:hAnsi="Times New Roman" w:cs="Times New Roman"/>
-        </w:rPr>
-      </w:pPr>
-    </w:p>
-    <w:p>
-      <w:pPr>
-        <w:ind w:left="360"/>
-        <w:jc w:val="both"/>
-        <w:rPr>
-          <w:rFonts w:ascii="Times New Roman" w:hAnsi="Times New Roman" w:cs="Times New Roman"/>
-        </w:rPr>
-      </w:pPr>
-    </w:p>
-    <w:p>
-      <w:pPr>
-        <w:jc w:val="both"/>
-        <w:rPr>
-          <w:rFonts w:ascii="Times New Roman" w:hAnsi="Times New Roman" w:cs="Times New Roman"/>
-        </w:rPr>
-      </w:pPr>
-      <w:r>
-        <w:rPr>
-          <w:rFonts w:ascii="Times New Roman" w:hAnsi="Times New Roman" w:cs="Times New Roman"/>
-        </w:rPr>
-        <w:t xml:space="preserve"> </w:t>
-      </w:r>
-      <w:r>
-        <w:rPr>
-          <w:rFonts w:ascii="Times New Roman" w:hAnsi="Times New Roman" w:cs="Times New Roman"/>
-        </w:rPr>
-        <w:t xml:space="preserve"> </w:t>
-      </w:r>
-      <w:r>
-        <w:rPr>
-          <w:rFonts w:ascii="Times New Roman" w:hAnsi="Times New Roman" w:cs="Times New Roman"/>
-        </w:rPr>
-        <w:tab/>
-      </w:r>
-    </w:p>
-    <w:p/>
-    <w:p>
-      <w:proofErr w:type="spellStart"/>
-      <w:proofErr w:type="gramStart"/>
-      <w:r>
-        <w:t>rollDice</w:t>
-      </w:r>
-      <w:proofErr w:type="spellEnd"/>
-      <w:proofErr w:type="gramEnd"/>
-      <w:r>
-        <w:t xml:space="preserve"> </w:t>
-      </w:r>
-      <w:r>
-        <w:sym w:font="Wingdings" w:char="F0E8"/>
-      </w:r>
-      <w:r>
-        <w:t xml:space="preserve"> pas de classe </w:t>
-      </w:r>
-      <w:proofErr w:type="spellStart"/>
-      <w:r>
-        <w:t>Random</w:t>
-      </w:r>
-      <w:proofErr w:type="spellEnd"/>
-      <w:r>
-        <w:t xml:space="preserve"> car… </w:t>
-      </w:r>
-    </w:p>
-    <w:p>
-      <w:pPr>
-        <w:pStyle w:val="Titre3"/>
-        <w:rPr>
-          <w:rFonts w:ascii="Times New Roman" w:hAnsi="Times New Roman" w:cs="Times New Roman"/>
-        </w:rPr>
-      </w:pPr>
-      <w:r>
-        <w:rPr>
-          <w:rFonts w:ascii="Times New Roman" w:hAnsi="Times New Roman" w:cs="Times New Roman"/>
-        </w:rPr>
-        <w:t>Encapsulation</w:t>
-      </w:r>
-    </w:p>
-    <w:p>
-      <w:pPr>
-        <w:pStyle w:val="Paragraphedeliste"/>
-        <w:ind w:left="792"/>
-      </w:pPr>
-      <w:r>
-        <w:t xml:space="preserve"> </w:t>
-      </w:r>
-      <w:r>
-        <w:t>(</w:t>
-      </w:r>
-      <w:proofErr w:type="gramStart"/>
-      <w:r>
-        <w:t>portée</w:t>
-      </w:r>
-      <w:proofErr w:type="gramEnd"/>
-      <w:r>
-        <w:t xml:space="preserve"> des attributs et des méthodes, getters, setters)</w:t>
-      </w:r>
-    </w:p>
-    <w:p>
-      <w:pPr>
-        <w:pStyle w:val="Titre3"/>
-        <w:rPr>
-          <w:rFonts w:ascii="Times New Roman" w:hAnsi="Times New Roman" w:cs="Times New Roman"/>
-        </w:rPr>
-      </w:pPr>
-      <w:r>
-        <w:rPr>
-          <w:rFonts w:ascii="Times New Roman" w:hAnsi="Times New Roman" w:cs="Times New Roman"/>
-        </w:rPr>
-        <w:t>Polymorphisme</w:t>
-      </w:r>
-      <w:r>
-        <w:rPr>
-          <w:rFonts w:ascii="Times New Roman" w:hAnsi="Times New Roman" w:cs="Times New Roman"/>
-        </w:rPr>
-        <w:t xml:space="preserve"> </w:t>
-      </w:r>
-    </w:p>
-    <w:p>
-      <w:pPr>
-        <w:pStyle w:val="Paragraphedeliste"/>
-        <w:ind w:left="792"/>
-      </w:pPr>
-      <w:r>
-        <w:t>(</w:t>
-      </w:r>
-      <w:proofErr w:type="gramStart"/>
-      <w:r>
-        <w:t>move</w:t>
-      </w:r>
-      <w:proofErr w:type="gramEnd"/>
-      <w:r>
-        <w:t xml:space="preserve">, attaques, </w:t>
-      </w:r>
-      <w:proofErr w:type="spellStart"/>
-      <w:r>
-        <w:t>meet</w:t>
-      </w:r>
-      <w:proofErr w:type="spellEnd"/>
-      <w:r>
-        <w:t>)</w:t>
-      </w:r>
-    </w:p>
-    <w:p>
-      <w:r>
-        <w:t xml:space="preserve">Types de polymorphisme : </w:t>
-      </w:r>
-    </w:p>
-    <w:p>
-      <w:pPr>
-        <w:pStyle w:val="Paragraphedeliste"/>
-        <w:numPr>
-          <w:ilvl w:val="0"/>
-          <w:numId w:val="17"/>
-        </w:numPr>
-      </w:pPr>
-      <w:proofErr w:type="spellStart"/>
-      <w:r>
-        <w:t>Meet</w:t>
-      </w:r>
-      <w:proofErr w:type="spellEnd"/>
-      <w:r>
-        <w:t xml:space="preserve"> = paramètres méthode qui change</w:t>
-      </w:r>
-    </w:p>
-    <w:p>
-      <w:pPr>
-        <w:pStyle w:val="Paragraphedeliste"/>
-        <w:numPr>
-          <w:ilvl w:val="0"/>
-          <w:numId w:val="17"/>
-        </w:numPr>
-      </w:pPr>
-      <w:r>
-        <w:t xml:space="preserve">Super </w:t>
-      </w:r>
-      <w:proofErr w:type="spellStart"/>
-      <w:r>
-        <w:t>attack</w:t>
-      </w:r>
-      <w:proofErr w:type="spellEnd"/>
-      <w:r>
-        <w:t xml:space="preserve"> = méthodes appelées sont différentes en fonction de la classe</w:t>
-      </w:r>
-    </w:p>
-    <w:p>
-      <w:r>
-        <w:t>Liaisons</w:t>
-      </w:r>
       <w:r>
         <w:t xml:space="preserve"> </w:t>
       </w:r>
@@ -10166,6 +9555,7 @@
         <w:rPr>
           <w:rFonts w:ascii="Times New Roman" w:hAnsi="Times New Roman" w:cs="Times New Roman"/>
         </w:rPr>
+        <w:lastRenderedPageBreak/>
         <w:t>Implémentation des fonctionnalités supplémentaires</w:t>
       </w:r>
       <w:bookmarkEnd w:id="25"/>
@@ -10175,23 +9565,7 @@
         <w:t xml:space="preserve">Mise en place du design pattern singleton </w:t>
       </w:r>
       <w:r>
-        <w:t xml:space="preserve">(pour </w:t>
-      </w:r>
-      <w:proofErr w:type="spellStart"/>
-      <w:r>
-        <w:t>gameboard</w:t>
-      </w:r>
-      <w:proofErr w:type="spellEnd"/>
-      <w:r>
-        <w:t xml:space="preserve"> et </w:t>
-      </w:r>
-      <w:proofErr w:type="spellStart"/>
-      <w:r>
-        <w:t>gamemaster</w:t>
-      </w:r>
-      <w:proofErr w:type="spellEnd"/>
-      <w:r>
-        <w:t>)</w:t>
+        <w:t>(pour gameboard et gamemaster)</w:t>
       </w:r>
     </w:p>
     <w:p/>
@@ -10213,7 +9587,6 @@
       </w:r>
       <w:bookmarkEnd w:id="26"/>
     </w:p>
-    <w:p/>
     <w:p>
       <w:pPr>
         <w:pStyle w:val="Titre2"/>
@@ -10258,7 +9631,6 @@
         <w:rPr>
           <w:rFonts w:ascii="Times New Roman" w:hAnsi="Times New Roman" w:cs="Times New Roman"/>
         </w:rPr>
-        <w:lastRenderedPageBreak/>
         <w:t xml:space="preserve"> </w:t>
       </w:r>
       <w:bookmarkStart w:id="28" w:name="_Toc530926969"/>
@@ -10323,25 +9695,7 @@
           <w:i/>
           <w:color w:val="002060"/>
         </w:rPr>
-        <w:t xml:space="preserve">Avant de programmer, j’ai commencé à réfléchir à un sujet original, cohérent et dans lequel je pouvais mettre à profit toutes les notions que j’ai pu acquérir lors du cours de Java. Une fois le concept trouvé, je me suis intéressée aux classes et aux liens entre les différentes classes. </w:t>
-      </w:r>
-      <w:proofErr w:type="gramStart"/>
-      <w:r>
-        <w:rPr>
-          <w:rFonts w:ascii="Times New Roman" w:hAnsi="Times New Roman" w:cs="Times New Roman"/>
-          <w:i/>
-          <w:color w:val="002060"/>
-        </w:rPr>
-        <w:t>Suite à</w:t>
-      </w:r>
-      <w:proofErr w:type="gramEnd"/>
-      <w:r>
-        <w:rPr>
-          <w:rFonts w:ascii="Times New Roman" w:hAnsi="Times New Roman" w:cs="Times New Roman"/>
-          <w:i/>
-          <w:color w:val="002060"/>
-        </w:rPr>
-        <w:t xml:space="preserve"> cela, j’ai établi le diagramme de classe global du projet dans lequel j’ai y placé les différentes méthodes et attributs des classes. Bien que ce travail de préparation m’ait pris environ deux semaines, j’ai pu avoir une vue d’ensemble sur le projet.</w:t>
+        <w:t>Avant de programmer, j’ai commencé à réfléchir à un sujet original, cohérent et dans lequel je pouvais mettre à profit toutes les notions que j’ai pu acquérir lors du cours de Java. Une fois le concept trouvé, je me suis intéressée aux classes et aux liens entre les différentes classes. Suite à cela, j’ai établi le diagramme de classe global du projet dans lequel j’ai y placé les différentes méthodes et attributs des classes. Bien que ce travail de préparation m’ait pris environ deux semaines, j’ai pu avoir une vue d’ensemble sur le projet.</w:t>
       </w:r>
     </w:p>
     <w:p>
@@ -10490,6 +9844,7 @@
         <w:rPr>
           <w:rFonts w:ascii="Times New Roman" w:hAnsi="Times New Roman" w:cs="Times New Roman"/>
         </w:rPr>
+        <w:lastRenderedPageBreak/>
         <w:t>Conclusion</w:t>
       </w:r>
       <w:bookmarkEnd w:id="35"/>
@@ -14421,7 +13776,7 @@
       </w:pPr>
     </w:pPrDefault>
   </w:docDefaults>
-  <w:latentStyles w:defLockedState="0" w:defUIPriority="99" w:defSemiHidden="0" w:defUnhideWhenUsed="0" w:defQFormat="0" w:count="375">
+  <w:latentStyles w:defLockedState="0" w:defUIPriority="99" w:defSemiHidden="0" w:defUnhideWhenUsed="0" w:defQFormat="0" w:count="376">
     <w:lsdException w:name="Normal" w:uiPriority="0" w:qFormat="1"/>
     <w:lsdException w:name="heading 1" w:uiPriority="9" w:qFormat="1"/>
     <w:lsdException w:name="heading 2" w:semiHidden="1" w:uiPriority="9" w:unhideWhenUsed="1" w:qFormat="1"/>
@@ -14527,7 +13882,6 @@
     <w:lsdException w:name="HTML Sample" w:semiHidden="1" w:unhideWhenUsed="1"/>
     <w:lsdException w:name="HTML Typewriter" w:semiHidden="1" w:unhideWhenUsed="1"/>
     <w:lsdException w:name="HTML Variable" w:semiHidden="1" w:unhideWhenUsed="1"/>
-    <w:lsdException w:name="Normal Table" w:semiHidden="1" w:unhideWhenUsed="1"/>
     <w:lsdException w:name="annotation subject" w:semiHidden="1" w:unhideWhenUsed="1"/>
     <w:lsdException w:name="No List" w:semiHidden="1" w:unhideWhenUsed="1"/>
     <w:lsdException w:name="Outline List 1" w:semiHidden="1" w:unhideWhenUsed="1"/>
@@ -14574,10 +13928,8 @@
     <w:lsdException w:name="Table Subtle 2" w:semiHidden="1" w:unhideWhenUsed="1"/>
     <w:lsdException w:name="Table Web 1" w:semiHidden="1" w:unhideWhenUsed="1"/>
     <w:lsdException w:name="Table Web 2" w:semiHidden="1" w:unhideWhenUsed="1"/>
-    <w:lsdException w:name="Table Web 3" w:semiHidden="1" w:unhideWhenUsed="1"/>
     <w:lsdException w:name="Balloon Text" w:semiHidden="1" w:unhideWhenUsed="1"/>
     <w:lsdException w:name="Table Grid" w:uiPriority="39"/>
-    <w:lsdException w:name="Table Theme" w:semiHidden="1" w:unhideWhenUsed="1"/>
     <w:lsdException w:name="Placeholder Text" w:semiHidden="1"/>
     <w:lsdException w:name="No Spacing" w:uiPriority="1" w:qFormat="1"/>
     <w:lsdException w:name="Light Shading" w:uiPriority="60"/>
@@ -14797,6 +14149,7 @@
     <w:lsdException w:name="Smart Hyperlink" w:semiHidden="1" w:unhideWhenUsed="1"/>
     <w:lsdException w:name="Hashtag" w:semiHidden="1" w:unhideWhenUsed="1"/>
     <w:lsdException w:name="Unresolved Mention" w:semiHidden="1" w:unhideWhenUsed="1"/>
+    <w:lsdException w:name="Smart Link" w:semiHidden="1" w:unhideWhenUsed="1"/>
   </w:latentStyles>
   <w:style w:type="paragraph" w:default="1" w:styleId="Normal">
     <w:name w:val="Normal"/>
@@ -15939,7 +15292,7 @@
 </file>
 
 <file path=customXml/itemProps1.xml><?xml version="1.0" encoding="utf-8"?>
-<ds:datastoreItem xmlns:ds="http://schemas.openxmlformats.org/officeDocument/2006/customXml" ds:itemID="{001D3B1A-3750-4C29-AC46-42461A18E387}">
+<ds:datastoreItem xmlns:ds="http://schemas.openxmlformats.org/officeDocument/2006/customXml" ds:itemID="{0BD118F4-287D-4FA6-AD4D-27D7D4CA4B6F}">
   <ds:schemaRefs>
     <ds:schemaRef ds:uri="http://schemas.openxmlformats.org/officeDocument/2006/bibliography"/>
   </ds:schemaRefs>

</xml_diff>

<commit_message>
update rapport - diagramme etats transition
</commit_message>
<xml_diff>
--- a/GOTproject/rapport.docx
+++ b/GOTproject/rapport.docx
@@ -3166,6 +3166,7 @@
         </w:rPr>
         <w:t xml:space="preserve">Dans le cadre de notre cours de Concept Objet, nous avons réalisé </w:t>
       </w:r>
+      <w:proofErr w:type="spellStart"/>
       <w:r>
         <w:rPr>
           <w:rFonts w:ascii="Times New Roman" w:hAnsi="Times New Roman" w:cs="Times New Roman"/>
@@ -3173,7 +3174,17 @@
           <w:sz w:val="22"/>
           <w:szCs w:val="22"/>
         </w:rPr>
-        <w:t>Sangsational Simulator</w:t>
+        <w:t>Sangsational</w:t>
+      </w:r>
+      <w:proofErr w:type="spellEnd"/>
+      <w:r>
+        <w:rPr>
+          <w:rFonts w:ascii="Times New Roman" w:hAnsi="Times New Roman" w:cs="Times New Roman"/>
+          <w:i/>
+          <w:sz w:val="22"/>
+          <w:szCs w:val="22"/>
+        </w:rPr>
+        <w:t xml:space="preserve"> Simulator</w:t>
       </w:r>
       <w:r>
         <w:rPr>
@@ -3311,16 +3322,9 @@
           <w:sz w:val="22"/>
           <w:szCs w:val="22"/>
         </w:rPr>
-        <w:t>Stark, Lannister, Targaryen</w:t>
-      </w:r>
-      <w:r>
-        <w:rPr>
-          <w:rFonts w:ascii="Times New Roman" w:hAnsi="Times New Roman" w:cs="Times New Roman"/>
-          <w:sz w:val="22"/>
-          <w:szCs w:val="22"/>
-        </w:rPr>
-        <w:t xml:space="preserve"> et les </w:t>
-      </w:r>
+        <w:t xml:space="preserve">Stark, </w:t>
+      </w:r>
+      <w:proofErr w:type="spellStart"/>
       <w:r>
         <w:rPr>
           <w:rFonts w:ascii="Times New Roman" w:hAnsi="Times New Roman" w:cs="Times New Roman"/>
@@ -3328,16 +3332,9 @@
           <w:sz w:val="22"/>
           <w:szCs w:val="22"/>
         </w:rPr>
-        <w:t>Sauvageons</w:t>
-      </w:r>
-      <w:r>
-        <w:rPr>
-          <w:rFonts w:ascii="Times New Roman" w:hAnsi="Times New Roman" w:cs="Times New Roman"/>
-          <w:sz w:val="22"/>
-          <w:szCs w:val="22"/>
-        </w:rPr>
-        <w:t xml:space="preserve">, sans oublier les redoutables </w:t>
-      </w:r>
+        <w:t>Lannister</w:t>
+      </w:r>
+      <w:proofErr w:type="spellEnd"/>
       <w:r>
         <w:rPr>
           <w:rFonts w:ascii="Times New Roman" w:hAnsi="Times New Roman" w:cs="Times New Roman"/>
@@ -3345,16 +3342,9 @@
           <w:sz w:val="22"/>
           <w:szCs w:val="22"/>
         </w:rPr>
-        <w:t xml:space="preserve">Marcheurs Blancs </w:t>
-      </w:r>
-      <w:r>
-        <w:rPr>
-          <w:rFonts w:ascii="Times New Roman" w:hAnsi="Times New Roman" w:cs="Times New Roman"/>
-          <w:sz w:val="22"/>
-          <w:szCs w:val="22"/>
-        </w:rPr>
-        <w:t xml:space="preserve">– éléments perturbateurs pouvant compromettre la survie des factions – sur les terres de </w:t>
-      </w:r>
+        <w:t xml:space="preserve">, </w:t>
+      </w:r>
+      <w:proofErr w:type="spellStart"/>
       <w:r>
         <w:rPr>
           <w:rFonts w:ascii="Times New Roman" w:hAnsi="Times New Roman" w:cs="Times New Roman"/>
@@ -3362,23 +3352,25 @@
           <w:sz w:val="22"/>
           <w:szCs w:val="22"/>
         </w:rPr>
-        <w:t>Westeros</w:t>
-      </w:r>
+        <w:t>Targaryen</w:t>
+      </w:r>
+      <w:proofErr w:type="spellEnd"/>
       <w:r>
         <w:rPr>
           <w:rFonts w:ascii="Times New Roman" w:hAnsi="Times New Roman" w:cs="Times New Roman"/>
           <w:sz w:val="22"/>
           <w:szCs w:val="22"/>
         </w:rPr>
-        <w:t>.</w:t>
-      </w:r>
-      <w:r>
-        <w:rPr>
-          <w:rFonts w:ascii="Times New Roman" w:hAnsi="Times New Roman" w:cs="Times New Roman"/>
+        <w:t xml:space="preserve"> et les </w:t>
+      </w:r>
+      <w:r>
+        <w:rPr>
+          <w:rFonts w:ascii="Times New Roman" w:hAnsi="Times New Roman" w:cs="Times New Roman"/>
+          <w:i/>
           <w:sz w:val="22"/>
           <w:szCs w:val="22"/>
         </w:rPr>
-        <w:t xml:space="preserve"> </w:t>
+        <w:t>Sauvageons</w:t>
       </w:r>
       <w:r>
         <w:rPr>
@@ -3386,15 +3378,16 @@
           <w:sz w:val="22"/>
           <w:szCs w:val="22"/>
         </w:rPr>
-        <w:t xml:space="preserve">Doté de points d’attaque, de vie et d’expérience, chaque individu évolue sur une carte composée d’obstacles et peut être amené à aider voire à combattre jusque mort s’ensuive les autres personnages. Pour se protéger, chaque population </w:t>
-      </w:r>
-      <w:r>
-        <w:rPr>
-          <w:rFonts w:ascii="Times New Roman" w:hAnsi="Times New Roman" w:cs="Times New Roman"/>
+        <w:t xml:space="preserve">, sans oublier les redoutables </w:t>
+      </w:r>
+      <w:r>
+        <w:rPr>
+          <w:rFonts w:ascii="Times New Roman" w:hAnsi="Times New Roman" w:cs="Times New Roman"/>
+          <w:i/>
           <w:sz w:val="22"/>
           <w:szCs w:val="22"/>
         </w:rPr>
-        <w:t xml:space="preserve">– </w:t>
+        <w:t xml:space="preserve">Marcheurs Blancs </w:t>
       </w:r>
       <w:r>
         <w:rPr>
@@ -3402,23 +3395,92 @@
           <w:sz w:val="22"/>
           <w:szCs w:val="22"/>
         </w:rPr>
-        <w:t>hormis les Marcheurs Blancs</w:t>
-      </w:r>
-      <w:r>
-        <w:rPr>
-          <w:rFonts w:ascii="Times New Roman" w:hAnsi="Times New Roman" w:cs="Times New Roman"/>
+        <w:t xml:space="preserve">– éléments perturbateurs pouvant compromettre la survie des factions – sur les terres de </w:t>
+      </w:r>
+      <w:proofErr w:type="spellStart"/>
+      <w:r>
+        <w:rPr>
+          <w:rFonts w:ascii="Times New Roman" w:hAnsi="Times New Roman" w:cs="Times New Roman"/>
+          <w:i/>
           <w:sz w:val="22"/>
           <w:szCs w:val="22"/>
         </w:rPr>
-        <w:t xml:space="preserve"> – </w:t>
-      </w:r>
+        <w:t>Westeros</w:t>
+      </w:r>
+      <w:proofErr w:type="spellEnd"/>
       <w:r>
         <w:rPr>
           <w:rFonts w:ascii="Times New Roman" w:hAnsi="Times New Roman" w:cs="Times New Roman"/>
           <w:sz w:val="22"/>
           <w:szCs w:val="22"/>
         </w:rPr>
-        <w:t>possède une safezone qui lui est propre.</w:t>
+        <w:t>.</w:t>
+      </w:r>
+      <w:r>
+        <w:rPr>
+          <w:rFonts w:ascii="Times New Roman" w:hAnsi="Times New Roman" w:cs="Times New Roman"/>
+          <w:sz w:val="22"/>
+          <w:szCs w:val="22"/>
+        </w:rPr>
+        <w:t xml:space="preserve"> </w:t>
+      </w:r>
+      <w:r>
+        <w:rPr>
+          <w:rFonts w:ascii="Times New Roman" w:hAnsi="Times New Roman" w:cs="Times New Roman"/>
+          <w:sz w:val="22"/>
+          <w:szCs w:val="22"/>
+        </w:rPr>
+        <w:t xml:space="preserve">Doté de points d’attaque, de vie et d’expérience, chaque individu évolue sur une carte composée d’obstacles et peut être amené à aider voire à combattre jusque mort s’ensuive les autres personnages. Pour se protéger, chaque population </w:t>
+      </w:r>
+      <w:r>
+        <w:rPr>
+          <w:rFonts w:ascii="Times New Roman" w:hAnsi="Times New Roman" w:cs="Times New Roman"/>
+          <w:sz w:val="22"/>
+          <w:szCs w:val="22"/>
+        </w:rPr>
+        <w:t xml:space="preserve">– </w:t>
+      </w:r>
+      <w:r>
+        <w:rPr>
+          <w:rFonts w:ascii="Times New Roman" w:hAnsi="Times New Roman" w:cs="Times New Roman"/>
+          <w:sz w:val="22"/>
+          <w:szCs w:val="22"/>
+        </w:rPr>
+        <w:t>hormis les Marcheurs Blancs</w:t>
+      </w:r>
+      <w:r>
+        <w:rPr>
+          <w:rFonts w:ascii="Times New Roman" w:hAnsi="Times New Roman" w:cs="Times New Roman"/>
+          <w:sz w:val="22"/>
+          <w:szCs w:val="22"/>
+        </w:rPr>
+        <w:t xml:space="preserve"> – </w:t>
+      </w:r>
+      <w:r>
+        <w:rPr>
+          <w:rFonts w:ascii="Times New Roman" w:hAnsi="Times New Roman" w:cs="Times New Roman"/>
+          <w:sz w:val="22"/>
+          <w:szCs w:val="22"/>
+        </w:rPr>
+        <w:t xml:space="preserve">possède une </w:t>
+      </w:r>
+      <w:proofErr w:type="spellStart"/>
+      <w:r>
+        <w:rPr>
+          <w:rFonts w:ascii="Times New Roman" w:hAnsi="Times New Roman" w:cs="Times New Roman"/>
+          <w:sz w:val="22"/>
+          <w:szCs w:val="22"/>
+        </w:rPr>
+        <w:t>safezone</w:t>
+      </w:r>
+      <w:proofErr w:type="spellEnd"/>
+      <w:r>
+        <w:rPr>
+          <w:rFonts w:ascii="Times New Roman" w:hAnsi="Times New Roman" w:cs="Times New Roman"/>
+          <w:sz w:val="22"/>
+          <w:szCs w:val="22"/>
+        </w:rPr>
+        <w:t xml:space="preserve"> qui lui est propre.</w:t>
       </w:r>
       <w:r>
         <w:rPr>
@@ -4166,116 +4228,148 @@
           <w:rFonts w:ascii="Times New Roman" w:eastAsia="Times New Roman" w:hAnsi="Times New Roman" w:cs="Times New Roman"/>
           <w:i/>
         </w:rPr>
-        <w:t>(=White Walkers)</w:t>
-      </w:r>
-      <w:r>
-        <w:rPr>
-          <w:rFonts w:ascii="Times New Roman" w:eastAsia="Times New Roman" w:hAnsi="Times New Roman" w:cs="Times New Roman"/>
-        </w:rPr>
-        <w:t xml:space="preserve"> – ce cas sera expliqué ultérieurement.</w:t>
-      </w:r>
-    </w:p>
-    <w:p>
-      <w:pPr>
-        <w:pStyle w:val="Titre2"/>
-        <w:rPr>
-          <w:rFonts w:ascii="Times New Roman" w:hAnsi="Times New Roman" w:cs="Times New Roman"/>
-        </w:rPr>
-      </w:pPr>
-      <w:bookmarkStart w:id="6" w:name="_Toc23700334"/>
-      <w:r>
-        <w:rPr>
-          <w:rFonts w:ascii="Times New Roman" w:hAnsi="Times New Roman" w:cs="Times New Roman"/>
-        </w:rPr>
-        <w:t xml:space="preserve">Les </w:t>
-      </w:r>
-      <w:r>
-        <w:rPr>
-          <w:rFonts w:ascii="Times New Roman" w:hAnsi="Times New Roman" w:cs="Times New Roman"/>
-        </w:rPr>
-        <w:t>personnages</w:t>
-      </w:r>
-      <w:bookmarkEnd w:id="6"/>
-    </w:p>
-    <w:p>
-      <w:pPr>
-        <w:jc w:val="both"/>
-        <w:rPr>
-          <w:rFonts w:ascii="Times New Roman" w:eastAsia="ArialMT" w:hAnsi="Times New Roman" w:cs="Times New Roman"/>
-        </w:rPr>
-      </w:pPr>
-      <w:r>
-        <w:rPr>
-          <w:rFonts w:ascii="Times New Roman" w:eastAsia="ArialMT" w:hAnsi="Times New Roman" w:cs="Times New Roman"/>
-        </w:rPr>
-        <w:t>Les</w:t>
-      </w:r>
-      <w:r>
-        <w:rPr>
-          <w:rFonts w:ascii="Times New Roman" w:eastAsia="ArialMT" w:hAnsi="Times New Roman" w:cs="Times New Roman"/>
-        </w:rPr>
-        <w:t xml:space="preserve"> personnages de notre simulation comportent cinq populations différentes que l’on peut diviser en deux sous-catégories</w:t>
-      </w:r>
-      <w:r>
-        <w:rPr>
-          <w:rFonts w:ascii="Times New Roman" w:eastAsia="ArialMT" w:hAnsi="Times New Roman" w:cs="Times New Roman"/>
-        </w:rPr>
-        <w:t> </w:t>
-      </w:r>
-      <w:r>
-        <w:rPr>
-          <w:rFonts w:ascii="Times New Roman" w:eastAsia="ArialMT" w:hAnsi="Times New Roman" w:cs="Times New Roman"/>
-        </w:rPr>
-        <w:t xml:space="preserve">: les </w:t>
-      </w:r>
-      <w:r>
-        <w:rPr>
-          <w:rFonts w:ascii="Times New Roman" w:eastAsia="ArialMT" w:hAnsi="Times New Roman" w:cs="Times New Roman"/>
-        </w:rPr>
-        <w:t xml:space="preserve">êtres </w:t>
-      </w:r>
-      <w:r>
-        <w:rPr>
-          <w:rFonts w:ascii="Times New Roman" w:eastAsia="ArialMT" w:hAnsi="Times New Roman" w:cs="Times New Roman"/>
-        </w:rPr>
-        <w:t xml:space="preserve">humains et les </w:t>
-      </w:r>
-      <w:r>
-        <w:rPr>
-          <w:rFonts w:ascii="Times New Roman" w:eastAsia="ArialMT" w:hAnsi="Times New Roman" w:cs="Times New Roman"/>
-        </w:rPr>
-        <w:t>m</w:t>
-      </w:r>
-      <w:r>
-        <w:rPr>
-          <w:rFonts w:ascii="Times New Roman" w:eastAsia="ArialMT" w:hAnsi="Times New Roman" w:cs="Times New Roman"/>
-        </w:rPr>
-        <w:t xml:space="preserve">archeurs </w:t>
-      </w:r>
-      <w:r>
-        <w:rPr>
-          <w:rFonts w:ascii="Times New Roman" w:eastAsia="ArialMT" w:hAnsi="Times New Roman" w:cs="Times New Roman"/>
-        </w:rPr>
-        <w:t>b</w:t>
-      </w:r>
-      <w:r>
-        <w:rPr>
-          <w:rFonts w:ascii="Times New Roman" w:eastAsia="ArialMT" w:hAnsi="Times New Roman" w:cs="Times New Roman"/>
-        </w:rPr>
-        <w:t>lancs</w:t>
-      </w:r>
-      <w:r>
-        <w:rPr>
-          <w:rFonts w:ascii="Times New Roman" w:eastAsia="ArialMT" w:hAnsi="Times New Roman" w:cs="Times New Roman"/>
-        </w:rPr>
-        <w:t xml:space="preserve"> </w:t>
-      </w:r>
+        <w:t xml:space="preserve">(=White </w:t>
+      </w:r>
+      <w:proofErr w:type="spellStart"/>
       <w:r>
         <w:rPr>
           <w:rFonts w:ascii="Times New Roman" w:eastAsia="Times New Roman" w:hAnsi="Times New Roman" w:cs="Times New Roman"/>
           <w:i/>
         </w:rPr>
-        <w:t>(=White Walkers)</w:t>
+        <w:t>Walkers</w:t>
+      </w:r>
+      <w:proofErr w:type="spellEnd"/>
+      <w:r>
+        <w:rPr>
+          <w:rFonts w:ascii="Times New Roman" w:eastAsia="Times New Roman" w:hAnsi="Times New Roman" w:cs="Times New Roman"/>
+          <w:i/>
+        </w:rPr>
+        <w:t>)</w:t>
+      </w:r>
+      <w:r>
+        <w:rPr>
+          <w:rFonts w:ascii="Times New Roman" w:eastAsia="Times New Roman" w:hAnsi="Times New Roman" w:cs="Times New Roman"/>
+        </w:rPr>
+        <w:t xml:space="preserve"> – ce cas sera expliqué ultérieurement.</w:t>
+      </w:r>
+    </w:p>
+    <w:p>
+      <w:pPr>
+        <w:pStyle w:val="Titre2"/>
+        <w:rPr>
+          <w:rFonts w:ascii="Times New Roman" w:hAnsi="Times New Roman" w:cs="Times New Roman"/>
+        </w:rPr>
+      </w:pPr>
+      <w:bookmarkStart w:id="6" w:name="_Toc23700334"/>
+      <w:r>
+        <w:rPr>
+          <w:rFonts w:ascii="Times New Roman" w:hAnsi="Times New Roman" w:cs="Times New Roman"/>
+        </w:rPr>
+        <w:t xml:space="preserve">Les </w:t>
+      </w:r>
+      <w:r>
+        <w:rPr>
+          <w:rFonts w:ascii="Times New Roman" w:hAnsi="Times New Roman" w:cs="Times New Roman"/>
+        </w:rPr>
+        <w:t>personnages</w:t>
+      </w:r>
+      <w:bookmarkEnd w:id="6"/>
+    </w:p>
+    <w:p>
+      <w:pPr>
+        <w:jc w:val="both"/>
+        <w:rPr>
+          <w:rFonts w:ascii="Times New Roman" w:eastAsia="ArialMT" w:hAnsi="Times New Roman" w:cs="Times New Roman"/>
+        </w:rPr>
+      </w:pPr>
+      <w:r>
+        <w:rPr>
+          <w:rFonts w:ascii="Times New Roman" w:eastAsia="ArialMT" w:hAnsi="Times New Roman" w:cs="Times New Roman"/>
+        </w:rPr>
+        <w:t>Les</w:t>
+      </w:r>
+      <w:r>
+        <w:rPr>
+          <w:rFonts w:ascii="Times New Roman" w:eastAsia="ArialMT" w:hAnsi="Times New Roman" w:cs="Times New Roman"/>
+        </w:rPr>
+        <w:t xml:space="preserve"> personnages de notre simulation comportent cinq populations différentes que l’on peut diviser en deux sous-catégories</w:t>
+      </w:r>
+      <w:r>
+        <w:rPr>
+          <w:rFonts w:ascii="Times New Roman" w:eastAsia="ArialMT" w:hAnsi="Times New Roman" w:cs="Times New Roman"/>
+        </w:rPr>
+        <w:t> </w:t>
+      </w:r>
+      <w:r>
+        <w:rPr>
+          <w:rFonts w:ascii="Times New Roman" w:eastAsia="ArialMT" w:hAnsi="Times New Roman" w:cs="Times New Roman"/>
+        </w:rPr>
+        <w:t xml:space="preserve">: les </w:t>
+      </w:r>
+      <w:r>
+        <w:rPr>
+          <w:rFonts w:ascii="Times New Roman" w:eastAsia="ArialMT" w:hAnsi="Times New Roman" w:cs="Times New Roman"/>
+        </w:rPr>
+        <w:t xml:space="preserve">êtres </w:t>
+      </w:r>
+      <w:r>
+        <w:rPr>
+          <w:rFonts w:ascii="Times New Roman" w:eastAsia="ArialMT" w:hAnsi="Times New Roman" w:cs="Times New Roman"/>
+        </w:rPr>
+        <w:t xml:space="preserve">humains et les </w:t>
+      </w:r>
+      <w:r>
+        <w:rPr>
+          <w:rFonts w:ascii="Times New Roman" w:eastAsia="ArialMT" w:hAnsi="Times New Roman" w:cs="Times New Roman"/>
+        </w:rPr>
+        <w:t>m</w:t>
+      </w:r>
+      <w:r>
+        <w:rPr>
+          <w:rFonts w:ascii="Times New Roman" w:eastAsia="ArialMT" w:hAnsi="Times New Roman" w:cs="Times New Roman"/>
+        </w:rPr>
+        <w:t xml:space="preserve">archeurs </w:t>
+      </w:r>
+      <w:r>
+        <w:rPr>
+          <w:rFonts w:ascii="Times New Roman" w:eastAsia="ArialMT" w:hAnsi="Times New Roman" w:cs="Times New Roman"/>
+        </w:rPr>
+        <w:t>b</w:t>
+      </w:r>
+      <w:r>
+        <w:rPr>
+          <w:rFonts w:ascii="Times New Roman" w:eastAsia="ArialMT" w:hAnsi="Times New Roman" w:cs="Times New Roman"/>
+        </w:rPr>
+        <w:t>lancs</w:t>
+      </w:r>
+      <w:r>
+        <w:rPr>
+          <w:rFonts w:ascii="Times New Roman" w:eastAsia="ArialMT" w:hAnsi="Times New Roman" w:cs="Times New Roman"/>
+        </w:rPr>
+        <w:t xml:space="preserve"> </w:t>
+      </w:r>
+      <w:r>
+        <w:rPr>
+          <w:rFonts w:ascii="Times New Roman" w:eastAsia="Times New Roman" w:hAnsi="Times New Roman" w:cs="Times New Roman"/>
+          <w:i/>
+        </w:rPr>
+        <w:t xml:space="preserve">(=White </w:t>
+      </w:r>
+      <w:proofErr w:type="spellStart"/>
+      <w:r>
+        <w:rPr>
+          <w:rFonts w:ascii="Times New Roman" w:eastAsia="Times New Roman" w:hAnsi="Times New Roman" w:cs="Times New Roman"/>
+          <w:i/>
+        </w:rPr>
+        <w:t>Walkers</w:t>
+      </w:r>
+      <w:proofErr w:type="spellEnd"/>
+      <w:r>
+        <w:rPr>
+          <w:rFonts w:ascii="Times New Roman" w:eastAsia="Times New Roman" w:hAnsi="Times New Roman" w:cs="Times New Roman"/>
+          <w:i/>
+        </w:rPr>
+        <w:t>)</w:t>
       </w:r>
       <w:r>
         <w:rPr>
@@ -4604,7 +4698,23 @@
           <w:rFonts w:ascii="Times New Roman" w:hAnsi="Times New Roman" w:cs="Times New Roman"/>
           <w:i/>
         </w:rPr>
-        <w:t>(=Wildings)</w:t>
+        <w:t>(=</w:t>
+      </w:r>
+      <w:proofErr w:type="spellStart"/>
+      <w:r>
+        <w:rPr>
+          <w:rFonts w:ascii="Times New Roman" w:hAnsi="Times New Roman" w:cs="Times New Roman"/>
+          <w:i/>
+        </w:rPr>
+        <w:t>Wildings</w:t>
+      </w:r>
+      <w:proofErr w:type="spellEnd"/>
+      <w:r>
+        <w:rPr>
+          <w:rFonts w:ascii="Times New Roman" w:hAnsi="Times New Roman" w:cs="Times New Roman"/>
+          <w:i/>
+        </w:rPr>
+        <w:t>)</w:t>
       </w:r>
       <w:r>
         <w:rPr>
@@ -4656,13 +4766,21 @@
           <w:rFonts w:ascii="Times New Roman" w:hAnsi="Times New Roman" w:cs="Times New Roman"/>
           <w:i/>
         </w:rPr>
-        <w:t>(=Northe</w:t>
-      </w:r>
+        <w:t>(=</w:t>
+      </w:r>
+      <w:proofErr w:type="spellStart"/>
       <w:r>
         <w:rPr>
           <w:rFonts w:ascii="Times New Roman" w:hAnsi="Times New Roman" w:cs="Times New Roman"/>
           <w:i/>
         </w:rPr>
+        <w:t>Northe</w:t>
+      </w:r>
+      <w:r>
+        <w:rPr>
+          <w:rFonts w:ascii="Times New Roman" w:hAnsi="Times New Roman" w:cs="Times New Roman"/>
+          <w:i/>
+        </w:rPr>
         <w:t>r</w:t>
       </w:r>
       <w:r>
@@ -4670,7 +4788,15 @@
           <w:rFonts w:ascii="Times New Roman" w:hAnsi="Times New Roman" w:cs="Times New Roman"/>
           <w:i/>
         </w:rPr>
-        <w:t>ner)</w:t>
+        <w:t>ner</w:t>
+      </w:r>
+      <w:proofErr w:type="spellEnd"/>
+      <w:r>
+        <w:rPr>
+          <w:rFonts w:ascii="Times New Roman" w:hAnsi="Times New Roman" w:cs="Times New Roman"/>
+          <w:i/>
+        </w:rPr>
+        <w:t>)</w:t>
       </w:r>
       <w:r>
         <w:rPr>
@@ -4729,7 +4855,23 @@
           <w:rFonts w:ascii="Times New Roman" w:hAnsi="Times New Roman" w:cs="Times New Roman"/>
           <w:i/>
         </w:rPr>
-        <w:t>(=Southerner)</w:t>
+        <w:t>(=</w:t>
+      </w:r>
+      <w:proofErr w:type="spellStart"/>
+      <w:r>
+        <w:rPr>
+          <w:rFonts w:ascii="Times New Roman" w:hAnsi="Times New Roman" w:cs="Times New Roman"/>
+          <w:i/>
+        </w:rPr>
+        <w:t>Southerner</w:t>
+      </w:r>
+      <w:proofErr w:type="spellEnd"/>
+      <w:r>
+        <w:rPr>
+          <w:rFonts w:ascii="Times New Roman" w:hAnsi="Times New Roman" w:cs="Times New Roman"/>
+          <w:i/>
+        </w:rPr>
+        <w:t>)</w:t>
       </w:r>
       <w:r>
         <w:rPr>
@@ -4737,6 +4879,7 @@
         </w:rPr>
         <w:t xml:space="preserve"> regroupant les </w:t>
       </w:r>
+      <w:proofErr w:type="spellStart"/>
       <w:r>
         <w:rPr>
           <w:rFonts w:ascii="Times New Roman" w:hAnsi="Times New Roman" w:cs="Times New Roman"/>
@@ -4744,6 +4887,7 @@
         </w:rPr>
         <w:t>Lannister</w:t>
       </w:r>
+      <w:proofErr w:type="spellEnd"/>
       <w:r>
         <w:rPr>
           <w:rFonts w:ascii="Times New Roman" w:hAnsi="Times New Roman" w:cs="Times New Roman"/>
@@ -7803,13 +7947,23 @@
           <w:i/>
         </w:rPr>
       </w:pPr>
+      <w:proofErr w:type="gramStart"/>
       <w:r>
         <w:rPr>
           <w:rFonts w:ascii="Times New Roman" w:eastAsia="ArialMT" w:hAnsi="Times New Roman" w:cs="Times New Roman"/>
           <w:i/>
           <w:highlight w:val="yellow"/>
         </w:rPr>
-        <w:t>diagramme d’activité qui représentera les instructions importantes de l’algorithme “global” de la simulation (ceci comprend la boucle principale manipulant le pas de temps et la boucle qui gère le déplacement des individus).</w:t>
+        <w:t>diagramme</w:t>
+      </w:r>
+      <w:proofErr w:type="gramEnd"/>
+      <w:r>
+        <w:rPr>
+          <w:rFonts w:ascii="Times New Roman" w:eastAsia="ArialMT" w:hAnsi="Times New Roman" w:cs="Times New Roman"/>
+          <w:i/>
+          <w:highlight w:val="yellow"/>
+        </w:rPr>
+        <w:t xml:space="preserve"> d’activité qui représentera les instructions importantes de l’algorithme “global” de la simulation (ceci comprend la boucle principale manipulant le pas de temps et la boucle qui gère le déplacement des individus).</w:t>
       </w:r>
     </w:p>
     <w:p>
@@ -7820,6 +7974,7 @@
         </w:rPr>
       </w:pPr>
       <w:bookmarkStart w:id="17" w:name="_Toc23700344"/>
+      <w:bookmarkStart w:id="18" w:name="_GoBack"/>
       <w:r>
         <w:rPr>
           <w:rFonts w:ascii="Times New Roman" w:eastAsia="ArialMT" w:hAnsi="Times New Roman" w:cs="Times New Roman"/>
@@ -7828,49 +7983,93 @@
       </w:r>
       <w:bookmarkEnd w:id="17"/>
     </w:p>
-    <w:p>
-      <w:pPr>
+    <w:bookmarkEnd w:id="18"/>
+    <w:p/>
+    <w:p>
+      <w:pPr>
+        <w:keepNext/>
         <w:autoSpaceDE w:val="0"/>
         <w:autoSpaceDN w:val="0"/>
         <w:adjustRightInd w:val="0"/>
         <w:spacing w:after="0" w:line="240" w:lineRule="auto"/>
         <w:jc w:val="both"/>
-        <w:rPr>
-          <w:rFonts w:ascii="Times New Roman" w:eastAsia="ArialMT" w:hAnsi="Times New Roman" w:cs="Times New Roman"/>
-          <w:i/>
-        </w:rPr>
-      </w:pPr>
-      <w:r>
-        <w:rPr>
-          <w:rFonts w:ascii="Times New Roman" w:eastAsia="ArialMT" w:hAnsi="Times New Roman" w:cs="Times New Roman"/>
-          <w:i/>
-          <w:highlight w:val="yellow"/>
-        </w:rPr>
-        <w:t>diagramme d’états-transitions (e.g., à propos des états pris par les individus en</w:t>
-      </w:r>
-      <w:r>
-        <w:rPr>
-          <w:rFonts w:ascii="Times New Roman" w:eastAsia="ArialMT" w:hAnsi="Times New Roman" w:cs="Times New Roman"/>
-          <w:i/>
-          <w:highlight w:val="yellow"/>
-        </w:rPr>
-        <w:t xml:space="preserve"> </w:t>
-      </w:r>
-      <w:r>
-        <w:rPr>
-          <w:rFonts w:ascii="Times New Roman" w:eastAsia="ArialMT" w:hAnsi="Times New Roman" w:cs="Times New Roman"/>
-          <w:i/>
-          <w:highlight w:val="yellow"/>
-        </w:rPr>
-        <w:t>fonction de ce qui leur arrive)</w:t>
-      </w:r>
-    </w:p>
-    <w:p>
-      <w:pPr>
-        <w:rPr>
-          <w:rFonts w:ascii="Times New Roman" w:hAnsi="Times New Roman" w:cs="Times New Roman"/>
-        </w:rPr>
-      </w:pPr>
+      </w:pPr>
+      <w:r>
+        <w:rPr>
+          <w:noProof/>
+        </w:rPr>
+        <w:drawing>
+          <wp:inline distT="0" distB="0" distL="0" distR="0" wp14:anchorId="12017AEB" wp14:editId="28D15F72">
+            <wp:extent cx="5753100" cy="3562350"/>
+            <wp:effectExtent l="0" t="0" r="0" b="0"/>
+            <wp:docPr id="6" name="Image 6"/>
+            <wp:cNvGraphicFramePr>
+              <a:graphicFrameLocks xmlns:a="http://schemas.openxmlformats.org/drawingml/2006/main" noChangeAspect="1"/>
+            </wp:cNvGraphicFramePr>
+            <a:graphic xmlns:a="http://schemas.openxmlformats.org/drawingml/2006/main">
+              <a:graphicData uri="http://schemas.openxmlformats.org/drawingml/2006/picture">
+                <pic:pic xmlns:pic="http://schemas.openxmlformats.org/drawingml/2006/picture">
+                  <pic:nvPicPr>
+                    <pic:cNvPr id="0" name="Picture 2"/>
+                    <pic:cNvPicPr>
+                      <a:picLocks noChangeAspect="1" noChangeArrowheads="1"/>
+                    </pic:cNvPicPr>
+                  </pic:nvPicPr>
+                  <pic:blipFill>
+                    <a:blip r:embed="rId15">
+                      <a:extLst>
+                        <a:ext uri="{28A0092B-C50C-407E-A947-70E740481C1C}">
+                          <a14:useLocalDpi xmlns:a14="http://schemas.microsoft.com/office/drawing/2010/main" val="0"/>
+                        </a:ext>
+                      </a:extLst>
+                    </a:blip>
+                    <a:srcRect/>
+                    <a:stretch>
+                      <a:fillRect/>
+                    </a:stretch>
+                  </pic:blipFill>
+                  <pic:spPr bwMode="auto">
+                    <a:xfrm>
+                      <a:off x="0" y="0"/>
+                      <a:ext cx="5753100" cy="3562350"/>
+                    </a:xfrm>
+                    <a:prstGeom prst="rect">
+                      <a:avLst/>
+                    </a:prstGeom>
+                    <a:noFill/>
+                    <a:ln>
+                      <a:noFill/>
+                    </a:ln>
+                  </pic:spPr>
+                </pic:pic>
+              </a:graphicData>
+            </a:graphic>
+          </wp:inline>
+        </w:drawing>
+      </w:r>
+    </w:p>
+    <w:p>
+      <w:pPr>
+        <w:pStyle w:val="Lgende"/>
+        <w:jc w:val="center"/>
+        <w:rPr>
+          <w:rFonts w:ascii="Times New Roman" w:hAnsi="Times New Roman" w:cs="Times New Roman"/>
+        </w:rPr>
+      </w:pPr>
+      <w:r>
+        <w:t xml:space="preserve">Figure </w:t>
+      </w:r>
+      <w:fldSimple w:instr=" SEQ Figure \* ARABIC ">
+        <w:r>
+          <w:rPr>
+            <w:noProof/>
+          </w:rPr>
+          <w:t>6</w:t>
+        </w:r>
+      </w:fldSimple>
+      <w:r>
+        <w:t xml:space="preserve"> - Diagramme d'Etats-transition du déroulement d'un tour d'un personnage</w:t>
+      </w:r>
     </w:p>
     <w:p>
       <w:pPr>
@@ -7896,7 +8095,21 @@
         <w:rPr>
           <w:rFonts w:ascii="Times New Roman" w:hAnsi="Times New Roman" w:cs="Times New Roman"/>
         </w:rPr>
-        <w:t xml:space="preserve">S’il a de l’énergie, il se déplace (faible énergie implique direction safezone). S’il rencontre qqn, il interagit avec lui. Si c’est un ennemi, il l’attaque. Si plus de vie meurt. </w:t>
+        <w:t xml:space="preserve">S’il a de l’énergie, il se déplace (faible énergie implique direction </w:t>
+      </w:r>
+      <w:proofErr w:type="spellStart"/>
+      <w:r>
+        <w:rPr>
+          <w:rFonts w:ascii="Times New Roman" w:hAnsi="Times New Roman" w:cs="Times New Roman"/>
+        </w:rPr>
+        <w:t>safezone</w:t>
+      </w:r>
+      <w:proofErr w:type="spellEnd"/>
+      <w:r>
+        <w:rPr>
+          <w:rFonts w:ascii="Times New Roman" w:hAnsi="Times New Roman" w:cs="Times New Roman"/>
+        </w:rPr>
+        <w:t xml:space="preserve">). S’il rencontre qqn, il interagit avec lui. Si c’est un ennemi, il l’attaque. Si plus de vie meurt. </w:t>
       </w:r>
     </w:p>
     <w:p>
@@ -7935,15 +8148,15 @@
           <w:rFonts w:ascii="Times New Roman" w:hAnsi="Times New Roman" w:cs="Times New Roman"/>
         </w:rPr>
       </w:pPr>
-      <w:bookmarkStart w:id="18" w:name="_Toc23700345"/>
-      <w:bookmarkStart w:id="19" w:name="_Toc530926960"/>
+      <w:bookmarkStart w:id="19" w:name="_Toc23700345"/>
+      <w:bookmarkStart w:id="20" w:name="_Toc530926960"/>
       <w:r>
         <w:rPr>
           <w:rFonts w:ascii="Times New Roman" w:hAnsi="Times New Roman" w:cs="Times New Roman"/>
         </w:rPr>
         <w:t>Conception</w:t>
       </w:r>
-      <w:bookmarkEnd w:id="18"/>
+      <w:bookmarkEnd w:id="19"/>
       <w:r>
         <w:rPr>
           <w:rFonts w:ascii="Times New Roman" w:hAnsi="Times New Roman" w:cs="Times New Roman"/>
@@ -7958,21 +8171,21 @@
           <w:rFonts w:ascii="Times New Roman" w:hAnsi="Times New Roman" w:cs="Times New Roman"/>
         </w:rPr>
       </w:pPr>
-      <w:bookmarkStart w:id="20" w:name="_Toc23700346"/>
+      <w:bookmarkStart w:id="21" w:name="_Toc23700346"/>
       <w:r>
         <w:rPr>
           <w:rFonts w:ascii="Times New Roman" w:hAnsi="Times New Roman" w:cs="Times New Roman"/>
         </w:rPr>
         <w:t>architecture</w:t>
       </w:r>
-      <w:bookmarkEnd w:id="19"/>
+      <w:bookmarkEnd w:id="20"/>
       <w:r>
         <w:rPr>
           <w:rFonts w:ascii="Times New Roman" w:hAnsi="Times New Roman" w:cs="Times New Roman"/>
         </w:rPr>
         <w:t xml:space="preserve"> du projet</w:t>
       </w:r>
-      <w:bookmarkEnd w:id="20"/>
+      <w:bookmarkEnd w:id="21"/>
     </w:p>
     <w:p>
       <w:pPr>
@@ -8244,6 +8457,7 @@
                 <w:rFonts w:ascii="Times New Roman" w:hAnsi="Times New Roman" w:cs="Times New Roman"/>
                 <w:i/>
               </w:rPr>
+              <w:lastRenderedPageBreak/>
               <w:t>G</w:t>
             </w:r>
             <w:r>
@@ -8331,6 +8545,7 @@
                 <w:i/>
               </w:rPr>
             </w:pPr>
+            <w:proofErr w:type="spellStart"/>
             <w:r>
               <w:rPr>
                 <w:rFonts w:ascii="Times New Roman" w:hAnsi="Times New Roman" w:cs="Times New Roman"/>
@@ -8345,6 +8560,7 @@
               </w:rPr>
               <w:t>ap</w:t>
             </w:r>
+            <w:proofErr w:type="spellEnd"/>
           </w:p>
         </w:tc>
         <w:tc>
@@ -8430,6 +8646,7 @@
         </w:rPr>
         <w:t xml:space="preserve">classe </w:t>
       </w:r>
+      <w:proofErr w:type="spellStart"/>
       <w:r>
         <w:rPr>
           <w:rFonts w:ascii="Times New Roman" w:hAnsi="Times New Roman" w:cs="Times New Roman"/>
@@ -8437,6 +8654,7 @@
         </w:rPr>
         <w:t>FileManager</w:t>
       </w:r>
+      <w:proofErr w:type="spellEnd"/>
       <w:r>
         <w:rPr>
           <w:rFonts w:ascii="Times New Roman" w:hAnsi="Times New Roman" w:cs="Times New Roman"/>
@@ -8499,6 +8717,7 @@
         </w:rPr>
         <w:t xml:space="preserve"> </w:t>
       </w:r>
+      <w:proofErr w:type="spellStart"/>
       <w:r>
         <w:rPr>
           <w:rFonts w:ascii="Times New Roman" w:hAnsi="Times New Roman" w:cs="Times New Roman"/>
@@ -8506,6 +8725,7 @@
         </w:rPr>
         <w:t>UserInterface</w:t>
       </w:r>
+      <w:proofErr w:type="spellEnd"/>
       <w:r>
         <w:rPr>
           <w:rFonts w:ascii="Times New Roman" w:hAnsi="Times New Roman" w:cs="Times New Roman"/>
@@ -8559,6 +8779,7 @@
         </w:rPr>
         <w:t xml:space="preserve">La classe </w:t>
       </w:r>
+      <w:proofErr w:type="spellStart"/>
       <w:r>
         <w:rPr>
           <w:rFonts w:ascii="Times New Roman" w:hAnsi="Times New Roman" w:cs="Times New Roman"/>
@@ -8566,6 +8787,7 @@
         </w:rPr>
         <w:t>Statistics</w:t>
       </w:r>
+      <w:proofErr w:type="spellEnd"/>
       <w:r>
         <w:rPr>
           <w:rFonts w:ascii="Times New Roman" w:hAnsi="Times New Roman" w:cs="Times New Roman"/>
@@ -8619,21 +8841,115 @@
           <w:rFonts w:ascii="Times New Roman" w:hAnsi="Times New Roman" w:cs="Times New Roman"/>
           <w:i/>
         </w:rPr>
-        <w:t xml:space="preserve">(nombre de tours traversés, nombre de personnages adverses tués, nombre de représentants par famille et nombre de morts au combat/hors </w:t>
-      </w:r>
+        <w:t>(nombre de tours traversés, nombre de personnages adverses tués, nombre de représentants par famille et nombre de morts au combat/hors combat)</w:t>
+      </w:r>
+      <w:r>
+        <w:rPr>
+          <w:rFonts w:ascii="Times New Roman" w:hAnsi="Times New Roman" w:cs="Times New Roman"/>
+        </w:rPr>
+        <w:t xml:space="preserve">. L’intérêt d’avoir une classe dédiée aux statistiques est de ne pas surcharger les classes propres aux personnages et de pouvoir afficher l’ensemble des données en une seule fois. </w:t>
+      </w:r>
+    </w:p>
+    <w:p>
+      <w:pPr>
+        <w:jc w:val="both"/>
+        <w:rPr>
+          <w:rFonts w:ascii="Times New Roman" w:hAnsi="Times New Roman" w:cs="Times New Roman"/>
+        </w:rPr>
+      </w:pPr>
+      <w:r>
+        <w:rPr>
+          <w:rFonts w:ascii="Times New Roman" w:hAnsi="Times New Roman" w:cs="Times New Roman"/>
+        </w:rPr>
+        <w:t xml:space="preserve">La classe </w:t>
+      </w:r>
+      <w:proofErr w:type="spellStart"/>
       <w:r>
         <w:rPr>
           <w:rFonts w:ascii="Times New Roman" w:hAnsi="Times New Roman" w:cs="Times New Roman"/>
           <w:i/>
         </w:rPr>
-        <w:lastRenderedPageBreak/>
-        <w:t>combat)</w:t>
-      </w:r>
-      <w:r>
-        <w:rPr>
-          <w:rFonts w:ascii="Times New Roman" w:hAnsi="Times New Roman" w:cs="Times New Roman"/>
-        </w:rPr>
-        <w:t xml:space="preserve">. L’intérêt d’avoir une classe dédiée aux statistiques est de ne pas surcharger les classes propres aux personnages et de pouvoir afficher l’ensemble des données en une seule fois. </w:t>
+        <w:t>GameMaster</w:t>
+      </w:r>
+      <w:proofErr w:type="spellEnd"/>
+      <w:r>
+        <w:rPr>
+          <w:rFonts w:ascii="Times New Roman" w:hAnsi="Times New Roman" w:cs="Times New Roman"/>
+        </w:rPr>
+        <w:t xml:space="preserve"> </w:t>
+      </w:r>
+      <w:r>
+        <w:rPr>
+          <w:rFonts w:ascii="Times New Roman" w:hAnsi="Times New Roman" w:cs="Times New Roman"/>
+        </w:rPr>
+        <w:t>regroupe l’ensemble des méthodes servant à faire tourner une simulation (initialisation, génération et conditions de fin).</w:t>
+      </w:r>
+      <w:r>
+        <w:rPr>
+          <w:rFonts w:ascii="Times New Roman" w:hAnsi="Times New Roman" w:cs="Times New Roman"/>
+        </w:rPr>
+        <w:t xml:space="preserve"> </w:t>
+      </w:r>
+      <w:r>
+        <w:rPr>
+          <w:rFonts w:ascii="Times New Roman" w:hAnsi="Times New Roman" w:cs="Times New Roman"/>
+        </w:rPr>
+        <w:t xml:space="preserve">Nous en avons fait une classe à part entière afin d’encapsuler le fonctionnement global de la simulation : le développeur souhaitant </w:t>
+      </w:r>
+      <w:r>
+        <w:rPr>
+          <w:rFonts w:ascii="Times New Roman" w:hAnsi="Times New Roman" w:cs="Times New Roman"/>
+        </w:rPr>
+        <w:t xml:space="preserve">générer des simulations à simplement besoin de fournir les valeurs des paramètres de la méthode </w:t>
+      </w:r>
+      <w:r>
+        <w:rPr>
+          <w:rFonts w:ascii="Times New Roman" w:hAnsi="Times New Roman" w:cs="Times New Roman"/>
+          <w:i/>
+        </w:rPr>
+        <w:t>run</w:t>
+      </w:r>
+      <w:r>
+        <w:rPr>
+          <w:rFonts w:ascii="Times New Roman" w:hAnsi="Times New Roman" w:cs="Times New Roman"/>
+        </w:rPr>
+        <w:t xml:space="preserve">. </w:t>
+      </w:r>
+    </w:p>
+    <w:p>
+      <w:pPr>
+        <w:pStyle w:val="Titre2"/>
+        <w:rPr>
+          <w:rFonts w:ascii="Times New Roman" w:hAnsi="Times New Roman" w:cs="Times New Roman"/>
+        </w:rPr>
+      </w:pPr>
+      <w:bookmarkStart w:id="22" w:name="_Toc23700347"/>
+      <w:r>
+        <w:rPr>
+          <w:rFonts w:ascii="Times New Roman" w:hAnsi="Times New Roman" w:cs="Times New Roman"/>
+        </w:rPr>
+        <w:t>Intégration des concepts objets fondamentaux</w:t>
+      </w:r>
+      <w:bookmarkEnd w:id="22"/>
+      <w:r>
+        <w:rPr>
+          <w:rFonts w:ascii="Times New Roman" w:hAnsi="Times New Roman" w:cs="Times New Roman"/>
+        </w:rPr>
+        <w:t xml:space="preserve"> </w:t>
+      </w:r>
+    </w:p>
+    <w:p>
+      <w:pPr>
+        <w:pStyle w:val="Titre3"/>
+        <w:rPr>
+          <w:rFonts w:ascii="Times New Roman" w:hAnsi="Times New Roman" w:cs="Times New Roman"/>
+        </w:rPr>
+      </w:pPr>
+      <w:r>
+        <w:rPr>
+          <w:rFonts w:ascii="Times New Roman" w:hAnsi="Times New Roman" w:cs="Times New Roman"/>
+        </w:rPr>
+        <w:t xml:space="preserve">Héritage </w:t>
       </w:r>
     </w:p>
     <w:p>
@@ -8647,139 +8963,89 @@
         <w:rPr>
           <w:rFonts w:ascii="Times New Roman" w:hAnsi="Times New Roman" w:cs="Times New Roman"/>
         </w:rPr>
-        <w:t xml:space="preserve">La classe </w:t>
-      </w:r>
+        <w:t xml:space="preserve">La notion d’héritage est exclusivement utilisée dans le package </w:t>
+      </w:r>
+      <w:proofErr w:type="spellStart"/>
       <w:r>
         <w:rPr>
           <w:rFonts w:ascii="Times New Roman" w:hAnsi="Times New Roman" w:cs="Times New Roman"/>
           <w:i/>
         </w:rPr>
-        <w:t>GameMaster</w:t>
-      </w:r>
-      <w:r>
-        <w:rPr>
-          <w:rFonts w:ascii="Times New Roman" w:hAnsi="Times New Roman" w:cs="Times New Roman"/>
-        </w:rPr>
-        <w:t xml:space="preserve"> </w:t>
-      </w:r>
-      <w:r>
-        <w:rPr>
-          <w:rFonts w:ascii="Times New Roman" w:hAnsi="Times New Roman" w:cs="Times New Roman"/>
-        </w:rPr>
-        <w:t>regroupe l’ensemble des méthodes servant à faire tourner une simulation (initialisation, génération et conditions de fin).</w:t>
-      </w:r>
-      <w:r>
-        <w:rPr>
-          <w:rFonts w:ascii="Times New Roman" w:hAnsi="Times New Roman" w:cs="Times New Roman"/>
-        </w:rPr>
-        <w:t xml:space="preserve"> </w:t>
-      </w:r>
-      <w:r>
-        <w:rPr>
-          <w:rFonts w:ascii="Times New Roman" w:hAnsi="Times New Roman" w:cs="Times New Roman"/>
-        </w:rPr>
-        <w:t xml:space="preserve">Nous en avons fait une classe à part entière afin d’encapsuler le fonctionnement global de la simulation : le développeur souhaitant </w:t>
-      </w:r>
-      <w:r>
-        <w:rPr>
-          <w:rFonts w:ascii="Times New Roman" w:hAnsi="Times New Roman" w:cs="Times New Roman"/>
-        </w:rPr>
-        <w:t xml:space="preserve">générer des simulations à simplement besoin de fournir les valeurs des paramètres de la méthode </w:t>
+        <w:t>character</w:t>
+      </w:r>
+      <w:proofErr w:type="spellEnd"/>
+      <w:r>
+        <w:rPr>
+          <w:rFonts w:ascii="Times New Roman" w:hAnsi="Times New Roman" w:cs="Times New Roman"/>
+        </w:rPr>
+        <w:t>.</w:t>
+      </w:r>
+      <w:r>
+        <w:rPr>
+          <w:rFonts w:ascii="Times New Roman" w:hAnsi="Times New Roman" w:cs="Times New Roman"/>
+        </w:rPr>
+        <w:t xml:space="preserve"> En effet, le</w:t>
+      </w:r>
+      <w:r>
+        <w:rPr>
+          <w:rFonts w:ascii="Times New Roman" w:hAnsi="Times New Roman" w:cs="Times New Roman"/>
+        </w:rPr>
+        <w:t xml:space="preserve">s classes finales </w:t>
       </w:r>
       <w:r>
         <w:rPr>
           <w:rFonts w:ascii="Times New Roman" w:hAnsi="Times New Roman" w:cs="Times New Roman"/>
           <w:i/>
         </w:rPr>
-        <w:t>run</w:t>
-      </w:r>
-      <w:r>
-        <w:rPr>
-          <w:rFonts w:ascii="Times New Roman" w:hAnsi="Times New Roman" w:cs="Times New Roman"/>
-        </w:rPr>
-        <w:t xml:space="preserve">. </w:t>
-      </w:r>
-    </w:p>
-    <w:p>
-      <w:pPr>
-        <w:pStyle w:val="Titre2"/>
-        <w:rPr>
-          <w:rFonts w:ascii="Times New Roman" w:hAnsi="Times New Roman" w:cs="Times New Roman"/>
-        </w:rPr>
-      </w:pPr>
-      <w:bookmarkStart w:id="21" w:name="_Toc23700347"/>
-      <w:r>
-        <w:rPr>
-          <w:rFonts w:ascii="Times New Roman" w:hAnsi="Times New Roman" w:cs="Times New Roman"/>
-        </w:rPr>
-        <w:t>Intégration des concepts objets fondamentaux</w:t>
-      </w:r>
-      <w:bookmarkEnd w:id="21"/>
-      <w:r>
-        <w:rPr>
-          <w:rFonts w:ascii="Times New Roman" w:hAnsi="Times New Roman" w:cs="Times New Roman"/>
-        </w:rPr>
-        <w:t xml:space="preserve"> </w:t>
-      </w:r>
-    </w:p>
-    <w:p>
-      <w:pPr>
-        <w:pStyle w:val="Titre3"/>
-        <w:rPr>
-          <w:rFonts w:ascii="Times New Roman" w:hAnsi="Times New Roman" w:cs="Times New Roman"/>
-        </w:rPr>
-      </w:pPr>
-      <w:r>
-        <w:rPr>
-          <w:rFonts w:ascii="Times New Roman" w:hAnsi="Times New Roman" w:cs="Times New Roman"/>
-        </w:rPr>
-        <w:t xml:space="preserve">Héritage </w:t>
-      </w:r>
-    </w:p>
-    <w:p>
-      <w:pPr>
-        <w:jc w:val="both"/>
-        <w:rPr>
-          <w:rFonts w:ascii="Times New Roman" w:hAnsi="Times New Roman" w:cs="Times New Roman"/>
-        </w:rPr>
-      </w:pPr>
-      <w:r>
-        <w:rPr>
-          <w:rFonts w:ascii="Times New Roman" w:hAnsi="Times New Roman" w:cs="Times New Roman"/>
-        </w:rPr>
-        <w:t xml:space="preserve">La notion d’héritage est exclusivement utilisée dans le package </w:t>
-      </w:r>
+        <w:t>(</w:t>
+      </w:r>
+      <w:proofErr w:type="spellStart"/>
       <w:r>
         <w:rPr>
           <w:rFonts w:ascii="Times New Roman" w:hAnsi="Times New Roman" w:cs="Times New Roman"/>
           <w:i/>
         </w:rPr>
-        <w:t>character</w:t>
-      </w:r>
-      <w:r>
-        <w:rPr>
-          <w:rFonts w:ascii="Times New Roman" w:hAnsi="Times New Roman" w:cs="Times New Roman"/>
-        </w:rPr>
-        <w:t>.</w:t>
-      </w:r>
-      <w:r>
-        <w:rPr>
-          <w:rFonts w:ascii="Times New Roman" w:hAnsi="Times New Roman" w:cs="Times New Roman"/>
-        </w:rPr>
-        <w:t xml:space="preserve"> En effet, le</w:t>
-      </w:r>
-      <w:r>
-        <w:rPr>
-          <w:rFonts w:ascii="Times New Roman" w:hAnsi="Times New Roman" w:cs="Times New Roman"/>
-        </w:rPr>
-        <w:t xml:space="preserve">s classes finales </w:t>
-      </w:r>
+        <w:t>Lannister</w:t>
+      </w:r>
+      <w:proofErr w:type="spellEnd"/>
       <w:r>
         <w:rPr>
           <w:rFonts w:ascii="Times New Roman" w:hAnsi="Times New Roman" w:cs="Times New Roman"/>
           <w:i/>
         </w:rPr>
-        <w:t>(Lannister, Stark, Targaryen, Wilding et White Walker)</w:t>
+        <w:t xml:space="preserve">, Stark, </w:t>
+      </w:r>
+      <w:proofErr w:type="spellStart"/>
+      <w:r>
+        <w:rPr>
+          <w:rFonts w:ascii="Times New Roman" w:hAnsi="Times New Roman" w:cs="Times New Roman"/>
+          <w:i/>
+        </w:rPr>
+        <w:t>Targaryen</w:t>
+      </w:r>
+      <w:proofErr w:type="spellEnd"/>
+      <w:r>
+        <w:rPr>
+          <w:rFonts w:ascii="Times New Roman" w:hAnsi="Times New Roman" w:cs="Times New Roman"/>
+          <w:i/>
+        </w:rPr>
+        <w:t xml:space="preserve">, </w:t>
+      </w:r>
+      <w:proofErr w:type="spellStart"/>
+      <w:r>
+        <w:rPr>
+          <w:rFonts w:ascii="Times New Roman" w:hAnsi="Times New Roman" w:cs="Times New Roman"/>
+          <w:i/>
+        </w:rPr>
+        <w:t>Wilding</w:t>
+      </w:r>
+      <w:proofErr w:type="spellEnd"/>
+      <w:r>
+        <w:rPr>
+          <w:rFonts w:ascii="Times New Roman" w:hAnsi="Times New Roman" w:cs="Times New Roman"/>
+          <w:i/>
+        </w:rPr>
+        <w:t xml:space="preserve"> et White Walker)</w:t>
       </w:r>
       <w:r>
         <w:rPr>
@@ -8878,6 +9144,7 @@
         </w:rPr>
         <w:t xml:space="preserve">Classe </w:t>
       </w:r>
+      <w:proofErr w:type="spellStart"/>
       <w:r>
         <w:rPr>
           <w:rFonts w:ascii="Times New Roman" w:hAnsi="Times New Roman" w:cs="Times New Roman"/>
@@ -8885,6 +9152,7 @@
         </w:rPr>
         <w:t>Character</w:t>
       </w:r>
+      <w:proofErr w:type="spellEnd"/>
       <w:r>
         <w:rPr>
           <w:rFonts w:ascii="Times New Roman" w:hAnsi="Times New Roman" w:cs="Times New Roman"/>
@@ -9024,14 +9292,23 @@
         <w:rPr>
           <w:rFonts w:ascii="Times New Roman" w:hAnsi="Times New Roman" w:cs="Times New Roman"/>
         </w:rPr>
-        <w:t xml:space="preserve"> mis en oeuvre</w:t>
-      </w:r>
+        <w:t xml:space="preserve"> mis en </w:t>
+      </w:r>
+      <w:proofErr w:type="spellStart"/>
+      <w:r>
+        <w:rPr>
+          <w:rFonts w:ascii="Times New Roman" w:hAnsi="Times New Roman" w:cs="Times New Roman"/>
+        </w:rPr>
+        <w:t>oeuvre</w:t>
+      </w:r>
+      <w:proofErr w:type="spellEnd"/>
       <w:r>
         <w:rPr>
           <w:rFonts w:ascii="Times New Roman" w:hAnsi="Times New Roman" w:cs="Times New Roman"/>
         </w:rPr>
         <w:t xml:space="preserve">, l’utilisation d’une classe </w:t>
       </w:r>
+      <w:proofErr w:type="spellStart"/>
       <w:r>
         <w:rPr>
           <w:rFonts w:ascii="Times New Roman" w:hAnsi="Times New Roman" w:cs="Times New Roman"/>
@@ -9039,6 +9316,7 @@
         </w:rPr>
         <w:t>Random</w:t>
       </w:r>
+      <w:proofErr w:type="spellEnd"/>
       <w:r>
         <w:rPr>
           <w:rFonts w:ascii="Times New Roman" w:hAnsi="Times New Roman" w:cs="Times New Roman"/>
@@ -9073,7 +9351,49 @@
         <w:rPr>
           <w:rFonts w:ascii="Times New Roman" w:hAnsi="Times New Roman" w:cs="Times New Roman"/>
         </w:rPr>
-        <w:t>Position sur la carte (westeros, currentBox, MAX_RANGE) =&gt; Se déplacer (move et méthodes privées associées) et faire des rencontres (meet)</w:t>
+        <w:t>Position sur la carte (</w:t>
+      </w:r>
+      <w:proofErr w:type="spellStart"/>
+      <w:r>
+        <w:rPr>
+          <w:rFonts w:ascii="Times New Roman" w:hAnsi="Times New Roman" w:cs="Times New Roman"/>
+        </w:rPr>
+        <w:t>westeros</w:t>
+      </w:r>
+      <w:proofErr w:type="spellEnd"/>
+      <w:r>
+        <w:rPr>
+          <w:rFonts w:ascii="Times New Roman" w:hAnsi="Times New Roman" w:cs="Times New Roman"/>
+        </w:rPr>
+        <w:t xml:space="preserve">, </w:t>
+      </w:r>
+      <w:proofErr w:type="spellStart"/>
+      <w:r>
+        <w:rPr>
+          <w:rFonts w:ascii="Times New Roman" w:hAnsi="Times New Roman" w:cs="Times New Roman"/>
+        </w:rPr>
+        <w:t>currentBox</w:t>
+      </w:r>
+      <w:proofErr w:type="spellEnd"/>
+      <w:r>
+        <w:rPr>
+          <w:rFonts w:ascii="Times New Roman" w:hAnsi="Times New Roman" w:cs="Times New Roman"/>
+        </w:rPr>
+        <w:t>, MAX_RANGE) =&gt; Se déplacer (move et méthodes privées associées) et faire des rencontres (</w:t>
+      </w:r>
+      <w:proofErr w:type="spellStart"/>
+      <w:r>
+        <w:rPr>
+          <w:rFonts w:ascii="Times New Roman" w:hAnsi="Times New Roman" w:cs="Times New Roman"/>
+        </w:rPr>
+        <w:t>meet</w:t>
+      </w:r>
+      <w:proofErr w:type="spellEnd"/>
+      <w:r>
+        <w:rPr>
+          <w:rFonts w:ascii="Times New Roman" w:hAnsi="Times New Roman" w:cs="Times New Roman"/>
+        </w:rPr>
+        <w:t>)</w:t>
       </w:r>
     </w:p>
     <w:p>
@@ -9088,7 +9408,63 @@
         <w:rPr>
           <w:rFonts w:ascii="Times New Roman" w:hAnsi="Times New Roman" w:cs="Times New Roman"/>
         </w:rPr>
-        <w:t>Capacités physiques (life, maxLife, power, maxPower) =&gt; Attaquer (attack) et Mourir (death)</w:t>
+        <w:t xml:space="preserve">Capacités physiques (life, </w:t>
+      </w:r>
+      <w:proofErr w:type="spellStart"/>
+      <w:r>
+        <w:rPr>
+          <w:rFonts w:ascii="Times New Roman" w:hAnsi="Times New Roman" w:cs="Times New Roman"/>
+        </w:rPr>
+        <w:t>maxLife</w:t>
+      </w:r>
+      <w:proofErr w:type="spellEnd"/>
+      <w:r>
+        <w:rPr>
+          <w:rFonts w:ascii="Times New Roman" w:hAnsi="Times New Roman" w:cs="Times New Roman"/>
+        </w:rPr>
+        <w:t xml:space="preserve">, power, </w:t>
+      </w:r>
+      <w:proofErr w:type="spellStart"/>
+      <w:r>
+        <w:rPr>
+          <w:rFonts w:ascii="Times New Roman" w:hAnsi="Times New Roman" w:cs="Times New Roman"/>
+        </w:rPr>
+        <w:t>maxPower</w:t>
+      </w:r>
+      <w:proofErr w:type="spellEnd"/>
+      <w:r>
+        <w:rPr>
+          <w:rFonts w:ascii="Times New Roman" w:hAnsi="Times New Roman" w:cs="Times New Roman"/>
+        </w:rPr>
+        <w:t>) =&gt; Attaquer (</w:t>
+      </w:r>
+      <w:proofErr w:type="spellStart"/>
+      <w:r>
+        <w:rPr>
+          <w:rFonts w:ascii="Times New Roman" w:hAnsi="Times New Roman" w:cs="Times New Roman"/>
+        </w:rPr>
+        <w:t>attack</w:t>
+      </w:r>
+      <w:proofErr w:type="spellEnd"/>
+      <w:r>
+        <w:rPr>
+          <w:rFonts w:ascii="Times New Roman" w:hAnsi="Times New Roman" w:cs="Times New Roman"/>
+        </w:rPr>
+        <w:t>) et Mourir (</w:t>
+      </w:r>
+      <w:proofErr w:type="spellStart"/>
+      <w:r>
+        <w:rPr>
+          <w:rFonts w:ascii="Times New Roman" w:hAnsi="Times New Roman" w:cs="Times New Roman"/>
+        </w:rPr>
+        <w:t>death</w:t>
+      </w:r>
+      <w:proofErr w:type="spellEnd"/>
+      <w:r>
+        <w:rPr>
+          <w:rFonts w:ascii="Times New Roman" w:hAnsi="Times New Roman" w:cs="Times New Roman"/>
+        </w:rPr>
+        <w:t>)</w:t>
       </w:r>
     </w:p>
     <w:p>
@@ -9103,6 +9479,7 @@
         <w:rPr>
           <w:rFonts w:ascii="Times New Roman" w:hAnsi="Times New Roman" w:cs="Times New Roman"/>
         </w:rPr>
+        <w:lastRenderedPageBreak/>
         <w:t>Chance (</w:t>
       </w:r>
       <w:r>
@@ -9117,29 +9494,47 @@
         </w:rPr>
         <w:t xml:space="preserve">, </w:t>
       </w:r>
+      <w:proofErr w:type="spellStart"/>
       <w:r>
         <w:rPr>
           <w:rFonts w:ascii="Times New Roman" w:hAnsi="Times New Roman" w:cs="Times New Roman"/>
         </w:rPr>
         <w:t>criticalSuccessThreshold</w:t>
       </w:r>
+      <w:proofErr w:type="spellEnd"/>
       <w:r>
         <w:rPr>
           <w:rFonts w:ascii="Times New Roman" w:hAnsi="Times New Roman" w:cs="Times New Roman"/>
         </w:rPr>
         <w:t xml:space="preserve">, </w:t>
       </w:r>
+      <w:proofErr w:type="spellStart"/>
       <w:r>
         <w:rPr>
           <w:rFonts w:ascii="Times New Roman" w:hAnsi="Times New Roman" w:cs="Times New Roman"/>
         </w:rPr>
         <w:t>failureThreshold</w:t>
       </w:r>
-      <w:r>
-        <w:rPr>
-          <w:rFonts w:ascii="Times New Roman" w:hAnsi="Times New Roman" w:cs="Times New Roman"/>
-        </w:rPr>
-        <w:t>) =&gt; Lancer de dés (rollDice)</w:t>
+      <w:proofErr w:type="spellEnd"/>
+      <w:r>
+        <w:rPr>
+          <w:rFonts w:ascii="Times New Roman" w:hAnsi="Times New Roman" w:cs="Times New Roman"/>
+        </w:rPr>
+        <w:t>) =&gt; Lancer de dés (</w:t>
+      </w:r>
+      <w:proofErr w:type="spellStart"/>
+      <w:r>
+        <w:rPr>
+          <w:rFonts w:ascii="Times New Roman" w:hAnsi="Times New Roman" w:cs="Times New Roman"/>
+        </w:rPr>
+        <w:t>rollDice</w:t>
+      </w:r>
+      <w:proofErr w:type="spellEnd"/>
+      <w:r>
+        <w:rPr>
+          <w:rFonts w:ascii="Times New Roman" w:hAnsi="Times New Roman" w:cs="Times New Roman"/>
+        </w:rPr>
+        <w:t>)</w:t>
       </w:r>
     </w:p>
     <w:p>
@@ -9167,8 +9562,30 @@
         <w:rPr>
           <w:rFonts w:ascii="Times New Roman" w:hAnsi="Times New Roman" w:cs="Times New Roman"/>
         </w:rPr>
-        <w:t>Classe WhiteWalker (hérite de Character</w:t>
-      </w:r>
+        <w:t xml:space="preserve">Classe </w:t>
+      </w:r>
+      <w:proofErr w:type="spellStart"/>
+      <w:r>
+        <w:rPr>
+          <w:rFonts w:ascii="Times New Roman" w:hAnsi="Times New Roman" w:cs="Times New Roman"/>
+        </w:rPr>
+        <w:t>WhiteWalker</w:t>
+      </w:r>
+      <w:proofErr w:type="spellEnd"/>
+      <w:r>
+        <w:rPr>
+          <w:rFonts w:ascii="Times New Roman" w:hAnsi="Times New Roman" w:cs="Times New Roman"/>
+        </w:rPr>
+        <w:t xml:space="preserve"> (hérite de </w:t>
+      </w:r>
+      <w:proofErr w:type="spellStart"/>
+      <w:r>
+        <w:rPr>
+          <w:rFonts w:ascii="Times New Roman" w:hAnsi="Times New Roman" w:cs="Times New Roman"/>
+        </w:rPr>
+        <w:t>Character</w:t>
+      </w:r>
+      <w:proofErr w:type="spellEnd"/>
       <w:r>
         <w:rPr>
           <w:rFonts w:ascii="Times New Roman" w:hAnsi="Times New Roman" w:cs="Times New Roman"/>
@@ -9200,7 +9617,49 @@
         <w:rPr>
           <w:rFonts w:ascii="Times New Roman" w:hAnsi="Times New Roman" w:cs="Times New Roman"/>
         </w:rPr>
-        <w:t>La classe définit les niveaux de vie, de puissance et de chance propres aux marcheurs blancs. Elle définit aussi le fonctionnement de meet, de attack et d’une méthode relative à move (movmentConsequences).</w:t>
+        <w:t xml:space="preserve">La classe définit les niveaux de vie, de puissance et de chance propres aux marcheurs blancs. Elle définit aussi le fonctionnement de </w:t>
+      </w:r>
+      <w:proofErr w:type="spellStart"/>
+      <w:r>
+        <w:rPr>
+          <w:rFonts w:ascii="Times New Roman" w:hAnsi="Times New Roman" w:cs="Times New Roman"/>
+        </w:rPr>
+        <w:t>meet</w:t>
+      </w:r>
+      <w:proofErr w:type="spellEnd"/>
+      <w:r>
+        <w:rPr>
+          <w:rFonts w:ascii="Times New Roman" w:hAnsi="Times New Roman" w:cs="Times New Roman"/>
+        </w:rPr>
+        <w:t xml:space="preserve">, de </w:t>
+      </w:r>
+      <w:proofErr w:type="spellStart"/>
+      <w:r>
+        <w:rPr>
+          <w:rFonts w:ascii="Times New Roman" w:hAnsi="Times New Roman" w:cs="Times New Roman"/>
+        </w:rPr>
+        <w:t>attack</w:t>
+      </w:r>
+      <w:proofErr w:type="spellEnd"/>
+      <w:r>
+        <w:rPr>
+          <w:rFonts w:ascii="Times New Roman" w:hAnsi="Times New Roman" w:cs="Times New Roman"/>
+        </w:rPr>
+        <w:t xml:space="preserve"> et d’une méthode relative à move (</w:t>
+      </w:r>
+      <w:proofErr w:type="spellStart"/>
+      <w:r>
+        <w:rPr>
+          <w:rFonts w:ascii="Times New Roman" w:hAnsi="Times New Roman" w:cs="Times New Roman"/>
+        </w:rPr>
+        <w:t>movmentConsequences</w:t>
+      </w:r>
+      <w:proofErr w:type="spellEnd"/>
+      <w:r>
+        <w:rPr>
+          <w:rFonts w:ascii="Times New Roman" w:hAnsi="Times New Roman" w:cs="Times New Roman"/>
+        </w:rPr>
+        <w:t>).</w:t>
       </w:r>
     </w:p>
     <w:p>
@@ -9234,7 +9693,21 @@
         <w:rPr>
           <w:rFonts w:ascii="Times New Roman" w:hAnsi="Times New Roman" w:cs="Times New Roman"/>
         </w:rPr>
-        <w:t>Classe Human (hérite de Character, classe abstraite) :</w:t>
+        <w:t xml:space="preserve">Classe Human (hérite de </w:t>
+      </w:r>
+      <w:proofErr w:type="spellStart"/>
+      <w:r>
+        <w:rPr>
+          <w:rFonts w:ascii="Times New Roman" w:hAnsi="Times New Roman" w:cs="Times New Roman"/>
+        </w:rPr>
+        <w:t>Character</w:t>
+      </w:r>
+      <w:proofErr w:type="spellEnd"/>
+      <w:r>
+        <w:rPr>
+          <w:rFonts w:ascii="Times New Roman" w:hAnsi="Times New Roman" w:cs="Times New Roman"/>
+        </w:rPr>
+        <w:t>, classe abstraite) :</w:t>
       </w:r>
     </w:p>
     <w:p>
@@ -9261,7 +9734,49 @@
         <w:rPr>
           <w:rFonts w:ascii="Times New Roman" w:hAnsi="Times New Roman" w:cs="Times New Roman"/>
         </w:rPr>
-        <w:t>. Elle définit aussi le fonctionnement de meet, de attack et d’une méthode relative à move (movmentConsequences).</w:t>
+        <w:t xml:space="preserve">. Elle définit aussi le fonctionnement de </w:t>
+      </w:r>
+      <w:proofErr w:type="spellStart"/>
+      <w:r>
+        <w:rPr>
+          <w:rFonts w:ascii="Times New Roman" w:hAnsi="Times New Roman" w:cs="Times New Roman"/>
+        </w:rPr>
+        <w:t>meet</w:t>
+      </w:r>
+      <w:proofErr w:type="spellEnd"/>
+      <w:r>
+        <w:rPr>
+          <w:rFonts w:ascii="Times New Roman" w:hAnsi="Times New Roman" w:cs="Times New Roman"/>
+        </w:rPr>
+        <w:t xml:space="preserve">, de </w:t>
+      </w:r>
+      <w:proofErr w:type="spellStart"/>
+      <w:r>
+        <w:rPr>
+          <w:rFonts w:ascii="Times New Roman" w:hAnsi="Times New Roman" w:cs="Times New Roman"/>
+        </w:rPr>
+        <w:t>attack</w:t>
+      </w:r>
+      <w:proofErr w:type="spellEnd"/>
+      <w:r>
+        <w:rPr>
+          <w:rFonts w:ascii="Times New Roman" w:hAnsi="Times New Roman" w:cs="Times New Roman"/>
+        </w:rPr>
+        <w:t xml:space="preserve"> et d’une méthode relative à move (</w:t>
+      </w:r>
+      <w:proofErr w:type="spellStart"/>
+      <w:r>
+        <w:rPr>
+          <w:rFonts w:ascii="Times New Roman" w:hAnsi="Times New Roman" w:cs="Times New Roman"/>
+        </w:rPr>
+        <w:t>movmentConsequences</w:t>
+      </w:r>
+      <w:proofErr w:type="spellEnd"/>
+      <w:r>
+        <w:rPr>
+          <w:rFonts w:ascii="Times New Roman" w:hAnsi="Times New Roman" w:cs="Times New Roman"/>
+        </w:rPr>
+        <w:t>).</w:t>
       </w:r>
     </w:p>
     <w:p>
@@ -9276,7 +9791,35 @@
         <w:rPr>
           <w:rFonts w:ascii="Times New Roman" w:hAnsi="Times New Roman" w:cs="Times New Roman"/>
         </w:rPr>
-        <w:t xml:space="preserve">De plus, un être humain est désigné par un nom, un niveau et de l’expérience. Il a une safezone et de l’endurance (stamina).  Il possède aussi une super attaque. </w:t>
+        <w:t xml:space="preserve">De plus, un être humain est désigné par un nom, un niveau et de l’expérience. Il a une </w:t>
+      </w:r>
+      <w:proofErr w:type="spellStart"/>
+      <w:r>
+        <w:rPr>
+          <w:rFonts w:ascii="Times New Roman" w:hAnsi="Times New Roman" w:cs="Times New Roman"/>
+        </w:rPr>
+        <w:t>safezone</w:t>
+      </w:r>
+      <w:proofErr w:type="spellEnd"/>
+      <w:r>
+        <w:rPr>
+          <w:rFonts w:ascii="Times New Roman" w:hAnsi="Times New Roman" w:cs="Times New Roman"/>
+        </w:rPr>
+        <w:t xml:space="preserve"> et de l’endurance (</w:t>
+      </w:r>
+      <w:proofErr w:type="spellStart"/>
+      <w:r>
+        <w:rPr>
+          <w:rFonts w:ascii="Times New Roman" w:hAnsi="Times New Roman" w:cs="Times New Roman"/>
+        </w:rPr>
+        <w:t>stamina</w:t>
+      </w:r>
+      <w:proofErr w:type="spellEnd"/>
+      <w:r>
+        <w:rPr>
+          <w:rFonts w:ascii="Times New Roman" w:hAnsi="Times New Roman" w:cs="Times New Roman"/>
+        </w:rPr>
+        <w:t xml:space="preserve">).  Il possède aussi une super attaque. </w:t>
       </w:r>
     </w:p>
     <w:p>
@@ -9306,7 +9849,6 @@
         <w:rPr>
           <w:rFonts w:ascii="Times New Roman" w:hAnsi="Times New Roman" w:cs="Times New Roman"/>
         </w:rPr>
-        <w:lastRenderedPageBreak/>
         <w:t>Identification (</w:t>
       </w:r>
       <w:r>
@@ -9325,7 +9867,21 @@
         <w:rPr>
           <w:rFonts w:ascii="Times New Roman" w:hAnsi="Times New Roman" w:cs="Times New Roman"/>
         </w:rPr>
-        <w:t xml:space="preserve"> =&gt; Désignation (getFullName)</w:t>
+        <w:t xml:space="preserve"> =&gt; Désignation (</w:t>
+      </w:r>
+      <w:proofErr w:type="spellStart"/>
+      <w:r>
+        <w:rPr>
+          <w:rFonts w:ascii="Times New Roman" w:hAnsi="Times New Roman" w:cs="Times New Roman"/>
+        </w:rPr>
+        <w:t>getFullName</w:t>
+      </w:r>
+      <w:proofErr w:type="spellEnd"/>
+      <w:r>
+        <w:rPr>
+          <w:rFonts w:ascii="Times New Roman" w:hAnsi="Times New Roman" w:cs="Times New Roman"/>
+        </w:rPr>
+        <w:t>)</w:t>
       </w:r>
     </w:p>
     <w:p>
@@ -9340,7 +9896,35 @@
         <w:rPr>
           <w:rFonts w:ascii="Times New Roman" w:hAnsi="Times New Roman" w:cs="Times New Roman"/>
         </w:rPr>
-        <w:t xml:space="preserve">Expérience (level, xp, XP_THRESHOLD, </w:t>
+        <w:t>Expérience (</w:t>
+      </w:r>
+      <w:proofErr w:type="spellStart"/>
+      <w:r>
+        <w:rPr>
+          <w:rFonts w:ascii="Times New Roman" w:hAnsi="Times New Roman" w:cs="Times New Roman"/>
+        </w:rPr>
+        <w:t>level</w:t>
+      </w:r>
+      <w:proofErr w:type="spellEnd"/>
+      <w:r>
+        <w:rPr>
+          <w:rFonts w:ascii="Times New Roman" w:hAnsi="Times New Roman" w:cs="Times New Roman"/>
+        </w:rPr>
+        <w:t xml:space="preserve">, </w:t>
+      </w:r>
+      <w:proofErr w:type="spellStart"/>
+      <w:r>
+        <w:rPr>
+          <w:rFonts w:ascii="Times New Roman" w:hAnsi="Times New Roman" w:cs="Times New Roman"/>
+        </w:rPr>
+        <w:t>xp</w:t>
+      </w:r>
+      <w:proofErr w:type="spellEnd"/>
+      <w:r>
+        <w:rPr>
+          <w:rFonts w:ascii="Times New Roman" w:hAnsi="Times New Roman" w:cs="Times New Roman"/>
+        </w:rPr>
+        <w:t xml:space="preserve">, XP_THRESHOLD, </w:t>
       </w:r>
       <w:r>
         <w:rPr>
@@ -9352,7 +9936,21 @@
         <w:rPr>
           <w:rFonts w:ascii="Times New Roman" w:hAnsi="Times New Roman" w:cs="Times New Roman"/>
         </w:rPr>
-        <w:t>) =&gt; gagner un niveau (newLevel)</w:t>
+        <w:t>) =&gt; gagner un niveau (</w:t>
+      </w:r>
+      <w:proofErr w:type="spellStart"/>
+      <w:r>
+        <w:rPr>
+          <w:rFonts w:ascii="Times New Roman" w:hAnsi="Times New Roman" w:cs="Times New Roman"/>
+        </w:rPr>
+        <w:t>newLevel</w:t>
+      </w:r>
+      <w:proofErr w:type="spellEnd"/>
+      <w:r>
+        <w:rPr>
+          <w:rFonts w:ascii="Times New Roman" w:hAnsi="Times New Roman" w:cs="Times New Roman"/>
+        </w:rPr>
+        <w:t>)</w:t>
       </w:r>
     </w:p>
     <w:p>
@@ -9392,14 +9990,29 @@
     </w:p>
     <w:p/>
     <w:p>
-      <w:r>
-        <w:t xml:space="preserve">rollDice </w:t>
+      <w:proofErr w:type="spellStart"/>
+      <w:proofErr w:type="gramStart"/>
+      <w:r>
+        <w:t>rollDice</w:t>
+      </w:r>
+      <w:proofErr w:type="spellEnd"/>
+      <w:proofErr w:type="gramEnd"/>
+      <w:r>
+        <w:t xml:space="preserve"> </w:t>
       </w:r>
       <w:r>
         <w:sym w:font="Wingdings" w:char="F0E8"/>
       </w:r>
       <w:r>
-        <w:t xml:space="preserve"> pas de classe Random car… </w:t>
+        <w:t xml:space="preserve"> pas de classe </w:t>
+      </w:r>
+      <w:proofErr w:type="spellStart"/>
+      <w:r>
+        <w:t>Random</w:t>
+      </w:r>
+      <w:proofErr w:type="spellEnd"/>
+      <w:r>
+        <w:t xml:space="preserve"> car… </w:t>
       </w:r>
     </w:p>
     <w:p>
@@ -9425,7 +10038,15 @@
         <w:t xml:space="preserve"> </w:t>
       </w:r>
       <w:r>
-        <w:t>(portée des attributs et des méthodes, getters, setters)</w:t>
+        <w:t>(</w:t>
+      </w:r>
+      <w:proofErr w:type="gramStart"/>
+      <w:r>
+        <w:t>portée</w:t>
+      </w:r>
+      <w:proofErr w:type="gramEnd"/>
+      <w:r>
+        <w:t xml:space="preserve"> des attributs et des méthodes, getters, setters)</w:t>
       </w:r>
     </w:p>
     <w:p>
@@ -9456,7 +10077,15 @@
         <w:t>Dans ce projet, nous avons utilisé plusieurs types de polymorphisme. En effet</w:t>
       </w:r>
       <w:r>
-        <w:t>, nous y avons utilisé le polymorphisme dit d’héritage qui consiste à « Override » (=redéfinir) dans les classes filles non abstraites une</w:t>
+        <w:t>, nous y avons utilisé le polymorphisme dit d’héritage qui consiste à « </w:t>
+      </w:r>
+      <w:proofErr w:type="spellStart"/>
+      <w:r>
+        <w:t>Override</w:t>
+      </w:r>
+      <w:proofErr w:type="spellEnd"/>
+      <w:r>
+        <w:t> » (=redéfinir) dans les classes filles non abstraites une</w:t>
       </w:r>
       <w:r>
         <w:t xml:space="preserve"> </w:t>
@@ -9473,10 +10102,30 @@
         <w:jc w:val="both"/>
       </w:pPr>
       <w:r>
-        <w:t>Une de nos fonctions clefs, la fonction « meet » est une fonction à double polymorphisme : elle est à la fois déclarée abstraite dans la classe mère « Character » et est également déclarée 2 fois avec 2 types de paramètres différents, elle se comporte différemment suivant le type de personnage qui effectue la rencontre et quel type de personnage il rencontre. Pour illustrer nos propos, il faut s’imaginer qu’un humain n’aura pas la même réaction en rencontrant un autre humain</w:t>
-      </w:r>
-      <w:r>
-        <w:t xml:space="preserve"> qu’en rencontrant un marcheur blanc. De même, un marcheur blanc ne réagira pas de la même face à un de ses congénères que face à un humain. Cette double distinction a également été nécessaire car les marcheurs blancs et les humains n’ont pas les mêmes caractéristiques : un humain peut gagner des points d’expériences et des niveaux alors qu’un marcheur blanc ne peut pas.</w:t>
+        <w:t>Une de nos fonctions clefs, la fonction « </w:t>
+      </w:r>
+      <w:proofErr w:type="spellStart"/>
+      <w:r>
+        <w:t>meet</w:t>
+      </w:r>
+      <w:proofErr w:type="spellEnd"/>
+      <w:r>
+        <w:t> » est une fonction à double polymorphisme : elle est à la fois déclarée abstraite dans la classe mère « </w:t>
+      </w:r>
+      <w:proofErr w:type="spellStart"/>
+      <w:r>
+        <w:t>Character</w:t>
+      </w:r>
+      <w:proofErr w:type="spellEnd"/>
+      <w:r>
+        <w:t> » et est également déclarée 2 fois avec 2 types de paramètres différents, elle se comporte différemment suivant le type de personnage qui effectue la rencontre et quel type de personnage il rencontre. Pour illustrer nos propos, il faut s’imaginer qu’un humain n’aura pas la même réaction en rencontrant un autre humain</w:t>
+      </w:r>
+      <w:r>
+        <w:t xml:space="preserve"> qu’en rencontrant un marcheur blanc. De même, un marcheur blanc ne réagira pas de la même face à un de ses congénères que face à un humain. Cette double distinction a également été nécessaire car les </w:t>
+      </w:r>
+      <w:r>
+        <w:lastRenderedPageBreak/>
+        <w:t>marcheurs blancs et les humains n’ont pas les mêmes caractéristiques : un humain peut gagner des points d’expériences et des niveaux alors qu’un marcheur blanc ne peut pas.</w:t>
       </w:r>
     </w:p>
     <w:p>
@@ -9497,8 +10146,6 @@
       <w:r>
         <w:t>. Comme les super attaques ne sont utilisables uniquement par les humains, il a fallu différencier la fonction lorsqu’elle est utilisée par un marcheur blanc : ils ne peuvent donc pas obtenir de succès critique.</w:t>
       </w:r>
-      <w:bookmarkStart w:id="22" w:name="_GoBack"/>
-      <w:bookmarkEnd w:id="22"/>
       <w:r>
         <w:t xml:space="preserve"> </w:t>
       </w:r>
@@ -9555,7 +10202,6 @@
         <w:rPr>
           <w:rFonts w:ascii="Times New Roman" w:hAnsi="Times New Roman" w:cs="Times New Roman"/>
         </w:rPr>
-        <w:lastRenderedPageBreak/>
         <w:t>Implémentation des fonctionnalités supplémentaires</w:t>
       </w:r>
       <w:bookmarkEnd w:id="25"/>
@@ -9565,7 +10211,23 @@
         <w:t xml:space="preserve">Mise en place du design pattern singleton </w:t>
       </w:r>
       <w:r>
-        <w:t>(pour gameboard et gamemaster)</w:t>
+        <w:t xml:space="preserve">(pour </w:t>
+      </w:r>
+      <w:proofErr w:type="spellStart"/>
+      <w:r>
+        <w:t>gameboard</w:t>
+      </w:r>
+      <w:proofErr w:type="spellEnd"/>
+      <w:r>
+        <w:t xml:space="preserve"> et </w:t>
+      </w:r>
+      <w:proofErr w:type="spellStart"/>
+      <w:r>
+        <w:t>gamemaster</w:t>
+      </w:r>
+      <w:proofErr w:type="spellEnd"/>
+      <w:r>
+        <w:t>)</w:t>
       </w:r>
     </w:p>
     <w:p/>
@@ -9695,7 +10357,25 @@
           <w:i/>
           <w:color w:val="002060"/>
         </w:rPr>
-        <w:t>Avant de programmer, j’ai commencé à réfléchir à un sujet original, cohérent et dans lequel je pouvais mettre à profit toutes les notions que j’ai pu acquérir lors du cours de Java. Une fois le concept trouvé, je me suis intéressée aux classes et aux liens entre les différentes classes. Suite à cela, j’ai établi le diagramme de classe global du projet dans lequel j’ai y placé les différentes méthodes et attributs des classes. Bien que ce travail de préparation m’ait pris environ deux semaines, j’ai pu avoir une vue d’ensemble sur le projet.</w:t>
+        <w:t xml:space="preserve">Avant de programmer, j’ai commencé à réfléchir à un sujet original, cohérent et dans lequel je pouvais mettre à profit toutes les notions que j’ai pu acquérir lors du cours de Java. Une fois le concept trouvé, je me suis intéressée aux classes et aux liens entre les différentes classes. </w:t>
+      </w:r>
+      <w:proofErr w:type="gramStart"/>
+      <w:r>
+        <w:rPr>
+          <w:rFonts w:ascii="Times New Roman" w:hAnsi="Times New Roman" w:cs="Times New Roman"/>
+          <w:i/>
+          <w:color w:val="002060"/>
+        </w:rPr>
+        <w:t>Suite à</w:t>
+      </w:r>
+      <w:proofErr w:type="gramEnd"/>
+      <w:r>
+        <w:rPr>
+          <w:rFonts w:ascii="Times New Roman" w:hAnsi="Times New Roman" w:cs="Times New Roman"/>
+          <w:i/>
+          <w:color w:val="002060"/>
+        </w:rPr>
+        <w:t xml:space="preserve"> cela, j’ai établi le diagramme de classe global du projet dans lequel j’ai y placé les différentes méthodes et attributs des classes. Bien que ce travail de préparation m’ait pris environ deux semaines, j’ai pu avoir une vue d’ensemble sur le projet.</w:t>
       </w:r>
     </w:p>
     <w:p>
@@ -9714,6 +10394,7 @@
           <w:i/>
           <w:color w:val="002060"/>
         </w:rPr>
+        <w:lastRenderedPageBreak/>
         <w:t>Une fois mon projet validé, j’ai ensuite réfléchi en détail aux fonctionnements de chacune des méthodes afin de pouvoir les programmer rapidement et efficacement. Cela m’a pris environ une semaine, toutefois, il m’a permis d’économiser du temps pour la suite.</w:t>
       </w:r>
     </w:p>
@@ -9844,7 +10525,6 @@
         <w:rPr>
           <w:rFonts w:ascii="Times New Roman" w:hAnsi="Times New Roman" w:cs="Times New Roman"/>
         </w:rPr>
-        <w:lastRenderedPageBreak/>
         <w:t>Conclusion</w:t>
       </w:r>
       <w:bookmarkEnd w:id="35"/>
@@ -9957,7 +10637,7 @@
     </w:p>
     <w:p/>
     <w:sectPr>
-      <w:footerReference w:type="default" r:id="rId15"/>
+      <w:footerReference w:type="default" r:id="rId16"/>
       <w:pgSz w:w="11906" w:h="16838"/>
       <w:pgMar w:top="1417" w:right="1417" w:bottom="1417" w:left="1417" w:header="708" w:footer="708" w:gutter="0"/>
       <w:cols w:space="708"/>
@@ -15292,7 +15972,7 @@
 </file>
 
 <file path=customXml/itemProps1.xml><?xml version="1.0" encoding="utf-8"?>
-<ds:datastoreItem xmlns:ds="http://schemas.openxmlformats.org/officeDocument/2006/customXml" ds:itemID="{0BD118F4-287D-4FA6-AD4D-27D7D4CA4B6F}">
+<ds:datastoreItem xmlns:ds="http://schemas.openxmlformats.org/officeDocument/2006/customXml" ds:itemID="{C5FF4EB8-724B-4CB4-9720-42F71AD1D070}">
   <ds:schemaRefs>
     <ds:schemaRef ds:uri="http://schemas.openxmlformats.org/officeDocument/2006/bibliography"/>
   </ds:schemaRefs>

</xml_diff>

<commit_message>
diagramme classe Character + descendant et diagramme transition up
</commit_message>
<xml_diff>
--- a/GOTproject/rapport.docx
+++ b/GOTproject/rapport.docx
@@ -4106,14 +4106,27 @@
       <w:r>
         <w:t xml:space="preserve">Figure </w:t>
       </w:r>
-      <w:fldSimple w:instr=" SEQ Figure \* ARABIC ">
-        <w:r>
-          <w:rPr>
-            <w:noProof/>
-          </w:rPr>
-          <w:t>1</w:t>
-        </w:r>
-      </w:fldSimple>
+      <w:r>
+        <w:fldChar w:fldCharType="begin"/>
+      </w:r>
+      <w:r>
+        <w:instrText xml:space="preserve"> SEQ Figure \* ARABIC </w:instrText>
+      </w:r>
+      <w:r>
+        <w:fldChar w:fldCharType="separate"/>
+      </w:r>
+      <w:r>
+        <w:rPr>
+          <w:noProof/>
+        </w:rPr>
+        <w:t>1</w:t>
+      </w:r>
+      <w:r>
+        <w:rPr>
+          <w:noProof/>
+        </w:rPr>
+        <w:fldChar w:fldCharType="end"/>
+      </w:r>
       <w:r>
         <w:t xml:space="preserve"> : </w:t>
       </w:r>
@@ -4949,14 +4962,27 @@
       <w:r>
         <w:t xml:space="preserve">Figure </w:t>
       </w:r>
-      <w:fldSimple w:instr=" SEQ Figure \* ARABIC ">
-        <w:r>
-          <w:rPr>
-            <w:noProof/>
-          </w:rPr>
-          <w:t>2</w:t>
-        </w:r>
-      </w:fldSimple>
+      <w:r>
+        <w:fldChar w:fldCharType="begin"/>
+      </w:r>
+      <w:r>
+        <w:instrText xml:space="preserve"> SEQ Figure \* ARABIC </w:instrText>
+      </w:r>
+      <w:r>
+        <w:fldChar w:fldCharType="separate"/>
+      </w:r>
+      <w:r>
+        <w:rPr>
+          <w:noProof/>
+        </w:rPr>
+        <w:t>2</w:t>
+      </w:r>
+      <w:r>
+        <w:rPr>
+          <w:noProof/>
+        </w:rPr>
+        <w:fldChar w:fldCharType="end"/>
+      </w:r>
       <w:r>
         <w:t xml:space="preserve"> : Représentation des personnages</w:t>
       </w:r>
@@ -5484,14 +5510,27 @@
       <w:r>
         <w:t xml:space="preserve">Figure </w:t>
       </w:r>
-      <w:fldSimple w:instr=" SEQ Figure \* ARABIC ">
-        <w:r>
-          <w:rPr>
-            <w:noProof/>
-          </w:rPr>
-          <w:t>3</w:t>
-        </w:r>
-      </w:fldSimple>
+      <w:r>
+        <w:fldChar w:fldCharType="begin"/>
+      </w:r>
+      <w:r>
+        <w:instrText xml:space="preserve"> SEQ Figure \* ARABIC </w:instrText>
+      </w:r>
+      <w:r>
+        <w:fldChar w:fldCharType="separate"/>
+      </w:r>
+      <w:r>
+        <w:rPr>
+          <w:noProof/>
+        </w:rPr>
+        <w:t>3</w:t>
+      </w:r>
+      <w:r>
+        <w:rPr>
+          <w:noProof/>
+        </w:rPr>
+        <w:fldChar w:fldCharType="end"/>
+      </w:r>
       <w:r>
         <w:t xml:space="preserve"> : Caractéristiques des êtres humains</w:t>
       </w:r>
@@ -5725,14 +5764,27 @@
       <w:r>
         <w:t xml:space="preserve">Figure </w:t>
       </w:r>
-      <w:fldSimple w:instr=" SEQ Figure \* ARABIC ">
-        <w:r>
-          <w:rPr>
-            <w:noProof/>
-          </w:rPr>
-          <w:t>4</w:t>
-        </w:r>
-      </w:fldSimple>
+      <w:r>
+        <w:fldChar w:fldCharType="begin"/>
+      </w:r>
+      <w:r>
+        <w:instrText xml:space="preserve"> SEQ Figure \* ARABIC </w:instrText>
+      </w:r>
+      <w:r>
+        <w:fldChar w:fldCharType="separate"/>
+      </w:r>
+      <w:r>
+        <w:rPr>
+          <w:noProof/>
+        </w:rPr>
+        <w:t>4</w:t>
+      </w:r>
+      <w:r>
+        <w:rPr>
+          <w:noProof/>
+        </w:rPr>
+        <w:fldChar w:fldCharType="end"/>
+      </w:r>
       <w:r>
         <w:t xml:space="preserve"> : Illustration du climat glacial (symbole « @ »)</w:t>
       </w:r>
@@ -7902,14 +7954,27 @@
       <w:r>
         <w:t xml:space="preserve">Figure </w:t>
       </w:r>
-      <w:fldSimple w:instr=" SEQ Figure \* ARABIC ">
-        <w:r>
-          <w:rPr>
-            <w:noProof/>
-          </w:rPr>
-          <w:t>5</w:t>
-        </w:r>
-      </w:fldSimple>
+      <w:r>
+        <w:fldChar w:fldCharType="begin"/>
+      </w:r>
+      <w:r>
+        <w:instrText xml:space="preserve"> SEQ Figure \* ARABIC </w:instrText>
+      </w:r>
+      <w:r>
+        <w:fldChar w:fldCharType="separate"/>
+      </w:r>
+      <w:r>
+        <w:rPr>
+          <w:noProof/>
+        </w:rPr>
+        <w:t>5</w:t>
+      </w:r>
+      <w:r>
+        <w:rPr>
+          <w:noProof/>
+        </w:rPr>
+        <w:fldChar w:fldCharType="end"/>
+      </w:r>
       <w:r>
         <w:t xml:space="preserve"> : Lancement du programme</w:t>
       </w:r>
@@ -8418,23 +8483,13 @@
           <w:i/>
         </w:rPr>
       </w:pPr>
-      <w:proofErr w:type="gramStart"/>
       <w:r>
         <w:rPr>
           <w:rFonts w:ascii="Times New Roman" w:eastAsia="ArialMT" w:hAnsi="Times New Roman" w:cs="Times New Roman"/>
           <w:i/>
           <w:highlight w:val="yellow"/>
         </w:rPr>
-        <w:t>diagramme</w:t>
-      </w:r>
-      <w:proofErr w:type="gramEnd"/>
-      <w:r>
-        <w:rPr>
-          <w:rFonts w:ascii="Times New Roman" w:eastAsia="ArialMT" w:hAnsi="Times New Roman" w:cs="Times New Roman"/>
-          <w:i/>
-          <w:highlight w:val="yellow"/>
-        </w:rPr>
-        <w:t xml:space="preserve"> d’activité qui représentera les instructions importantes de l’algorithme “global” de la simulation (ceci comprend la boucle principale manipulant le pas de temps et la boucle qui gère le déplacement des individus).</w:t>
+        <w:t>diagramme d’activité qui représentera les instructions importantes de l’algorithme “global” de la simulation (ceci comprend la boucle principale manipulant le pas de temps et la boucle qui gère le déplacement des individus).</w:t>
       </w:r>
     </w:p>
     <w:p>
@@ -8455,23 +8510,16 @@
     </w:p>
     <w:p/>
     <w:p>
-      <w:pPr>
-        <w:keepNext/>
-        <w:autoSpaceDE w:val="0"/>
-        <w:autoSpaceDN w:val="0"/>
-        <w:adjustRightInd w:val="0"/>
-        <w:spacing w:after="0" w:line="240" w:lineRule="auto"/>
-        <w:jc w:val="both"/>
-      </w:pPr>
-      <w:r>
-        <w:rPr>
+      <w:r>
+        <w:rPr>
+          <w:rFonts w:ascii="Times New Roman" w:hAnsi="Times New Roman" w:cs="Times New Roman"/>
           <w:noProof/>
         </w:rPr>
         <w:drawing>
-          <wp:inline distT="0" distB="0" distL="0" distR="0" wp14:anchorId="12017AEB" wp14:editId="28D15F72">
-            <wp:extent cx="5753100" cy="3562350"/>
-            <wp:effectExtent l="0" t="0" r="0" b="0"/>
-            <wp:docPr id="6" name="Image 6"/>
+          <wp:inline distT="0" distB="0" distL="0" distR="0" wp14:anchorId="185F9131" wp14:editId="2551B462">
+            <wp:extent cx="5753100" cy="3381375"/>
+            <wp:effectExtent l="0" t="0" r="0" b="9525"/>
+            <wp:docPr id="4" name="Image 4"/>
             <wp:cNvGraphicFramePr>
               <a:graphicFrameLocks xmlns:a="http://schemas.openxmlformats.org/drawingml/2006/main" noChangeAspect="1"/>
             </wp:cNvGraphicFramePr>
@@ -8479,7 +8527,7 @@
               <a:graphicData uri="http://schemas.openxmlformats.org/drawingml/2006/picture">
                 <pic:pic xmlns:pic="http://schemas.openxmlformats.org/drawingml/2006/picture">
                   <pic:nvPicPr>
-                    <pic:cNvPr id="0" name="Picture 2"/>
+                    <pic:cNvPr id="0" name="Picture 1"/>
                     <pic:cNvPicPr>
                       <a:picLocks noChangeAspect="1" noChangeArrowheads="1"/>
                     </pic:cNvPicPr>
@@ -8500,7 +8548,7 @@
                   <pic:spPr bwMode="auto">
                     <a:xfrm>
                       <a:off x="0" y="0"/>
-                      <a:ext cx="5753100" cy="3562350"/>
+                      <a:ext cx="5753100" cy="3381375"/>
                     </a:xfrm>
                     <a:prstGeom prst="rect">
                       <a:avLst/>
@@ -8528,14 +8576,27 @@
       <w:r>
         <w:t xml:space="preserve">Figure </w:t>
       </w:r>
-      <w:fldSimple w:instr=" SEQ Figure \* ARABIC ">
-        <w:r>
-          <w:rPr>
-            <w:noProof/>
-          </w:rPr>
-          <w:t>6</w:t>
-        </w:r>
-      </w:fldSimple>
+      <w:r>
+        <w:fldChar w:fldCharType="begin"/>
+      </w:r>
+      <w:r>
+        <w:instrText xml:space="preserve"> SEQ Figure \* ARABIC </w:instrText>
+      </w:r>
+      <w:r>
+        <w:fldChar w:fldCharType="separate"/>
+      </w:r>
+      <w:r>
+        <w:rPr>
+          <w:noProof/>
+        </w:rPr>
+        <w:t>6</w:t>
+      </w:r>
+      <w:r>
+        <w:rPr>
+          <w:noProof/>
+        </w:rPr>
+        <w:fldChar w:fldCharType="end"/>
+      </w:r>
       <w:r>
         <w:t xml:space="preserve"> - Diagramme d'Etats-transition du déroulement d'un tour d'un personnage</w:t>
       </w:r>
@@ -8549,37 +8610,37 @@
           <w:rFonts w:ascii="Times New Roman" w:hAnsi="Times New Roman" w:cs="Times New Roman"/>
         </w:rPr>
       </w:pPr>
-      <w:bookmarkStart w:id="18" w:name="_Toc530926960"/>
-      <w:bookmarkStart w:id="19" w:name="_Toc23890200"/>
+      <w:bookmarkStart w:id="18" w:name="_Toc23890200"/>
+      <w:bookmarkStart w:id="19" w:name="_Toc530926960"/>
       <w:r>
         <w:rPr>
           <w:rFonts w:ascii="Times New Roman" w:hAnsi="Times New Roman" w:cs="Times New Roman"/>
         </w:rPr>
         <w:t>Conception</w:t>
       </w:r>
+      <w:bookmarkEnd w:id="18"/>
+      <w:r>
+        <w:rPr>
+          <w:rFonts w:ascii="Times New Roman" w:hAnsi="Times New Roman" w:cs="Times New Roman"/>
+        </w:rPr>
+        <w:t xml:space="preserve"> </w:t>
+      </w:r>
+    </w:p>
+    <w:p>
+      <w:pPr>
+        <w:pStyle w:val="Titre2"/>
+        <w:rPr>
+          <w:rFonts w:ascii="Times New Roman" w:hAnsi="Times New Roman" w:cs="Times New Roman"/>
+        </w:rPr>
+      </w:pPr>
+      <w:bookmarkStart w:id="20" w:name="_Toc23890201"/>
+      <w:r>
+        <w:rPr>
+          <w:rFonts w:ascii="Times New Roman" w:hAnsi="Times New Roman" w:cs="Times New Roman"/>
+        </w:rPr>
+        <w:t>architecture</w:t>
+      </w:r>
       <w:bookmarkEnd w:id="19"/>
-      <w:r>
-        <w:rPr>
-          <w:rFonts w:ascii="Times New Roman" w:hAnsi="Times New Roman" w:cs="Times New Roman"/>
-        </w:rPr>
-        <w:t xml:space="preserve"> </w:t>
-      </w:r>
-    </w:p>
-    <w:p>
-      <w:pPr>
-        <w:pStyle w:val="Titre2"/>
-        <w:rPr>
-          <w:rFonts w:ascii="Times New Roman" w:hAnsi="Times New Roman" w:cs="Times New Roman"/>
-        </w:rPr>
-      </w:pPr>
-      <w:bookmarkStart w:id="20" w:name="_Toc23890201"/>
-      <w:r>
-        <w:rPr>
-          <w:rFonts w:ascii="Times New Roman" w:hAnsi="Times New Roman" w:cs="Times New Roman"/>
-        </w:rPr>
-        <w:t>architecture</w:t>
-      </w:r>
-      <w:bookmarkEnd w:id="18"/>
       <w:r>
         <w:rPr>
           <w:rFonts w:ascii="Times New Roman" w:hAnsi="Times New Roman" w:cs="Times New Roman"/>
@@ -9029,6 +9090,30 @@
       <w:bookmarkEnd w:id="22"/>
     </w:p>
     <w:p/>
+    <w:p/>
+    <w:p/>
+    <w:p/>
+    <w:p/>
+    <w:p/>
+    <w:p/>
+    <w:p/>
+    <w:p/>
+    <w:p/>
+    <w:p/>
+    <w:p/>
+    <w:p/>
+    <w:p/>
+    <w:p/>
+    <w:p/>
+    <w:p/>
+    <w:p/>
+    <w:p/>
+    <w:p/>
+    <w:p/>
+    <w:p/>
+    <w:p/>
+    <w:p/>
+    <w:p/>
     <w:p>
       <w:pPr>
         <w:pStyle w:val="Titre2"/>
@@ -9041,6 +9126,7 @@
         <w:rPr>
           <w:rFonts w:ascii="Times New Roman" w:hAnsi="Times New Roman" w:cs="Times New Roman"/>
         </w:rPr>
+        <w:lastRenderedPageBreak/>
         <w:t>Intégration des concepts objets fondamentaux</w:t>
       </w:r>
       <w:bookmarkEnd w:id="23"/>
@@ -9213,24 +9299,95 @@
     </w:p>
     <w:p>
       <w:pPr>
+        <w:keepNext/>
         <w:jc w:val="center"/>
-        <w:rPr>
-          <w:rFonts w:ascii="Times New Roman" w:hAnsi="Times New Roman" w:cs="Times New Roman"/>
-        </w:rPr>
-      </w:pPr>
-      <w:r>
-        <w:rPr>
-          <w:rFonts w:ascii="Times New Roman" w:hAnsi="Times New Roman" w:cs="Times New Roman"/>
-          <w:highlight w:val="yellow"/>
-        </w:rPr>
-        <w:t>Ajout schéma héritage (sans méthode ni attribut)</w:t>
-      </w:r>
-      <w:r>
-        <w:rPr>
-          <w:rFonts w:ascii="Times New Roman" w:hAnsi="Times New Roman" w:cs="Times New Roman"/>
-          <w:highlight w:val="yellow"/>
-        </w:rPr>
-        <w:t xml:space="preserve"> avec couleur différente pour les classes finales</w:t>
+      </w:pPr>
+      <w:r>
+        <w:rPr>
+          <w:rFonts w:ascii="Times New Roman" w:hAnsi="Times New Roman" w:cs="Times New Roman"/>
+          <w:noProof/>
+        </w:rPr>
+        <w:drawing>
+          <wp:inline distT="0" distB="0" distL="0" distR="0" wp14:anchorId="1DA6E053" wp14:editId="4814E03C">
+            <wp:extent cx="5753100" cy="6457950"/>
+            <wp:effectExtent l="0" t="0" r="0" b="0"/>
+            <wp:docPr id="7" name="Image 7"/>
+            <wp:cNvGraphicFramePr>
+              <a:graphicFrameLocks xmlns:a="http://schemas.openxmlformats.org/drawingml/2006/main" noChangeAspect="1"/>
+            </wp:cNvGraphicFramePr>
+            <a:graphic xmlns:a="http://schemas.openxmlformats.org/drawingml/2006/main">
+              <a:graphicData uri="http://schemas.openxmlformats.org/drawingml/2006/picture">
+                <pic:pic xmlns:pic="http://schemas.openxmlformats.org/drawingml/2006/picture">
+                  <pic:nvPicPr>
+                    <pic:cNvPr id="0" name="Picture 3"/>
+                    <pic:cNvPicPr>
+                      <a:picLocks noChangeAspect="1" noChangeArrowheads="1"/>
+                    </pic:cNvPicPr>
+                  </pic:nvPicPr>
+                  <pic:blipFill>
+                    <a:blip r:embed="rId16">
+                      <a:extLst>
+                        <a:ext uri="{28A0092B-C50C-407E-A947-70E740481C1C}">
+                          <a14:useLocalDpi xmlns:a14="http://schemas.microsoft.com/office/drawing/2010/main" val="0"/>
+                        </a:ext>
+                      </a:extLst>
+                    </a:blip>
+                    <a:srcRect/>
+                    <a:stretch>
+                      <a:fillRect/>
+                    </a:stretch>
+                  </pic:blipFill>
+                  <pic:spPr bwMode="auto">
+                    <a:xfrm>
+                      <a:off x="0" y="0"/>
+                      <a:ext cx="5753100" cy="6457950"/>
+                    </a:xfrm>
+                    <a:prstGeom prst="rect">
+                      <a:avLst/>
+                    </a:prstGeom>
+                    <a:noFill/>
+                    <a:ln>
+                      <a:noFill/>
+                    </a:ln>
+                  </pic:spPr>
+                </pic:pic>
+              </a:graphicData>
+            </a:graphic>
+          </wp:inline>
+        </w:drawing>
+      </w:r>
+    </w:p>
+    <w:p>
+      <w:pPr>
+        <w:pStyle w:val="Lgende"/>
+        <w:jc w:val="center"/>
+        <w:rPr>
+          <w:rFonts w:ascii="Times New Roman" w:hAnsi="Times New Roman" w:cs="Times New Roman"/>
+        </w:rPr>
+      </w:pPr>
+      <w:r>
+        <w:t xml:space="preserve">Figure </w:t>
+      </w:r>
+      <w:fldSimple w:instr=" SEQ Figure \* ARABIC ">
+        <w:r>
+          <w:rPr>
+            <w:noProof/>
+          </w:rPr>
+          <w:t>7</w:t>
+        </w:r>
+      </w:fldSimple>
+      <w:r>
+        <w:t xml:space="preserve"> – Diagramme d’héritage de la classe mère </w:t>
+      </w:r>
+      <w:bookmarkStart w:id="25" w:name="_GoBack"/>
+      <w:bookmarkEnd w:id="25"/>
+      <w:proofErr w:type="spellStart"/>
+      <w:r>
+        <w:t>Character</w:t>
+      </w:r>
+      <w:proofErr w:type="spellEnd"/>
+      <w:r>
+        <w:t xml:space="preserve"> et de ses classes filles</w:t>
       </w:r>
     </w:p>
     <w:p>
@@ -9337,7 +9494,14 @@
         <w:rPr>
           <w:rFonts w:ascii="Times New Roman" w:hAnsi="Times New Roman" w:cs="Times New Roman"/>
         </w:rPr>
-        <w:t xml:space="preserve"> Lorsqu’il tombe à court de vie, il meurt.</w:t>
+        <w:t xml:space="preserve"> Lorsqu’il tombe </w:t>
+      </w:r>
+      <w:r>
+        <w:rPr>
+          <w:rFonts w:ascii="Times New Roman" w:hAnsi="Times New Roman" w:cs="Times New Roman"/>
+        </w:rPr>
+        <w:lastRenderedPageBreak/>
+        <w:t>à court de vie, il meurt.</w:t>
       </w:r>
       <w:r>
         <w:rPr>
@@ -10268,14 +10432,7 @@
                 <w:rFonts w:ascii="Times New Roman" w:hAnsi="Times New Roman" w:cs="Times New Roman"/>
                 <w:i/>
               </w:rPr>
-              <w:t>n</w:t>
-            </w:r>
-            <w:r>
-              <w:rPr>
-                <w:rFonts w:ascii="Times New Roman" w:hAnsi="Times New Roman" w:cs="Times New Roman"/>
-                <w:i/>
-              </w:rPr>
-              <w:t>ame</w:t>
+              <w:t>name</w:t>
             </w:r>
             <w:proofErr w:type="spellEnd"/>
             <w:r>
@@ -10329,8 +10486,6 @@
               </w:rPr>
               <w:t>)</w:t>
             </w:r>
-            <w:bookmarkStart w:id="25" w:name="_GoBack"/>
-            <w:bookmarkEnd w:id="25"/>
           </w:p>
         </w:tc>
       </w:tr>
@@ -10472,6 +10627,20 @@
               <w:rPr>
                 <w:rFonts w:ascii="Times New Roman" w:hAnsi="Times New Roman" w:cs="Times New Roman"/>
               </w:rPr>
+              <w:t xml:space="preserve">, </w:t>
+            </w:r>
+            <w:proofErr w:type="spellStart"/>
+            <w:r>
+              <w:rPr>
+                <w:rFonts w:ascii="Times New Roman" w:hAnsi="Times New Roman" w:cs="Times New Roman"/>
+              </w:rPr>
+              <w:t>maxStamina</w:t>
+            </w:r>
+            <w:proofErr w:type="spellEnd"/>
+            <w:r>
+              <w:rPr>
+                <w:rFonts w:ascii="Times New Roman" w:hAnsi="Times New Roman" w:cs="Times New Roman"/>
+              </w:rPr>
               <w:t>)</w:t>
             </w:r>
           </w:p>
@@ -10626,7 +10795,6 @@
           <w:rFonts w:ascii="Times New Roman" w:hAnsi="Times New Roman" w:cs="Times New Roman"/>
           <w:b/>
         </w:rPr>
-        <w:lastRenderedPageBreak/>
         <w:t>Classe</w:t>
       </w:r>
       <w:r>
@@ -11371,7 +11539,14 @@
         <w:rPr>
           <w:rFonts w:ascii="Times New Roman" w:hAnsi="Times New Roman" w:cs="Times New Roman"/>
         </w:rPr>
-        <w:t xml:space="preserve"> (=redéfinir) dans les classes filles non abstraites une</w:t>
+        <w:t xml:space="preserve"> (=redéfinir) dans les classes filles non abstraites </w:t>
+      </w:r>
+      <w:r>
+        <w:rPr>
+          <w:rFonts w:ascii="Times New Roman" w:hAnsi="Times New Roman" w:cs="Times New Roman"/>
+        </w:rPr>
+        <w:lastRenderedPageBreak/>
+        <w:t>une</w:t>
       </w:r>
       <w:r>
         <w:rPr>
@@ -11668,356 +11843,356 @@
         <w:rPr>
           <w:rFonts w:ascii="Times New Roman" w:hAnsi="Times New Roman" w:cs="Times New Roman"/>
         </w:rPr>
-        <w:t xml:space="preserve"> bénéficie d’un polymorphisme paramétrique particulier : sa version la plus « simple » ne demande qu’un paramètre et l’ajout successif </w:t>
+        <w:t xml:space="preserve"> bénéficie d’un polymorphisme paramétrique particulier : sa version la plus « simple » ne demande qu’un paramètre et l’ajout successif de paramètres enrichissent ses fonctionnalités. En effet, </w:t>
+      </w:r>
+      <w:r>
+        <w:rPr>
+          <w:rFonts w:ascii="Times New Roman" w:hAnsi="Times New Roman" w:cs="Times New Roman"/>
+        </w:rPr>
+        <w:t xml:space="preserve">chaque redéfinition appelle la version précédente en y ajoutant la fonctionnalité liée au paramètre ajouté. </w:t>
+      </w:r>
+      <w:r>
+        <w:rPr>
+          <w:rFonts w:ascii="Times New Roman" w:hAnsi="Times New Roman" w:cs="Times New Roman"/>
+        </w:rPr>
+        <w:t xml:space="preserve">Il en va de même pour les méthodes </w:t>
+      </w:r>
+      <w:proofErr w:type="spellStart"/>
+      <w:r>
+        <w:rPr>
+          <w:rFonts w:ascii="Times New Roman" w:hAnsi="Times New Roman" w:cs="Times New Roman"/>
+          <w:i/>
+        </w:rPr>
+        <w:t>userChoice</w:t>
+      </w:r>
+      <w:proofErr w:type="spellEnd"/>
+      <w:r>
+        <w:rPr>
+          <w:rFonts w:ascii="Times New Roman" w:hAnsi="Times New Roman" w:cs="Times New Roman"/>
+        </w:rPr>
+        <w:t xml:space="preserve"> de la classe </w:t>
+      </w:r>
+      <w:proofErr w:type="spellStart"/>
+      <w:r>
+        <w:rPr>
+          <w:rFonts w:ascii="Times New Roman" w:hAnsi="Times New Roman" w:cs="Times New Roman"/>
+          <w:i/>
+        </w:rPr>
+        <w:t>UserInterface</w:t>
+      </w:r>
+      <w:proofErr w:type="spellEnd"/>
+      <w:r>
+        <w:rPr>
+          <w:rFonts w:ascii="Times New Roman" w:hAnsi="Times New Roman" w:cs="Times New Roman"/>
+        </w:rPr>
+        <w:t xml:space="preserve"> et </w:t>
+      </w:r>
+      <w:proofErr w:type="spellStart"/>
+      <w:r>
+        <w:rPr>
+          <w:rFonts w:ascii="Times New Roman" w:hAnsi="Times New Roman" w:cs="Times New Roman"/>
+          <w:i/>
+        </w:rPr>
+        <w:t>writeToLogFile</w:t>
+      </w:r>
+      <w:proofErr w:type="spellEnd"/>
+      <w:r>
+        <w:rPr>
+          <w:rFonts w:ascii="Times New Roman" w:hAnsi="Times New Roman" w:cs="Times New Roman"/>
+        </w:rPr>
+        <w:t xml:space="preserve"> de la classe </w:t>
+      </w:r>
+      <w:proofErr w:type="spellStart"/>
+      <w:r>
+        <w:rPr>
+          <w:rFonts w:ascii="Times New Roman" w:hAnsi="Times New Roman" w:cs="Times New Roman"/>
+          <w:i/>
+        </w:rPr>
+        <w:t>FileManager</w:t>
+      </w:r>
+      <w:proofErr w:type="spellEnd"/>
+      <w:r>
+        <w:rPr>
+          <w:rFonts w:ascii="Times New Roman" w:hAnsi="Times New Roman" w:cs="Times New Roman"/>
+        </w:rPr>
+        <w:t xml:space="preserve">.  </w:t>
+      </w:r>
+    </w:p>
+    <w:p>
+      <w:pPr>
+        <w:jc w:val="both"/>
+        <w:rPr>
+          <w:rFonts w:ascii="Times New Roman" w:hAnsi="Times New Roman" w:cs="Times New Roman"/>
+        </w:rPr>
+      </w:pPr>
+    </w:p>
+    <w:p>
+      <w:pPr>
+        <w:pStyle w:val="Titre2"/>
+        <w:rPr>
+          <w:rFonts w:ascii="Times New Roman" w:hAnsi="Times New Roman" w:cs="Times New Roman"/>
+        </w:rPr>
+      </w:pPr>
+      <w:bookmarkStart w:id="28" w:name="_Toc23890207"/>
+      <w:r>
+        <w:rPr>
+          <w:rFonts w:ascii="Times New Roman" w:hAnsi="Times New Roman" w:cs="Times New Roman"/>
+        </w:rPr>
+        <w:t>Les classes utilitaires</w:t>
+      </w:r>
+      <w:bookmarkEnd w:id="28"/>
+    </w:p>
+    <w:p>
+      <w:pPr>
+        <w:jc w:val="both"/>
+        <w:rPr>
+          <w:rFonts w:ascii="Times New Roman" w:hAnsi="Times New Roman" w:cs="Times New Roman"/>
+        </w:rPr>
+      </w:pPr>
+      <w:r>
+        <w:rPr>
+          <w:rFonts w:ascii="Times New Roman" w:hAnsi="Times New Roman" w:cs="Times New Roman"/>
+        </w:rPr>
+        <w:t xml:space="preserve">La classe </w:t>
+      </w:r>
+      <w:proofErr w:type="spellStart"/>
+      <w:r>
+        <w:rPr>
+          <w:rFonts w:ascii="Times New Roman" w:hAnsi="Times New Roman" w:cs="Times New Roman"/>
+          <w:i/>
+        </w:rPr>
+        <w:t>FileManager</w:t>
+      </w:r>
+      <w:proofErr w:type="spellEnd"/>
+      <w:r>
+        <w:rPr>
+          <w:rFonts w:ascii="Times New Roman" w:hAnsi="Times New Roman" w:cs="Times New Roman"/>
+        </w:rPr>
+        <w:t xml:space="preserve"> regroupe l’ensemble des méthodes permettant de gérer le fichier de logs</w:t>
+      </w:r>
+      <w:r>
+        <w:rPr>
+          <w:rFonts w:ascii="Times New Roman" w:hAnsi="Times New Roman" w:cs="Times New Roman"/>
+        </w:rPr>
+        <w:t xml:space="preserve"> (création, écriture et nettoyage du fichier)</w:t>
+      </w:r>
+      <w:r>
+        <w:rPr>
+          <w:rFonts w:ascii="Times New Roman" w:hAnsi="Times New Roman" w:cs="Times New Roman"/>
+        </w:rPr>
+        <w:t xml:space="preserve">. Toutes ses méthodes sont statiques – ce qui nous permet de </w:t>
+      </w:r>
+      <w:r>
+        <w:rPr>
+          <w:rFonts w:ascii="Times New Roman" w:hAnsi="Times New Roman" w:cs="Times New Roman"/>
+        </w:rPr>
+        <w:t xml:space="preserve">normaliser l’écriture en fichier et de </w:t>
+      </w:r>
+      <w:r>
+        <w:rPr>
+          <w:rFonts w:ascii="Times New Roman" w:hAnsi="Times New Roman" w:cs="Times New Roman"/>
+        </w:rPr>
+        <w:t xml:space="preserve">ne pas avoir à créer </w:t>
+      </w:r>
+      <w:r>
+        <w:rPr>
+          <w:rFonts w:ascii="Times New Roman" w:hAnsi="Times New Roman" w:cs="Times New Roman"/>
+        </w:rPr>
+        <w:t>d’objets</w:t>
+      </w:r>
+      <w:r>
+        <w:rPr>
+          <w:rFonts w:ascii="Times New Roman" w:hAnsi="Times New Roman" w:cs="Times New Roman"/>
+        </w:rPr>
+        <w:t xml:space="preserve">. </w:t>
+      </w:r>
+    </w:p>
+    <w:p>
+      <w:pPr>
+        <w:jc w:val="both"/>
+        <w:rPr>
+          <w:rFonts w:ascii="Times New Roman" w:hAnsi="Times New Roman" w:cs="Times New Roman"/>
+        </w:rPr>
+      </w:pPr>
+      <w:r>
+        <w:rPr>
+          <w:rFonts w:ascii="Times New Roman" w:hAnsi="Times New Roman" w:cs="Times New Roman"/>
+        </w:rPr>
+        <w:t xml:space="preserve">La classe </w:t>
+      </w:r>
+      <w:proofErr w:type="spellStart"/>
+      <w:r>
+        <w:rPr>
+          <w:rFonts w:ascii="Times New Roman" w:hAnsi="Times New Roman" w:cs="Times New Roman"/>
+          <w:i/>
+        </w:rPr>
+        <w:t>UserInterface</w:t>
+      </w:r>
+      <w:proofErr w:type="spellEnd"/>
+      <w:r>
+        <w:rPr>
+          <w:rFonts w:ascii="Times New Roman" w:hAnsi="Times New Roman" w:cs="Times New Roman"/>
+        </w:rPr>
+        <w:t xml:space="preserve"> regroupe l’ensemble des méthodes</w:t>
+      </w:r>
+      <w:r>
+        <w:rPr>
+          <w:rFonts w:ascii="Times New Roman" w:hAnsi="Times New Roman" w:cs="Times New Roman"/>
+        </w:rPr>
+        <w:t xml:space="preserve"> d’interaction avec l’utilisateur (affichage, gestion des délais, mise en pause du programme et récupération de l’entrée utilisateur dans un intervalle de valeurs).  </w:t>
+      </w:r>
+      <w:r>
+        <w:rPr>
+          <w:rFonts w:ascii="Times New Roman" w:hAnsi="Times New Roman" w:cs="Times New Roman"/>
+        </w:rPr>
+        <w:t xml:space="preserve">Toutes ses méthodes sont statiques – ce qui nous permet de </w:t>
+      </w:r>
+      <w:r>
+        <w:rPr>
+          <w:rFonts w:ascii="Times New Roman" w:hAnsi="Times New Roman" w:cs="Times New Roman"/>
+        </w:rPr>
+        <w:t xml:space="preserve">normaliser les interactions et de </w:t>
+      </w:r>
+      <w:r>
+        <w:rPr>
+          <w:rFonts w:ascii="Times New Roman" w:hAnsi="Times New Roman" w:cs="Times New Roman"/>
+        </w:rPr>
+        <w:t xml:space="preserve">ne pas avoir à créer </w:t>
+      </w:r>
+      <w:r>
+        <w:rPr>
+          <w:rFonts w:ascii="Times New Roman" w:hAnsi="Times New Roman" w:cs="Times New Roman"/>
+        </w:rPr>
+        <w:t>d’objets</w:t>
+      </w:r>
+      <w:r>
+        <w:rPr>
+          <w:rFonts w:ascii="Times New Roman" w:hAnsi="Times New Roman" w:cs="Times New Roman"/>
+        </w:rPr>
+        <w:t>.</w:t>
+      </w:r>
+    </w:p>
+    <w:p>
+      <w:pPr>
+        <w:jc w:val="both"/>
+      </w:pPr>
+      <w:r>
+        <w:rPr>
+          <w:rFonts w:ascii="Times New Roman" w:hAnsi="Times New Roman" w:cs="Times New Roman"/>
+        </w:rPr>
+        <w:t xml:space="preserve">La classe </w:t>
+      </w:r>
+      <w:proofErr w:type="spellStart"/>
+      <w:r>
+        <w:rPr>
+          <w:rFonts w:ascii="Times New Roman" w:hAnsi="Times New Roman" w:cs="Times New Roman"/>
+          <w:i/>
+        </w:rPr>
+        <w:t>Statistics</w:t>
+      </w:r>
+      <w:proofErr w:type="spellEnd"/>
+      <w:r>
+        <w:rPr>
+          <w:rFonts w:ascii="Times New Roman" w:hAnsi="Times New Roman" w:cs="Times New Roman"/>
+        </w:rPr>
+        <w:t xml:space="preserve"> regroupe l’ensemble des données clés générées par la simulation. </w:t>
+      </w:r>
+      <w:r>
+        <w:rPr>
+          <w:rFonts w:ascii="Times New Roman" w:hAnsi="Times New Roman" w:cs="Times New Roman"/>
+        </w:rPr>
+        <w:t>Tou</w:t>
+      </w:r>
+      <w:r>
+        <w:rPr>
+          <w:rFonts w:ascii="Times New Roman" w:hAnsi="Times New Roman" w:cs="Times New Roman"/>
+        </w:rPr>
+        <w:t>s ses attributs et</w:t>
+      </w:r>
+      <w:r>
+        <w:rPr>
+          <w:rFonts w:ascii="Times New Roman" w:hAnsi="Times New Roman" w:cs="Times New Roman"/>
+        </w:rPr>
+        <w:t xml:space="preserve"> ses méthodes sont statiques – ce qui nous permet de ne pas avoir à créer </w:t>
+      </w:r>
+      <w:r>
+        <w:rPr>
+          <w:rFonts w:ascii="Times New Roman" w:hAnsi="Times New Roman" w:cs="Times New Roman"/>
+        </w:rPr>
+        <w:t>d’objets</w:t>
+      </w:r>
+      <w:r>
+        <w:rPr>
+          <w:rFonts w:ascii="Times New Roman" w:hAnsi="Times New Roman" w:cs="Times New Roman"/>
+        </w:rPr>
+        <w:t>.</w:t>
+      </w:r>
+      <w:r>
+        <w:rPr>
+          <w:rFonts w:ascii="Times New Roman" w:hAnsi="Times New Roman" w:cs="Times New Roman"/>
+        </w:rPr>
+        <w:t xml:space="preserve"> Grâce à elle, nous pouvons facilement calculer les statistiques de la simulation </w:t>
+      </w:r>
+      <w:r>
+        <w:rPr>
+          <w:rFonts w:ascii="Times New Roman" w:hAnsi="Times New Roman" w:cs="Times New Roman"/>
+          <w:i/>
+        </w:rPr>
+        <w:t>(nombre de tours traversés, nombre de personnages adverses tués, nombre de représentants par famille et nombre de morts au combat/hors combat)</w:t>
+      </w:r>
+      <w:r>
+        <w:rPr>
+          <w:rFonts w:ascii="Times New Roman" w:hAnsi="Times New Roman" w:cs="Times New Roman"/>
+        </w:rPr>
+        <w:t xml:space="preserve">. L’intérêt d’avoir une classe dédiée aux statistiques est de ne pas surcharger les classes propres aux personnages et de pouvoir afficher l’ensemble des données en une seule fois. </w:t>
+      </w:r>
+    </w:p>
+    <w:p>
+      <w:pPr>
+        <w:jc w:val="both"/>
+        <w:rPr>
+          <w:rFonts w:ascii="Times New Roman" w:hAnsi="Times New Roman" w:cs="Times New Roman"/>
+        </w:rPr>
+      </w:pPr>
+      <w:r>
+        <w:rPr>
+          <w:rFonts w:ascii="Times New Roman" w:hAnsi="Times New Roman" w:cs="Times New Roman"/>
+        </w:rPr>
+        <w:t xml:space="preserve">La classe </w:t>
+      </w:r>
+      <w:proofErr w:type="spellStart"/>
+      <w:r>
+        <w:rPr>
+          <w:rFonts w:ascii="Times New Roman" w:hAnsi="Times New Roman" w:cs="Times New Roman"/>
+          <w:i/>
+        </w:rPr>
+        <w:t>GameMaster</w:t>
+      </w:r>
+      <w:proofErr w:type="spellEnd"/>
+      <w:r>
+        <w:rPr>
+          <w:rFonts w:ascii="Times New Roman" w:hAnsi="Times New Roman" w:cs="Times New Roman"/>
+        </w:rPr>
+        <w:t xml:space="preserve"> </w:t>
+      </w:r>
+      <w:r>
+        <w:rPr>
+          <w:rFonts w:ascii="Times New Roman" w:hAnsi="Times New Roman" w:cs="Times New Roman"/>
+        </w:rPr>
+        <w:t>regroupe l’ensemble des méthodes servant à faire tourner une simulation (initialisation, génération et conditions de fin).</w:t>
+      </w:r>
+      <w:r>
+        <w:rPr>
+          <w:rFonts w:ascii="Times New Roman" w:hAnsi="Times New Roman" w:cs="Times New Roman"/>
+        </w:rPr>
+        <w:t xml:space="preserve"> Nous en avons fait une classe à part entière afin </w:t>
       </w:r>
       <w:r>
         <w:rPr>
           <w:rFonts w:ascii="Times New Roman" w:hAnsi="Times New Roman" w:cs="Times New Roman"/>
         </w:rPr>
         <w:lastRenderedPageBreak/>
-        <w:t xml:space="preserve">de paramètres enrichissent ses fonctionnalités. En effet, </w:t>
-      </w:r>
-      <w:r>
-        <w:rPr>
-          <w:rFonts w:ascii="Times New Roman" w:hAnsi="Times New Roman" w:cs="Times New Roman"/>
-        </w:rPr>
-        <w:t xml:space="preserve">chaque redéfinition appelle la version précédente en y ajoutant la fonctionnalité liée au paramètre ajouté. </w:t>
-      </w:r>
-      <w:r>
-        <w:rPr>
-          <w:rFonts w:ascii="Times New Roman" w:hAnsi="Times New Roman" w:cs="Times New Roman"/>
-        </w:rPr>
-        <w:t xml:space="preserve">Il en va de même pour les méthodes </w:t>
-      </w:r>
-      <w:proofErr w:type="spellStart"/>
-      <w:r>
-        <w:rPr>
-          <w:rFonts w:ascii="Times New Roman" w:hAnsi="Times New Roman" w:cs="Times New Roman"/>
-          <w:i/>
-        </w:rPr>
-        <w:t>userChoice</w:t>
-      </w:r>
-      <w:proofErr w:type="spellEnd"/>
-      <w:r>
-        <w:rPr>
-          <w:rFonts w:ascii="Times New Roman" w:hAnsi="Times New Roman" w:cs="Times New Roman"/>
-        </w:rPr>
-        <w:t xml:space="preserve"> de la classe </w:t>
-      </w:r>
-      <w:proofErr w:type="spellStart"/>
-      <w:r>
-        <w:rPr>
-          <w:rFonts w:ascii="Times New Roman" w:hAnsi="Times New Roman" w:cs="Times New Roman"/>
-          <w:i/>
-        </w:rPr>
-        <w:t>UserInterface</w:t>
-      </w:r>
-      <w:proofErr w:type="spellEnd"/>
-      <w:r>
-        <w:rPr>
-          <w:rFonts w:ascii="Times New Roman" w:hAnsi="Times New Roman" w:cs="Times New Roman"/>
-        </w:rPr>
-        <w:t xml:space="preserve"> et </w:t>
-      </w:r>
-      <w:proofErr w:type="spellStart"/>
-      <w:r>
-        <w:rPr>
-          <w:rFonts w:ascii="Times New Roman" w:hAnsi="Times New Roman" w:cs="Times New Roman"/>
-          <w:i/>
-        </w:rPr>
-        <w:t>writeToLogFile</w:t>
-      </w:r>
-      <w:proofErr w:type="spellEnd"/>
-      <w:r>
-        <w:rPr>
-          <w:rFonts w:ascii="Times New Roman" w:hAnsi="Times New Roman" w:cs="Times New Roman"/>
-        </w:rPr>
-        <w:t xml:space="preserve"> de la classe </w:t>
-      </w:r>
-      <w:proofErr w:type="spellStart"/>
-      <w:r>
-        <w:rPr>
-          <w:rFonts w:ascii="Times New Roman" w:hAnsi="Times New Roman" w:cs="Times New Roman"/>
-          <w:i/>
-        </w:rPr>
-        <w:t>FileManager</w:t>
-      </w:r>
-      <w:proofErr w:type="spellEnd"/>
-      <w:r>
-        <w:rPr>
-          <w:rFonts w:ascii="Times New Roman" w:hAnsi="Times New Roman" w:cs="Times New Roman"/>
-        </w:rPr>
-        <w:t xml:space="preserve">.  </w:t>
-      </w:r>
-    </w:p>
-    <w:p>
-      <w:pPr>
-        <w:jc w:val="both"/>
-        <w:rPr>
-          <w:rFonts w:ascii="Times New Roman" w:hAnsi="Times New Roman" w:cs="Times New Roman"/>
-        </w:rPr>
-      </w:pPr>
-    </w:p>
-    <w:p>
-      <w:pPr>
-        <w:pStyle w:val="Titre2"/>
-        <w:rPr>
-          <w:rFonts w:ascii="Times New Roman" w:hAnsi="Times New Roman" w:cs="Times New Roman"/>
-        </w:rPr>
-      </w:pPr>
-      <w:bookmarkStart w:id="28" w:name="_Toc23890207"/>
-      <w:r>
-        <w:rPr>
-          <w:rFonts w:ascii="Times New Roman" w:hAnsi="Times New Roman" w:cs="Times New Roman"/>
-        </w:rPr>
-        <w:t>Les classes utilitaires</w:t>
-      </w:r>
-      <w:bookmarkEnd w:id="28"/>
-    </w:p>
-    <w:p>
-      <w:pPr>
-        <w:jc w:val="both"/>
-        <w:rPr>
-          <w:rFonts w:ascii="Times New Roman" w:hAnsi="Times New Roman" w:cs="Times New Roman"/>
-        </w:rPr>
-      </w:pPr>
-      <w:r>
-        <w:rPr>
-          <w:rFonts w:ascii="Times New Roman" w:hAnsi="Times New Roman" w:cs="Times New Roman"/>
-        </w:rPr>
-        <w:t xml:space="preserve">La classe </w:t>
-      </w:r>
-      <w:proofErr w:type="spellStart"/>
-      <w:r>
-        <w:rPr>
-          <w:rFonts w:ascii="Times New Roman" w:hAnsi="Times New Roman" w:cs="Times New Roman"/>
-          <w:i/>
-        </w:rPr>
-        <w:t>FileManager</w:t>
-      </w:r>
-      <w:proofErr w:type="spellEnd"/>
-      <w:r>
-        <w:rPr>
-          <w:rFonts w:ascii="Times New Roman" w:hAnsi="Times New Roman" w:cs="Times New Roman"/>
-        </w:rPr>
-        <w:t xml:space="preserve"> regroupe l’ensemble des méthodes permettant de gérer le fichier de logs</w:t>
-      </w:r>
-      <w:r>
-        <w:rPr>
-          <w:rFonts w:ascii="Times New Roman" w:hAnsi="Times New Roman" w:cs="Times New Roman"/>
-        </w:rPr>
-        <w:t xml:space="preserve"> (création, écriture et nettoyage du fichier)</w:t>
-      </w:r>
-      <w:r>
-        <w:rPr>
-          <w:rFonts w:ascii="Times New Roman" w:hAnsi="Times New Roman" w:cs="Times New Roman"/>
-        </w:rPr>
-        <w:t xml:space="preserve">. Toutes ses méthodes sont statiques – ce qui nous permet de </w:t>
-      </w:r>
-      <w:r>
-        <w:rPr>
-          <w:rFonts w:ascii="Times New Roman" w:hAnsi="Times New Roman" w:cs="Times New Roman"/>
-        </w:rPr>
-        <w:t xml:space="preserve">normaliser l’écriture en fichier et de </w:t>
-      </w:r>
-      <w:r>
-        <w:rPr>
-          <w:rFonts w:ascii="Times New Roman" w:hAnsi="Times New Roman" w:cs="Times New Roman"/>
-        </w:rPr>
-        <w:t xml:space="preserve">ne pas avoir à créer </w:t>
-      </w:r>
-      <w:r>
-        <w:rPr>
-          <w:rFonts w:ascii="Times New Roman" w:hAnsi="Times New Roman" w:cs="Times New Roman"/>
-        </w:rPr>
-        <w:t>d’objets</w:t>
-      </w:r>
-      <w:r>
-        <w:rPr>
-          <w:rFonts w:ascii="Times New Roman" w:hAnsi="Times New Roman" w:cs="Times New Roman"/>
-        </w:rPr>
-        <w:t xml:space="preserve">. </w:t>
-      </w:r>
-    </w:p>
-    <w:p>
-      <w:pPr>
-        <w:jc w:val="both"/>
-        <w:rPr>
-          <w:rFonts w:ascii="Times New Roman" w:hAnsi="Times New Roman" w:cs="Times New Roman"/>
-        </w:rPr>
-      </w:pPr>
-      <w:r>
-        <w:rPr>
-          <w:rFonts w:ascii="Times New Roman" w:hAnsi="Times New Roman" w:cs="Times New Roman"/>
-        </w:rPr>
-        <w:t xml:space="preserve">La classe </w:t>
-      </w:r>
-      <w:proofErr w:type="spellStart"/>
-      <w:r>
-        <w:rPr>
-          <w:rFonts w:ascii="Times New Roman" w:hAnsi="Times New Roman" w:cs="Times New Roman"/>
-          <w:i/>
-        </w:rPr>
-        <w:t>UserInterface</w:t>
-      </w:r>
-      <w:proofErr w:type="spellEnd"/>
-      <w:r>
-        <w:rPr>
-          <w:rFonts w:ascii="Times New Roman" w:hAnsi="Times New Roman" w:cs="Times New Roman"/>
-        </w:rPr>
-        <w:t xml:space="preserve"> regroupe l’ensemble des méthodes</w:t>
-      </w:r>
-      <w:r>
-        <w:rPr>
-          <w:rFonts w:ascii="Times New Roman" w:hAnsi="Times New Roman" w:cs="Times New Roman"/>
-        </w:rPr>
-        <w:t xml:space="preserve"> d’interaction avec l’utilisateur (affichage, gestion des délais, mise en pause du programme et récupération de l’entrée utilisateur dans un intervalle de valeurs).  </w:t>
-      </w:r>
-      <w:r>
-        <w:rPr>
-          <w:rFonts w:ascii="Times New Roman" w:hAnsi="Times New Roman" w:cs="Times New Roman"/>
-        </w:rPr>
-        <w:t xml:space="preserve">Toutes ses méthodes sont statiques – ce qui nous permet de </w:t>
-      </w:r>
-      <w:r>
-        <w:rPr>
-          <w:rFonts w:ascii="Times New Roman" w:hAnsi="Times New Roman" w:cs="Times New Roman"/>
-        </w:rPr>
-        <w:t xml:space="preserve">normaliser les interactions et de </w:t>
-      </w:r>
-      <w:r>
-        <w:rPr>
-          <w:rFonts w:ascii="Times New Roman" w:hAnsi="Times New Roman" w:cs="Times New Roman"/>
-        </w:rPr>
-        <w:t xml:space="preserve">ne pas avoir à créer </w:t>
-      </w:r>
-      <w:r>
-        <w:rPr>
-          <w:rFonts w:ascii="Times New Roman" w:hAnsi="Times New Roman" w:cs="Times New Roman"/>
-        </w:rPr>
-        <w:t>d’objets</w:t>
-      </w:r>
-      <w:r>
-        <w:rPr>
-          <w:rFonts w:ascii="Times New Roman" w:hAnsi="Times New Roman" w:cs="Times New Roman"/>
-        </w:rPr>
-        <w:t>.</w:t>
-      </w:r>
-    </w:p>
-    <w:p>
-      <w:pPr>
-        <w:jc w:val="both"/>
-      </w:pPr>
-      <w:r>
-        <w:rPr>
-          <w:rFonts w:ascii="Times New Roman" w:hAnsi="Times New Roman" w:cs="Times New Roman"/>
-        </w:rPr>
-        <w:t xml:space="preserve">La classe </w:t>
-      </w:r>
-      <w:proofErr w:type="spellStart"/>
-      <w:r>
-        <w:rPr>
-          <w:rFonts w:ascii="Times New Roman" w:hAnsi="Times New Roman" w:cs="Times New Roman"/>
-          <w:i/>
-        </w:rPr>
-        <w:t>Statistics</w:t>
-      </w:r>
-      <w:proofErr w:type="spellEnd"/>
-      <w:r>
-        <w:rPr>
-          <w:rFonts w:ascii="Times New Roman" w:hAnsi="Times New Roman" w:cs="Times New Roman"/>
-        </w:rPr>
-        <w:t xml:space="preserve"> regroupe l’ensemble des données clés générées par la simulation. </w:t>
-      </w:r>
-      <w:r>
-        <w:rPr>
-          <w:rFonts w:ascii="Times New Roman" w:hAnsi="Times New Roman" w:cs="Times New Roman"/>
-        </w:rPr>
-        <w:t>Tou</w:t>
-      </w:r>
-      <w:r>
-        <w:rPr>
-          <w:rFonts w:ascii="Times New Roman" w:hAnsi="Times New Roman" w:cs="Times New Roman"/>
-        </w:rPr>
-        <w:t>s ses attributs et</w:t>
-      </w:r>
-      <w:r>
-        <w:rPr>
-          <w:rFonts w:ascii="Times New Roman" w:hAnsi="Times New Roman" w:cs="Times New Roman"/>
-        </w:rPr>
-        <w:t xml:space="preserve"> ses méthodes sont statiques – ce qui nous permet de ne pas avoir à créer </w:t>
-      </w:r>
-      <w:r>
-        <w:rPr>
-          <w:rFonts w:ascii="Times New Roman" w:hAnsi="Times New Roman" w:cs="Times New Roman"/>
-        </w:rPr>
-        <w:t>d’objets</w:t>
-      </w:r>
-      <w:r>
-        <w:rPr>
-          <w:rFonts w:ascii="Times New Roman" w:hAnsi="Times New Roman" w:cs="Times New Roman"/>
-        </w:rPr>
-        <w:t>.</w:t>
-      </w:r>
-      <w:r>
-        <w:rPr>
-          <w:rFonts w:ascii="Times New Roman" w:hAnsi="Times New Roman" w:cs="Times New Roman"/>
-        </w:rPr>
-        <w:t xml:space="preserve"> Grâce à elle, nous pouvons facilement calculer les statistiques de la simulation </w:t>
-      </w:r>
-      <w:r>
-        <w:rPr>
-          <w:rFonts w:ascii="Times New Roman" w:hAnsi="Times New Roman" w:cs="Times New Roman"/>
-          <w:i/>
-        </w:rPr>
-        <w:t>(nombre de tours traversés, nombre de personnages adverses tués, nombre de représentants par famille et nombre de morts au combat/hors combat)</w:t>
-      </w:r>
-      <w:r>
-        <w:rPr>
-          <w:rFonts w:ascii="Times New Roman" w:hAnsi="Times New Roman" w:cs="Times New Roman"/>
-        </w:rPr>
-        <w:t xml:space="preserve">. L’intérêt d’avoir une classe dédiée aux statistiques est de ne pas surcharger les classes propres aux personnages et de pouvoir afficher l’ensemble des données en une seule fois. </w:t>
-      </w:r>
-    </w:p>
-    <w:p>
-      <w:pPr>
-        <w:jc w:val="both"/>
-        <w:rPr>
-          <w:rFonts w:ascii="Times New Roman" w:hAnsi="Times New Roman" w:cs="Times New Roman"/>
-        </w:rPr>
-      </w:pPr>
-      <w:r>
-        <w:rPr>
-          <w:rFonts w:ascii="Times New Roman" w:hAnsi="Times New Roman" w:cs="Times New Roman"/>
-        </w:rPr>
-        <w:t xml:space="preserve">La classe </w:t>
-      </w:r>
-      <w:proofErr w:type="spellStart"/>
-      <w:r>
-        <w:rPr>
-          <w:rFonts w:ascii="Times New Roman" w:hAnsi="Times New Roman" w:cs="Times New Roman"/>
-          <w:i/>
-        </w:rPr>
-        <w:t>GameMaster</w:t>
-      </w:r>
-      <w:proofErr w:type="spellEnd"/>
-      <w:r>
-        <w:rPr>
-          <w:rFonts w:ascii="Times New Roman" w:hAnsi="Times New Roman" w:cs="Times New Roman"/>
-        </w:rPr>
-        <w:t xml:space="preserve"> </w:t>
-      </w:r>
-      <w:r>
-        <w:rPr>
-          <w:rFonts w:ascii="Times New Roman" w:hAnsi="Times New Roman" w:cs="Times New Roman"/>
-        </w:rPr>
-        <w:t>regroupe l’ensemble des méthodes servant à faire tourner une simulation (initialisation, génération et conditions de fin).</w:t>
-      </w:r>
-      <w:r>
-        <w:rPr>
-          <w:rFonts w:ascii="Times New Roman" w:hAnsi="Times New Roman" w:cs="Times New Roman"/>
-        </w:rPr>
-        <w:t xml:space="preserve"> Nous en avons fait une classe à part entière afin d’encapsuler le fonctionnement global de la simulation : le développeur souhaitant générer des simulations à simplement besoin de fournir les valeurs des paramètres de la méthode </w:t>
+        <w:t xml:space="preserve">d’encapsuler le fonctionnement global de la simulation : le développeur souhaitant générer des simulations à simplement besoin de fournir les valeurs des paramètres de la méthode </w:t>
       </w:r>
       <w:r>
         <w:rPr>
@@ -12231,25 +12406,26 @@
           <w:i/>
           <w:color w:val="002060"/>
         </w:rPr>
-        <w:t xml:space="preserve">Avant de programmer, j’ai commencé à réfléchir à un sujet original, cohérent et dans lequel je pouvais mettre à profit toutes les notions que j’ai pu acquérir lors du cours de Java. Une fois le concept trouvé, je me suis intéressée aux classes et aux liens entre les différentes classes. </w:t>
-      </w:r>
-      <w:proofErr w:type="gramStart"/>
-      <w:r>
+        <w:t>Avant de programmer, j’ai commencé à réfléchir à un sujet original, cohérent et dans lequel je pouvais mettre à profit toutes les notions que j’ai pu acquérir lors du cours de Java. Une fois le concept trouvé, je me suis intéressée aux classes et aux liens entre les différentes classes. Suite à cela, j’ai établi le diagramme de classe global du projet dans lequel j’ai y placé les différentes méthodes et attributs des classes. Bien que ce travail de préparation m’ait pris environ deux semaines, j’ai pu avoir une vue d’ensemble sur le projet.</w:t>
+      </w:r>
+    </w:p>
+    <w:p>
+      <w:pPr>
+        <w:spacing w:line="276" w:lineRule="auto"/>
+        <w:jc w:val="both"/>
         <w:rPr>
           <w:rFonts w:ascii="Times New Roman" w:hAnsi="Times New Roman" w:cs="Times New Roman"/>
           <w:i/>
           <w:color w:val="002060"/>
         </w:rPr>
-        <w:t>Suite à</w:t>
-      </w:r>
-      <w:proofErr w:type="gramEnd"/>
+      </w:pPr>
       <w:r>
         <w:rPr>
           <w:rFonts w:ascii="Times New Roman" w:hAnsi="Times New Roman" w:cs="Times New Roman"/>
           <w:i/>
           <w:color w:val="002060"/>
         </w:rPr>
-        <w:t xml:space="preserve"> cela, j’ai établi le diagramme de classe global du projet dans lequel j’ai y placé les différentes méthodes et attributs des classes. Bien que ce travail de préparation m’ait pris environ deux semaines, j’ai pu avoir une vue d’ensemble sur le projet.</w:t>
+        <w:t>Une fois mon projet validé, j’ai ensuite réfléchi en détail aux fonctionnements de chacune des méthodes afin de pouvoir les programmer rapidement et efficacement. Cela m’a pris environ une semaine, toutefois, il m’a permis d’économiser du temps pour la suite.</w:t>
       </w:r>
     </w:p>
     <w:p>
@@ -12268,7 +12444,7 @@
           <w:i/>
           <w:color w:val="002060"/>
         </w:rPr>
-        <w:t>Une fois mon projet validé, j’ai ensuite réfléchi en détail aux fonctionnements de chacune des méthodes afin de pouvoir les programmer rapidement et efficacement. Cela m’a pris environ une semaine, toutefois, il m’a permis d’économiser du temps pour la suite.</w:t>
+        <w:t xml:space="preserve">Concernant la programmation, j’ai souhaité commencer par coder puis débugger les fonctions terminales avant de remonter aux fonctions plus générales de façon à gagner du temps. </w:t>
       </w:r>
     </w:p>
     <w:p>
@@ -12277,18 +12453,8 @@
         <w:jc w:val="both"/>
         <w:rPr>
           <w:rFonts w:ascii="Times New Roman" w:hAnsi="Times New Roman" w:cs="Times New Roman"/>
-          <w:i/>
-          <w:color w:val="002060"/>
-        </w:rPr>
-      </w:pPr>
-      <w:r>
-        <w:rPr>
-          <w:rFonts w:ascii="Times New Roman" w:hAnsi="Times New Roman" w:cs="Times New Roman"/>
-          <w:i/>
-          <w:color w:val="002060"/>
-        </w:rPr>
-        <w:t xml:space="preserve">Concernant la programmation, j’ai souhaité commencer par coder puis débugger les fonctions terminales avant de remonter aux fonctions plus générales de façon à gagner du temps. </w:t>
-      </w:r>
+        </w:rPr>
+      </w:pPr>
     </w:p>
     <w:p>
       <w:pPr>
@@ -12301,15 +12467,6 @@
     </w:p>
     <w:p>
       <w:pPr>
-        <w:spacing w:line="276" w:lineRule="auto"/>
-        <w:jc w:val="both"/>
-        <w:rPr>
-          <w:rFonts w:ascii="Times New Roman" w:hAnsi="Times New Roman" w:cs="Times New Roman"/>
-        </w:rPr>
-      </w:pPr>
-    </w:p>
-    <w:p>
-      <w:pPr>
         <w:pStyle w:val="Titre2"/>
         <w:rPr>
           <w:rFonts w:ascii="Times New Roman" w:hAnsi="Times New Roman" w:cs="Times New Roman"/>
@@ -12320,6 +12477,7 @@
         <w:rPr>
           <w:rFonts w:ascii="Times New Roman" w:hAnsi="Times New Roman" w:cs="Times New Roman"/>
         </w:rPr>
+        <w:lastRenderedPageBreak/>
         <w:t>Bilan</w:t>
       </w:r>
       <w:bookmarkEnd w:id="35"/>
@@ -12510,7 +12668,7 @@
     </w:p>
     <w:p/>
     <w:sectPr>
-      <w:footerReference w:type="default" r:id="rId16"/>
+      <w:footerReference w:type="default" r:id="rId17"/>
       <w:pgSz w:w="11906" w:h="16838"/>
       <w:pgMar w:top="1417" w:right="1417" w:bottom="1417" w:left="1417" w:header="708" w:footer="708" w:gutter="0"/>
       <w:cols w:space="708"/>
@@ -12555,6 +12713,7 @@
         <w:docPartUnique/>
       </w:docPartObj>
     </w:sdtPr>
+    <w:sdtEndPr/>
     <w:sdtContent>
       <w:p>
         <w:pPr>
@@ -14129,7 +14288,7 @@
       </w:pPr>
     </w:pPrDefault>
   </w:docDefaults>
-  <w:latentStyles w:defLockedState="0" w:defUIPriority="99" w:defSemiHidden="0" w:defUnhideWhenUsed="0" w:defQFormat="0" w:count="375">
+  <w:latentStyles w:defLockedState="0" w:defUIPriority="99" w:defSemiHidden="0" w:defUnhideWhenUsed="0" w:defQFormat="0" w:count="376">
     <w:lsdException w:name="Normal" w:uiPriority="0" w:qFormat="1"/>
     <w:lsdException w:name="heading 1" w:uiPriority="9" w:qFormat="1"/>
     <w:lsdException w:name="heading 2" w:semiHidden="1" w:uiPriority="9" w:unhideWhenUsed="1" w:qFormat="1"/>
@@ -14235,7 +14394,6 @@
     <w:lsdException w:name="HTML Sample" w:semiHidden="1" w:unhideWhenUsed="1"/>
     <w:lsdException w:name="HTML Typewriter" w:semiHidden="1" w:unhideWhenUsed="1"/>
     <w:lsdException w:name="HTML Variable" w:semiHidden="1" w:unhideWhenUsed="1"/>
-    <w:lsdException w:name="Normal Table" w:semiHidden="1" w:unhideWhenUsed="1"/>
     <w:lsdException w:name="annotation subject" w:semiHidden="1" w:unhideWhenUsed="1"/>
     <w:lsdException w:name="No List" w:semiHidden="1" w:unhideWhenUsed="1"/>
     <w:lsdException w:name="Outline List 1" w:semiHidden="1" w:unhideWhenUsed="1"/>
@@ -14282,10 +14440,8 @@
     <w:lsdException w:name="Table Subtle 2" w:semiHidden="1" w:unhideWhenUsed="1"/>
     <w:lsdException w:name="Table Web 1" w:semiHidden="1" w:unhideWhenUsed="1"/>
     <w:lsdException w:name="Table Web 2" w:semiHidden="1" w:unhideWhenUsed="1"/>
-    <w:lsdException w:name="Table Web 3" w:semiHidden="1" w:unhideWhenUsed="1"/>
     <w:lsdException w:name="Balloon Text" w:semiHidden="1" w:unhideWhenUsed="1"/>
     <w:lsdException w:name="Table Grid" w:uiPriority="39"/>
-    <w:lsdException w:name="Table Theme" w:semiHidden="1" w:unhideWhenUsed="1"/>
     <w:lsdException w:name="Placeholder Text" w:semiHidden="1"/>
     <w:lsdException w:name="No Spacing" w:uiPriority="1" w:qFormat="1"/>
     <w:lsdException w:name="Light Shading" w:uiPriority="60"/>
@@ -14505,6 +14661,7 @@
     <w:lsdException w:name="Smart Hyperlink" w:semiHidden="1" w:unhideWhenUsed="1"/>
     <w:lsdException w:name="Hashtag" w:semiHidden="1" w:unhideWhenUsed="1"/>
     <w:lsdException w:name="Unresolved Mention" w:semiHidden="1" w:unhideWhenUsed="1"/>
+    <w:lsdException w:name="Smart Link" w:semiHidden="1" w:unhideWhenUsed="1"/>
   </w:latentStyles>
   <w:style w:type="paragraph" w:default="1" w:styleId="Normal">
     <w:name w:val="Normal"/>
@@ -15644,7 +15801,7 @@
 </file>
 
 <file path=customXml/itemProps1.xml><?xml version="1.0" encoding="utf-8"?>
-<ds:datastoreItem xmlns:ds="http://schemas.openxmlformats.org/officeDocument/2006/customXml" ds:itemID="{419AC50A-DA19-4FE8-A979-911253530F51}">
+<ds:datastoreItem xmlns:ds="http://schemas.openxmlformats.org/officeDocument/2006/customXml" ds:itemID="{2258F328-650F-4D80-B721-C8F42077FE35}">
   <ds:schemaRefs>
     <ds:schemaRef ds:uri="http://schemas.openxmlformats.org/officeDocument/2006/bibliography"/>
   </ds:schemaRefs>

</xml_diff>

<commit_message>
difficultés en partie + points positifs
</commit_message>
<xml_diff>
--- a/GOTproject/rapport.docx
+++ b/GOTproject/rapport.docx
@@ -3447,7 +3447,6 @@
         </w:rPr>
         <w:t xml:space="preserve">Dans le cadre de notre cours de Concept Objet, nous avons réalisé </w:t>
       </w:r>
-      <w:proofErr w:type="spellStart"/>
       <w:r>
         <w:rPr>
           <w:rFonts w:ascii="Times New Roman" w:hAnsi="Times New Roman" w:cs="Times New Roman"/>
@@ -3455,9 +3454,104 @@
           <w:sz w:val="22"/>
           <w:szCs w:val="22"/>
         </w:rPr>
-        <w:t>Sangsational</w:t>
-      </w:r>
-      <w:proofErr w:type="spellEnd"/>
+        <w:t>Sangsational Simulator</w:t>
+      </w:r>
+      <w:r>
+        <w:rPr>
+          <w:rFonts w:ascii="Times New Roman" w:hAnsi="Times New Roman" w:cs="Times New Roman"/>
+          <w:sz w:val="22"/>
+          <w:szCs w:val="22"/>
+        </w:rPr>
+        <w:t xml:space="preserve">, un projet </w:t>
+      </w:r>
+      <w:r>
+        <w:rPr>
+          <w:rFonts w:ascii="Times New Roman" w:hAnsi="Times New Roman" w:cs="Times New Roman"/>
+          <w:sz w:val="22"/>
+          <w:szCs w:val="22"/>
+        </w:rPr>
+        <w:t>de</w:t>
+      </w:r>
+      <w:r>
+        <w:rPr>
+          <w:rFonts w:ascii="Times New Roman" w:hAnsi="Times New Roman" w:cs="Times New Roman"/>
+          <w:sz w:val="22"/>
+          <w:szCs w:val="22"/>
+        </w:rPr>
+        <w:t xml:space="preserve"> simulation discrète à pas de temps constant</w:t>
+      </w:r>
+      <w:r>
+        <w:rPr>
+          <w:rFonts w:ascii="Times New Roman" w:hAnsi="Times New Roman" w:cs="Times New Roman"/>
+          <w:sz w:val="22"/>
+          <w:szCs w:val="22"/>
+        </w:rPr>
+        <w:t>.</w:t>
+      </w:r>
+    </w:p>
+    <w:p>
+      <w:pPr>
+        <w:pStyle w:val="Default"/>
+        <w:spacing w:line="276" w:lineRule="auto"/>
+        <w:jc w:val="both"/>
+        <w:rPr>
+          <w:rFonts w:ascii="Times New Roman" w:hAnsi="Times New Roman" w:cs="Times New Roman"/>
+          <w:sz w:val="22"/>
+          <w:szCs w:val="22"/>
+        </w:rPr>
+      </w:pPr>
+    </w:p>
+    <w:p>
+      <w:pPr>
+        <w:pStyle w:val="Default"/>
+        <w:spacing w:line="276" w:lineRule="auto"/>
+        <w:jc w:val="both"/>
+        <w:rPr>
+          <w:rFonts w:ascii="Times New Roman" w:hAnsi="Times New Roman" w:cs="Times New Roman"/>
+          <w:sz w:val="22"/>
+          <w:szCs w:val="22"/>
+        </w:rPr>
+      </w:pPr>
+      <w:r>
+        <w:rPr>
+          <w:rFonts w:ascii="Times New Roman" w:hAnsi="Times New Roman" w:cs="Times New Roman"/>
+          <w:sz w:val="22"/>
+          <w:szCs w:val="22"/>
+        </w:rPr>
+        <w:t>Ce projet</w:t>
+      </w:r>
+      <w:r>
+        <w:rPr>
+          <w:rFonts w:ascii="Times New Roman" w:hAnsi="Times New Roman" w:cs="Times New Roman"/>
+          <w:sz w:val="22"/>
+          <w:szCs w:val="22"/>
+        </w:rPr>
+        <w:t xml:space="preserve"> de simulation</w:t>
+      </w:r>
+      <w:r>
+        <w:rPr>
+          <w:rFonts w:ascii="Times New Roman" w:hAnsi="Times New Roman" w:cs="Times New Roman"/>
+          <w:sz w:val="22"/>
+          <w:szCs w:val="22"/>
+        </w:rPr>
+        <w:t xml:space="preserve">, </w:t>
+      </w:r>
+      <w:r>
+        <w:rPr>
+          <w:rFonts w:ascii="Times New Roman" w:hAnsi="Times New Roman" w:cs="Times New Roman"/>
+          <w:sz w:val="22"/>
+          <w:szCs w:val="22"/>
+        </w:rPr>
+        <w:t>inspir</w:t>
+      </w:r>
+      <w:r>
+        <w:rPr>
+          <w:rFonts w:ascii="Times New Roman" w:hAnsi="Times New Roman" w:cs="Times New Roman"/>
+          <w:sz w:val="22"/>
+          <w:szCs w:val="22"/>
+        </w:rPr>
+        <w:t xml:space="preserve">é de l’univers de </w:t>
+      </w:r>
       <w:r>
         <w:rPr>
           <w:rFonts w:ascii="Times New Roman" w:hAnsi="Times New Roman" w:cs="Times New Roman"/>
@@ -3465,7 +3559,7 @@
           <w:sz w:val="22"/>
           <w:szCs w:val="22"/>
         </w:rPr>
-        <w:t xml:space="preserve"> Simulator</w:t>
+        <w:t>Game Of Thrones</w:t>
       </w:r>
       <w:r>
         <w:rPr>
@@ -3473,7 +3567,7 @@
           <w:sz w:val="22"/>
           <w:szCs w:val="22"/>
         </w:rPr>
-        <w:t xml:space="preserve">, un projet </w:t>
+        <w:t>,</w:t>
       </w:r>
       <w:r>
         <w:rPr>
@@ -3481,7 +3575,7 @@
           <w:sz w:val="22"/>
           <w:szCs w:val="22"/>
         </w:rPr>
-        <w:t>de</w:t>
+        <w:t xml:space="preserve"> </w:t>
       </w:r>
       <w:r>
         <w:rPr>
@@ -3489,79 +3583,7 @@
           <w:sz w:val="22"/>
           <w:szCs w:val="22"/>
         </w:rPr>
-        <w:t xml:space="preserve"> simulation discrète à pas de temps constant</w:t>
-      </w:r>
-      <w:r>
-        <w:rPr>
-          <w:rFonts w:ascii="Times New Roman" w:hAnsi="Times New Roman" w:cs="Times New Roman"/>
-          <w:sz w:val="22"/>
-          <w:szCs w:val="22"/>
-        </w:rPr>
-        <w:t>.</w:t>
-      </w:r>
-    </w:p>
-    <w:p>
-      <w:pPr>
-        <w:pStyle w:val="Default"/>
-        <w:spacing w:line="276" w:lineRule="auto"/>
-        <w:jc w:val="both"/>
-        <w:rPr>
-          <w:rFonts w:ascii="Times New Roman" w:hAnsi="Times New Roman" w:cs="Times New Roman"/>
-          <w:sz w:val="22"/>
-          <w:szCs w:val="22"/>
-        </w:rPr>
-      </w:pPr>
-    </w:p>
-    <w:p>
-      <w:pPr>
-        <w:pStyle w:val="Default"/>
-        <w:spacing w:line="276" w:lineRule="auto"/>
-        <w:jc w:val="both"/>
-        <w:rPr>
-          <w:rFonts w:ascii="Times New Roman" w:hAnsi="Times New Roman" w:cs="Times New Roman"/>
-          <w:sz w:val="22"/>
-          <w:szCs w:val="22"/>
-        </w:rPr>
-      </w:pPr>
-      <w:r>
-        <w:rPr>
-          <w:rFonts w:ascii="Times New Roman" w:hAnsi="Times New Roman" w:cs="Times New Roman"/>
-          <w:sz w:val="22"/>
-          <w:szCs w:val="22"/>
-        </w:rPr>
-        <w:t>Ce projet</w:t>
-      </w:r>
-      <w:r>
-        <w:rPr>
-          <w:rFonts w:ascii="Times New Roman" w:hAnsi="Times New Roman" w:cs="Times New Roman"/>
-          <w:sz w:val="22"/>
-          <w:szCs w:val="22"/>
-        </w:rPr>
-        <w:t xml:space="preserve"> de simulation</w:t>
-      </w:r>
-      <w:r>
-        <w:rPr>
-          <w:rFonts w:ascii="Times New Roman" w:hAnsi="Times New Roman" w:cs="Times New Roman"/>
-          <w:sz w:val="22"/>
-          <w:szCs w:val="22"/>
-        </w:rPr>
-        <w:t xml:space="preserve">, </w:t>
-      </w:r>
-      <w:r>
-        <w:rPr>
-          <w:rFonts w:ascii="Times New Roman" w:hAnsi="Times New Roman" w:cs="Times New Roman"/>
-          <w:sz w:val="22"/>
-          <w:szCs w:val="22"/>
-        </w:rPr>
-        <w:t>inspir</w:t>
-      </w:r>
-      <w:r>
-        <w:rPr>
-          <w:rFonts w:ascii="Times New Roman" w:hAnsi="Times New Roman" w:cs="Times New Roman"/>
-          <w:sz w:val="22"/>
-          <w:szCs w:val="22"/>
-        </w:rPr>
-        <w:t xml:space="preserve">é de l’univers de </w:t>
+        <w:t xml:space="preserve">met en scène les célèbres familles </w:t>
       </w:r>
       <w:r>
         <w:rPr>
@@ -3570,7 +3592,7 @@
           <w:sz w:val="22"/>
           <w:szCs w:val="22"/>
         </w:rPr>
-        <w:t>Game Of Thrones</w:t>
+        <w:t>Stark, Lannister, Targaryen</w:t>
       </w:r>
       <w:r>
         <w:rPr>
@@ -3578,23 +3600,7 @@
           <w:sz w:val="22"/>
           <w:szCs w:val="22"/>
         </w:rPr>
-        <w:t>,</w:t>
-      </w:r>
-      <w:r>
-        <w:rPr>
-          <w:rFonts w:ascii="Times New Roman" w:hAnsi="Times New Roman" w:cs="Times New Roman"/>
-          <w:sz w:val="22"/>
-          <w:szCs w:val="22"/>
-        </w:rPr>
-        <w:t xml:space="preserve"> </w:t>
-      </w:r>
-      <w:r>
-        <w:rPr>
-          <w:rFonts w:ascii="Times New Roman" w:hAnsi="Times New Roman" w:cs="Times New Roman"/>
-          <w:sz w:val="22"/>
-          <w:szCs w:val="22"/>
-        </w:rPr>
-        <w:t xml:space="preserve">met en scène les célèbres familles </w:t>
+        <w:t xml:space="preserve"> et les </w:t>
       </w:r>
       <w:r>
         <w:rPr>
@@ -3603,9 +3609,16 @@
           <w:sz w:val="22"/>
           <w:szCs w:val="22"/>
         </w:rPr>
-        <w:t xml:space="preserve">Stark, </w:t>
-      </w:r>
-      <w:proofErr w:type="spellStart"/>
+        <w:t>Sauvageons</w:t>
+      </w:r>
+      <w:r>
+        <w:rPr>
+          <w:rFonts w:ascii="Times New Roman" w:hAnsi="Times New Roman" w:cs="Times New Roman"/>
+          <w:sz w:val="22"/>
+          <w:szCs w:val="22"/>
+        </w:rPr>
+        <w:t xml:space="preserve">, sans oublier les redoutables </w:t>
+      </w:r>
       <w:r>
         <w:rPr>
           <w:rFonts w:ascii="Times New Roman" w:hAnsi="Times New Roman" w:cs="Times New Roman"/>
@@ -3613,9 +3626,16 @@
           <w:sz w:val="22"/>
           <w:szCs w:val="22"/>
         </w:rPr>
-        <w:t>Lannister</w:t>
-      </w:r>
-      <w:proofErr w:type="spellEnd"/>
+        <w:t xml:space="preserve">Marcheurs Blancs </w:t>
+      </w:r>
+      <w:r>
+        <w:rPr>
+          <w:rFonts w:ascii="Times New Roman" w:hAnsi="Times New Roman" w:cs="Times New Roman"/>
+          <w:sz w:val="22"/>
+          <w:szCs w:val="22"/>
+        </w:rPr>
+        <w:t xml:space="preserve">– éléments perturbateurs pouvant compromettre la survie des factions – sur les terres de </w:t>
+      </w:r>
       <w:r>
         <w:rPr>
           <w:rFonts w:ascii="Times New Roman" w:hAnsi="Times New Roman" w:cs="Times New Roman"/>
@@ -3623,35 +3643,31 @@
           <w:sz w:val="22"/>
           <w:szCs w:val="22"/>
         </w:rPr>
-        <w:t xml:space="preserve">, </w:t>
-      </w:r>
-      <w:proofErr w:type="spellStart"/>
-      <w:r>
-        <w:rPr>
-          <w:rFonts w:ascii="Times New Roman" w:hAnsi="Times New Roman" w:cs="Times New Roman"/>
-          <w:i/>
+        <w:t>Westeros</w:t>
+      </w:r>
+      <w:r>
+        <w:rPr>
+          <w:rFonts w:ascii="Times New Roman" w:hAnsi="Times New Roman" w:cs="Times New Roman"/>
           <w:sz w:val="22"/>
           <w:szCs w:val="22"/>
         </w:rPr>
-        <w:t>Targaryen</w:t>
-      </w:r>
-      <w:proofErr w:type="spellEnd"/>
+        <w:t>.</w:t>
+      </w:r>
       <w:r>
         <w:rPr>
           <w:rFonts w:ascii="Times New Roman" w:hAnsi="Times New Roman" w:cs="Times New Roman"/>
           <w:sz w:val="22"/>
           <w:szCs w:val="22"/>
         </w:rPr>
-        <w:t xml:space="preserve"> et les </w:t>
-      </w:r>
-      <w:r>
-        <w:rPr>
-          <w:rFonts w:ascii="Times New Roman" w:hAnsi="Times New Roman" w:cs="Times New Roman"/>
-          <w:i/>
+        <w:t xml:space="preserve"> </w:t>
+      </w:r>
+      <w:r>
+        <w:rPr>
+          <w:rFonts w:ascii="Times New Roman" w:hAnsi="Times New Roman" w:cs="Times New Roman"/>
           <w:sz w:val="22"/>
           <w:szCs w:val="22"/>
         </w:rPr>
-        <w:t>Sauvageons</w:t>
+        <w:t xml:space="preserve">Doté de points d’attaque, de vie et d’expérience, chaque individu évolue sur une carte composée d’obstacles et peut être amené à aider voire à combattre jusque mort s’ensuive les autres personnages. Pour se protéger, chaque population </w:t>
       </w:r>
       <w:r>
         <w:rPr>
@@ -3659,16 +3675,15 @@
           <w:sz w:val="22"/>
           <w:szCs w:val="22"/>
         </w:rPr>
-        <w:t xml:space="preserve">, sans oublier les redoutables </w:t>
-      </w:r>
-      <w:r>
-        <w:rPr>
-          <w:rFonts w:ascii="Times New Roman" w:hAnsi="Times New Roman" w:cs="Times New Roman"/>
-          <w:i/>
+        <w:t xml:space="preserve">– </w:t>
+      </w:r>
+      <w:r>
+        <w:rPr>
+          <w:rFonts w:ascii="Times New Roman" w:hAnsi="Times New Roman" w:cs="Times New Roman"/>
           <w:sz w:val="22"/>
           <w:szCs w:val="22"/>
         </w:rPr>
-        <w:t xml:space="preserve">Marcheurs Blancs </w:t>
+        <w:t>hormis les Marcheurs Blancs</w:t>
       </w:r>
       <w:r>
         <w:rPr>
@@ -3676,92 +3691,15 @@
           <w:sz w:val="22"/>
           <w:szCs w:val="22"/>
         </w:rPr>
-        <w:t xml:space="preserve">– éléments perturbateurs pouvant compromettre la survie des factions – sur les terres de </w:t>
-      </w:r>
-      <w:proofErr w:type="spellStart"/>
-      <w:r>
-        <w:rPr>
-          <w:rFonts w:ascii="Times New Roman" w:hAnsi="Times New Roman" w:cs="Times New Roman"/>
-          <w:i/>
+        <w:t xml:space="preserve"> – </w:t>
+      </w:r>
+      <w:r>
+        <w:rPr>
+          <w:rFonts w:ascii="Times New Roman" w:hAnsi="Times New Roman" w:cs="Times New Roman"/>
           <w:sz w:val="22"/>
           <w:szCs w:val="22"/>
         </w:rPr>
-        <w:t>Westeros</w:t>
-      </w:r>
-      <w:proofErr w:type="spellEnd"/>
-      <w:r>
-        <w:rPr>
-          <w:rFonts w:ascii="Times New Roman" w:hAnsi="Times New Roman" w:cs="Times New Roman"/>
-          <w:sz w:val="22"/>
-          <w:szCs w:val="22"/>
-        </w:rPr>
-        <w:t>.</w:t>
-      </w:r>
-      <w:r>
-        <w:rPr>
-          <w:rFonts w:ascii="Times New Roman" w:hAnsi="Times New Roman" w:cs="Times New Roman"/>
-          <w:sz w:val="22"/>
-          <w:szCs w:val="22"/>
-        </w:rPr>
-        <w:t xml:space="preserve"> </w:t>
-      </w:r>
-      <w:r>
-        <w:rPr>
-          <w:rFonts w:ascii="Times New Roman" w:hAnsi="Times New Roman" w:cs="Times New Roman"/>
-          <w:sz w:val="22"/>
-          <w:szCs w:val="22"/>
-        </w:rPr>
-        <w:t xml:space="preserve">Doté de points d’attaque, de vie et d’expérience, chaque individu évolue sur une carte composée d’obstacles et peut être amené à aider voire à combattre jusque mort s’ensuive les autres personnages. Pour se protéger, chaque population </w:t>
-      </w:r>
-      <w:r>
-        <w:rPr>
-          <w:rFonts w:ascii="Times New Roman" w:hAnsi="Times New Roman" w:cs="Times New Roman"/>
-          <w:sz w:val="22"/>
-          <w:szCs w:val="22"/>
-        </w:rPr>
-        <w:t xml:space="preserve">– </w:t>
-      </w:r>
-      <w:r>
-        <w:rPr>
-          <w:rFonts w:ascii="Times New Roman" w:hAnsi="Times New Roman" w:cs="Times New Roman"/>
-          <w:sz w:val="22"/>
-          <w:szCs w:val="22"/>
-        </w:rPr>
-        <w:t>hormis les Marcheurs Blancs</w:t>
-      </w:r>
-      <w:r>
-        <w:rPr>
-          <w:rFonts w:ascii="Times New Roman" w:hAnsi="Times New Roman" w:cs="Times New Roman"/>
-          <w:sz w:val="22"/>
-          <w:szCs w:val="22"/>
-        </w:rPr>
-        <w:t xml:space="preserve"> – </w:t>
-      </w:r>
-      <w:r>
-        <w:rPr>
-          <w:rFonts w:ascii="Times New Roman" w:hAnsi="Times New Roman" w:cs="Times New Roman"/>
-          <w:sz w:val="22"/>
-          <w:szCs w:val="22"/>
-        </w:rPr>
-        <w:t xml:space="preserve">possède une </w:t>
-      </w:r>
-      <w:proofErr w:type="spellStart"/>
-      <w:r>
-        <w:rPr>
-          <w:rFonts w:ascii="Times New Roman" w:hAnsi="Times New Roman" w:cs="Times New Roman"/>
-          <w:sz w:val="22"/>
-          <w:szCs w:val="22"/>
-        </w:rPr>
-        <w:t>safezone</w:t>
-      </w:r>
-      <w:proofErr w:type="spellEnd"/>
-      <w:r>
-        <w:rPr>
-          <w:rFonts w:ascii="Times New Roman" w:hAnsi="Times New Roman" w:cs="Times New Roman"/>
-          <w:sz w:val="22"/>
-          <w:szCs w:val="22"/>
-        </w:rPr>
-        <w:t xml:space="preserve"> qui lui est propre.</w:t>
+        <w:t>possède une safezone qui lui est propre.</w:t>
       </w:r>
       <w:r>
         <w:rPr>
@@ -3962,21 +3900,7 @@
         <w:rPr>
           <w:rFonts w:ascii="Times New Roman" w:eastAsia="Times New Roman" w:hAnsi="Times New Roman" w:cs="Times New Roman"/>
         </w:rPr>
-        <w:t xml:space="preserve">(hors </w:t>
-      </w:r>
-      <w:proofErr w:type="spellStart"/>
-      <w:r>
-        <w:rPr>
-          <w:rFonts w:ascii="Times New Roman" w:eastAsia="Times New Roman" w:hAnsi="Times New Roman" w:cs="Times New Roman"/>
-        </w:rPr>
-        <w:t>safezones</w:t>
-      </w:r>
-      <w:proofErr w:type="spellEnd"/>
-      <w:r>
-        <w:rPr>
-          <w:rFonts w:ascii="Times New Roman" w:eastAsia="Times New Roman" w:hAnsi="Times New Roman" w:cs="Times New Roman"/>
-        </w:rPr>
-        <w:t xml:space="preserve">) </w:t>
+        <w:t xml:space="preserve">(hors safezones) </w:t>
       </w:r>
       <w:r>
         <w:rPr>
@@ -4149,17 +4073,9 @@
         <w:rPr>
           <w:rFonts w:ascii="Times New Roman" w:eastAsia="ArialMT" w:hAnsi="Times New Roman" w:cs="Times New Roman"/>
         </w:rPr>
-        <w:t xml:space="preserve">Les </w:t>
-      </w:r>
-      <w:proofErr w:type="spellStart"/>
-      <w:r>
-        <w:rPr>
-          <w:rFonts w:ascii="Times New Roman" w:eastAsia="ArialMT" w:hAnsi="Times New Roman" w:cs="Times New Roman"/>
-        </w:rPr>
-        <w:t>safezones</w:t>
+        <w:t>Les safezones</w:t>
       </w:r>
       <w:bookmarkEnd w:id="4"/>
-      <w:proofErr w:type="spellEnd"/>
     </w:p>
     <w:p>
       <w:pPr>
@@ -4186,7 +4102,6 @@
         </w:rPr>
         <w:t xml:space="preserve">appelées </w:t>
       </w:r>
-      <w:proofErr w:type="spellStart"/>
       <w:r>
         <w:rPr>
           <w:rFonts w:ascii="Times New Roman" w:eastAsia="Times New Roman" w:hAnsi="Times New Roman" w:cs="Times New Roman"/>
@@ -4194,7 +4109,6 @@
         </w:rPr>
         <w:t>safezones</w:t>
       </w:r>
-      <w:proofErr w:type="spellEnd"/>
       <w:r>
         <w:rPr>
           <w:rFonts w:ascii="Times New Roman" w:eastAsia="Times New Roman" w:hAnsi="Times New Roman" w:cs="Times New Roman"/>
@@ -4247,28 +4161,14 @@
         <w:rPr>
           <w:rFonts w:ascii="Times New Roman" w:eastAsia="ArialMT" w:hAnsi="Times New Roman" w:cs="Times New Roman"/>
         </w:rPr>
+        <w:t xml:space="preserve"> safezone, lui permettant</w:t>
+      </w:r>
+      <w:r>
+        <w:rPr>
+          <w:rFonts w:ascii="Times New Roman" w:eastAsia="ArialMT" w:hAnsi="Times New Roman" w:cs="Times New Roman"/>
+        </w:rPr>
         <w:t xml:space="preserve"> </w:t>
       </w:r>
-      <w:proofErr w:type="spellStart"/>
-      <w:r>
-        <w:rPr>
-          <w:rFonts w:ascii="Times New Roman" w:eastAsia="ArialMT" w:hAnsi="Times New Roman" w:cs="Times New Roman"/>
-        </w:rPr>
-        <w:t>safezone</w:t>
-      </w:r>
-      <w:proofErr w:type="spellEnd"/>
-      <w:r>
-        <w:rPr>
-          <w:rFonts w:ascii="Times New Roman" w:eastAsia="ArialMT" w:hAnsi="Times New Roman" w:cs="Times New Roman"/>
-        </w:rPr>
-        <w:t>, lui permettant</w:t>
-      </w:r>
-      <w:r>
-        <w:rPr>
-          <w:rFonts w:ascii="Times New Roman" w:eastAsia="ArialMT" w:hAnsi="Times New Roman" w:cs="Times New Roman"/>
-        </w:rPr>
-        <w:t xml:space="preserve"> </w:t>
-      </w:r>
       <w:r>
         <w:rPr>
           <w:rFonts w:ascii="Times New Roman" w:eastAsia="ArialMT" w:hAnsi="Times New Roman" w:cs="Times New Roman"/>
@@ -4303,176 +4203,112 @@
         <w:rPr>
           <w:rFonts w:ascii="Times New Roman" w:eastAsia="Times New Roman" w:hAnsi="Times New Roman" w:cs="Times New Roman"/>
         </w:rPr>
-        <w:t xml:space="preserve">Ces </w:t>
-      </w:r>
-      <w:proofErr w:type="spellStart"/>
+        <w:t xml:space="preserve">Ces safezones sont un véritable atout pour les populations </w:t>
+      </w:r>
       <w:r>
         <w:rPr>
           <w:rFonts w:ascii="Times New Roman" w:eastAsia="Times New Roman" w:hAnsi="Times New Roman" w:cs="Times New Roman"/>
         </w:rPr>
-        <w:t>safezones</w:t>
-      </w:r>
-      <w:proofErr w:type="spellEnd"/>
+        <w:t>puisqu’</w:t>
+      </w:r>
+      <w:r>
+        <w:rPr>
+          <w:rFonts w:ascii="Times New Roman" w:eastAsia="ArialMT" w:hAnsi="Times New Roman" w:cs="Times New Roman"/>
+        </w:rPr>
+        <w:t>aucun combat</w:t>
+      </w:r>
+      <w:r>
+        <w:rPr>
+          <w:rFonts w:ascii="Times New Roman" w:eastAsia="ArialMT" w:hAnsi="Times New Roman" w:cs="Times New Roman"/>
+        </w:rPr>
+        <w:t xml:space="preserve"> entre humains</w:t>
+      </w:r>
+      <w:r>
+        <w:rPr>
+          <w:rFonts w:ascii="Times New Roman" w:eastAsia="ArialMT" w:hAnsi="Times New Roman" w:cs="Times New Roman"/>
+        </w:rPr>
+        <w:t xml:space="preserve"> ne peut</w:t>
+      </w:r>
+      <w:r>
+        <w:rPr>
+          <w:rFonts w:ascii="Times New Roman" w:eastAsia="ArialMT" w:hAnsi="Times New Roman" w:cs="Times New Roman"/>
+        </w:rPr>
+        <w:t xml:space="preserve"> y</w:t>
+      </w:r>
+      <w:r>
+        <w:rPr>
+          <w:rFonts w:ascii="Times New Roman" w:eastAsia="ArialMT" w:hAnsi="Times New Roman" w:cs="Times New Roman"/>
+        </w:rPr>
+        <w:t xml:space="preserve"> avoir lieu.</w:t>
+      </w:r>
+      <w:r>
+        <w:rPr>
+          <w:rFonts w:ascii="Times New Roman" w:eastAsia="ArialMT" w:hAnsi="Times New Roman" w:cs="Times New Roman"/>
+        </w:rPr>
+        <w:t xml:space="preserve"> Lorsque la population propriétaire d’une safezone est éradiquée, celle-ci </w:t>
+      </w:r>
+      <w:r>
+        <w:rPr>
+          <w:rFonts w:ascii="Times New Roman" w:eastAsia="ArialMT" w:hAnsi="Times New Roman" w:cs="Times New Roman"/>
+        </w:rPr>
+        <w:t>est</w:t>
+      </w:r>
+      <w:r>
+        <w:rPr>
+          <w:rFonts w:ascii="Times New Roman" w:eastAsia="ArialMT" w:hAnsi="Times New Roman" w:cs="Times New Roman"/>
+        </w:rPr>
+        <w:t xml:space="preserve"> détruite.</w:t>
+      </w:r>
+    </w:p>
+    <w:p>
+      <w:pPr>
+        <w:jc w:val="both"/>
+        <w:rPr>
+          <w:rFonts w:ascii="Times New Roman" w:eastAsia="ArialMT" w:hAnsi="Times New Roman" w:cs="Times New Roman"/>
+        </w:rPr>
+      </w:pPr>
+      <w:r>
+        <w:rPr>
+          <w:rFonts w:ascii="Times New Roman" w:eastAsia="ArialMT" w:hAnsi="Times New Roman" w:cs="Times New Roman"/>
+        </w:rPr>
+        <w:t xml:space="preserve">L’affectation des safezones se fait en début de simulation de manière aléatoire. </w:t>
+      </w:r>
       <w:r>
         <w:rPr>
           <w:rFonts w:ascii="Times New Roman" w:eastAsia="Times New Roman" w:hAnsi="Times New Roman" w:cs="Times New Roman"/>
         </w:rPr>
-        <w:t xml:space="preserve"> sont un véritable atout pour les populations </w:t>
+        <w:t>D’un point de vue graphique, chaque safezone est</w:t>
       </w:r>
       <w:r>
         <w:rPr>
           <w:rFonts w:ascii="Times New Roman" w:eastAsia="Times New Roman" w:hAnsi="Times New Roman" w:cs="Times New Roman"/>
         </w:rPr>
-        <w:t>puisqu’</w:t>
-      </w:r>
-      <w:r>
-        <w:rPr>
-          <w:rFonts w:ascii="Times New Roman" w:eastAsia="ArialMT" w:hAnsi="Times New Roman" w:cs="Times New Roman"/>
-        </w:rPr>
-        <w:t>aucun combat</w:t>
-      </w:r>
-      <w:r>
-        <w:rPr>
-          <w:rFonts w:ascii="Times New Roman" w:eastAsia="ArialMT" w:hAnsi="Times New Roman" w:cs="Times New Roman"/>
-        </w:rPr>
-        <w:t xml:space="preserve"> entre humains</w:t>
-      </w:r>
-      <w:r>
-        <w:rPr>
-          <w:rFonts w:ascii="Times New Roman" w:eastAsia="ArialMT" w:hAnsi="Times New Roman" w:cs="Times New Roman"/>
-        </w:rPr>
-        <w:t xml:space="preserve"> ne peut</w:t>
-      </w:r>
-      <w:r>
-        <w:rPr>
-          <w:rFonts w:ascii="Times New Roman" w:eastAsia="ArialMT" w:hAnsi="Times New Roman" w:cs="Times New Roman"/>
-        </w:rPr>
-        <w:t xml:space="preserve"> y</w:t>
-      </w:r>
-      <w:r>
-        <w:rPr>
-          <w:rFonts w:ascii="Times New Roman" w:eastAsia="ArialMT" w:hAnsi="Times New Roman" w:cs="Times New Roman"/>
-        </w:rPr>
-        <w:t xml:space="preserve"> avoir lieu.</w:t>
-      </w:r>
-      <w:r>
-        <w:rPr>
-          <w:rFonts w:ascii="Times New Roman" w:eastAsia="ArialMT" w:hAnsi="Times New Roman" w:cs="Times New Roman"/>
-        </w:rPr>
-        <w:t xml:space="preserve"> Lorsque la population propriétaire d’une </w:t>
-      </w:r>
-      <w:proofErr w:type="spellStart"/>
-      <w:r>
-        <w:rPr>
-          <w:rFonts w:ascii="Times New Roman" w:eastAsia="ArialMT" w:hAnsi="Times New Roman" w:cs="Times New Roman"/>
-        </w:rPr>
-        <w:t>safezone</w:t>
-      </w:r>
-      <w:proofErr w:type="spellEnd"/>
-      <w:r>
-        <w:rPr>
-          <w:rFonts w:ascii="Times New Roman" w:eastAsia="ArialMT" w:hAnsi="Times New Roman" w:cs="Times New Roman"/>
-        </w:rPr>
-        <w:t xml:space="preserve"> est éradiquée, celle-ci </w:t>
-      </w:r>
-      <w:r>
-        <w:rPr>
-          <w:rFonts w:ascii="Times New Roman" w:eastAsia="ArialMT" w:hAnsi="Times New Roman" w:cs="Times New Roman"/>
-        </w:rPr>
-        <w:t>est</w:t>
-      </w:r>
-      <w:r>
-        <w:rPr>
-          <w:rFonts w:ascii="Times New Roman" w:eastAsia="ArialMT" w:hAnsi="Times New Roman" w:cs="Times New Roman"/>
-        </w:rPr>
-        <w:t xml:space="preserve"> détruite.</w:t>
-      </w:r>
-    </w:p>
-    <w:p>
-      <w:pPr>
-        <w:jc w:val="both"/>
-        <w:rPr>
-          <w:rFonts w:ascii="Times New Roman" w:eastAsia="ArialMT" w:hAnsi="Times New Roman" w:cs="Times New Roman"/>
-        </w:rPr>
-      </w:pPr>
-      <w:r>
-        <w:rPr>
-          <w:rFonts w:ascii="Times New Roman" w:eastAsia="ArialMT" w:hAnsi="Times New Roman" w:cs="Times New Roman"/>
-        </w:rPr>
-        <w:t xml:space="preserve">L’affectation des </w:t>
-      </w:r>
-      <w:proofErr w:type="spellStart"/>
-      <w:r>
-        <w:rPr>
-          <w:rFonts w:ascii="Times New Roman" w:eastAsia="ArialMT" w:hAnsi="Times New Roman" w:cs="Times New Roman"/>
-        </w:rPr>
-        <w:t>safezones</w:t>
-      </w:r>
-      <w:proofErr w:type="spellEnd"/>
-      <w:r>
-        <w:rPr>
-          <w:rFonts w:ascii="Times New Roman" w:eastAsia="ArialMT" w:hAnsi="Times New Roman" w:cs="Times New Roman"/>
-        </w:rPr>
-        <w:t xml:space="preserve"> se fait en début de simulation de manière aléatoire. </w:t>
+        <w:t xml:space="preserve"> délimitée par des symboles correspondant à la première lettre</w:t>
       </w:r>
       <w:r>
         <w:rPr>
           <w:rFonts w:ascii="Times New Roman" w:eastAsia="Times New Roman" w:hAnsi="Times New Roman" w:cs="Times New Roman"/>
         </w:rPr>
-        <w:t xml:space="preserve">D’un point de vue graphique, chaque </w:t>
-      </w:r>
-      <w:proofErr w:type="spellStart"/>
+        <w:t xml:space="preserve"> en minuscule</w:t>
+      </w:r>
       <w:r>
         <w:rPr>
           <w:rFonts w:ascii="Times New Roman" w:eastAsia="Times New Roman" w:hAnsi="Times New Roman" w:cs="Times New Roman"/>
         </w:rPr>
-        <w:t>safezone</w:t>
-      </w:r>
-      <w:proofErr w:type="spellEnd"/>
+        <w:t xml:space="preserve"> de la faction propriétaire.</w:t>
+      </w:r>
       <w:r>
         <w:rPr>
           <w:rFonts w:ascii="Times New Roman" w:eastAsia="Times New Roman" w:hAnsi="Times New Roman" w:cs="Times New Roman"/>
         </w:rPr>
-        <w:t xml:space="preserve"> est</w:t>
+        <w:t xml:space="preserve"> Il est ainsi plus simple pour l’utilisateur de repérer les factions propriétaires</w:t>
       </w:r>
       <w:r>
         <w:rPr>
           <w:rFonts w:ascii="Times New Roman" w:eastAsia="Times New Roman" w:hAnsi="Times New Roman" w:cs="Times New Roman"/>
         </w:rPr>
-        <w:t xml:space="preserve"> délimitée par des symboles correspondant à la première lettre</w:t>
-      </w:r>
-      <w:r>
-        <w:rPr>
-          <w:rFonts w:ascii="Times New Roman" w:eastAsia="Times New Roman" w:hAnsi="Times New Roman" w:cs="Times New Roman"/>
-        </w:rPr>
-        <w:t xml:space="preserve"> en minuscule</w:t>
-      </w:r>
-      <w:r>
-        <w:rPr>
-          <w:rFonts w:ascii="Times New Roman" w:eastAsia="Times New Roman" w:hAnsi="Times New Roman" w:cs="Times New Roman"/>
-        </w:rPr>
-        <w:t xml:space="preserve"> de la faction propriétaire.</w:t>
-      </w:r>
-      <w:r>
-        <w:rPr>
-          <w:rFonts w:ascii="Times New Roman" w:eastAsia="Times New Roman" w:hAnsi="Times New Roman" w:cs="Times New Roman"/>
-        </w:rPr>
-        <w:t xml:space="preserve"> Il est ainsi plus simple pour l’utilisateur de repérer les factions propriétaires</w:t>
-      </w:r>
-      <w:r>
-        <w:rPr>
-          <w:rFonts w:ascii="Times New Roman" w:eastAsia="Times New Roman" w:hAnsi="Times New Roman" w:cs="Times New Roman"/>
-        </w:rPr>
-        <w:t xml:space="preserve"> des </w:t>
-      </w:r>
-      <w:proofErr w:type="spellStart"/>
-      <w:r>
-        <w:rPr>
-          <w:rFonts w:ascii="Times New Roman" w:eastAsia="Times New Roman" w:hAnsi="Times New Roman" w:cs="Times New Roman"/>
-        </w:rPr>
-        <w:t>safezones</w:t>
-      </w:r>
-      <w:proofErr w:type="spellEnd"/>
+        <w:t xml:space="preserve"> des safezones</w:t>
+      </w:r>
       <w:r>
         <w:rPr>
           <w:rFonts w:ascii="Times New Roman" w:eastAsia="Times New Roman" w:hAnsi="Times New Roman" w:cs="Times New Roman"/>
@@ -4566,209 +4402,161 @@
           <w:rFonts w:ascii="Times New Roman" w:eastAsia="Times New Roman" w:hAnsi="Times New Roman" w:cs="Times New Roman"/>
           <w:i/>
         </w:rPr>
-        <w:t>(</w:t>
-      </w:r>
-      <w:proofErr w:type="spellStart"/>
+        <w:t>(safezone non présente dans la zone climatique considérée)</w:t>
+      </w:r>
+      <w:r>
+        <w:rPr>
+          <w:rFonts w:ascii="Times New Roman" w:eastAsia="Times New Roman" w:hAnsi="Times New Roman" w:cs="Times New Roman"/>
+        </w:rPr>
+        <w:t> : 2 points de dégâts par case traversée</w:t>
+      </w:r>
+      <w:r>
+        <w:rPr>
+          <w:rFonts w:ascii="Times New Roman" w:eastAsia="Times New Roman" w:hAnsi="Times New Roman" w:cs="Times New Roman"/>
+        </w:rPr>
+        <w:t xml:space="preserve">.   </w:t>
+      </w:r>
+    </w:p>
+    <w:p>
+      <w:pPr>
+        <w:jc w:val="both"/>
+        <w:rPr>
+          <w:rFonts w:ascii="Times New Roman" w:eastAsia="Times New Roman" w:hAnsi="Times New Roman" w:cs="Times New Roman"/>
+        </w:rPr>
+      </w:pPr>
+      <w:r>
+        <w:rPr>
+          <w:rFonts w:ascii="Times New Roman" w:eastAsia="Times New Roman" w:hAnsi="Times New Roman" w:cs="Times New Roman"/>
+        </w:rPr>
+        <w:t>La zone glaciale est un microclimat</w:t>
+      </w:r>
+      <w:r>
+        <w:rPr>
+          <w:rFonts w:ascii="Times New Roman" w:eastAsia="Times New Roman" w:hAnsi="Times New Roman" w:cs="Times New Roman"/>
+        </w:rPr>
+        <w:t xml:space="preserve"> spécial</w:t>
+      </w:r>
+      <w:r>
+        <w:rPr>
+          <w:rFonts w:ascii="Times New Roman" w:eastAsia="Times New Roman" w:hAnsi="Times New Roman" w:cs="Times New Roman"/>
+        </w:rPr>
+        <w:t xml:space="preserve">, généré par les marcheurs blancs </w:t>
+      </w:r>
       <w:r>
         <w:rPr>
           <w:rFonts w:ascii="Times New Roman" w:eastAsia="Times New Roman" w:hAnsi="Times New Roman" w:cs="Times New Roman"/>
           <w:i/>
         </w:rPr>
-        <w:t>safezone</w:t>
-      </w:r>
-      <w:proofErr w:type="spellEnd"/>
+        <w:t>(=White Walkers)</w:t>
+      </w:r>
+      <w:r>
+        <w:rPr>
+          <w:rFonts w:ascii="Times New Roman" w:eastAsia="Times New Roman" w:hAnsi="Times New Roman" w:cs="Times New Roman"/>
+        </w:rPr>
+        <w:t xml:space="preserve"> – ce cas sera expliqué ultérieurement.</w:t>
+      </w:r>
+    </w:p>
+    <w:p>
+      <w:pPr>
+        <w:pStyle w:val="Titre2"/>
+        <w:rPr>
+          <w:rFonts w:ascii="Times New Roman" w:hAnsi="Times New Roman" w:cs="Times New Roman"/>
+        </w:rPr>
+      </w:pPr>
+      <w:bookmarkStart w:id="6" w:name="_Toc23890189"/>
+      <w:r>
+        <w:rPr>
+          <w:rFonts w:ascii="Times New Roman" w:hAnsi="Times New Roman" w:cs="Times New Roman"/>
+        </w:rPr>
+        <w:t xml:space="preserve">Les </w:t>
+      </w:r>
+      <w:r>
+        <w:rPr>
+          <w:rFonts w:ascii="Times New Roman" w:hAnsi="Times New Roman" w:cs="Times New Roman"/>
+        </w:rPr>
+        <w:t>personnages</w:t>
+      </w:r>
+      <w:bookmarkEnd w:id="6"/>
+    </w:p>
+    <w:p>
+      <w:pPr>
+        <w:jc w:val="both"/>
+        <w:rPr>
+          <w:rFonts w:ascii="Times New Roman" w:eastAsia="ArialMT" w:hAnsi="Times New Roman" w:cs="Times New Roman"/>
+        </w:rPr>
+      </w:pPr>
+      <w:r>
+        <w:rPr>
+          <w:rFonts w:ascii="Times New Roman" w:eastAsia="ArialMT" w:hAnsi="Times New Roman" w:cs="Times New Roman"/>
+        </w:rPr>
+        <w:t>Les</w:t>
+      </w:r>
+      <w:r>
+        <w:rPr>
+          <w:rFonts w:ascii="Times New Roman" w:eastAsia="ArialMT" w:hAnsi="Times New Roman" w:cs="Times New Roman"/>
+        </w:rPr>
+        <w:t xml:space="preserve"> personnages de notre simulation comportent cinq populations différentes que l’on peut diviser en deux sous-catégories</w:t>
+      </w:r>
+      <w:r>
+        <w:rPr>
+          <w:rFonts w:ascii="Times New Roman" w:eastAsia="ArialMT" w:hAnsi="Times New Roman" w:cs="Times New Roman"/>
+        </w:rPr>
+        <w:t> </w:t>
+      </w:r>
+      <w:r>
+        <w:rPr>
+          <w:rFonts w:ascii="Times New Roman" w:eastAsia="ArialMT" w:hAnsi="Times New Roman" w:cs="Times New Roman"/>
+        </w:rPr>
+        <w:t xml:space="preserve">: les </w:t>
+      </w:r>
+      <w:r>
+        <w:rPr>
+          <w:rFonts w:ascii="Times New Roman" w:eastAsia="ArialMT" w:hAnsi="Times New Roman" w:cs="Times New Roman"/>
+        </w:rPr>
+        <w:t xml:space="preserve">êtres </w:t>
+      </w:r>
+      <w:r>
+        <w:rPr>
+          <w:rFonts w:ascii="Times New Roman" w:eastAsia="ArialMT" w:hAnsi="Times New Roman" w:cs="Times New Roman"/>
+        </w:rPr>
+        <w:t xml:space="preserve">humains et les </w:t>
+      </w:r>
+      <w:r>
+        <w:rPr>
+          <w:rFonts w:ascii="Times New Roman" w:eastAsia="ArialMT" w:hAnsi="Times New Roman" w:cs="Times New Roman"/>
+        </w:rPr>
+        <w:t>m</w:t>
+      </w:r>
+      <w:r>
+        <w:rPr>
+          <w:rFonts w:ascii="Times New Roman" w:eastAsia="ArialMT" w:hAnsi="Times New Roman" w:cs="Times New Roman"/>
+        </w:rPr>
+        <w:t xml:space="preserve">archeurs </w:t>
+      </w:r>
+      <w:r>
+        <w:rPr>
+          <w:rFonts w:ascii="Times New Roman" w:eastAsia="ArialMT" w:hAnsi="Times New Roman" w:cs="Times New Roman"/>
+        </w:rPr>
+        <w:t>b</w:t>
+      </w:r>
+      <w:r>
+        <w:rPr>
+          <w:rFonts w:ascii="Times New Roman" w:eastAsia="ArialMT" w:hAnsi="Times New Roman" w:cs="Times New Roman"/>
+        </w:rPr>
+        <w:t>lancs</w:t>
+      </w:r>
+      <w:r>
+        <w:rPr>
+          <w:rFonts w:ascii="Times New Roman" w:eastAsia="ArialMT" w:hAnsi="Times New Roman" w:cs="Times New Roman"/>
+        </w:rPr>
+        <w:t xml:space="preserve"> </w:t>
+      </w:r>
       <w:r>
         <w:rPr>
           <w:rFonts w:ascii="Times New Roman" w:eastAsia="Times New Roman" w:hAnsi="Times New Roman" w:cs="Times New Roman"/>
           <w:i/>
         </w:rPr>
-        <w:t xml:space="preserve"> non présente dans la zone climatique considérée)</w:t>
-      </w:r>
-      <w:r>
-        <w:rPr>
-          <w:rFonts w:ascii="Times New Roman" w:eastAsia="Times New Roman" w:hAnsi="Times New Roman" w:cs="Times New Roman"/>
-        </w:rPr>
-        <w:t> : 2 points de dégâts par case traversée</w:t>
-      </w:r>
-      <w:r>
-        <w:rPr>
-          <w:rFonts w:ascii="Times New Roman" w:eastAsia="Times New Roman" w:hAnsi="Times New Roman" w:cs="Times New Roman"/>
-        </w:rPr>
-        <w:t xml:space="preserve">.   </w:t>
-      </w:r>
-    </w:p>
-    <w:p>
-      <w:pPr>
-        <w:jc w:val="both"/>
-        <w:rPr>
-          <w:rFonts w:ascii="Times New Roman" w:eastAsia="Times New Roman" w:hAnsi="Times New Roman" w:cs="Times New Roman"/>
-        </w:rPr>
-      </w:pPr>
-      <w:r>
-        <w:rPr>
-          <w:rFonts w:ascii="Times New Roman" w:eastAsia="Times New Roman" w:hAnsi="Times New Roman" w:cs="Times New Roman"/>
-        </w:rPr>
-        <w:t>La zone glaciale est un microclimat</w:t>
-      </w:r>
-      <w:r>
-        <w:rPr>
-          <w:rFonts w:ascii="Times New Roman" w:eastAsia="Times New Roman" w:hAnsi="Times New Roman" w:cs="Times New Roman"/>
-        </w:rPr>
-        <w:t xml:space="preserve"> spécial</w:t>
-      </w:r>
-      <w:r>
-        <w:rPr>
-          <w:rFonts w:ascii="Times New Roman" w:eastAsia="Times New Roman" w:hAnsi="Times New Roman" w:cs="Times New Roman"/>
-        </w:rPr>
-        <w:t xml:space="preserve">, généré par les marcheurs blancs </w:t>
-      </w:r>
-      <w:r>
-        <w:rPr>
-          <w:rFonts w:ascii="Times New Roman" w:eastAsia="Times New Roman" w:hAnsi="Times New Roman" w:cs="Times New Roman"/>
-          <w:i/>
-        </w:rPr>
-        <w:t xml:space="preserve">(=White </w:t>
-      </w:r>
-      <w:proofErr w:type="spellStart"/>
-      <w:r>
-        <w:rPr>
-          <w:rFonts w:ascii="Times New Roman" w:eastAsia="Times New Roman" w:hAnsi="Times New Roman" w:cs="Times New Roman"/>
-          <w:i/>
-        </w:rPr>
-        <w:t>Walkers</w:t>
-      </w:r>
-      <w:proofErr w:type="spellEnd"/>
-      <w:r>
-        <w:rPr>
-          <w:rFonts w:ascii="Times New Roman" w:eastAsia="Times New Roman" w:hAnsi="Times New Roman" w:cs="Times New Roman"/>
-          <w:i/>
-        </w:rPr>
-        <w:t>)</w:t>
-      </w:r>
-      <w:r>
-        <w:rPr>
-          <w:rFonts w:ascii="Times New Roman" w:eastAsia="Times New Roman" w:hAnsi="Times New Roman" w:cs="Times New Roman"/>
-        </w:rPr>
-        <w:t xml:space="preserve"> – ce cas sera expliqué ultérieurement.</w:t>
-      </w:r>
-    </w:p>
-    <w:p>
-      <w:pPr>
-        <w:pStyle w:val="Titre2"/>
-        <w:rPr>
-          <w:rFonts w:ascii="Times New Roman" w:hAnsi="Times New Roman" w:cs="Times New Roman"/>
-        </w:rPr>
-      </w:pPr>
-      <w:bookmarkStart w:id="6" w:name="_Toc23890189"/>
-      <w:r>
-        <w:rPr>
-          <w:rFonts w:ascii="Times New Roman" w:hAnsi="Times New Roman" w:cs="Times New Roman"/>
-        </w:rPr>
-        <w:t xml:space="preserve">Les </w:t>
-      </w:r>
-      <w:r>
-        <w:rPr>
-          <w:rFonts w:ascii="Times New Roman" w:hAnsi="Times New Roman" w:cs="Times New Roman"/>
-        </w:rPr>
-        <w:t>personnages</w:t>
-      </w:r>
-      <w:bookmarkEnd w:id="6"/>
-    </w:p>
-    <w:p>
-      <w:pPr>
-        <w:jc w:val="both"/>
-        <w:rPr>
-          <w:rFonts w:ascii="Times New Roman" w:eastAsia="ArialMT" w:hAnsi="Times New Roman" w:cs="Times New Roman"/>
-        </w:rPr>
-      </w:pPr>
-      <w:r>
-        <w:rPr>
-          <w:rFonts w:ascii="Times New Roman" w:eastAsia="ArialMT" w:hAnsi="Times New Roman" w:cs="Times New Roman"/>
-        </w:rPr>
-        <w:t>Les</w:t>
-      </w:r>
-      <w:r>
-        <w:rPr>
-          <w:rFonts w:ascii="Times New Roman" w:eastAsia="ArialMT" w:hAnsi="Times New Roman" w:cs="Times New Roman"/>
-        </w:rPr>
-        <w:t xml:space="preserve"> personnages de notre simulation comportent cinq populations différentes que l’on peut diviser en deux sous-catégories</w:t>
-      </w:r>
-      <w:r>
-        <w:rPr>
-          <w:rFonts w:ascii="Times New Roman" w:eastAsia="ArialMT" w:hAnsi="Times New Roman" w:cs="Times New Roman"/>
-        </w:rPr>
-        <w:t> </w:t>
-      </w:r>
-      <w:r>
-        <w:rPr>
-          <w:rFonts w:ascii="Times New Roman" w:eastAsia="ArialMT" w:hAnsi="Times New Roman" w:cs="Times New Roman"/>
-        </w:rPr>
-        <w:t xml:space="preserve">: les </w:t>
-      </w:r>
-      <w:r>
-        <w:rPr>
-          <w:rFonts w:ascii="Times New Roman" w:eastAsia="ArialMT" w:hAnsi="Times New Roman" w:cs="Times New Roman"/>
-        </w:rPr>
-        <w:t xml:space="preserve">êtres </w:t>
-      </w:r>
-      <w:r>
-        <w:rPr>
-          <w:rFonts w:ascii="Times New Roman" w:eastAsia="ArialMT" w:hAnsi="Times New Roman" w:cs="Times New Roman"/>
-        </w:rPr>
-        <w:t xml:space="preserve">humains et les </w:t>
-      </w:r>
-      <w:r>
-        <w:rPr>
-          <w:rFonts w:ascii="Times New Roman" w:eastAsia="ArialMT" w:hAnsi="Times New Roman" w:cs="Times New Roman"/>
-        </w:rPr>
-        <w:t>m</w:t>
-      </w:r>
-      <w:r>
-        <w:rPr>
-          <w:rFonts w:ascii="Times New Roman" w:eastAsia="ArialMT" w:hAnsi="Times New Roman" w:cs="Times New Roman"/>
-        </w:rPr>
-        <w:t xml:space="preserve">archeurs </w:t>
-      </w:r>
-      <w:r>
-        <w:rPr>
-          <w:rFonts w:ascii="Times New Roman" w:eastAsia="ArialMT" w:hAnsi="Times New Roman" w:cs="Times New Roman"/>
-        </w:rPr>
-        <w:t>b</w:t>
-      </w:r>
-      <w:r>
-        <w:rPr>
-          <w:rFonts w:ascii="Times New Roman" w:eastAsia="ArialMT" w:hAnsi="Times New Roman" w:cs="Times New Roman"/>
-        </w:rPr>
-        <w:t>lancs</w:t>
-      </w:r>
-      <w:r>
-        <w:rPr>
-          <w:rFonts w:ascii="Times New Roman" w:eastAsia="ArialMT" w:hAnsi="Times New Roman" w:cs="Times New Roman"/>
-        </w:rPr>
-        <w:t xml:space="preserve"> </w:t>
-      </w:r>
-      <w:r>
-        <w:rPr>
-          <w:rFonts w:ascii="Times New Roman" w:eastAsia="Times New Roman" w:hAnsi="Times New Roman" w:cs="Times New Roman"/>
-          <w:i/>
-        </w:rPr>
-        <w:t xml:space="preserve">(=White </w:t>
-      </w:r>
-      <w:proofErr w:type="spellStart"/>
-      <w:r>
-        <w:rPr>
-          <w:rFonts w:ascii="Times New Roman" w:eastAsia="Times New Roman" w:hAnsi="Times New Roman" w:cs="Times New Roman"/>
-          <w:i/>
-        </w:rPr>
-        <w:t>Walkers</w:t>
-      </w:r>
-      <w:proofErr w:type="spellEnd"/>
-      <w:r>
-        <w:rPr>
-          <w:rFonts w:ascii="Times New Roman" w:eastAsia="Times New Roman" w:hAnsi="Times New Roman" w:cs="Times New Roman"/>
-          <w:i/>
-        </w:rPr>
-        <w:t>)</w:t>
+        <w:t>(=White Walkers)</w:t>
       </w:r>
       <w:r>
         <w:rPr>
@@ -5028,7 +4816,6 @@
         </w:rPr>
         <w:t xml:space="preserve">Les </w:t>
       </w:r>
-      <w:proofErr w:type="spellStart"/>
       <w:r>
         <w:rPr>
           <w:rFonts w:ascii="Times New Roman" w:hAnsi="Times New Roman" w:cs="Times New Roman"/>
@@ -5036,7 +4823,6 @@
         </w:rPr>
         <w:t>Lannister</w:t>
       </w:r>
-      <w:proofErr w:type="spellEnd"/>
       <w:r>
         <w:rPr>
           <w:rFonts w:ascii="Times New Roman" w:hAnsi="Times New Roman" w:cs="Times New Roman"/>
@@ -5056,7 +4842,6 @@
         </w:rPr>
         <w:t xml:space="preserve">, les </w:t>
       </w:r>
-      <w:proofErr w:type="spellStart"/>
       <w:r>
         <w:rPr>
           <w:rFonts w:ascii="Times New Roman" w:hAnsi="Times New Roman" w:cs="Times New Roman"/>
@@ -5064,7 +4849,6 @@
         </w:rPr>
         <w:t>Targaryen</w:t>
       </w:r>
-      <w:proofErr w:type="spellEnd"/>
       <w:r>
         <w:rPr>
           <w:rFonts w:ascii="Times New Roman" w:hAnsi="Times New Roman" w:cs="Times New Roman"/>
@@ -5101,23 +4885,7 @@
           <w:rFonts w:ascii="Times New Roman" w:hAnsi="Times New Roman" w:cs="Times New Roman"/>
           <w:i/>
         </w:rPr>
-        <w:t>(=</w:t>
-      </w:r>
-      <w:proofErr w:type="spellStart"/>
-      <w:r>
-        <w:rPr>
-          <w:rFonts w:ascii="Times New Roman" w:hAnsi="Times New Roman" w:cs="Times New Roman"/>
-          <w:i/>
-        </w:rPr>
-        <w:t>Wildings</w:t>
-      </w:r>
-      <w:proofErr w:type="spellEnd"/>
-      <w:r>
-        <w:rPr>
-          <w:rFonts w:ascii="Times New Roman" w:hAnsi="Times New Roman" w:cs="Times New Roman"/>
-          <w:i/>
-        </w:rPr>
-        <w:t>)</w:t>
+        <w:t>(=Wildings)</w:t>
       </w:r>
       <w:r>
         <w:rPr>
@@ -5169,37 +4937,21 @@
           <w:rFonts w:ascii="Times New Roman" w:hAnsi="Times New Roman" w:cs="Times New Roman"/>
           <w:i/>
         </w:rPr>
-        <w:t>(=</w:t>
-      </w:r>
-      <w:proofErr w:type="spellStart"/>
+        <w:t>(=Northe</w:t>
+      </w:r>
       <w:r>
         <w:rPr>
           <w:rFonts w:ascii="Times New Roman" w:hAnsi="Times New Roman" w:cs="Times New Roman"/>
           <w:i/>
         </w:rPr>
-        <w:t>Northe</w:t>
+        <w:t>r</w:t>
       </w:r>
       <w:r>
         <w:rPr>
           <w:rFonts w:ascii="Times New Roman" w:hAnsi="Times New Roman" w:cs="Times New Roman"/>
           <w:i/>
         </w:rPr>
-        <w:t>r</w:t>
-      </w:r>
-      <w:r>
-        <w:rPr>
-          <w:rFonts w:ascii="Times New Roman" w:hAnsi="Times New Roman" w:cs="Times New Roman"/>
-          <w:i/>
-        </w:rPr>
-        <w:t>ner</w:t>
-      </w:r>
-      <w:proofErr w:type="spellEnd"/>
-      <w:r>
-        <w:rPr>
-          <w:rFonts w:ascii="Times New Roman" w:hAnsi="Times New Roman" w:cs="Times New Roman"/>
-          <w:i/>
-        </w:rPr>
-        <w:t>)</w:t>
+        <w:t>ner)</w:t>
       </w:r>
       <w:r>
         <w:rPr>
@@ -5258,54 +5010,34 @@
           <w:rFonts w:ascii="Times New Roman" w:hAnsi="Times New Roman" w:cs="Times New Roman"/>
           <w:i/>
         </w:rPr>
-        <w:t>(=</w:t>
-      </w:r>
-      <w:proofErr w:type="spellStart"/>
+        <w:t>(=Southerner)</w:t>
+      </w:r>
+      <w:r>
+        <w:rPr>
+          <w:rFonts w:ascii="Times New Roman" w:hAnsi="Times New Roman" w:cs="Times New Roman"/>
+        </w:rPr>
+        <w:t xml:space="preserve"> regroupant les </w:t>
+      </w:r>
       <w:r>
         <w:rPr>
           <w:rFonts w:ascii="Times New Roman" w:hAnsi="Times New Roman" w:cs="Times New Roman"/>
           <w:i/>
         </w:rPr>
-        <w:t>Southerner</w:t>
-      </w:r>
-      <w:proofErr w:type="spellEnd"/>
+        <w:t>Lannister</w:t>
+      </w:r>
+      <w:r>
+        <w:rPr>
+          <w:rFonts w:ascii="Times New Roman" w:hAnsi="Times New Roman" w:cs="Times New Roman"/>
+        </w:rPr>
+        <w:t xml:space="preserve"> et les </w:t>
+      </w:r>
       <w:r>
         <w:rPr>
           <w:rFonts w:ascii="Times New Roman" w:hAnsi="Times New Roman" w:cs="Times New Roman"/>
           <w:i/>
         </w:rPr>
-        <w:t>)</w:t>
-      </w:r>
-      <w:r>
-        <w:rPr>
-          <w:rFonts w:ascii="Times New Roman" w:hAnsi="Times New Roman" w:cs="Times New Roman"/>
-        </w:rPr>
-        <w:t xml:space="preserve"> regroupant les </w:t>
-      </w:r>
-      <w:proofErr w:type="spellStart"/>
-      <w:r>
-        <w:rPr>
-          <w:rFonts w:ascii="Times New Roman" w:hAnsi="Times New Roman" w:cs="Times New Roman"/>
-          <w:i/>
-        </w:rPr>
-        <w:t>Lannister</w:t>
-      </w:r>
-      <w:proofErr w:type="spellEnd"/>
-      <w:r>
-        <w:rPr>
-          <w:rFonts w:ascii="Times New Roman" w:hAnsi="Times New Roman" w:cs="Times New Roman"/>
-        </w:rPr>
-        <w:t xml:space="preserve"> et les </w:t>
-      </w:r>
-      <w:proofErr w:type="spellStart"/>
-      <w:r>
-        <w:rPr>
-          <w:rFonts w:ascii="Times New Roman" w:hAnsi="Times New Roman" w:cs="Times New Roman"/>
-          <w:i/>
-        </w:rPr>
         <w:t>Targaryen</w:t>
       </w:r>
-      <w:proofErr w:type="spellEnd"/>
       <w:r>
         <w:rPr>
           <w:rFonts w:ascii="Times New Roman" w:hAnsi="Times New Roman" w:cs="Times New Roman"/>
@@ -5396,16 +5128,8 @@
         <w:rPr>
           <w:rFonts w:ascii="Times New Roman" w:hAnsi="Times New Roman" w:cs="Times New Roman"/>
         </w:rPr>
-        <w:t xml:space="preserve"> </w:t>
-      </w:r>
-      <w:proofErr w:type="spellStart"/>
-      <w:r>
-        <w:rPr>
-          <w:rFonts w:ascii="Times New Roman" w:hAnsi="Times New Roman" w:cs="Times New Roman"/>
-        </w:rPr>
-        <w:t>safezone</w:t>
-      </w:r>
-      <w:proofErr w:type="spellEnd"/>
+        <w:t xml:space="preserve"> safezone</w:t>
+      </w:r>
       <w:r>
         <w:rPr>
           <w:rFonts w:ascii="Times New Roman" w:hAnsi="Times New Roman" w:cs="Times New Roman"/>
@@ -5896,35 +5620,7 @@
         <w:rPr>
           <w:rFonts w:ascii="Times New Roman" w:hAnsi="Times New Roman" w:cs="Times New Roman"/>
         </w:rPr>
-        <w:t xml:space="preserve">En outre, les marcheurs blancs n’ont pas de </w:t>
-      </w:r>
-      <w:proofErr w:type="spellStart"/>
-      <w:r>
-        <w:rPr>
-          <w:rFonts w:ascii="Times New Roman" w:hAnsi="Times New Roman" w:cs="Times New Roman"/>
-        </w:rPr>
-        <w:t>safezone</w:t>
-      </w:r>
-      <w:proofErr w:type="spellEnd"/>
-      <w:r>
-        <w:rPr>
-          <w:rFonts w:ascii="Times New Roman" w:hAnsi="Times New Roman" w:cs="Times New Roman"/>
-        </w:rPr>
-        <w:t xml:space="preserve"> et ne respectent pas les zones de non-agression des </w:t>
-      </w:r>
-      <w:proofErr w:type="spellStart"/>
-      <w:r>
-        <w:rPr>
-          <w:rFonts w:ascii="Times New Roman" w:hAnsi="Times New Roman" w:cs="Times New Roman"/>
-        </w:rPr>
-        <w:t>safezones</w:t>
-      </w:r>
-      <w:proofErr w:type="spellEnd"/>
-      <w:r>
-        <w:rPr>
-          <w:rFonts w:ascii="Times New Roman" w:hAnsi="Times New Roman" w:cs="Times New Roman"/>
-        </w:rPr>
-        <w:t xml:space="preserve"> humaines. </w:t>
+        <w:t xml:space="preserve">En outre, les marcheurs blancs n’ont pas de safezone et ne respectent pas les zones de non-agression des safezones humaines. </w:t>
       </w:r>
     </w:p>
     <w:p>
@@ -6539,16 +6235,8 @@
         <w:rPr>
           <w:rFonts w:ascii="Times New Roman" w:eastAsia="ArialMT" w:hAnsi="Times New Roman" w:cs="Times New Roman"/>
         </w:rPr>
-        <w:t xml:space="preserve">r </w:t>
-      </w:r>
-      <w:proofErr w:type="spellStart"/>
-      <w:r>
-        <w:rPr>
-          <w:rFonts w:ascii="Times New Roman" w:eastAsia="ArialMT" w:hAnsi="Times New Roman" w:cs="Times New Roman"/>
-        </w:rPr>
-        <w:t>safezone</w:t>
-      </w:r>
-      <w:proofErr w:type="spellEnd"/>
+        <w:t>r safezone</w:t>
+      </w:r>
       <w:r>
         <w:rPr>
           <w:rFonts w:ascii="Times New Roman" w:eastAsia="ArialMT" w:hAnsi="Times New Roman" w:cs="Times New Roman"/>
@@ -6571,21 +6259,7 @@
         <w:rPr>
           <w:rFonts w:ascii="Times New Roman" w:eastAsia="ArialMT" w:hAnsi="Times New Roman" w:cs="Times New Roman"/>
         </w:rPr>
-        <w:t xml:space="preserve"> 10 dans la </w:t>
-      </w:r>
-      <w:proofErr w:type="spellStart"/>
-      <w:r>
-        <w:rPr>
-          <w:rFonts w:ascii="Times New Roman" w:eastAsia="ArialMT" w:hAnsi="Times New Roman" w:cs="Times New Roman"/>
-        </w:rPr>
-        <w:t>safezone</w:t>
-      </w:r>
-      <w:proofErr w:type="spellEnd"/>
-      <w:r>
-        <w:rPr>
-          <w:rFonts w:ascii="Times New Roman" w:eastAsia="ArialMT" w:hAnsi="Times New Roman" w:cs="Times New Roman"/>
-        </w:rPr>
-        <w:t xml:space="preserve"> de sa faction</w:t>
+        <w:t xml:space="preserve"> 10 dans la safezone de sa faction</w:t>
       </w:r>
     </w:p>
     <w:p>
@@ -6743,35 +6417,13 @@
         <w:rPr>
           <w:rFonts w:ascii="Times New Roman" w:eastAsia="ArialMT" w:hAnsi="Times New Roman" w:cs="Times New Roman"/>
         </w:rPr>
-        <w:t xml:space="preserve">Un humain avec peu d’énergie se concentre sur les trois directions le rapprochant de sa </w:t>
-      </w:r>
-      <w:proofErr w:type="spellStart"/>
-      <w:r>
-        <w:rPr>
-          <w:rFonts w:ascii="Times New Roman" w:eastAsia="ArialMT" w:hAnsi="Times New Roman" w:cs="Times New Roman"/>
-        </w:rPr>
-        <w:t>safezone</w:t>
-      </w:r>
-      <w:proofErr w:type="spellEnd"/>
-      <w:r>
-        <w:rPr>
-          <w:rFonts w:ascii="Times New Roman" w:eastAsia="ArialMT" w:hAnsi="Times New Roman" w:cs="Times New Roman"/>
-        </w:rPr>
-        <w:t xml:space="preserve">. Il tente ainsi d’accéder le plus rapidement possible à sa </w:t>
-      </w:r>
-      <w:proofErr w:type="spellStart"/>
-      <w:r>
-        <w:rPr>
-          <w:rFonts w:ascii="Times New Roman" w:eastAsia="ArialMT" w:hAnsi="Times New Roman" w:cs="Times New Roman"/>
-        </w:rPr>
-        <w:t>safezone</w:t>
-      </w:r>
-      <w:proofErr w:type="spellEnd"/>
-      <w:r>
-        <w:rPr>
-          <w:rFonts w:ascii="Times New Roman" w:eastAsia="ArialMT" w:hAnsi="Times New Roman" w:cs="Times New Roman"/>
-        </w:rPr>
-        <w:t xml:space="preserve">. </w:t>
+        <w:t>Un humain avec peu d’énergie se concentre sur les trois directions le rapprochant de sa safezone</w:t>
+      </w:r>
+      <w:r>
+        <w:rPr>
+          <w:rFonts w:ascii="Times New Roman" w:eastAsia="ArialMT" w:hAnsi="Times New Roman" w:cs="Times New Roman"/>
+        </w:rPr>
+        <w:t xml:space="preserve">. Il tente ainsi d’accéder le plus rapidement possible à sa safezone. </w:t>
       </w:r>
     </w:p>
     <w:p>
@@ -6944,21 +6596,7 @@
         <w:rPr>
           <w:rFonts w:ascii="Times New Roman" w:hAnsi="Times New Roman" w:cs="Times New Roman"/>
         </w:rPr>
-        <w:t xml:space="preserve">Sinon, ils récupèrent </w:t>
-      </w:r>
-      <w:proofErr w:type="spellStart"/>
-      <w:r>
-        <w:rPr>
-          <w:rFonts w:ascii="Times New Roman" w:hAnsi="Times New Roman" w:cs="Times New Roman"/>
-        </w:rPr>
-        <w:t>tout</w:t>
-      </w:r>
-      <w:proofErr w:type="spellEnd"/>
-      <w:r>
-        <w:rPr>
-          <w:rFonts w:ascii="Times New Roman" w:hAnsi="Times New Roman" w:cs="Times New Roman"/>
-        </w:rPr>
-        <w:t xml:space="preserve"> deux un quart de leur vie maximale. </w:t>
+        <w:t xml:space="preserve">Sinon, ils récupèrent tout deux un quart de leur vie maximale. </w:t>
       </w:r>
     </w:p>
     <w:p>
@@ -7419,14 +7057,7 @@
         <w:rPr>
           <w:rFonts w:ascii="Times New Roman" w:hAnsi="Times New Roman" w:cs="Times New Roman"/>
         </w:rPr>
-        <w:t xml:space="preserve">Un </w:t>
-      </w:r>
-      <w:proofErr w:type="spellStart"/>
-      <w:r>
-        <w:rPr>
-          <w:rFonts w:ascii="Times New Roman" w:hAnsi="Times New Roman" w:cs="Times New Roman"/>
-        </w:rPr>
-        <w:t>T</w:t>
+        <w:t>Un T</w:t>
       </w:r>
       <w:r>
         <w:rPr>
@@ -7434,7 +7065,6 @@
         </w:rPr>
         <w:t>argaryen</w:t>
       </w:r>
-      <w:proofErr w:type="spellEnd"/>
       <w:r>
         <w:rPr>
           <w:rFonts w:ascii="Times New Roman" w:hAnsi="Times New Roman" w:cs="Times New Roman"/>
@@ -7488,14 +7118,7 @@
         <w:rPr>
           <w:rFonts w:ascii="Times New Roman" w:hAnsi="Times New Roman" w:cs="Times New Roman"/>
         </w:rPr>
-        <w:t xml:space="preserve">Un </w:t>
-      </w:r>
-      <w:proofErr w:type="spellStart"/>
-      <w:r>
-        <w:rPr>
-          <w:rFonts w:ascii="Times New Roman" w:hAnsi="Times New Roman" w:cs="Times New Roman"/>
-        </w:rPr>
-        <w:t>L</w:t>
+        <w:t>Un L</w:t>
       </w:r>
       <w:r>
         <w:rPr>
@@ -7503,7 +7126,6 @@
         </w:rPr>
         <w:t>annister</w:t>
       </w:r>
-      <w:proofErr w:type="spellEnd"/>
       <w:r>
         <w:rPr>
           <w:rFonts w:ascii="Times New Roman" w:hAnsi="Times New Roman" w:cs="Times New Roman"/>
@@ -7798,21 +7420,7 @@
           <w:rFonts w:ascii="Times New Roman" w:hAnsi="Times New Roman" w:cs="Times New Roman"/>
         </w:rPr>
         <w:lastRenderedPageBreak/>
-        <w:t xml:space="preserve">Il ne reste plus que des marcheurs blancs : ils dominent </w:t>
-      </w:r>
-      <w:proofErr w:type="spellStart"/>
-      <w:r>
-        <w:rPr>
-          <w:rFonts w:ascii="Times New Roman" w:hAnsi="Times New Roman" w:cs="Times New Roman"/>
-        </w:rPr>
-        <w:t>Westeros</w:t>
-      </w:r>
-      <w:proofErr w:type="spellEnd"/>
-      <w:r>
-        <w:rPr>
-          <w:rFonts w:ascii="Times New Roman" w:hAnsi="Times New Roman" w:cs="Times New Roman"/>
-        </w:rPr>
-        <w:t>.</w:t>
+        <w:t>Il ne reste plus que des marcheurs blancs : ils dominent Westeros.</w:t>
       </w:r>
     </w:p>
     <w:p>
@@ -7995,21 +7603,7 @@
         <w:rPr>
           <w:rFonts w:ascii="Times New Roman" w:hAnsi="Times New Roman" w:cs="Times New Roman"/>
         </w:rPr>
-        <w:t xml:space="preserve">Un mode classique, fidèle à la série, avec une carte de 12 cases de côtés, des </w:t>
-      </w:r>
-      <w:proofErr w:type="spellStart"/>
-      <w:r>
-        <w:rPr>
-          <w:rFonts w:ascii="Times New Roman" w:hAnsi="Times New Roman" w:cs="Times New Roman"/>
-        </w:rPr>
-        <w:t>safezones</w:t>
-      </w:r>
-      <w:proofErr w:type="spellEnd"/>
-      <w:r>
-        <w:rPr>
-          <w:rFonts w:ascii="Times New Roman" w:hAnsi="Times New Roman" w:cs="Times New Roman"/>
-        </w:rPr>
-        <w:t xml:space="preserve"> de 3 cases de côtés et 4 individus par famille humaine. Les marcheurs blancs arrivent à partir du 3</w:t>
+        <w:t>Un mode classique, fidèle à la série, avec une carte de 12 cases de côtés, des safezones de 3 cases de côtés et 4 individus par famille humaine. Les marcheurs blancs arrivent à partir du 3</w:t>
       </w:r>
       <w:r>
         <w:rPr>
@@ -8050,21 +7644,7 @@
         <w:rPr>
           <w:rFonts w:ascii="Times New Roman" w:hAnsi="Times New Roman" w:cs="Times New Roman"/>
         </w:rPr>
-        <w:t xml:space="preserve">Un mode sans marcheur blanc avec une carte de 12 cases de côtés, des </w:t>
-      </w:r>
-      <w:proofErr w:type="spellStart"/>
-      <w:r>
-        <w:rPr>
-          <w:rFonts w:ascii="Times New Roman" w:hAnsi="Times New Roman" w:cs="Times New Roman"/>
-        </w:rPr>
-        <w:t>safezones</w:t>
-      </w:r>
-      <w:proofErr w:type="spellEnd"/>
-      <w:r>
-        <w:rPr>
-          <w:rFonts w:ascii="Times New Roman" w:hAnsi="Times New Roman" w:cs="Times New Roman"/>
-        </w:rPr>
-        <w:t xml:space="preserve"> de 4 cases de côtés et 5 individus par famille humaine.</w:t>
+        <w:t>Un mode sans marcheur blanc avec une carte de 12 cases de côtés, des safezones de 4 cases de côtés et 5 individus par famille humaine.</w:t>
       </w:r>
     </w:p>
     <w:p>
@@ -8091,21 +7671,7 @@
         <w:rPr>
           <w:rFonts w:ascii="Times New Roman" w:hAnsi="Times New Roman" w:cs="Times New Roman"/>
         </w:rPr>
-        <w:t xml:space="preserve">Un mode « Battle Royale » avec une carte de 9 cases de côtés, des </w:t>
-      </w:r>
-      <w:proofErr w:type="spellStart"/>
-      <w:r>
-        <w:rPr>
-          <w:rFonts w:ascii="Times New Roman" w:hAnsi="Times New Roman" w:cs="Times New Roman"/>
-        </w:rPr>
-        <w:t>safezones</w:t>
-      </w:r>
-      <w:proofErr w:type="spellEnd"/>
-      <w:r>
-        <w:rPr>
-          <w:rFonts w:ascii="Times New Roman" w:hAnsi="Times New Roman" w:cs="Times New Roman"/>
-        </w:rPr>
-        <w:t xml:space="preserve"> de 2 cases de côtés et un individu pour chaque population.</w:t>
+        <w:t>Un mode « Battle Royale » avec une carte de 9 cases de côtés, des safezones de 2 cases de côtés et un individu pour chaque population.</w:t>
       </w:r>
     </w:p>
     <w:p>
@@ -8165,21 +7731,7 @@
         <w:rPr>
           <w:rFonts w:ascii="Times New Roman" w:hAnsi="Times New Roman" w:cs="Times New Roman"/>
         </w:rPr>
-        <w:t xml:space="preserve">Tout d’abord l’utilisateur voit la génération de la carte (positionnement des obstacles et attribution des </w:t>
-      </w:r>
-      <w:proofErr w:type="spellStart"/>
-      <w:r>
-        <w:rPr>
-          <w:rFonts w:ascii="Times New Roman" w:hAnsi="Times New Roman" w:cs="Times New Roman"/>
-        </w:rPr>
-        <w:t>safezones</w:t>
-      </w:r>
-      <w:proofErr w:type="spellEnd"/>
-      <w:r>
-        <w:rPr>
-          <w:rFonts w:ascii="Times New Roman" w:hAnsi="Times New Roman" w:cs="Times New Roman"/>
-        </w:rPr>
-        <w:t xml:space="preserve">) et le positionnement des personnages. Il peut aussi prendre connaissance des caractéristiques communes aux différentes populations (avec héritage). </w:t>
+        <w:t xml:space="preserve">Tout d’abord l’utilisateur voit la génération de la carte (positionnement des obstacles et attribution des safezones) et le positionnement des personnages. Il peut aussi prendre connaissance des caractéristiques communes aux différentes populations (avec héritage). </w:t>
       </w:r>
     </w:p>
     <w:p>
@@ -8483,23 +8035,13 @@
           <w:i/>
         </w:rPr>
       </w:pPr>
-      <w:proofErr w:type="gramStart"/>
       <w:r>
         <w:rPr>
           <w:rFonts w:ascii="Times New Roman" w:eastAsia="ArialMT" w:hAnsi="Times New Roman" w:cs="Times New Roman"/>
           <w:i/>
           <w:highlight w:val="yellow"/>
         </w:rPr>
-        <w:t>diagramme</w:t>
-      </w:r>
-      <w:proofErr w:type="gramEnd"/>
-      <w:r>
-        <w:rPr>
-          <w:rFonts w:ascii="Times New Roman" w:eastAsia="ArialMT" w:hAnsi="Times New Roman" w:cs="Times New Roman"/>
-          <w:i/>
-          <w:highlight w:val="yellow"/>
-        </w:rPr>
-        <w:t xml:space="preserve"> d’activité qui représentera les instructions importantes de l’algorithme “global” de la simulation (ceci comprend la boucle principale manipulant le pas de temps et la boucle qui gère le déplacement des individus).</w:t>
+        <w:t>diagramme d’activité qui représentera les instructions importantes de l’algorithme “global” de la simulation (ceci comprend la boucle principale manipulant le pas de temps et la boucle qui gère le déplacement des individus).</w:t>
       </w:r>
     </w:p>
     <w:p>
@@ -8806,7 +8348,6 @@
                 <w:i/>
               </w:rPr>
             </w:pPr>
-            <w:proofErr w:type="spellStart"/>
             <w:r>
               <w:rPr>
                 <w:rFonts w:ascii="Times New Roman" w:hAnsi="Times New Roman" w:cs="Times New Roman"/>
@@ -8821,7 +8362,6 @@
               </w:rPr>
               <w:t>haracter</w:t>
             </w:r>
-            <w:proofErr w:type="spellEnd"/>
           </w:p>
         </w:tc>
         <w:tc>
@@ -9018,7 +8558,6 @@
                 <w:i/>
               </w:rPr>
             </w:pPr>
-            <w:proofErr w:type="spellStart"/>
             <w:r>
               <w:rPr>
                 <w:rFonts w:ascii="Times New Roman" w:hAnsi="Times New Roman" w:cs="Times New Roman"/>
@@ -9034,7 +8573,6 @@
               </w:rPr>
               <w:t>ap</w:t>
             </w:r>
-            <w:proofErr w:type="spellEnd"/>
           </w:p>
         </w:tc>
         <w:tc>
@@ -9251,7 +8789,6 @@
         </w:rPr>
         <w:t xml:space="preserve">La notion d’héritage est exclusivement utilisée dans le package </w:t>
       </w:r>
-      <w:proofErr w:type="spellStart"/>
       <w:r>
         <w:rPr>
           <w:rFonts w:ascii="Times New Roman" w:hAnsi="Times New Roman" w:cs="Times New Roman"/>
@@ -9259,7 +8796,6 @@
         </w:rPr>
         <w:t>character</w:t>
       </w:r>
-      <w:proofErr w:type="spellEnd"/>
       <w:r>
         <w:rPr>
           <w:rFonts w:ascii="Times New Roman" w:hAnsi="Times New Roman" w:cs="Times New Roman"/>
@@ -9283,55 +8819,7 @@
           <w:rFonts w:ascii="Times New Roman" w:hAnsi="Times New Roman" w:cs="Times New Roman"/>
           <w:i/>
         </w:rPr>
-        <w:t>(</w:t>
-      </w:r>
-      <w:proofErr w:type="spellStart"/>
-      <w:r>
-        <w:rPr>
-          <w:rFonts w:ascii="Times New Roman" w:hAnsi="Times New Roman" w:cs="Times New Roman"/>
-          <w:i/>
-        </w:rPr>
-        <w:t>Lannister</w:t>
-      </w:r>
-      <w:proofErr w:type="spellEnd"/>
-      <w:r>
-        <w:rPr>
-          <w:rFonts w:ascii="Times New Roman" w:hAnsi="Times New Roman" w:cs="Times New Roman"/>
-          <w:i/>
-        </w:rPr>
-        <w:t xml:space="preserve">, Stark, </w:t>
-      </w:r>
-      <w:proofErr w:type="spellStart"/>
-      <w:r>
-        <w:rPr>
-          <w:rFonts w:ascii="Times New Roman" w:hAnsi="Times New Roman" w:cs="Times New Roman"/>
-          <w:i/>
-        </w:rPr>
-        <w:t>Targaryen</w:t>
-      </w:r>
-      <w:proofErr w:type="spellEnd"/>
-      <w:r>
-        <w:rPr>
-          <w:rFonts w:ascii="Times New Roman" w:hAnsi="Times New Roman" w:cs="Times New Roman"/>
-          <w:i/>
-        </w:rPr>
-        <w:t xml:space="preserve">, </w:t>
-      </w:r>
-      <w:proofErr w:type="spellStart"/>
-      <w:r>
-        <w:rPr>
-          <w:rFonts w:ascii="Times New Roman" w:hAnsi="Times New Roman" w:cs="Times New Roman"/>
-          <w:i/>
-        </w:rPr>
-        <w:t>Wilding</w:t>
-      </w:r>
-      <w:proofErr w:type="spellEnd"/>
-      <w:r>
-        <w:rPr>
-          <w:rFonts w:ascii="Times New Roman" w:hAnsi="Times New Roman" w:cs="Times New Roman"/>
-          <w:i/>
-        </w:rPr>
-        <w:t xml:space="preserve"> et White Walker)</w:t>
+        <w:t>(Lannister, Stark, Targaryen, Wilding et White Walker)</w:t>
       </w:r>
       <w:r>
         <w:rPr>
@@ -9457,15 +8945,7 @@
         </w:r>
       </w:fldSimple>
       <w:r>
-        <w:t xml:space="preserve"> – Diagramme d’héritage de la classe mère </w:t>
-      </w:r>
-      <w:proofErr w:type="spellStart"/>
-      <w:r>
-        <w:t>Character</w:t>
-      </w:r>
-      <w:proofErr w:type="spellEnd"/>
-      <w:r>
-        <w:t xml:space="preserve"> et de ses classes filles</w:t>
+        <w:t xml:space="preserve"> – Diagramme d’héritage de la classe mère Character et de ses classes filles</w:t>
       </w:r>
     </w:p>
     <w:p>
@@ -9501,7 +8981,6 @@
         </w:rPr>
         <w:t xml:space="preserve">Classe </w:t>
       </w:r>
-      <w:proofErr w:type="spellStart"/>
       <w:r>
         <w:rPr>
           <w:rFonts w:ascii="Times New Roman" w:hAnsi="Times New Roman" w:cs="Times New Roman"/>
@@ -9510,7 +8989,6 @@
         </w:rPr>
         <w:t>Character</w:t>
       </w:r>
-      <w:proofErr w:type="spellEnd"/>
       <w:r>
         <w:rPr>
           <w:rFonts w:ascii="Times New Roman" w:hAnsi="Times New Roman" w:cs="Times New Roman"/>
@@ -9604,7 +9082,6 @@
         </w:rPr>
         <w:t xml:space="preserve">, l’utilisation d’une classe </w:t>
       </w:r>
-      <w:proofErr w:type="spellStart"/>
       <w:r>
         <w:rPr>
           <w:rFonts w:ascii="Times New Roman" w:hAnsi="Times New Roman" w:cs="Times New Roman"/>
@@ -9612,7 +9089,6 @@
         </w:rPr>
         <w:t>Random</w:t>
       </w:r>
-      <w:proofErr w:type="spellEnd"/>
       <w:r>
         <w:rPr>
           <w:rFonts w:ascii="Times New Roman" w:hAnsi="Times New Roman" w:cs="Times New Roman"/>
@@ -9712,39 +9188,7 @@
                 <w:rFonts w:ascii="Times New Roman" w:hAnsi="Times New Roman" w:cs="Times New Roman"/>
                 <w:i/>
               </w:rPr>
-              <w:t>(</w:t>
-            </w:r>
-            <w:proofErr w:type="spellStart"/>
-            <w:r>
-              <w:rPr>
-                <w:rFonts w:ascii="Times New Roman" w:hAnsi="Times New Roman" w:cs="Times New Roman"/>
-                <w:i/>
-              </w:rPr>
-              <w:t>westeros</w:t>
-            </w:r>
-            <w:proofErr w:type="spellEnd"/>
-            <w:r>
-              <w:rPr>
-                <w:rFonts w:ascii="Times New Roman" w:hAnsi="Times New Roman" w:cs="Times New Roman"/>
-                <w:i/>
-              </w:rPr>
-              <w:t xml:space="preserve">, </w:t>
-            </w:r>
-            <w:proofErr w:type="spellStart"/>
-            <w:r>
-              <w:rPr>
-                <w:rFonts w:ascii="Times New Roman" w:hAnsi="Times New Roman" w:cs="Times New Roman"/>
-                <w:i/>
-              </w:rPr>
-              <w:t>currentBox</w:t>
-            </w:r>
-            <w:proofErr w:type="spellEnd"/>
-            <w:r>
-              <w:rPr>
-                <w:rFonts w:ascii="Times New Roman" w:hAnsi="Times New Roman" w:cs="Times New Roman"/>
-                <w:i/>
-              </w:rPr>
-              <w:t>, MAX_RANGE)</w:t>
+              <w:t>(westeros, currentBox, MAX_RANGE)</w:t>
             </w:r>
           </w:p>
         </w:tc>
@@ -9784,23 +9228,7 @@
                 <w:rFonts w:ascii="Times New Roman" w:hAnsi="Times New Roman" w:cs="Times New Roman"/>
                 <w:i/>
               </w:rPr>
-              <w:t>(</w:t>
-            </w:r>
-            <w:proofErr w:type="spellStart"/>
-            <w:r>
-              <w:rPr>
-                <w:rFonts w:ascii="Times New Roman" w:hAnsi="Times New Roman" w:cs="Times New Roman"/>
-                <w:i/>
-              </w:rPr>
-              <w:t>meet</w:t>
-            </w:r>
-            <w:proofErr w:type="spellEnd"/>
-            <w:r>
-              <w:rPr>
-                <w:rFonts w:ascii="Times New Roman" w:hAnsi="Times New Roman" w:cs="Times New Roman"/>
-                <w:i/>
-              </w:rPr>
-              <w:t>)</w:t>
+              <w:t>(meet)</w:t>
             </w:r>
           </w:p>
         </w:tc>
@@ -9829,39 +9257,7 @@
                 <w:rFonts w:ascii="Times New Roman" w:hAnsi="Times New Roman" w:cs="Times New Roman"/>
                 <w:i/>
               </w:rPr>
-              <w:t xml:space="preserve">(life, </w:t>
-            </w:r>
-            <w:proofErr w:type="spellStart"/>
-            <w:r>
-              <w:rPr>
-                <w:rFonts w:ascii="Times New Roman" w:hAnsi="Times New Roman" w:cs="Times New Roman"/>
-                <w:i/>
-              </w:rPr>
-              <w:t>maxLife</w:t>
-            </w:r>
-            <w:proofErr w:type="spellEnd"/>
-            <w:r>
-              <w:rPr>
-                <w:rFonts w:ascii="Times New Roman" w:hAnsi="Times New Roman" w:cs="Times New Roman"/>
-                <w:i/>
-              </w:rPr>
-              <w:t xml:space="preserve">, power, </w:t>
-            </w:r>
-            <w:proofErr w:type="spellStart"/>
-            <w:r>
-              <w:rPr>
-                <w:rFonts w:ascii="Times New Roman" w:hAnsi="Times New Roman" w:cs="Times New Roman"/>
-                <w:i/>
-              </w:rPr>
-              <w:t>maxPower</w:t>
-            </w:r>
-            <w:proofErr w:type="spellEnd"/>
-            <w:r>
-              <w:rPr>
-                <w:rFonts w:ascii="Times New Roman" w:hAnsi="Times New Roman" w:cs="Times New Roman"/>
-                <w:i/>
-              </w:rPr>
-              <w:t>)</w:t>
+              <w:t>(life, maxLife, power, maxPower)</w:t>
             </w:r>
           </w:p>
         </w:tc>
@@ -9889,52 +9285,20 @@
                 <w:rFonts w:ascii="Times New Roman" w:hAnsi="Times New Roman" w:cs="Times New Roman"/>
                 <w:i/>
               </w:rPr>
-              <w:t>(</w:t>
-            </w:r>
-            <w:proofErr w:type="spellStart"/>
+              <w:t>(attack)</w:t>
+            </w:r>
+            <w:r>
+              <w:rPr>
+                <w:rFonts w:ascii="Times New Roman" w:hAnsi="Times New Roman" w:cs="Times New Roman"/>
+              </w:rPr>
+              <w:t xml:space="preserve"> et Mourir </w:t>
+            </w:r>
             <w:r>
               <w:rPr>
                 <w:rFonts w:ascii="Times New Roman" w:hAnsi="Times New Roman" w:cs="Times New Roman"/>
                 <w:i/>
               </w:rPr>
-              <w:t>attack</w:t>
-            </w:r>
-            <w:proofErr w:type="spellEnd"/>
-            <w:r>
-              <w:rPr>
-                <w:rFonts w:ascii="Times New Roman" w:hAnsi="Times New Roman" w:cs="Times New Roman"/>
-                <w:i/>
-              </w:rPr>
-              <w:t>)</w:t>
-            </w:r>
-            <w:r>
-              <w:rPr>
-                <w:rFonts w:ascii="Times New Roman" w:hAnsi="Times New Roman" w:cs="Times New Roman"/>
-              </w:rPr>
-              <w:t xml:space="preserve"> et Mourir </w:t>
-            </w:r>
-            <w:r>
-              <w:rPr>
-                <w:rFonts w:ascii="Times New Roman" w:hAnsi="Times New Roman" w:cs="Times New Roman"/>
-                <w:i/>
-              </w:rPr>
-              <w:t>(</w:t>
-            </w:r>
-            <w:proofErr w:type="spellStart"/>
-            <w:r>
-              <w:rPr>
-                <w:rFonts w:ascii="Times New Roman" w:hAnsi="Times New Roman" w:cs="Times New Roman"/>
-                <w:i/>
-              </w:rPr>
-              <w:t>death</w:t>
-            </w:r>
-            <w:proofErr w:type="spellEnd"/>
-            <w:r>
-              <w:rPr>
-                <w:rFonts w:ascii="Times New Roman" w:hAnsi="Times New Roman" w:cs="Times New Roman"/>
-                <w:i/>
-              </w:rPr>
-              <w:t>)</w:t>
+              <w:t>(death)</w:t>
             </w:r>
           </w:p>
         </w:tc>
@@ -9962,39 +9326,7 @@
                 <w:rFonts w:ascii="Times New Roman" w:hAnsi="Times New Roman" w:cs="Times New Roman"/>
                 <w:i/>
               </w:rPr>
-              <w:t xml:space="preserve">(THRESHOLD_MAX, </w:t>
-            </w:r>
-            <w:proofErr w:type="spellStart"/>
-            <w:r>
-              <w:rPr>
-                <w:rFonts w:ascii="Times New Roman" w:hAnsi="Times New Roman" w:cs="Times New Roman"/>
-                <w:i/>
-              </w:rPr>
-              <w:t>criticalSuccessThreshold</w:t>
-            </w:r>
-            <w:proofErr w:type="spellEnd"/>
-            <w:r>
-              <w:rPr>
-                <w:rFonts w:ascii="Times New Roman" w:hAnsi="Times New Roman" w:cs="Times New Roman"/>
-                <w:i/>
-              </w:rPr>
-              <w:t xml:space="preserve">, </w:t>
-            </w:r>
-            <w:proofErr w:type="spellStart"/>
-            <w:r>
-              <w:rPr>
-                <w:rFonts w:ascii="Times New Roman" w:hAnsi="Times New Roman" w:cs="Times New Roman"/>
-                <w:i/>
-              </w:rPr>
-              <w:t>failureThreshold</w:t>
-            </w:r>
-            <w:proofErr w:type="spellEnd"/>
-            <w:r>
-              <w:rPr>
-                <w:rFonts w:ascii="Times New Roman" w:hAnsi="Times New Roman" w:cs="Times New Roman"/>
-                <w:i/>
-              </w:rPr>
-              <w:t>)</w:t>
+              <w:t>(THRESHOLD_MAX, criticalSuccessThreshold, failureThreshold)</w:t>
             </w:r>
           </w:p>
         </w:tc>
@@ -10021,23 +9353,7 @@
                 <w:rFonts w:ascii="Times New Roman" w:hAnsi="Times New Roman" w:cs="Times New Roman"/>
                 <w:i/>
               </w:rPr>
-              <w:t>(</w:t>
-            </w:r>
-            <w:proofErr w:type="spellStart"/>
-            <w:r>
-              <w:rPr>
-                <w:rFonts w:ascii="Times New Roman" w:hAnsi="Times New Roman" w:cs="Times New Roman"/>
-                <w:i/>
-              </w:rPr>
-              <w:t>rollDice</w:t>
-            </w:r>
-            <w:proofErr w:type="spellEnd"/>
-            <w:r>
-              <w:rPr>
-                <w:rFonts w:ascii="Times New Roman" w:hAnsi="Times New Roman" w:cs="Times New Roman"/>
-                <w:i/>
-              </w:rPr>
-              <w:t>)</w:t>
+              <w:t>(rollDice)</w:t>
             </w:r>
           </w:p>
         </w:tc>
@@ -10071,7 +9387,6 @@
         </w:rPr>
         <w:t xml:space="preserve">Classe </w:t>
       </w:r>
-      <w:proofErr w:type="spellStart"/>
       <w:r>
         <w:rPr>
           <w:rFonts w:ascii="Times New Roman" w:hAnsi="Times New Roman" w:cs="Times New Roman"/>
@@ -10080,7 +9395,6 @@
         </w:rPr>
         <w:t>WhiteWalker</w:t>
       </w:r>
-      <w:proofErr w:type="spellEnd"/>
       <w:r>
         <w:rPr>
           <w:rFonts w:ascii="Times New Roman" w:hAnsi="Times New Roman" w:cs="Times New Roman"/>
@@ -10088,7 +9402,6 @@
         </w:rPr>
         <w:t xml:space="preserve"> (hérite de </w:t>
       </w:r>
-      <w:proofErr w:type="spellStart"/>
       <w:r>
         <w:rPr>
           <w:rFonts w:ascii="Times New Roman" w:hAnsi="Times New Roman" w:cs="Times New Roman"/>
@@ -10097,7 +9410,6 @@
         </w:rPr>
         <w:t>Character</w:t>
       </w:r>
-      <w:proofErr w:type="spellEnd"/>
       <w:r>
         <w:rPr>
           <w:rFonts w:ascii="Times New Roman" w:hAnsi="Times New Roman" w:cs="Times New Roman"/>
@@ -10157,7 +9469,6 @@
         </w:rPr>
         <w:t xml:space="preserve"> le fonctionnement de </w:t>
       </w:r>
-      <w:proofErr w:type="spellStart"/>
       <w:r>
         <w:rPr>
           <w:rFonts w:ascii="Times New Roman" w:hAnsi="Times New Roman" w:cs="Times New Roman"/>
@@ -10165,14 +9476,12 @@
         </w:rPr>
         <w:t>meet</w:t>
       </w:r>
-      <w:proofErr w:type="spellEnd"/>
       <w:r>
         <w:rPr>
           <w:rFonts w:ascii="Times New Roman" w:hAnsi="Times New Roman" w:cs="Times New Roman"/>
         </w:rPr>
         <w:t xml:space="preserve">, de </w:t>
       </w:r>
-      <w:proofErr w:type="spellStart"/>
       <w:r>
         <w:rPr>
           <w:rFonts w:ascii="Times New Roman" w:hAnsi="Times New Roman" w:cs="Times New Roman"/>
@@ -10180,7 +9489,6 @@
         </w:rPr>
         <w:t>attack</w:t>
       </w:r>
-      <w:proofErr w:type="spellEnd"/>
       <w:r>
         <w:rPr>
           <w:rFonts w:ascii="Times New Roman" w:hAnsi="Times New Roman" w:cs="Times New Roman"/>
@@ -10200,7 +9508,6 @@
         </w:rPr>
         <w:t xml:space="preserve"> (</w:t>
       </w:r>
-      <w:proofErr w:type="spellStart"/>
       <w:r>
         <w:rPr>
           <w:rFonts w:ascii="Times New Roman" w:hAnsi="Times New Roman" w:cs="Times New Roman"/>
@@ -10208,7 +9515,6 @@
         </w:rPr>
         <w:t>movmentConsequences</w:t>
       </w:r>
-      <w:proofErr w:type="spellEnd"/>
       <w:r>
         <w:rPr>
           <w:rFonts w:ascii="Times New Roman" w:hAnsi="Times New Roman" w:cs="Times New Roman"/>
@@ -10259,7 +9565,6 @@
         </w:rPr>
         <w:t xml:space="preserve"> (hérite de </w:t>
       </w:r>
-      <w:proofErr w:type="spellStart"/>
       <w:r>
         <w:rPr>
           <w:rFonts w:ascii="Times New Roman" w:hAnsi="Times New Roman" w:cs="Times New Roman"/>
@@ -10268,7 +9573,6 @@
         </w:rPr>
         <w:t>Character</w:t>
       </w:r>
-      <w:proofErr w:type="spellEnd"/>
       <w:r>
         <w:rPr>
           <w:rFonts w:ascii="Times New Roman" w:hAnsi="Times New Roman" w:cs="Times New Roman"/>
@@ -10306,7 +9610,6 @@
         </w:rPr>
         <w:t xml:space="preserve"> le fonctionnement de </w:t>
       </w:r>
-      <w:proofErr w:type="spellStart"/>
       <w:r>
         <w:rPr>
           <w:rFonts w:ascii="Times New Roman" w:hAnsi="Times New Roman" w:cs="Times New Roman"/>
@@ -10314,14 +9617,12 @@
         </w:rPr>
         <w:t>meet</w:t>
       </w:r>
-      <w:proofErr w:type="spellEnd"/>
       <w:r>
         <w:rPr>
           <w:rFonts w:ascii="Times New Roman" w:hAnsi="Times New Roman" w:cs="Times New Roman"/>
         </w:rPr>
         <w:t xml:space="preserve">, de </w:t>
       </w:r>
-      <w:proofErr w:type="spellStart"/>
       <w:r>
         <w:rPr>
           <w:rFonts w:ascii="Times New Roman" w:hAnsi="Times New Roman" w:cs="Times New Roman"/>
@@ -10329,7 +9630,6 @@
         </w:rPr>
         <w:t>attack</w:t>
       </w:r>
-      <w:proofErr w:type="spellEnd"/>
       <w:r>
         <w:rPr>
           <w:rFonts w:ascii="Times New Roman" w:hAnsi="Times New Roman" w:cs="Times New Roman"/>
@@ -10349,7 +9649,6 @@
         </w:rPr>
         <w:t xml:space="preserve"> (</w:t>
       </w:r>
-      <w:proofErr w:type="spellStart"/>
       <w:r>
         <w:rPr>
           <w:rFonts w:ascii="Times New Roman" w:hAnsi="Times New Roman" w:cs="Times New Roman"/>
@@ -10357,7 +9656,6 @@
         </w:rPr>
         <w:t>movmentConsequences</w:t>
       </w:r>
-      <w:proofErr w:type="spellEnd"/>
       <w:r>
         <w:rPr>
           <w:rFonts w:ascii="Times New Roman" w:hAnsi="Times New Roman" w:cs="Times New Roman"/>
@@ -10374,21 +9672,7 @@
         <w:rPr>
           <w:rFonts w:ascii="Times New Roman" w:hAnsi="Times New Roman" w:cs="Times New Roman"/>
         </w:rPr>
-        <w:t xml:space="preserve">Les êtres humains sont ainsi des sortes de personnages qui possèdent en plus un nom, un niveau et de l’expérience mais aussi une </w:t>
-      </w:r>
-      <w:proofErr w:type="spellStart"/>
-      <w:r>
-        <w:rPr>
-          <w:rFonts w:ascii="Times New Roman" w:hAnsi="Times New Roman" w:cs="Times New Roman"/>
-        </w:rPr>
-        <w:t>safezone</w:t>
-      </w:r>
-      <w:proofErr w:type="spellEnd"/>
-      <w:r>
-        <w:rPr>
-          <w:rFonts w:ascii="Times New Roman" w:hAnsi="Times New Roman" w:cs="Times New Roman"/>
-        </w:rPr>
-        <w:t xml:space="preserve"> et de l’endurance ainsi qu’une attaque</w:t>
+        <w:t>Les êtres humains sont ainsi des sortes de personnages qui possèdent en plus un nom, un niveau et de l’expérience mais aussi une safezone et de l’endurance ainsi qu’une attaque</w:t>
       </w:r>
       <w:r>
         <w:rPr>
@@ -10496,23 +9780,7 @@
                 <w:rFonts w:ascii="Times New Roman" w:hAnsi="Times New Roman" w:cs="Times New Roman"/>
                 <w:i/>
               </w:rPr>
-              <w:t>(</w:t>
-            </w:r>
-            <w:proofErr w:type="spellStart"/>
-            <w:r>
-              <w:rPr>
-                <w:rFonts w:ascii="Times New Roman" w:hAnsi="Times New Roman" w:cs="Times New Roman"/>
-                <w:i/>
-              </w:rPr>
-              <w:t>name</w:t>
-            </w:r>
-            <w:proofErr w:type="spellEnd"/>
-            <w:r>
-              <w:rPr>
-                <w:rFonts w:ascii="Times New Roman" w:hAnsi="Times New Roman" w:cs="Times New Roman"/>
-                <w:i/>
-              </w:rPr>
-              <w:t>)</w:t>
+              <w:t>(name)</w:t>
             </w:r>
           </w:p>
         </w:tc>
@@ -10540,23 +9808,7 @@
                 <w:rFonts w:ascii="Times New Roman" w:hAnsi="Times New Roman" w:cs="Times New Roman"/>
                 <w:i/>
               </w:rPr>
-              <w:t>(</w:t>
-            </w:r>
-            <w:proofErr w:type="spellStart"/>
-            <w:r>
-              <w:rPr>
-                <w:rFonts w:ascii="Times New Roman" w:hAnsi="Times New Roman" w:cs="Times New Roman"/>
-                <w:i/>
-              </w:rPr>
-              <w:t>getFullName</w:t>
-            </w:r>
-            <w:proofErr w:type="spellEnd"/>
-            <w:r>
-              <w:rPr>
-                <w:rFonts w:ascii="Times New Roman" w:hAnsi="Times New Roman" w:cs="Times New Roman"/>
-                <w:i/>
-              </w:rPr>
-              <w:t>)</w:t>
+              <w:t>(getFullName)</w:t>
             </w:r>
           </w:p>
         </w:tc>
@@ -10585,39 +9837,7 @@
                 <w:rFonts w:ascii="Times New Roman" w:hAnsi="Times New Roman" w:cs="Times New Roman"/>
                 <w:i/>
               </w:rPr>
-              <w:t>(</w:t>
-            </w:r>
-            <w:proofErr w:type="spellStart"/>
-            <w:r>
-              <w:rPr>
-                <w:rFonts w:ascii="Times New Roman" w:hAnsi="Times New Roman" w:cs="Times New Roman"/>
-                <w:i/>
-              </w:rPr>
-              <w:t>level</w:t>
-            </w:r>
-            <w:proofErr w:type="spellEnd"/>
-            <w:r>
-              <w:rPr>
-                <w:rFonts w:ascii="Times New Roman" w:hAnsi="Times New Roman" w:cs="Times New Roman"/>
-                <w:i/>
-              </w:rPr>
-              <w:t xml:space="preserve">, </w:t>
-            </w:r>
-            <w:proofErr w:type="spellStart"/>
-            <w:r>
-              <w:rPr>
-                <w:rFonts w:ascii="Times New Roman" w:hAnsi="Times New Roman" w:cs="Times New Roman"/>
-                <w:i/>
-              </w:rPr>
-              <w:t>xp</w:t>
-            </w:r>
-            <w:proofErr w:type="spellEnd"/>
-            <w:r>
-              <w:rPr>
-                <w:rFonts w:ascii="Times New Roman" w:hAnsi="Times New Roman" w:cs="Times New Roman"/>
-                <w:i/>
-              </w:rPr>
-              <w:t>, XP_THRESHOLD, GAIN_BY_LEVEL)</w:t>
+              <w:t>(level, xp, XP_THRESHOLD, GAIN_BY_LEVEL)</w:t>
             </w:r>
           </w:p>
         </w:tc>
@@ -10637,21 +9857,7 @@
               <w:rPr>
                 <w:rFonts w:ascii="Times New Roman" w:hAnsi="Times New Roman" w:cs="Times New Roman"/>
               </w:rPr>
-              <w:t>Gagner un niveau (</w:t>
-            </w:r>
-            <w:proofErr w:type="spellStart"/>
-            <w:r>
-              <w:rPr>
-                <w:rFonts w:ascii="Times New Roman" w:hAnsi="Times New Roman" w:cs="Times New Roman"/>
-              </w:rPr>
-              <w:t>newLevel</w:t>
-            </w:r>
-            <w:proofErr w:type="spellEnd"/>
-            <w:r>
-              <w:rPr>
-                <w:rFonts w:ascii="Times New Roman" w:hAnsi="Times New Roman" w:cs="Times New Roman"/>
-              </w:rPr>
-              <w:t>)</w:t>
+              <w:t>Gagner un niveau (newLevel)</w:t>
             </w:r>
           </w:p>
         </w:tc>
@@ -10673,42 +9879,20 @@
               <w:rPr>
                 <w:rFonts w:ascii="Times New Roman" w:hAnsi="Times New Roman" w:cs="Times New Roman"/>
               </w:rPr>
-              <w:t>Endurance (</w:t>
-            </w:r>
-            <w:proofErr w:type="spellStart"/>
+              <w:t xml:space="preserve">Endurance (stamina, </w:t>
+            </w:r>
             <w:r>
               <w:rPr>
                 <w:rFonts w:ascii="Times New Roman" w:hAnsi="Times New Roman" w:cs="Times New Roman"/>
               </w:rPr>
-              <w:t>stamina</w:t>
-            </w:r>
-            <w:proofErr w:type="spellEnd"/>
+              <w:t>LOW_STAMINA</w:t>
+            </w:r>
             <w:r>
               <w:rPr>
                 <w:rFonts w:ascii="Times New Roman" w:hAnsi="Times New Roman" w:cs="Times New Roman"/>
               </w:rPr>
-              <w:t xml:space="preserve">, </w:t>
-            </w:r>
-            <w:r>
-              <w:rPr>
-                <w:rFonts w:ascii="Times New Roman" w:hAnsi="Times New Roman" w:cs="Times New Roman"/>
-              </w:rPr>
-              <w:t>LOW_STAMINA</w:t>
-            </w:r>
-            <w:r>
-              <w:rPr>
-                <w:rFonts w:ascii="Times New Roman" w:hAnsi="Times New Roman" w:cs="Times New Roman"/>
-              </w:rPr>
-              <w:t xml:space="preserve">, </w:t>
-            </w:r>
-            <w:proofErr w:type="spellStart"/>
-            <w:r>
-              <w:rPr>
-                <w:rFonts w:ascii="Times New Roman" w:hAnsi="Times New Roman" w:cs="Times New Roman"/>
-              </w:rPr>
-              <w:t>maxStamina</w:t>
-            </w:r>
-            <w:proofErr w:type="spellEnd"/>
+              <w:t>, maxStamina</w:t>
+            </w:r>
             <w:r>
               <w:rPr>
                 <w:rFonts w:ascii="Times New Roman" w:hAnsi="Times New Roman" w:cs="Times New Roman"/>
@@ -10733,44 +9917,14 @@
               <w:rPr>
                 <w:rFonts w:ascii="Times New Roman" w:hAnsi="Times New Roman" w:cs="Times New Roman"/>
               </w:rPr>
-              <w:t xml:space="preserve">Récupération en </w:t>
-            </w:r>
-            <w:proofErr w:type="spellStart"/>
-            <w:r>
-              <w:rPr>
-                <w:rFonts w:ascii="Times New Roman" w:hAnsi="Times New Roman" w:cs="Times New Roman"/>
-              </w:rPr>
-              <w:t>safezone</w:t>
-            </w:r>
-            <w:proofErr w:type="spellEnd"/>
-            <w:r>
-              <w:rPr>
-                <w:rFonts w:ascii="Times New Roman" w:hAnsi="Times New Roman" w:cs="Times New Roman"/>
-              </w:rPr>
-              <w:t xml:space="preserve"> </w:t>
+              <w:t xml:space="preserve">Récupération en safezone </w:t>
             </w:r>
             <w:r>
               <w:rPr>
                 <w:rFonts w:ascii="Times New Roman" w:hAnsi="Times New Roman" w:cs="Times New Roman"/>
                 <w:i/>
               </w:rPr>
-              <w:t>(</w:t>
-            </w:r>
-            <w:proofErr w:type="spellStart"/>
-            <w:r>
-              <w:rPr>
-                <w:rFonts w:ascii="Times New Roman" w:hAnsi="Times New Roman" w:cs="Times New Roman"/>
-                <w:i/>
-              </w:rPr>
-              <w:t>safeZoneDirection</w:t>
-            </w:r>
-            <w:proofErr w:type="spellEnd"/>
-            <w:r>
-              <w:rPr>
-                <w:rFonts w:ascii="Times New Roman" w:hAnsi="Times New Roman" w:cs="Times New Roman"/>
-                <w:i/>
-              </w:rPr>
-              <w:t>)</w:t>
+              <w:t>(safeZoneDirection)</w:t>
             </w:r>
           </w:p>
         </w:tc>
@@ -10814,23 +9968,7 @@
                 <w:rFonts w:ascii="Times New Roman" w:hAnsi="Times New Roman" w:cs="Times New Roman"/>
                 <w:i/>
               </w:rPr>
-              <w:t>(</w:t>
-            </w:r>
-            <w:proofErr w:type="spellStart"/>
-            <w:r>
-              <w:rPr>
-                <w:rFonts w:ascii="Times New Roman" w:hAnsi="Times New Roman" w:cs="Times New Roman"/>
-                <w:i/>
-              </w:rPr>
-              <w:t>superAttack</w:t>
-            </w:r>
-            <w:proofErr w:type="spellEnd"/>
-            <w:r>
-              <w:rPr>
-                <w:rFonts w:ascii="Times New Roman" w:hAnsi="Times New Roman" w:cs="Times New Roman"/>
-                <w:i/>
-              </w:rPr>
-              <w:t>)</w:t>
+              <w:t>(superAttack)</w:t>
             </w:r>
           </w:p>
         </w:tc>
@@ -10883,7 +10021,6 @@
         </w:rPr>
         <w:t xml:space="preserve"> </w:t>
       </w:r>
-      <w:proofErr w:type="spellStart"/>
       <w:r>
         <w:rPr>
           <w:rFonts w:ascii="Times New Roman" w:hAnsi="Times New Roman" w:cs="Times New Roman"/>
@@ -10892,7 +10029,6 @@
         </w:rPr>
         <w:t>Northerner</w:t>
       </w:r>
-      <w:proofErr w:type="spellEnd"/>
       <w:r>
         <w:rPr>
           <w:rFonts w:ascii="Times New Roman" w:hAnsi="Times New Roman" w:cs="Times New Roman"/>
@@ -10900,7 +10036,6 @@
         </w:rPr>
         <w:t xml:space="preserve"> et </w:t>
       </w:r>
-      <w:proofErr w:type="spellStart"/>
       <w:r>
         <w:rPr>
           <w:rFonts w:ascii="Times New Roman" w:hAnsi="Times New Roman" w:cs="Times New Roman"/>
@@ -10909,7 +10044,6 @@
         </w:rPr>
         <w:t>Southerner</w:t>
       </w:r>
-      <w:proofErr w:type="spellEnd"/>
       <w:r>
         <w:rPr>
           <w:rFonts w:ascii="Times New Roman" w:hAnsi="Times New Roman" w:cs="Times New Roman"/>
@@ -10992,7 +10126,6 @@
         </w:rPr>
         <w:t>es classes définissent les niveaux d’endurance et de dégâts maximum que peuvent infliger les catégories d’êtres humains. Ces capacités physiques différencient les familles du Nord (=</w:t>
       </w:r>
-      <w:proofErr w:type="spellStart"/>
       <w:r>
         <w:rPr>
           <w:rFonts w:ascii="Times New Roman" w:hAnsi="Times New Roman" w:cs="Times New Roman"/>
@@ -11000,14 +10133,12 @@
         </w:rPr>
         <w:t>Northerner</w:t>
       </w:r>
-      <w:proofErr w:type="spellEnd"/>
       <w:r>
         <w:rPr>
           <w:rFonts w:ascii="Times New Roman" w:hAnsi="Times New Roman" w:cs="Times New Roman"/>
         </w:rPr>
         <w:t>) et les familles du Sud (=</w:t>
       </w:r>
-      <w:proofErr w:type="spellStart"/>
       <w:r>
         <w:rPr>
           <w:rFonts w:ascii="Times New Roman" w:hAnsi="Times New Roman" w:cs="Times New Roman"/>
@@ -11015,7 +10146,6 @@
         </w:rPr>
         <w:t>Southerner</w:t>
       </w:r>
-      <w:proofErr w:type="spellEnd"/>
       <w:r>
         <w:rPr>
           <w:rFonts w:ascii="Times New Roman" w:hAnsi="Times New Roman" w:cs="Times New Roman"/>
@@ -11066,7 +10196,6 @@
         </w:rPr>
         <w:t xml:space="preserve">, </w:t>
       </w:r>
-      <w:proofErr w:type="spellStart"/>
       <w:r>
         <w:rPr>
           <w:rFonts w:ascii="Times New Roman" w:hAnsi="Times New Roman" w:cs="Times New Roman"/>
@@ -11075,7 +10204,6 @@
         </w:rPr>
         <w:t>Wilding</w:t>
       </w:r>
-      <w:proofErr w:type="spellEnd"/>
       <w:r>
         <w:rPr>
           <w:rFonts w:ascii="Times New Roman" w:hAnsi="Times New Roman" w:cs="Times New Roman"/>
@@ -11083,7 +10211,6 @@
         </w:rPr>
         <w:t xml:space="preserve"> (héritent de </w:t>
       </w:r>
-      <w:proofErr w:type="spellStart"/>
       <w:r>
         <w:rPr>
           <w:rFonts w:ascii="Times New Roman" w:hAnsi="Times New Roman" w:cs="Times New Roman"/>
@@ -11092,7 +10219,6 @@
         </w:rPr>
         <w:t>Northerner</w:t>
       </w:r>
-      <w:proofErr w:type="spellEnd"/>
       <w:r>
         <w:rPr>
           <w:rFonts w:ascii="Times New Roman" w:hAnsi="Times New Roman" w:cs="Times New Roman"/>
@@ -11100,7 +10226,6 @@
         </w:rPr>
         <w:t xml:space="preserve">, classes instanciables) et classes </w:t>
       </w:r>
-      <w:proofErr w:type="spellStart"/>
       <w:r>
         <w:rPr>
           <w:rFonts w:ascii="Times New Roman" w:hAnsi="Times New Roman" w:cs="Times New Roman"/>
@@ -11109,7 +10234,6 @@
         </w:rPr>
         <w:t>Lannister</w:t>
       </w:r>
-      <w:proofErr w:type="spellEnd"/>
       <w:r>
         <w:rPr>
           <w:rFonts w:ascii="Times New Roman" w:hAnsi="Times New Roman" w:cs="Times New Roman"/>
@@ -11117,7 +10241,6 @@
         </w:rPr>
         <w:t xml:space="preserve"> et </w:t>
       </w:r>
-      <w:proofErr w:type="spellStart"/>
       <w:r>
         <w:rPr>
           <w:rFonts w:ascii="Times New Roman" w:hAnsi="Times New Roman" w:cs="Times New Roman"/>
@@ -11126,7 +10249,6 @@
         </w:rPr>
         <w:t>Targaryen</w:t>
       </w:r>
-      <w:proofErr w:type="spellEnd"/>
       <w:r>
         <w:rPr>
           <w:rFonts w:ascii="Times New Roman" w:hAnsi="Times New Roman" w:cs="Times New Roman"/>
@@ -11134,7 +10256,6 @@
         </w:rPr>
         <w:t xml:space="preserve"> (héritent de </w:t>
       </w:r>
-      <w:proofErr w:type="spellStart"/>
       <w:r>
         <w:rPr>
           <w:rFonts w:ascii="Times New Roman" w:hAnsi="Times New Roman" w:cs="Times New Roman"/>
@@ -11143,7 +10264,6 @@
         </w:rPr>
         <w:t>Southerner</w:t>
       </w:r>
-      <w:proofErr w:type="spellEnd"/>
       <w:r>
         <w:rPr>
           <w:rFonts w:ascii="Times New Roman" w:hAnsi="Times New Roman" w:cs="Times New Roman"/>
@@ -11191,16 +10311,34 @@
         <w:rPr>
           <w:rFonts w:ascii="Times New Roman" w:hAnsi="Times New Roman" w:cs="Times New Roman"/>
         </w:rPr>
-        <w:t xml:space="preserve">Pour l’ensemble des classes, les attributs sont tous soit en </w:t>
-      </w:r>
-      <w:proofErr w:type="spellStart"/>
-      <w:r>
-        <w:rPr>
-          <w:rFonts w:ascii="Times New Roman" w:hAnsi="Times New Roman" w:cs="Times New Roman"/>
-        </w:rPr>
-        <w:t>protected</w:t>
-      </w:r>
-      <w:proofErr w:type="spellEnd"/>
+        <w:t xml:space="preserve">Pour l’ensemble des classes, les attributs sont tous soit en protected </w:t>
+      </w:r>
+      <w:r>
+        <w:rPr>
+          <w:rFonts w:ascii="Times New Roman" w:hAnsi="Times New Roman" w:cs="Times New Roman"/>
+        </w:rPr>
+        <w:t xml:space="preserve">pour être utilisé par héritage, soit en private. De fait, </w:t>
+      </w:r>
+      <w:r>
+        <w:rPr>
+          <w:rFonts w:ascii="Times New Roman" w:hAnsi="Times New Roman" w:cs="Times New Roman"/>
+        </w:rPr>
+        <w:t xml:space="preserve">pour y accéder en dehors de la classe ou des classes filles (cas protected), nous utilisons des getters et des setters. </w:t>
+      </w:r>
+    </w:p>
+    <w:p>
+      <w:pPr>
+        <w:jc w:val="both"/>
+        <w:rPr>
+          <w:rFonts w:ascii="Times New Roman" w:hAnsi="Times New Roman" w:cs="Times New Roman"/>
+        </w:rPr>
+      </w:pPr>
+      <w:r>
+        <w:rPr>
+          <w:rFonts w:ascii="Times New Roman" w:hAnsi="Times New Roman" w:cs="Times New Roman"/>
+        </w:rPr>
+        <w:t>Les</w:t>
+      </w:r>
       <w:r>
         <w:rPr>
           <w:rFonts w:ascii="Times New Roman" w:hAnsi="Times New Roman" w:cs="Times New Roman"/>
@@ -11211,41 +10349,270 @@
         <w:rPr>
           <w:rFonts w:ascii="Times New Roman" w:hAnsi="Times New Roman" w:cs="Times New Roman"/>
         </w:rPr>
-        <w:t xml:space="preserve">pour être utilisé par héritage, soit en </w:t>
-      </w:r>
-      <w:proofErr w:type="spellStart"/>
-      <w:r>
-        <w:rPr>
-          <w:rFonts w:ascii="Times New Roman" w:hAnsi="Times New Roman" w:cs="Times New Roman"/>
-        </w:rPr>
-        <w:t>private</w:t>
-      </w:r>
-      <w:proofErr w:type="spellEnd"/>
-      <w:r>
-        <w:rPr>
-          <w:rFonts w:ascii="Times New Roman" w:hAnsi="Times New Roman" w:cs="Times New Roman"/>
-        </w:rPr>
-        <w:t xml:space="preserve">. De fait, </w:t>
-      </w:r>
-      <w:r>
-        <w:rPr>
-          <w:rFonts w:ascii="Times New Roman" w:hAnsi="Times New Roman" w:cs="Times New Roman"/>
-        </w:rPr>
-        <w:t xml:space="preserve">pour y accéder en dehors de la classe ou des classes filles (cas </w:t>
-      </w:r>
-      <w:proofErr w:type="spellStart"/>
-      <w:r>
-        <w:rPr>
-          <w:rFonts w:ascii="Times New Roman" w:hAnsi="Times New Roman" w:cs="Times New Roman"/>
-        </w:rPr>
-        <w:t>protected</w:t>
-      </w:r>
-      <w:proofErr w:type="spellEnd"/>
-      <w:r>
-        <w:rPr>
-          <w:rFonts w:ascii="Times New Roman" w:hAnsi="Times New Roman" w:cs="Times New Roman"/>
-        </w:rPr>
-        <w:t xml:space="preserve">), nous utilisons des getters et des setters. </w:t>
+        <w:t xml:space="preserve">seules méthodes publiques sont </w:t>
+      </w:r>
+      <w:r>
+        <w:rPr>
+          <w:rFonts w:ascii="Times New Roman" w:hAnsi="Times New Roman" w:cs="Times New Roman"/>
+        </w:rPr>
+        <w:t>soit des</w:t>
+      </w:r>
+      <w:r>
+        <w:rPr>
+          <w:rFonts w:ascii="Times New Roman" w:hAnsi="Times New Roman" w:cs="Times New Roman"/>
+        </w:rPr>
+        <w:t xml:space="preserve"> getters et setters, </w:t>
+      </w:r>
+      <w:r>
+        <w:rPr>
+          <w:rFonts w:ascii="Times New Roman" w:hAnsi="Times New Roman" w:cs="Times New Roman"/>
+        </w:rPr>
+        <w:t>soit des</w:t>
+      </w:r>
+      <w:r>
+        <w:rPr>
+          <w:rFonts w:ascii="Times New Roman" w:hAnsi="Times New Roman" w:cs="Times New Roman"/>
+        </w:rPr>
+        <w:t xml:space="preserve"> méthodes « importantes » telles que move </w:t>
+      </w:r>
+      <w:r>
+        <w:rPr>
+          <w:rFonts w:ascii="Times New Roman" w:hAnsi="Times New Roman" w:cs="Times New Roman"/>
+        </w:rPr>
+        <w:t>de</w:t>
+      </w:r>
+      <w:r>
+        <w:rPr>
+          <w:rFonts w:ascii="Times New Roman" w:hAnsi="Times New Roman" w:cs="Times New Roman"/>
+        </w:rPr>
+        <w:t xml:space="preserve"> </w:t>
+      </w:r>
+      <w:r>
+        <w:rPr>
+          <w:rFonts w:ascii="Times New Roman" w:hAnsi="Times New Roman" w:cs="Times New Roman"/>
+        </w:rPr>
+        <w:t xml:space="preserve">la classe </w:t>
+      </w:r>
+      <w:r>
+        <w:rPr>
+          <w:rFonts w:ascii="Times New Roman" w:hAnsi="Times New Roman" w:cs="Times New Roman"/>
+          <w:i/>
+        </w:rPr>
+        <w:t>Character</w:t>
+      </w:r>
+      <w:r>
+        <w:rPr>
+          <w:rFonts w:ascii="Times New Roman" w:hAnsi="Times New Roman" w:cs="Times New Roman"/>
+        </w:rPr>
+        <w:t xml:space="preserve"> ou encore </w:t>
+      </w:r>
+      <w:r>
+        <w:rPr>
+          <w:rFonts w:ascii="Times New Roman" w:hAnsi="Times New Roman" w:cs="Times New Roman"/>
+          <w:i/>
+        </w:rPr>
+        <w:t>runSimulation</w:t>
+      </w:r>
+      <w:r>
+        <w:rPr>
+          <w:rFonts w:ascii="Times New Roman" w:hAnsi="Times New Roman" w:cs="Times New Roman"/>
+        </w:rPr>
+        <w:t xml:space="preserve"> </w:t>
+      </w:r>
+      <w:r>
+        <w:rPr>
+          <w:rFonts w:ascii="Times New Roman" w:hAnsi="Times New Roman" w:cs="Times New Roman"/>
+        </w:rPr>
+        <w:t>de</w:t>
+      </w:r>
+      <w:r>
+        <w:rPr>
+          <w:rFonts w:ascii="Times New Roman" w:hAnsi="Times New Roman" w:cs="Times New Roman"/>
+        </w:rPr>
+        <w:t xml:space="preserve"> la classe </w:t>
+      </w:r>
+      <w:r>
+        <w:rPr>
+          <w:rFonts w:ascii="Times New Roman" w:hAnsi="Times New Roman" w:cs="Times New Roman"/>
+          <w:i/>
+        </w:rPr>
+        <w:t>GameMaster</w:t>
+      </w:r>
+      <w:r>
+        <w:rPr>
+          <w:rFonts w:ascii="Times New Roman" w:hAnsi="Times New Roman" w:cs="Times New Roman"/>
+        </w:rPr>
+        <w:t>, etc.</w:t>
+      </w:r>
+      <w:r>
+        <w:rPr>
+          <w:rFonts w:ascii="Times New Roman" w:hAnsi="Times New Roman" w:cs="Times New Roman"/>
+        </w:rPr>
+        <w:t xml:space="preserve"> Ainsi</w:t>
+      </w:r>
+      <w:r>
+        <w:rPr>
+          <w:rFonts w:ascii="Times New Roman" w:hAnsi="Times New Roman" w:cs="Times New Roman"/>
+        </w:rPr>
+        <w:t>, l</w:t>
+      </w:r>
+      <w:r>
+        <w:rPr>
+          <w:rFonts w:ascii="Times New Roman" w:hAnsi="Times New Roman" w:cs="Times New Roman"/>
+        </w:rPr>
+        <w:t>a plupart des</w:t>
+      </w:r>
+      <w:r>
+        <w:rPr>
+          <w:rFonts w:ascii="Times New Roman" w:hAnsi="Times New Roman" w:cs="Times New Roman"/>
+        </w:rPr>
+        <w:t xml:space="preserve"> méthodes nécessaires au fonctionnement de la classe</w:t>
+      </w:r>
+      <w:r>
+        <w:rPr>
+          <w:rFonts w:ascii="Times New Roman" w:hAnsi="Times New Roman" w:cs="Times New Roman"/>
+        </w:rPr>
+        <w:t xml:space="preserve"> </w:t>
+      </w:r>
+      <w:r>
+        <w:rPr>
+          <w:rFonts w:ascii="Times New Roman" w:hAnsi="Times New Roman" w:cs="Times New Roman"/>
+        </w:rPr>
+        <w:t>sont en private ou en protected (</w:t>
+      </w:r>
+      <w:r>
+        <w:rPr>
+          <w:rFonts w:ascii="Times New Roman" w:hAnsi="Times New Roman" w:cs="Times New Roman"/>
+        </w:rPr>
+        <w:t>héritage</w:t>
+      </w:r>
+      <w:r>
+        <w:rPr>
+          <w:rFonts w:ascii="Times New Roman" w:hAnsi="Times New Roman" w:cs="Times New Roman"/>
+        </w:rPr>
+        <w:t>)</w:t>
+      </w:r>
+      <w:r>
+        <w:rPr>
+          <w:rFonts w:ascii="Times New Roman" w:hAnsi="Times New Roman" w:cs="Times New Roman"/>
+        </w:rPr>
+        <w:t xml:space="preserve"> et appelées dans des méthodes publiques</w:t>
+      </w:r>
+      <w:r>
+        <w:rPr>
+          <w:rFonts w:ascii="Times New Roman" w:hAnsi="Times New Roman" w:cs="Times New Roman"/>
+        </w:rPr>
+        <w:t>. Par exemple, nous utilisons les méthodes privées</w:t>
+      </w:r>
+      <w:r>
+        <w:rPr>
+          <w:rFonts w:ascii="Times New Roman" w:hAnsi="Times New Roman" w:cs="Times New Roman"/>
+        </w:rPr>
+        <w:t xml:space="preserve"> liées au déplacement d’un personnage</w:t>
+      </w:r>
+      <w:r>
+        <w:rPr>
+          <w:rFonts w:ascii="Times New Roman" w:hAnsi="Times New Roman" w:cs="Times New Roman"/>
+        </w:rPr>
+        <w:t xml:space="preserve"> </w:t>
+      </w:r>
+      <w:r>
+        <w:rPr>
+          <w:rFonts w:ascii="Times New Roman" w:hAnsi="Times New Roman" w:cs="Times New Roman"/>
+        </w:rPr>
+        <w:t>(</w:t>
+      </w:r>
+      <w:r>
+        <w:rPr>
+          <w:rFonts w:ascii="Times New Roman" w:hAnsi="Times New Roman" w:cs="Times New Roman"/>
+          <w:i/>
+        </w:rPr>
+        <w:t>makeStep</w:t>
+      </w:r>
+      <w:r>
+        <w:rPr>
+          <w:rFonts w:ascii="Times New Roman" w:hAnsi="Times New Roman" w:cs="Times New Roman"/>
+        </w:rPr>
+        <w:t xml:space="preserve">, </w:t>
+      </w:r>
+      <w:r>
+        <w:rPr>
+          <w:rFonts w:ascii="Times New Roman" w:hAnsi="Times New Roman" w:cs="Times New Roman"/>
+          <w:i/>
+        </w:rPr>
+        <w:t>getPossibleDirections</w:t>
+      </w:r>
+      <w:r>
+        <w:rPr>
+          <w:rFonts w:ascii="Times New Roman" w:hAnsi="Times New Roman" w:cs="Times New Roman"/>
+        </w:rPr>
+        <w:t xml:space="preserve">, </w:t>
+      </w:r>
+      <w:r>
+        <w:rPr>
+          <w:rFonts w:ascii="Times New Roman" w:hAnsi="Times New Roman" w:cs="Times New Roman"/>
+          <w:i/>
+        </w:rPr>
+        <w:t>diagoRight</w:t>
+      </w:r>
+      <w:r>
+        <w:rPr>
+          <w:rFonts w:ascii="Times New Roman" w:hAnsi="Times New Roman" w:cs="Times New Roman"/>
+        </w:rPr>
+        <w:t>, etc.</w:t>
+      </w:r>
+      <w:r>
+        <w:rPr>
+          <w:rFonts w:ascii="Times New Roman" w:hAnsi="Times New Roman" w:cs="Times New Roman"/>
+        </w:rPr>
+        <w:t>)</w:t>
+      </w:r>
+      <w:r>
+        <w:rPr>
+          <w:rFonts w:ascii="Times New Roman" w:hAnsi="Times New Roman" w:cs="Times New Roman"/>
+        </w:rPr>
+        <w:t xml:space="preserve"> </w:t>
+      </w:r>
+      <w:r>
+        <w:rPr>
+          <w:rFonts w:ascii="Times New Roman" w:hAnsi="Times New Roman" w:cs="Times New Roman"/>
+        </w:rPr>
+        <w:t xml:space="preserve">dans la méthode publique move de </w:t>
+      </w:r>
+      <w:r>
+        <w:rPr>
+          <w:rFonts w:ascii="Times New Roman" w:hAnsi="Times New Roman" w:cs="Times New Roman"/>
+          <w:i/>
+        </w:rPr>
+        <w:t>Character</w:t>
+      </w:r>
+      <w:r>
+        <w:rPr>
+          <w:rFonts w:ascii="Times New Roman" w:hAnsi="Times New Roman" w:cs="Times New Roman"/>
+        </w:rPr>
+        <w:t>.</w:t>
+      </w:r>
+    </w:p>
+    <w:p>
+      <w:pPr>
+        <w:pStyle w:val="Titre3"/>
+        <w:rPr>
+          <w:rFonts w:ascii="Times New Roman" w:hAnsi="Times New Roman" w:cs="Times New Roman"/>
+        </w:rPr>
+      </w:pPr>
+      <w:bookmarkStart w:id="26" w:name="_Toc23890206"/>
+      <w:r>
+        <w:rPr>
+          <w:rFonts w:ascii="Times New Roman" w:hAnsi="Times New Roman" w:cs="Times New Roman"/>
+        </w:rPr>
+        <w:t>Polymorphisme</w:t>
+      </w:r>
+      <w:bookmarkEnd w:id="26"/>
+      <w:r>
+        <w:rPr>
+          <w:rFonts w:ascii="Times New Roman" w:hAnsi="Times New Roman" w:cs="Times New Roman"/>
+        </w:rPr>
+        <w:t xml:space="preserve"> </w:t>
       </w:r>
     </w:p>
     <w:p>
@@ -11259,7 +10626,26 @@
         <w:rPr>
           <w:rFonts w:ascii="Times New Roman" w:hAnsi="Times New Roman" w:cs="Times New Roman"/>
         </w:rPr>
-        <w:t>Les</w:t>
+        <w:t>Dans ce projet, nous avons utilisé plusieurs types de polymorphisme. En effet</w:t>
+      </w:r>
+      <w:r>
+        <w:rPr>
+          <w:rFonts w:ascii="Times New Roman" w:hAnsi="Times New Roman" w:cs="Times New Roman"/>
+        </w:rPr>
+        <w:t xml:space="preserve">, nous y avons utilisé le polymorphisme dit d’héritage qui consiste à </w:t>
+      </w:r>
+      <w:r>
+        <w:rPr>
+          <w:rFonts w:ascii="Times New Roman" w:hAnsi="Times New Roman" w:cs="Times New Roman"/>
+          <w:i/>
+        </w:rPr>
+        <w:t>Override</w:t>
+      </w:r>
+      <w:r>
+        <w:rPr>
+          <w:rFonts w:ascii="Times New Roman" w:hAnsi="Times New Roman" w:cs="Times New Roman"/>
+        </w:rPr>
+        <w:t xml:space="preserve"> (=redéfinir) dans les classes filles non abstraites une</w:t>
       </w:r>
       <w:r>
         <w:rPr>
@@ -11271,404 +10657,48 @@
         <w:rPr>
           <w:rFonts w:ascii="Times New Roman" w:hAnsi="Times New Roman" w:cs="Times New Roman"/>
         </w:rPr>
-        <w:t xml:space="preserve">seules méthodes publiques sont </w:t>
-      </w:r>
-      <w:r>
-        <w:rPr>
-          <w:rFonts w:ascii="Times New Roman" w:hAnsi="Times New Roman" w:cs="Times New Roman"/>
-        </w:rPr>
-        <w:t>soit des</w:t>
-      </w:r>
-      <w:r>
-        <w:rPr>
-          <w:rFonts w:ascii="Times New Roman" w:hAnsi="Times New Roman" w:cs="Times New Roman"/>
-        </w:rPr>
-        <w:t xml:space="preserve"> getters et setters, </w:t>
-      </w:r>
-      <w:r>
-        <w:rPr>
-          <w:rFonts w:ascii="Times New Roman" w:hAnsi="Times New Roman" w:cs="Times New Roman"/>
-        </w:rPr>
-        <w:t>soit des</w:t>
-      </w:r>
-      <w:r>
-        <w:rPr>
-          <w:rFonts w:ascii="Times New Roman" w:hAnsi="Times New Roman" w:cs="Times New Roman"/>
-        </w:rPr>
-        <w:t xml:space="preserve"> méthodes « importantes » telles que move </w:t>
-      </w:r>
-      <w:r>
-        <w:rPr>
-          <w:rFonts w:ascii="Times New Roman" w:hAnsi="Times New Roman" w:cs="Times New Roman"/>
-        </w:rPr>
-        <w:t>de</w:t>
-      </w:r>
-      <w:r>
-        <w:rPr>
-          <w:rFonts w:ascii="Times New Roman" w:hAnsi="Times New Roman" w:cs="Times New Roman"/>
-        </w:rPr>
-        <w:t xml:space="preserve"> </w:t>
-      </w:r>
-      <w:r>
-        <w:rPr>
-          <w:rFonts w:ascii="Times New Roman" w:hAnsi="Times New Roman" w:cs="Times New Roman"/>
-        </w:rPr>
-        <w:t xml:space="preserve">la classe </w:t>
-      </w:r>
-      <w:proofErr w:type="spellStart"/>
+        <w:t xml:space="preserve">fonction déjà déclarée dans la classe mère, mais aussi </w:t>
+      </w:r>
+      <w:r>
+        <w:rPr>
+          <w:rFonts w:ascii="Times New Roman" w:hAnsi="Times New Roman" w:cs="Times New Roman"/>
+        </w:rPr>
+        <w:t xml:space="preserve">un polymorphisme paramétrique qui signifie la redéfinition d’une fonction de même nom qui se comporte différemment selon le type de paramètres. </w:t>
+      </w:r>
+    </w:p>
+    <w:p>
+      <w:pPr>
+        <w:jc w:val="both"/>
+        <w:rPr>
+          <w:rFonts w:ascii="Times New Roman" w:hAnsi="Times New Roman" w:cs="Times New Roman"/>
+        </w:rPr>
+      </w:pPr>
+      <w:r>
+        <w:rPr>
+          <w:rFonts w:ascii="Times New Roman" w:hAnsi="Times New Roman" w:cs="Times New Roman"/>
+        </w:rPr>
+        <w:t xml:space="preserve">Une de nos fonctions clefs, la fonction </w:t>
+      </w:r>
       <w:r>
         <w:rPr>
           <w:rFonts w:ascii="Times New Roman" w:hAnsi="Times New Roman" w:cs="Times New Roman"/>
           <w:i/>
         </w:rPr>
+        <w:t>meet</w:t>
+      </w:r>
+      <w:r>
+        <w:rPr>
+          <w:rFonts w:ascii="Times New Roman" w:hAnsi="Times New Roman" w:cs="Times New Roman"/>
+        </w:rPr>
+        <w:t xml:space="preserve"> est une fonction à double polymorphisme : elle est à la fois déclarée abstraite dans la classe mère </w:t>
+      </w:r>
+      <w:r>
+        <w:rPr>
+          <w:rFonts w:ascii="Times New Roman" w:hAnsi="Times New Roman" w:cs="Times New Roman"/>
+          <w:i/>
+        </w:rPr>
         <w:t>Character</w:t>
       </w:r>
-      <w:proofErr w:type="spellEnd"/>
-      <w:r>
-        <w:rPr>
-          <w:rFonts w:ascii="Times New Roman" w:hAnsi="Times New Roman" w:cs="Times New Roman"/>
-        </w:rPr>
-        <w:t xml:space="preserve"> ou encore </w:t>
-      </w:r>
-      <w:proofErr w:type="spellStart"/>
-      <w:r>
-        <w:rPr>
-          <w:rFonts w:ascii="Times New Roman" w:hAnsi="Times New Roman" w:cs="Times New Roman"/>
-          <w:i/>
-        </w:rPr>
-        <w:t>runSimulation</w:t>
-      </w:r>
-      <w:proofErr w:type="spellEnd"/>
-      <w:r>
-        <w:rPr>
-          <w:rFonts w:ascii="Times New Roman" w:hAnsi="Times New Roman" w:cs="Times New Roman"/>
-        </w:rPr>
-        <w:t xml:space="preserve"> </w:t>
-      </w:r>
-      <w:r>
-        <w:rPr>
-          <w:rFonts w:ascii="Times New Roman" w:hAnsi="Times New Roman" w:cs="Times New Roman"/>
-        </w:rPr>
-        <w:t>de</w:t>
-      </w:r>
-      <w:r>
-        <w:rPr>
-          <w:rFonts w:ascii="Times New Roman" w:hAnsi="Times New Roman" w:cs="Times New Roman"/>
-        </w:rPr>
-        <w:t xml:space="preserve"> la classe </w:t>
-      </w:r>
-      <w:proofErr w:type="spellStart"/>
-      <w:r>
-        <w:rPr>
-          <w:rFonts w:ascii="Times New Roman" w:hAnsi="Times New Roman" w:cs="Times New Roman"/>
-          <w:i/>
-        </w:rPr>
-        <w:t>GameMaster</w:t>
-      </w:r>
-      <w:proofErr w:type="spellEnd"/>
-      <w:r>
-        <w:rPr>
-          <w:rFonts w:ascii="Times New Roman" w:hAnsi="Times New Roman" w:cs="Times New Roman"/>
-        </w:rPr>
-        <w:t>, etc.</w:t>
-      </w:r>
-      <w:r>
-        <w:rPr>
-          <w:rFonts w:ascii="Times New Roman" w:hAnsi="Times New Roman" w:cs="Times New Roman"/>
-        </w:rPr>
-        <w:t xml:space="preserve"> Ainsi</w:t>
-      </w:r>
-      <w:r>
-        <w:rPr>
-          <w:rFonts w:ascii="Times New Roman" w:hAnsi="Times New Roman" w:cs="Times New Roman"/>
-        </w:rPr>
-        <w:t>, l</w:t>
-      </w:r>
-      <w:r>
-        <w:rPr>
-          <w:rFonts w:ascii="Times New Roman" w:hAnsi="Times New Roman" w:cs="Times New Roman"/>
-        </w:rPr>
-        <w:t>a plupart des</w:t>
-      </w:r>
-      <w:r>
-        <w:rPr>
-          <w:rFonts w:ascii="Times New Roman" w:hAnsi="Times New Roman" w:cs="Times New Roman"/>
-        </w:rPr>
-        <w:t xml:space="preserve"> méthodes nécessaires au fonctionnement de la classe</w:t>
-      </w:r>
-      <w:r>
-        <w:rPr>
-          <w:rFonts w:ascii="Times New Roman" w:hAnsi="Times New Roman" w:cs="Times New Roman"/>
-        </w:rPr>
-        <w:t xml:space="preserve"> </w:t>
-      </w:r>
-      <w:r>
-        <w:rPr>
-          <w:rFonts w:ascii="Times New Roman" w:hAnsi="Times New Roman" w:cs="Times New Roman"/>
-        </w:rPr>
-        <w:t xml:space="preserve">sont en </w:t>
-      </w:r>
-      <w:proofErr w:type="spellStart"/>
-      <w:r>
-        <w:rPr>
-          <w:rFonts w:ascii="Times New Roman" w:hAnsi="Times New Roman" w:cs="Times New Roman"/>
-        </w:rPr>
-        <w:t>private</w:t>
-      </w:r>
-      <w:proofErr w:type="spellEnd"/>
-      <w:r>
-        <w:rPr>
-          <w:rFonts w:ascii="Times New Roman" w:hAnsi="Times New Roman" w:cs="Times New Roman"/>
-        </w:rPr>
-        <w:t xml:space="preserve"> ou en </w:t>
-      </w:r>
-      <w:proofErr w:type="spellStart"/>
-      <w:r>
-        <w:rPr>
-          <w:rFonts w:ascii="Times New Roman" w:hAnsi="Times New Roman" w:cs="Times New Roman"/>
-        </w:rPr>
-        <w:t>protected</w:t>
-      </w:r>
-      <w:proofErr w:type="spellEnd"/>
-      <w:r>
-        <w:rPr>
-          <w:rFonts w:ascii="Times New Roman" w:hAnsi="Times New Roman" w:cs="Times New Roman"/>
-        </w:rPr>
-        <w:t xml:space="preserve"> (</w:t>
-      </w:r>
-      <w:r>
-        <w:rPr>
-          <w:rFonts w:ascii="Times New Roman" w:hAnsi="Times New Roman" w:cs="Times New Roman"/>
-        </w:rPr>
-        <w:t>héritage</w:t>
-      </w:r>
-      <w:r>
-        <w:rPr>
-          <w:rFonts w:ascii="Times New Roman" w:hAnsi="Times New Roman" w:cs="Times New Roman"/>
-        </w:rPr>
-        <w:t>)</w:t>
-      </w:r>
-      <w:r>
-        <w:rPr>
-          <w:rFonts w:ascii="Times New Roman" w:hAnsi="Times New Roman" w:cs="Times New Roman"/>
-        </w:rPr>
-        <w:t xml:space="preserve"> et appelées dans des méthodes publiques</w:t>
-      </w:r>
-      <w:r>
-        <w:rPr>
-          <w:rFonts w:ascii="Times New Roman" w:hAnsi="Times New Roman" w:cs="Times New Roman"/>
-        </w:rPr>
-        <w:t>. Par exemple, nous utilisons les méthodes privées</w:t>
-      </w:r>
-      <w:r>
-        <w:rPr>
-          <w:rFonts w:ascii="Times New Roman" w:hAnsi="Times New Roman" w:cs="Times New Roman"/>
-        </w:rPr>
-        <w:t xml:space="preserve"> liées au déplacement d’un personnage</w:t>
-      </w:r>
-      <w:r>
-        <w:rPr>
-          <w:rFonts w:ascii="Times New Roman" w:hAnsi="Times New Roman" w:cs="Times New Roman"/>
-        </w:rPr>
-        <w:t xml:space="preserve"> </w:t>
-      </w:r>
-      <w:r>
-        <w:rPr>
-          <w:rFonts w:ascii="Times New Roman" w:hAnsi="Times New Roman" w:cs="Times New Roman"/>
-        </w:rPr>
-        <w:t>(</w:t>
-      </w:r>
-      <w:proofErr w:type="spellStart"/>
-      <w:r>
-        <w:rPr>
-          <w:rFonts w:ascii="Times New Roman" w:hAnsi="Times New Roman" w:cs="Times New Roman"/>
-          <w:i/>
-        </w:rPr>
-        <w:t>makeStep</w:t>
-      </w:r>
-      <w:proofErr w:type="spellEnd"/>
-      <w:r>
-        <w:rPr>
-          <w:rFonts w:ascii="Times New Roman" w:hAnsi="Times New Roman" w:cs="Times New Roman"/>
-        </w:rPr>
-        <w:t xml:space="preserve">, </w:t>
-      </w:r>
-      <w:proofErr w:type="spellStart"/>
-      <w:r>
-        <w:rPr>
-          <w:rFonts w:ascii="Times New Roman" w:hAnsi="Times New Roman" w:cs="Times New Roman"/>
-          <w:i/>
-        </w:rPr>
-        <w:t>getPossibleDirections</w:t>
-      </w:r>
-      <w:proofErr w:type="spellEnd"/>
-      <w:r>
-        <w:rPr>
-          <w:rFonts w:ascii="Times New Roman" w:hAnsi="Times New Roman" w:cs="Times New Roman"/>
-        </w:rPr>
-        <w:t xml:space="preserve">, </w:t>
-      </w:r>
-      <w:proofErr w:type="spellStart"/>
-      <w:r>
-        <w:rPr>
-          <w:rFonts w:ascii="Times New Roman" w:hAnsi="Times New Roman" w:cs="Times New Roman"/>
-          <w:i/>
-        </w:rPr>
-        <w:t>diagoRight</w:t>
-      </w:r>
-      <w:proofErr w:type="spellEnd"/>
-      <w:r>
-        <w:rPr>
-          <w:rFonts w:ascii="Times New Roman" w:hAnsi="Times New Roman" w:cs="Times New Roman"/>
-        </w:rPr>
-        <w:t>, etc.</w:t>
-      </w:r>
-      <w:r>
-        <w:rPr>
-          <w:rFonts w:ascii="Times New Roman" w:hAnsi="Times New Roman" w:cs="Times New Roman"/>
-        </w:rPr>
-        <w:t>)</w:t>
-      </w:r>
-      <w:r>
-        <w:rPr>
-          <w:rFonts w:ascii="Times New Roman" w:hAnsi="Times New Roman" w:cs="Times New Roman"/>
-        </w:rPr>
-        <w:t xml:space="preserve"> </w:t>
-      </w:r>
-      <w:r>
-        <w:rPr>
-          <w:rFonts w:ascii="Times New Roman" w:hAnsi="Times New Roman" w:cs="Times New Roman"/>
-        </w:rPr>
-        <w:t xml:space="preserve">dans la méthode publique move de </w:t>
-      </w:r>
-      <w:proofErr w:type="spellStart"/>
-      <w:r>
-        <w:rPr>
-          <w:rFonts w:ascii="Times New Roman" w:hAnsi="Times New Roman" w:cs="Times New Roman"/>
-          <w:i/>
-        </w:rPr>
-        <w:t>Character</w:t>
-      </w:r>
-      <w:proofErr w:type="spellEnd"/>
-      <w:r>
-        <w:rPr>
-          <w:rFonts w:ascii="Times New Roman" w:hAnsi="Times New Roman" w:cs="Times New Roman"/>
-        </w:rPr>
-        <w:t>.</w:t>
-      </w:r>
-    </w:p>
-    <w:p>
-      <w:pPr>
-        <w:pStyle w:val="Titre3"/>
-        <w:rPr>
-          <w:rFonts w:ascii="Times New Roman" w:hAnsi="Times New Roman" w:cs="Times New Roman"/>
-        </w:rPr>
-      </w:pPr>
-      <w:bookmarkStart w:id="26" w:name="_Toc23890206"/>
-      <w:r>
-        <w:rPr>
-          <w:rFonts w:ascii="Times New Roman" w:hAnsi="Times New Roman" w:cs="Times New Roman"/>
-        </w:rPr>
-        <w:t>Polymorphisme</w:t>
-      </w:r>
-      <w:bookmarkEnd w:id="26"/>
-      <w:r>
-        <w:rPr>
-          <w:rFonts w:ascii="Times New Roman" w:hAnsi="Times New Roman" w:cs="Times New Roman"/>
-        </w:rPr>
-        <w:t xml:space="preserve"> </w:t>
-      </w:r>
-    </w:p>
-    <w:p>
-      <w:pPr>
-        <w:jc w:val="both"/>
-        <w:rPr>
-          <w:rFonts w:ascii="Times New Roman" w:hAnsi="Times New Roman" w:cs="Times New Roman"/>
-        </w:rPr>
-      </w:pPr>
-      <w:r>
-        <w:rPr>
-          <w:rFonts w:ascii="Times New Roman" w:hAnsi="Times New Roman" w:cs="Times New Roman"/>
-        </w:rPr>
-        <w:t>Dans ce projet, nous avons utilisé plusieurs types de polymorphisme. En effet</w:t>
-      </w:r>
-      <w:r>
-        <w:rPr>
-          <w:rFonts w:ascii="Times New Roman" w:hAnsi="Times New Roman" w:cs="Times New Roman"/>
-        </w:rPr>
-        <w:t xml:space="preserve">, nous y avons utilisé le polymorphisme dit d’héritage qui consiste à </w:t>
-      </w:r>
-      <w:proofErr w:type="spellStart"/>
-      <w:r>
-        <w:rPr>
-          <w:rFonts w:ascii="Times New Roman" w:hAnsi="Times New Roman" w:cs="Times New Roman"/>
-          <w:i/>
-        </w:rPr>
-        <w:t>Override</w:t>
-      </w:r>
-      <w:proofErr w:type="spellEnd"/>
-      <w:r>
-        <w:rPr>
-          <w:rFonts w:ascii="Times New Roman" w:hAnsi="Times New Roman" w:cs="Times New Roman"/>
-        </w:rPr>
-        <w:t xml:space="preserve"> (=redéfinir) dans les classes filles non abstraites une</w:t>
-      </w:r>
-      <w:r>
-        <w:rPr>
-          <w:rFonts w:ascii="Times New Roman" w:hAnsi="Times New Roman" w:cs="Times New Roman"/>
-        </w:rPr>
-        <w:t xml:space="preserve"> </w:t>
-      </w:r>
-      <w:r>
-        <w:rPr>
-          <w:rFonts w:ascii="Times New Roman" w:hAnsi="Times New Roman" w:cs="Times New Roman"/>
-        </w:rPr>
-        <w:t xml:space="preserve">fonction déjà déclarée dans la classe mère, mais aussi </w:t>
-      </w:r>
-      <w:r>
-        <w:rPr>
-          <w:rFonts w:ascii="Times New Roman" w:hAnsi="Times New Roman" w:cs="Times New Roman"/>
-        </w:rPr>
-        <w:t xml:space="preserve">un polymorphisme paramétrique qui signifie la redéfinition d’une fonction de même nom qui se comporte différemment selon le type de paramètres. </w:t>
-      </w:r>
-    </w:p>
-    <w:p>
-      <w:pPr>
-        <w:jc w:val="both"/>
-        <w:rPr>
-          <w:rFonts w:ascii="Times New Roman" w:hAnsi="Times New Roman" w:cs="Times New Roman"/>
-        </w:rPr>
-      </w:pPr>
-      <w:r>
-        <w:rPr>
-          <w:rFonts w:ascii="Times New Roman" w:hAnsi="Times New Roman" w:cs="Times New Roman"/>
-        </w:rPr>
-        <w:t xml:space="preserve">Une de nos fonctions clefs, la fonction </w:t>
-      </w:r>
-      <w:proofErr w:type="spellStart"/>
-      <w:r>
-        <w:rPr>
-          <w:rFonts w:ascii="Times New Roman" w:hAnsi="Times New Roman" w:cs="Times New Roman"/>
-          <w:i/>
-        </w:rPr>
-        <w:t>meet</w:t>
-      </w:r>
-      <w:proofErr w:type="spellEnd"/>
-      <w:r>
-        <w:rPr>
-          <w:rFonts w:ascii="Times New Roman" w:hAnsi="Times New Roman" w:cs="Times New Roman"/>
-        </w:rPr>
-        <w:t xml:space="preserve"> est une fonction à double polymorphisme : elle est à la fois déclarée abstraite dans la classe mère </w:t>
-      </w:r>
-      <w:proofErr w:type="spellStart"/>
-      <w:r>
-        <w:rPr>
-          <w:rFonts w:ascii="Times New Roman" w:hAnsi="Times New Roman" w:cs="Times New Roman"/>
-          <w:i/>
-        </w:rPr>
-        <w:t>Character</w:t>
-      </w:r>
-      <w:proofErr w:type="spellEnd"/>
       <w:r>
         <w:rPr>
           <w:rFonts w:ascii="Times New Roman" w:hAnsi="Times New Roman" w:cs="Times New Roman"/>
@@ -11744,7 +10774,6 @@
         </w:rPr>
         <w:t xml:space="preserve">Pour les déplacements, la fonction </w:t>
       </w:r>
-      <w:proofErr w:type="spellStart"/>
       <w:r>
         <w:rPr>
           <w:rFonts w:ascii="Times New Roman" w:hAnsi="Times New Roman" w:cs="Times New Roman"/>
@@ -11752,14 +10781,12 @@
         </w:rPr>
         <w:t>movmentConsequences</w:t>
       </w:r>
-      <w:proofErr w:type="spellEnd"/>
       <w:r>
         <w:rPr>
           <w:rFonts w:ascii="Times New Roman" w:hAnsi="Times New Roman" w:cs="Times New Roman"/>
         </w:rPr>
         <w:t xml:space="preserve">, déclarée abstraite dans </w:t>
       </w:r>
-      <w:proofErr w:type="spellStart"/>
       <w:r>
         <w:rPr>
           <w:rFonts w:ascii="Times New Roman" w:hAnsi="Times New Roman" w:cs="Times New Roman"/>
@@ -11767,7 +10794,6 @@
         </w:rPr>
         <w:t>Character</w:t>
       </w:r>
-      <w:proofErr w:type="spellEnd"/>
       <w:r>
         <w:rPr>
           <w:rFonts w:ascii="Times New Roman" w:hAnsi="Times New Roman" w:cs="Times New Roman"/>
@@ -11787,7 +10813,6 @@
         </w:rPr>
         <w:t xml:space="preserve"> et </w:t>
       </w:r>
-      <w:proofErr w:type="spellStart"/>
       <w:r>
         <w:rPr>
           <w:rFonts w:ascii="Times New Roman" w:hAnsi="Times New Roman" w:cs="Times New Roman"/>
@@ -11795,14 +10820,12 @@
         </w:rPr>
         <w:t>WhiteWalker</w:t>
       </w:r>
-      <w:proofErr w:type="spellEnd"/>
       <w:r>
         <w:rPr>
           <w:rFonts w:ascii="Times New Roman" w:hAnsi="Times New Roman" w:cs="Times New Roman"/>
         </w:rPr>
         <w:t xml:space="preserve">. Ce polymorphisme permet de distinguer l’impact d’un pas pour ces deux classes : les notions d’endurance et d’expérience absentes de la classe </w:t>
       </w:r>
-      <w:proofErr w:type="spellStart"/>
       <w:r>
         <w:rPr>
           <w:rFonts w:ascii="Times New Roman" w:hAnsi="Times New Roman" w:cs="Times New Roman"/>
@@ -11810,7 +10833,6 @@
         </w:rPr>
         <w:t>WhiteWalker</w:t>
       </w:r>
-      <w:proofErr w:type="spellEnd"/>
       <w:r>
         <w:rPr>
           <w:rFonts w:ascii="Times New Roman" w:hAnsi="Times New Roman" w:cs="Times New Roman"/>
@@ -11887,7 +10909,6 @@
         </w:rPr>
         <w:t xml:space="preserve">la méthode </w:t>
       </w:r>
-      <w:proofErr w:type="spellStart"/>
       <w:r>
         <w:rPr>
           <w:rFonts w:ascii="Times New Roman" w:hAnsi="Times New Roman" w:cs="Times New Roman"/>
@@ -11895,14 +10916,12 @@
         </w:rPr>
         <w:t>displayConsole</w:t>
       </w:r>
-      <w:proofErr w:type="spellEnd"/>
       <w:r>
         <w:rPr>
           <w:rFonts w:ascii="Times New Roman" w:hAnsi="Times New Roman" w:cs="Times New Roman"/>
         </w:rPr>
         <w:t xml:space="preserve"> de </w:t>
       </w:r>
-      <w:proofErr w:type="spellStart"/>
       <w:r>
         <w:rPr>
           <w:rFonts w:ascii="Times New Roman" w:hAnsi="Times New Roman" w:cs="Times New Roman"/>
@@ -11910,7 +10929,6 @@
         </w:rPr>
         <w:t>UserInterface</w:t>
       </w:r>
-      <w:proofErr w:type="spellEnd"/>
       <w:r>
         <w:rPr>
           <w:rFonts w:ascii="Times New Roman" w:hAnsi="Times New Roman" w:cs="Times New Roman"/>
@@ -11929,7 +10947,6 @@
         </w:rPr>
         <w:t xml:space="preserve">Il en va de même pour les méthodes </w:t>
       </w:r>
-      <w:proofErr w:type="spellStart"/>
       <w:r>
         <w:rPr>
           <w:rFonts w:ascii="Times New Roman" w:hAnsi="Times New Roman" w:cs="Times New Roman"/>
@@ -11937,14 +10954,12 @@
         </w:rPr>
         <w:t>userChoice</w:t>
       </w:r>
-      <w:proofErr w:type="spellEnd"/>
       <w:r>
         <w:rPr>
           <w:rFonts w:ascii="Times New Roman" w:hAnsi="Times New Roman" w:cs="Times New Roman"/>
         </w:rPr>
         <w:t xml:space="preserve"> de la classe </w:t>
       </w:r>
-      <w:proofErr w:type="spellStart"/>
       <w:r>
         <w:rPr>
           <w:rFonts w:ascii="Times New Roman" w:hAnsi="Times New Roman" w:cs="Times New Roman"/>
@@ -11952,14 +10967,12 @@
         </w:rPr>
         <w:t>UserInterface</w:t>
       </w:r>
-      <w:proofErr w:type="spellEnd"/>
       <w:r>
         <w:rPr>
           <w:rFonts w:ascii="Times New Roman" w:hAnsi="Times New Roman" w:cs="Times New Roman"/>
         </w:rPr>
         <w:t xml:space="preserve"> et </w:t>
       </w:r>
-      <w:proofErr w:type="spellStart"/>
       <w:r>
         <w:rPr>
           <w:rFonts w:ascii="Times New Roman" w:hAnsi="Times New Roman" w:cs="Times New Roman"/>
@@ -11967,14 +10980,12 @@
         </w:rPr>
         <w:t>writeToLogFile</w:t>
       </w:r>
-      <w:proofErr w:type="spellEnd"/>
       <w:r>
         <w:rPr>
           <w:rFonts w:ascii="Times New Roman" w:hAnsi="Times New Roman" w:cs="Times New Roman"/>
         </w:rPr>
         <w:t xml:space="preserve"> de la classe </w:t>
       </w:r>
-      <w:proofErr w:type="spellStart"/>
       <w:r>
         <w:rPr>
           <w:rFonts w:ascii="Times New Roman" w:hAnsi="Times New Roman" w:cs="Times New Roman"/>
@@ -11982,7 +10993,6 @@
         </w:rPr>
         <w:t>FileManager</w:t>
       </w:r>
-      <w:proofErr w:type="spellEnd"/>
       <w:r>
         <w:rPr>
           <w:rFonts w:ascii="Times New Roman" w:hAnsi="Times New Roman" w:cs="Times New Roman"/>
@@ -12027,7 +11037,6 @@
         </w:rPr>
         <w:t xml:space="preserve">La classe </w:t>
       </w:r>
-      <w:proofErr w:type="spellStart"/>
       <w:r>
         <w:rPr>
           <w:rFonts w:ascii="Times New Roman" w:hAnsi="Times New Roman" w:cs="Times New Roman"/>
@@ -12035,7 +11044,6 @@
         </w:rPr>
         <w:t>FileManager</w:t>
       </w:r>
-      <w:proofErr w:type="spellEnd"/>
       <w:r>
         <w:rPr>
           <w:rFonts w:ascii="Times New Roman" w:hAnsi="Times New Roman" w:cs="Times New Roman"/>
@@ -12092,7 +11100,6 @@
         </w:rPr>
         <w:t xml:space="preserve">La classe </w:t>
       </w:r>
-      <w:proofErr w:type="spellStart"/>
       <w:r>
         <w:rPr>
           <w:rFonts w:ascii="Times New Roman" w:hAnsi="Times New Roman" w:cs="Times New Roman"/>
@@ -12100,7 +11107,6 @@
         </w:rPr>
         <w:t>UserInterface</w:t>
       </w:r>
-      <w:proofErr w:type="spellEnd"/>
       <w:r>
         <w:rPr>
           <w:rFonts w:ascii="Times New Roman" w:hAnsi="Times New Roman" w:cs="Times New Roman"/>
@@ -12154,7 +11160,6 @@
         </w:rPr>
         <w:t xml:space="preserve">La classe </w:t>
       </w:r>
-      <w:proofErr w:type="spellStart"/>
       <w:r>
         <w:rPr>
           <w:rFonts w:ascii="Times New Roman" w:hAnsi="Times New Roman" w:cs="Times New Roman"/>
@@ -12162,7 +11167,6 @@
         </w:rPr>
         <w:t>Statistics</w:t>
       </w:r>
-      <w:proofErr w:type="spellEnd"/>
       <w:r>
         <w:rPr>
           <w:rFonts w:ascii="Times New Roman" w:hAnsi="Times New Roman" w:cs="Times New Roman"/>
@@ -12232,7 +11236,6 @@
         </w:rPr>
         <w:t xml:space="preserve">La classe </w:t>
       </w:r>
-      <w:proofErr w:type="spellStart"/>
       <w:r>
         <w:rPr>
           <w:rFonts w:ascii="Times New Roman" w:hAnsi="Times New Roman" w:cs="Times New Roman"/>
@@ -12240,7 +11243,6 @@
         </w:rPr>
         <w:t>GameMaster</w:t>
       </w:r>
-      <w:proofErr w:type="spellEnd"/>
       <w:r>
         <w:rPr>
           <w:rFonts w:ascii="Times New Roman" w:hAnsi="Times New Roman" w:cs="Times New Roman"/>
@@ -12281,19 +11283,11 @@
         </w:rPr>
       </w:pPr>
       <w:bookmarkStart w:id="28" w:name="_Toc23890208"/>
-      <w:proofErr w:type="spellStart"/>
-      <w:r>
-        <w:rPr>
-          <w:rFonts w:ascii="Times New Roman" w:eastAsia="ArialMT" w:hAnsi="Times New Roman" w:cs="Times New Roman"/>
-        </w:rPr>
-        <w:t>Creation</w:t>
-      </w:r>
-      <w:proofErr w:type="spellEnd"/>
-      <w:r>
-        <w:rPr>
-          <w:rFonts w:ascii="Times New Roman" w:eastAsia="ArialMT" w:hAnsi="Times New Roman" w:cs="Times New Roman"/>
-        </w:rPr>
-        <w:t xml:space="preserve"> de la carte</w:t>
+      <w:r>
+        <w:rPr>
+          <w:rFonts w:ascii="Times New Roman" w:eastAsia="ArialMT" w:hAnsi="Times New Roman" w:cs="Times New Roman"/>
+        </w:rPr>
+        <w:t>Creation de la carte</w:t>
       </w:r>
       <w:bookmarkEnd w:id="28"/>
     </w:p>
@@ -12325,23 +11319,7 @@
         <w:t xml:space="preserve">Mise en place du design pattern singleton </w:t>
       </w:r>
       <w:r>
-        <w:t xml:space="preserve">(pour </w:t>
-      </w:r>
-      <w:proofErr w:type="spellStart"/>
-      <w:r>
-        <w:t>gameboard</w:t>
-      </w:r>
-      <w:proofErr w:type="spellEnd"/>
-      <w:r>
-        <w:t xml:space="preserve"> et </w:t>
-      </w:r>
-      <w:proofErr w:type="spellStart"/>
-      <w:r>
-        <w:t>gamemaster</w:t>
-      </w:r>
-      <w:proofErr w:type="spellEnd"/>
-      <w:r>
-        <w:t>)</w:t>
+        <w:t>(pour gameboard et gamemaster)</w:t>
       </w:r>
     </w:p>
     <w:p/>
@@ -12391,6 +11369,7 @@
       </w:r>
       <w:bookmarkEnd w:id="31"/>
     </w:p>
+    <w:p/>
     <w:tbl>
       <w:tblPr>
         <w:tblStyle w:val="Grilledutableau"/>
@@ -12423,15 +11402,7 @@
           </w:tcPr>
           <w:p>
             <w:r>
-              <w:t xml:space="preserve">Package </w:t>
-            </w:r>
-            <w:proofErr w:type="spellStart"/>
-            <w:r>
-              <w:t>Map</w:t>
-            </w:r>
-            <w:proofErr w:type="spellEnd"/>
-            <w:r>
-              <w:t xml:space="preserve"> </w:t>
+              <w:t xml:space="preserve">Package Map </w:t>
             </w:r>
           </w:p>
         </w:tc>
@@ -12441,15 +11412,7 @@
           </w:tcPr>
           <w:p>
             <w:r>
-              <w:t xml:space="preserve">Package </w:t>
-            </w:r>
-            <w:proofErr w:type="spellStart"/>
-            <w:r>
-              <w:t>Character</w:t>
-            </w:r>
-            <w:proofErr w:type="spellEnd"/>
-            <w:r>
-              <w:t xml:space="preserve"> </w:t>
+              <w:t xml:space="preserve">Package Character </w:t>
             </w:r>
           </w:p>
         </w:tc>
@@ -12606,8 +11569,6 @@
           <w:rFonts w:ascii="Times New Roman" w:hAnsi="Times New Roman" w:cs="Times New Roman"/>
         </w:rPr>
       </w:pPr>
-      <w:bookmarkStart w:id="34" w:name="_GoBack"/>
-      <w:bookmarkEnd w:id="34"/>
     </w:p>
     <w:p>
       <w:pPr>
@@ -12639,25 +11600,26 @@
           <w:i/>
           <w:color w:val="002060"/>
         </w:rPr>
-        <w:t xml:space="preserve">Avant de programmer, j’ai commencé à réfléchir à un sujet original, cohérent et dans lequel je pouvais mettre à profit toutes les notions que j’ai pu acquérir lors du cours de Java. Une fois le concept trouvé, je me suis intéressée aux classes et aux liens entre les différentes classes. </w:t>
-      </w:r>
-      <w:proofErr w:type="gramStart"/>
-      <w:r>
+        <w:t>Avant de programmer, j’ai commencé à réfléchir à un sujet original, cohérent et dans lequel je pouvais mettre à profit toutes les notions que j’ai pu acquérir lors du cours de Java. Une fois le concept trouvé, je me suis intéressée aux classes et aux liens entre les différentes classes. Suite à cela, j’ai établi le diagramme de classe global du projet dans lequel j’ai y placé les différentes méthodes et attributs des classes. Bien que ce travail de préparation m’ait pris environ deux semaines, j’ai pu avoir une vue d’ensemble sur le projet.</w:t>
+      </w:r>
+    </w:p>
+    <w:p>
+      <w:pPr>
+        <w:spacing w:line="276" w:lineRule="auto"/>
+        <w:jc w:val="both"/>
         <w:rPr>
           <w:rFonts w:ascii="Times New Roman" w:hAnsi="Times New Roman" w:cs="Times New Roman"/>
           <w:i/>
           <w:color w:val="002060"/>
         </w:rPr>
-        <w:t>Suite à</w:t>
-      </w:r>
-      <w:proofErr w:type="gramEnd"/>
+      </w:pPr>
       <w:r>
         <w:rPr>
           <w:rFonts w:ascii="Times New Roman" w:hAnsi="Times New Roman" w:cs="Times New Roman"/>
           <w:i/>
           <w:color w:val="002060"/>
         </w:rPr>
-        <w:t xml:space="preserve"> cela, j’ai établi le diagramme de classe global du projet dans lequel j’ai y placé les différentes méthodes et attributs des classes. Bien que ce travail de préparation m’ait pris environ deux semaines, j’ai pu avoir une vue d’ensemble sur le projet.</w:t>
+        <w:t>Une fois mon projet validé, j’ai ensuite réfléchi en détail aux fonctionnements de chacune des méthodes afin de pouvoir les programmer rapidement et efficacement. Cela m’a pris environ une semaine, toutefois, il m’a permis d’économiser du temps pour la suite.</w:t>
       </w:r>
     </w:p>
     <w:p>
@@ -12676,7 +11638,7 @@
           <w:i/>
           <w:color w:val="002060"/>
         </w:rPr>
-        <w:t>Une fois mon projet validé, j’ai ensuite réfléchi en détail aux fonctionnements de chacune des méthodes afin de pouvoir les programmer rapidement et efficacement. Cela m’a pris environ une semaine, toutefois, il m’a permis d’économiser du temps pour la suite.</w:t>
+        <w:t xml:space="preserve">Concernant la programmation, j’ai souhaité commencer par coder puis débugger les fonctions terminales avant de remonter aux fonctions plus générales de façon à gagner du temps. </w:t>
       </w:r>
     </w:p>
     <w:p>
@@ -12685,18 +11647,8 @@
         <w:jc w:val="both"/>
         <w:rPr>
           <w:rFonts w:ascii="Times New Roman" w:hAnsi="Times New Roman" w:cs="Times New Roman"/>
-          <w:i/>
-          <w:color w:val="002060"/>
-        </w:rPr>
-      </w:pPr>
-      <w:r>
-        <w:rPr>
-          <w:rFonts w:ascii="Times New Roman" w:hAnsi="Times New Roman" w:cs="Times New Roman"/>
-          <w:i/>
-          <w:color w:val="002060"/>
-        </w:rPr>
-        <w:t xml:space="preserve">Concernant la programmation, j’ai souhaité commencer par coder puis débugger les fonctions terminales avant de remonter aux fonctions plus générales de façon à gagner du temps. </w:t>
-      </w:r>
+        </w:rPr>
+      </w:pPr>
     </w:p>
     <w:p>
       <w:pPr>
@@ -12709,21 +11661,12 @@
     </w:p>
     <w:p>
       <w:pPr>
-        <w:spacing w:line="276" w:lineRule="auto"/>
-        <w:jc w:val="both"/>
-        <w:rPr>
-          <w:rFonts w:ascii="Times New Roman" w:hAnsi="Times New Roman" w:cs="Times New Roman"/>
-        </w:rPr>
-      </w:pPr>
-    </w:p>
-    <w:p>
-      <w:pPr>
         <w:pStyle w:val="Titre2"/>
         <w:rPr>
           <w:rFonts w:ascii="Times New Roman" w:hAnsi="Times New Roman" w:cs="Times New Roman"/>
         </w:rPr>
       </w:pPr>
-      <w:bookmarkStart w:id="35" w:name="_Toc23890213"/>
+      <w:bookmarkStart w:id="34" w:name="_Toc23890213"/>
       <w:r>
         <w:rPr>
           <w:rFonts w:ascii="Times New Roman" w:hAnsi="Times New Roman" w:cs="Times New Roman"/>
@@ -12731,7 +11674,61 @@
         <w:lastRenderedPageBreak/>
         <w:t>Bilan</w:t>
       </w:r>
+      <w:bookmarkEnd w:id="34"/>
+    </w:p>
+    <w:p>
+      <w:pPr>
+        <w:pStyle w:val="Titre3"/>
+        <w:rPr>
+          <w:rFonts w:ascii="Times New Roman" w:hAnsi="Times New Roman" w:cs="Times New Roman"/>
+        </w:rPr>
+      </w:pPr>
+      <w:bookmarkStart w:id="35" w:name="_Toc530926971"/>
+      <w:bookmarkStart w:id="36" w:name="_Toc23890214"/>
+      <w:r>
+        <w:rPr>
+          <w:rFonts w:ascii="Times New Roman" w:hAnsi="Times New Roman" w:cs="Times New Roman"/>
+        </w:rPr>
+        <w:t>Difficultés rencontrées</w:t>
+      </w:r>
       <w:bookmarkEnd w:id="35"/>
+      <w:bookmarkEnd w:id="36"/>
+      <w:r>
+        <w:rPr>
+          <w:rFonts w:ascii="Times New Roman" w:hAnsi="Times New Roman" w:cs="Times New Roman"/>
+        </w:rPr>
+        <w:t xml:space="preserve"> </w:t>
+      </w:r>
+    </w:p>
+    <w:p>
+      <w:pPr>
+        <w:jc w:val="both"/>
+      </w:pPr>
+      <w:r>
+        <w:t>L’une des plus grosses difficultés que nous avons rencontrées est de bien communiquer entre nous. En effet, un projet de simulation signifie que chaque fonction, chaque classe sont liées entre elles, et pour que le projet soit bien intégré dans sa finalité il faut énormément communiquer sur ces aspects.</w:t>
+      </w:r>
+    </w:p>
+    <w:p>
+      <w:pPr>
+        <w:jc w:val="both"/>
+      </w:pPr>
+      <w:r>
+        <w:rPr>
+          <w:highlight w:val="yellow"/>
+        </w:rPr>
+        <w:t>Un autre problème que nous avons rencontré serait que</w:t>
+      </w:r>
+      <w:r>
+        <w:rPr>
+          <w:highlight w:val="yellow"/>
+        </w:rPr>
+        <w:t> ????</w:t>
+      </w:r>
+    </w:p>
+    <w:p>
+      <w:pPr>
+        <w:jc w:val="both"/>
+      </w:pPr>
     </w:p>
     <w:p>
       <w:pPr>
@@ -12740,55 +11737,27 @@
           <w:rFonts w:ascii="Times New Roman" w:hAnsi="Times New Roman" w:cs="Times New Roman"/>
         </w:rPr>
       </w:pPr>
-      <w:bookmarkStart w:id="36" w:name="_Toc530926971"/>
-      <w:bookmarkStart w:id="37" w:name="_Toc23890214"/>
-      <w:r>
-        <w:rPr>
-          <w:rFonts w:ascii="Times New Roman" w:hAnsi="Times New Roman" w:cs="Times New Roman"/>
-        </w:rPr>
-        <w:t>Difficultés rencontrées</w:t>
-      </w:r>
-      <w:bookmarkEnd w:id="36"/>
+      <w:bookmarkStart w:id="37" w:name="_Toc530926972"/>
+      <w:bookmarkStart w:id="38" w:name="_Toc23890215"/>
+      <w:r>
+        <w:rPr>
+          <w:rFonts w:ascii="Times New Roman" w:hAnsi="Times New Roman" w:cs="Times New Roman"/>
+        </w:rPr>
+        <w:t>Points de satisfaction</w:t>
+      </w:r>
       <w:bookmarkEnd w:id="37"/>
-      <w:r>
-        <w:rPr>
-          <w:rFonts w:ascii="Times New Roman" w:hAnsi="Times New Roman" w:cs="Times New Roman"/>
-        </w:rPr>
-        <w:t xml:space="preserve"> </w:t>
-      </w:r>
-    </w:p>
-    <w:p>
-      <w:pPr>
-        <w:pStyle w:val="Titre3"/>
-        <w:numPr>
-          <w:ilvl w:val="0"/>
-          <w:numId w:val="0"/>
-        </w:numPr>
-        <w:ind w:left="1138"/>
-        <w:rPr>
-          <w:rFonts w:ascii="Times New Roman" w:hAnsi="Times New Roman" w:cs="Times New Roman"/>
-        </w:rPr>
-      </w:pPr>
-    </w:p>
-    <w:p>
-      <w:pPr>
-        <w:pStyle w:val="Titre3"/>
-        <w:rPr>
-          <w:rFonts w:ascii="Times New Roman" w:hAnsi="Times New Roman" w:cs="Times New Roman"/>
-        </w:rPr>
-      </w:pPr>
-      <w:bookmarkStart w:id="38" w:name="_Toc530926972"/>
-      <w:bookmarkStart w:id="39" w:name="_Toc23890215"/>
-      <w:r>
-        <w:rPr>
-          <w:rFonts w:ascii="Times New Roman" w:hAnsi="Times New Roman" w:cs="Times New Roman"/>
-        </w:rPr>
-        <w:t>Points de satisfaction</w:t>
-      </w:r>
       <w:bookmarkEnd w:id="38"/>
+    </w:p>
+    <w:p>
+      <w:pPr>
+        <w:jc w:val="both"/>
+      </w:pPr>
+      <w:r>
+        <w:t>D’une manière générale, nous connaissions déjà plutôt bien le langage orienté objet. Néanmoins, c’était la première fois que nous utilisions autant les outils d’organisation tels que les diagrammes d’états transitions ou encore l’UML. De ce fait nous nous sommes beaucoup améliorées sur le sujet.</w:t>
+      </w:r>
+      <w:bookmarkStart w:id="39" w:name="_GoBack"/>
       <w:bookmarkEnd w:id="39"/>
     </w:p>
-    <w:p/>
     <w:p>
       <w:pPr>
         <w:pStyle w:val="Titre1"/>
@@ -12899,13 +11868,19 @@
         <w:rPr>
           <w:rFonts w:ascii="Times New Roman" w:hAnsi="Times New Roman" w:cs="Times New Roman"/>
         </w:rPr>
-        <w:t>En guise d’améliorations du projet, il serait intéressant de :</w:t>
-      </w:r>
-      <w:r>
-        <w:rPr>
-          <w:rFonts w:ascii="Times New Roman" w:hAnsi="Times New Roman" w:cs="Times New Roman"/>
-        </w:rPr>
-        <w:t xml:space="preserve"> </w:t>
+        <w:t>En guise d’améliorations du projet, il serait intéressant d</w:t>
+      </w:r>
+      <w:r>
+        <w:rPr>
+          <w:rFonts w:ascii="Times New Roman" w:hAnsi="Times New Roman" w:cs="Times New Roman"/>
+        </w:rPr>
+        <w:t xml:space="preserve">’implémenter des types de déplacements propres à chaque </w:t>
+      </w:r>
+      <w:r>
+        <w:rPr>
+          <w:rFonts w:ascii="Times New Roman" w:hAnsi="Times New Roman" w:cs="Times New Roman"/>
+        </w:rPr>
+        <w:t xml:space="preserve">classe personnage (ou aléatoirement) comme mentionné dans l’énoncé du sujet. Nous aurions également pu mettre en place un système d’affichage plus ou moins détaillé selon la volonté de l’observateur. </w:t>
       </w:r>
     </w:p>
     <w:p>
@@ -16052,7 +15027,7 @@
 </file>
 
 <file path=customXml/itemProps1.xml><?xml version="1.0" encoding="utf-8"?>
-<ds:datastoreItem xmlns:ds="http://schemas.openxmlformats.org/officeDocument/2006/customXml" ds:itemID="{93B40D32-8D4F-4CB1-AF08-BD493FA014B6}">
+<ds:datastoreItem xmlns:ds="http://schemas.openxmlformats.org/officeDocument/2006/customXml" ds:itemID="{7821AEF1-7DE1-4207-A276-CEF259BF0F7C}">
   <ds:schemaRefs>
     <ds:schemaRef ds:uri="http://schemas.openxmlformats.org/officeDocument/2006/bibliography"/>
   </ds:schemaRefs>

</xml_diff>

<commit_message>
update rapport - arrangement bilan / singleton
</commit_message>
<xml_diff>
--- a/GOTproject/rapport.docx
+++ b/GOTproject/rapport.docx
@@ -3918,27 +3918,14 @@
       <w:r>
         <w:t xml:space="preserve">Figure </w:t>
       </w:r>
-      <w:r>
-        <w:fldChar w:fldCharType="begin"/>
-      </w:r>
-      <w:r>
-        <w:instrText xml:space="preserve"> SEQ Figure \* ARABIC </w:instrText>
-      </w:r>
-      <w:r>
-        <w:fldChar w:fldCharType="separate"/>
-      </w:r>
-      <w:r>
-        <w:rPr>
-          <w:noProof/>
-        </w:rPr>
-        <w:t>1</w:t>
-      </w:r>
-      <w:r>
-        <w:rPr>
-          <w:noProof/>
-        </w:rPr>
-        <w:fldChar w:fldCharType="end"/>
-      </w:r>
+      <w:fldSimple w:instr=" SEQ Figure \* ARABIC ">
+        <w:r>
+          <w:rPr>
+            <w:noProof/>
+          </w:rPr>
+          <w:t>1</w:t>
+        </w:r>
+      </w:fldSimple>
       <w:r>
         <w:t xml:space="preserve"> : </w:t>
       </w:r>
@@ -4638,27 +4625,14 @@
       <w:r>
         <w:t xml:space="preserve">Figure </w:t>
       </w:r>
-      <w:r>
-        <w:fldChar w:fldCharType="begin"/>
-      </w:r>
-      <w:r>
-        <w:instrText xml:space="preserve"> SEQ Figure \* ARABIC </w:instrText>
-      </w:r>
-      <w:r>
-        <w:fldChar w:fldCharType="separate"/>
-      </w:r>
-      <w:r>
-        <w:rPr>
-          <w:noProof/>
-        </w:rPr>
-        <w:t>2</w:t>
-      </w:r>
-      <w:r>
-        <w:rPr>
-          <w:noProof/>
-        </w:rPr>
-        <w:fldChar w:fldCharType="end"/>
-      </w:r>
+      <w:fldSimple w:instr=" SEQ Figure \* ARABIC ">
+        <w:r>
+          <w:rPr>
+            <w:noProof/>
+          </w:rPr>
+          <w:t>2</w:t>
+        </w:r>
+      </w:fldSimple>
       <w:r>
         <w:t xml:space="preserve"> : Représentation des personnages</w:t>
       </w:r>
@@ -5123,27 +5097,14 @@
       <w:r>
         <w:t xml:space="preserve">Figure </w:t>
       </w:r>
-      <w:r>
-        <w:fldChar w:fldCharType="begin"/>
-      </w:r>
-      <w:r>
-        <w:instrText xml:space="preserve"> SEQ Figure \* ARABIC </w:instrText>
-      </w:r>
-      <w:r>
-        <w:fldChar w:fldCharType="separate"/>
-      </w:r>
-      <w:r>
-        <w:rPr>
-          <w:noProof/>
-        </w:rPr>
-        <w:t>3</w:t>
-      </w:r>
-      <w:r>
-        <w:rPr>
-          <w:noProof/>
-        </w:rPr>
-        <w:fldChar w:fldCharType="end"/>
-      </w:r>
+      <w:fldSimple w:instr=" SEQ Figure \* ARABIC ">
+        <w:r>
+          <w:rPr>
+            <w:noProof/>
+          </w:rPr>
+          <w:t>3</w:t>
+        </w:r>
+      </w:fldSimple>
       <w:r>
         <w:t xml:space="preserve"> : Caractéristiques des êtres humains</w:t>
       </w:r>
@@ -5376,27 +5337,14 @@
       <w:r>
         <w:t xml:space="preserve">Figure </w:t>
       </w:r>
-      <w:r>
-        <w:fldChar w:fldCharType="begin"/>
-      </w:r>
-      <w:r>
-        <w:instrText xml:space="preserve"> SEQ Figure \* ARABIC </w:instrText>
-      </w:r>
-      <w:r>
-        <w:fldChar w:fldCharType="separate"/>
-      </w:r>
-      <w:r>
-        <w:rPr>
-          <w:noProof/>
-        </w:rPr>
-        <w:t>4</w:t>
-      </w:r>
-      <w:r>
-        <w:rPr>
-          <w:noProof/>
-        </w:rPr>
-        <w:fldChar w:fldCharType="end"/>
-      </w:r>
+      <w:fldSimple w:instr=" SEQ Figure \* ARABIC ">
+        <w:r>
+          <w:rPr>
+            <w:noProof/>
+          </w:rPr>
+          <w:t>4</w:t>
+        </w:r>
+      </w:fldSimple>
       <w:r>
         <w:t xml:space="preserve"> : Illustration du climat glacial (symbole « @ »)</w:t>
       </w:r>
@@ -6120,7 +6068,6 @@
         </w:rPr>
         <w:t xml:space="preserve"> </w:t>
       </w:r>
-      <w:proofErr w:type="gramStart"/>
       <w:r>
         <w:rPr>
           <w:rFonts w:ascii="Times New Roman" w:eastAsia="ArialMT" w:hAnsi="Times New Roman" w:cs="Times New Roman"/>
@@ -6145,7 +6092,6 @@
         </w:rPr>
         <w:t>s</w:t>
       </w:r>
-      <w:proofErr w:type="gramEnd"/>
       <w:r>
         <w:rPr>
           <w:rFonts w:ascii="Times New Roman" w:eastAsia="ArialMT" w:hAnsi="Times New Roman" w:cs="Times New Roman"/>
@@ -7500,27 +7446,14 @@
       <w:r>
         <w:t xml:space="preserve">Figure </w:t>
       </w:r>
-      <w:r>
-        <w:fldChar w:fldCharType="begin"/>
-      </w:r>
-      <w:r>
-        <w:instrText xml:space="preserve"> SEQ Figure \* ARABIC </w:instrText>
-      </w:r>
-      <w:r>
-        <w:fldChar w:fldCharType="separate"/>
-      </w:r>
-      <w:r>
-        <w:rPr>
-          <w:noProof/>
-        </w:rPr>
-        <w:t>5</w:t>
-      </w:r>
-      <w:r>
-        <w:rPr>
-          <w:noProof/>
-        </w:rPr>
-        <w:fldChar w:fldCharType="end"/>
-      </w:r>
+      <w:fldSimple w:instr=" SEQ Figure \* ARABIC ">
+        <w:r>
+          <w:rPr>
+            <w:noProof/>
+          </w:rPr>
+          <w:t>5</w:t>
+        </w:r>
+      </w:fldSimple>
       <w:r>
         <w:t xml:space="preserve"> : Lancement du programme</w:t>
       </w:r>
@@ -8278,27 +8211,14 @@
       <w:r>
         <w:t xml:space="preserve">Figure </w:t>
       </w:r>
-      <w:r>
-        <w:fldChar w:fldCharType="begin"/>
-      </w:r>
-      <w:r>
-        <w:instrText xml:space="preserve"> SEQ Figure \* ARABIC </w:instrText>
-      </w:r>
-      <w:r>
-        <w:fldChar w:fldCharType="separate"/>
-      </w:r>
-      <w:r>
-        <w:rPr>
-          <w:noProof/>
-        </w:rPr>
-        <w:t>6</w:t>
-      </w:r>
-      <w:r>
-        <w:rPr>
-          <w:noProof/>
-        </w:rPr>
-        <w:fldChar w:fldCharType="end"/>
-      </w:r>
+      <w:fldSimple w:instr=" SEQ Figure \* ARABIC ">
+        <w:r>
+          <w:rPr>
+            <w:noProof/>
+          </w:rPr>
+          <w:t>6</w:t>
+        </w:r>
+      </w:fldSimple>
       <w:r>
         <w:t xml:space="preserve"> - Diagramme d'Etats-transition du déroulement d'un tour d'un personnage</w:t>
       </w:r>
@@ -8448,7 +8368,6 @@
                 <w:i/>
               </w:rPr>
             </w:pPr>
-            <w:proofErr w:type="gramStart"/>
             <w:r>
               <w:rPr>
                 <w:rFonts w:ascii="Times New Roman" w:hAnsi="Times New Roman" w:cs="Times New Roman"/>
@@ -8463,7 +8382,6 @@
               </w:rPr>
               <w:t>pp</w:t>
             </w:r>
-            <w:proofErr w:type="gramEnd"/>
           </w:p>
         </w:tc>
         <w:tc>
@@ -8503,7 +8421,6 @@
                 <w:i/>
               </w:rPr>
             </w:pPr>
-            <w:proofErr w:type="gramStart"/>
             <w:r>
               <w:rPr>
                 <w:rFonts w:ascii="Times New Roman" w:hAnsi="Times New Roman" w:cs="Times New Roman"/>
@@ -8518,7 +8435,6 @@
               </w:rPr>
               <w:t>haracter</w:t>
             </w:r>
-            <w:proofErr w:type="gramEnd"/>
           </w:p>
         </w:tc>
         <w:tc>
@@ -8561,7 +8477,6 @@
                 <w:i/>
               </w:rPr>
             </w:pPr>
-            <w:proofErr w:type="gramStart"/>
             <w:r>
               <w:rPr>
                 <w:rFonts w:ascii="Times New Roman" w:hAnsi="Times New Roman" w:cs="Times New Roman"/>
@@ -8576,7 +8491,6 @@
               </w:rPr>
               <w:t>actions</w:t>
             </w:r>
-            <w:proofErr w:type="gramEnd"/>
           </w:p>
         </w:tc>
         <w:tc>
@@ -8626,24 +8540,15 @@
                 <w:rFonts w:ascii="Times New Roman" w:hAnsi="Times New Roman" w:cs="Times New Roman"/>
                 <w:i/>
               </w:rPr>
-              <w:t xml:space="preserve">       </w:t>
-            </w:r>
-            <w:proofErr w:type="gramStart"/>
+              <w:t xml:space="preserve">       g</w:t>
+            </w:r>
             <w:r>
               <w:rPr>
                 <w:rFonts w:ascii="Times New Roman" w:hAnsi="Times New Roman" w:cs="Times New Roman"/>
                 <w:i/>
               </w:rPr>
-              <w:t>g</w:t>
-            </w:r>
-            <w:r>
-              <w:rPr>
-                <w:rFonts w:ascii="Times New Roman" w:hAnsi="Times New Roman" w:cs="Times New Roman"/>
-                <w:i/>
-              </w:rPr>
               <w:t>ameplay</w:t>
             </w:r>
-            <w:proofErr w:type="gramEnd"/>
           </w:p>
         </w:tc>
         <w:tc>
@@ -8722,8 +8627,6 @@
                 <w:i/>
               </w:rPr>
             </w:pPr>
-            <w:proofErr w:type="spellStart"/>
-            <w:proofErr w:type="gramStart"/>
             <w:r>
               <w:rPr>
                 <w:rFonts w:ascii="Times New Roman" w:hAnsi="Times New Roman" w:cs="Times New Roman"/>
@@ -8738,8 +8641,6 @@
               </w:rPr>
               <w:t>ap</w:t>
             </w:r>
-            <w:proofErr w:type="spellEnd"/>
-            <w:proofErr w:type="gramEnd"/>
           </w:p>
         </w:tc>
         <w:tc>
@@ -8845,27 +8746,14 @@
       <w:r>
         <w:t xml:space="preserve">Figure </w:t>
       </w:r>
-      <w:r>
-        <w:fldChar w:fldCharType="begin"/>
-      </w:r>
-      <w:r>
-        <w:instrText xml:space="preserve"> SEQ Figure \* ARABIC </w:instrText>
-      </w:r>
-      <w:r>
-        <w:fldChar w:fldCharType="separate"/>
-      </w:r>
-      <w:r>
-        <w:rPr>
-          <w:noProof/>
-        </w:rPr>
-        <w:t>7</w:t>
-      </w:r>
-      <w:r>
-        <w:rPr>
-          <w:noProof/>
-        </w:rPr>
-        <w:fldChar w:fldCharType="end"/>
-      </w:r>
+      <w:fldSimple w:instr=" SEQ Figure \* ARABIC ">
+        <w:r>
+          <w:rPr>
+            <w:noProof/>
+          </w:rPr>
+          <w:t>7</w:t>
+        </w:r>
+      </w:fldSimple>
       <w:r>
         <w:t xml:space="preserve"> – </w:t>
       </w:r>
@@ -9125,27 +9013,14 @@
       <w:r>
         <w:t xml:space="preserve">Figure </w:t>
       </w:r>
-      <w:r>
-        <w:fldChar w:fldCharType="begin"/>
-      </w:r>
-      <w:r>
-        <w:instrText xml:space="preserve"> SEQ Figure \* ARABIC </w:instrText>
-      </w:r>
-      <w:r>
-        <w:fldChar w:fldCharType="separate"/>
-      </w:r>
-      <w:r>
-        <w:rPr>
-          <w:noProof/>
-        </w:rPr>
-        <w:t>8</w:t>
-      </w:r>
-      <w:r>
-        <w:rPr>
-          <w:noProof/>
-        </w:rPr>
-        <w:fldChar w:fldCharType="end"/>
-      </w:r>
+      <w:fldSimple w:instr=" SEQ Figure \* ARABIC ">
+        <w:r>
+          <w:rPr>
+            <w:noProof/>
+          </w:rPr>
+          <w:t>8</w:t>
+        </w:r>
+      </w:fldSimple>
       <w:r>
         <w:t xml:space="preserve"> – Diagramme d’héritage de la classe mère Character et de ses classes filles</w:t>
       </w:r>
@@ -9157,8 +9032,6 @@
           <w:rFonts w:ascii="Times New Roman" w:hAnsi="Times New Roman" w:cs="Times New Roman"/>
         </w:rPr>
       </w:pPr>
-      <w:bookmarkStart w:id="25" w:name="_GoBack"/>
-      <w:bookmarkEnd w:id="25"/>
     </w:p>
     <w:p>
       <w:pPr>
@@ -9411,43 +9284,7 @@
                 <w:b w:val="0"/>
                 <w:i/>
               </w:rPr>
-              <w:t>(</w:t>
-            </w:r>
-            <w:proofErr w:type="spellStart"/>
-            <w:r>
-              <w:rPr>
-                <w:rFonts w:ascii="Times New Roman" w:hAnsi="Times New Roman" w:cs="Times New Roman"/>
-                <w:b w:val="0"/>
-                <w:i/>
-              </w:rPr>
-              <w:t>westeros</w:t>
-            </w:r>
-            <w:proofErr w:type="spellEnd"/>
-            <w:r>
-              <w:rPr>
-                <w:rFonts w:ascii="Times New Roman" w:hAnsi="Times New Roman" w:cs="Times New Roman"/>
-                <w:b w:val="0"/>
-                <w:i/>
-              </w:rPr>
-              <w:t xml:space="preserve">, </w:t>
-            </w:r>
-            <w:proofErr w:type="spellStart"/>
-            <w:r>
-              <w:rPr>
-                <w:rFonts w:ascii="Times New Roman" w:hAnsi="Times New Roman" w:cs="Times New Roman"/>
-                <w:b w:val="0"/>
-                <w:i/>
-              </w:rPr>
-              <w:t>currentBox</w:t>
-            </w:r>
-            <w:proofErr w:type="spellEnd"/>
-            <w:r>
-              <w:rPr>
-                <w:rFonts w:ascii="Times New Roman" w:hAnsi="Times New Roman" w:cs="Times New Roman"/>
-                <w:b w:val="0"/>
-                <w:i/>
-              </w:rPr>
-              <w:t>, MAX_RANGE)</w:t>
+              <w:t>(westeros, currentBox, MAX_RANGE)</w:t>
             </w:r>
           </w:p>
         </w:tc>
@@ -9520,43 +9357,7 @@
                 <w:b w:val="0"/>
                 <w:i/>
               </w:rPr>
-              <w:t xml:space="preserve">(life, </w:t>
-            </w:r>
-            <w:proofErr w:type="spellStart"/>
-            <w:r>
-              <w:rPr>
-                <w:rFonts w:ascii="Times New Roman" w:hAnsi="Times New Roman" w:cs="Times New Roman"/>
-                <w:b w:val="0"/>
-                <w:i/>
-              </w:rPr>
-              <w:t>maxLife</w:t>
-            </w:r>
-            <w:proofErr w:type="spellEnd"/>
-            <w:r>
-              <w:rPr>
-                <w:rFonts w:ascii="Times New Roman" w:hAnsi="Times New Roman" w:cs="Times New Roman"/>
-                <w:b w:val="0"/>
-                <w:i/>
-              </w:rPr>
-              <w:t xml:space="preserve">, power, </w:t>
-            </w:r>
-            <w:proofErr w:type="spellStart"/>
-            <w:r>
-              <w:rPr>
-                <w:rFonts w:ascii="Times New Roman" w:hAnsi="Times New Roman" w:cs="Times New Roman"/>
-                <w:b w:val="0"/>
-                <w:i/>
-              </w:rPr>
-              <w:t>maxPower</w:t>
-            </w:r>
-            <w:proofErr w:type="spellEnd"/>
-            <w:r>
-              <w:rPr>
-                <w:rFonts w:ascii="Times New Roman" w:hAnsi="Times New Roman" w:cs="Times New Roman"/>
-                <w:b w:val="0"/>
-                <w:i/>
-              </w:rPr>
-              <w:t>)</w:t>
+              <w:t>(life, maxLife, power, maxPower)</w:t>
             </w:r>
           </w:p>
         </w:tc>
@@ -9598,23 +9399,7 @@
                 <w:rFonts w:ascii="Times New Roman" w:hAnsi="Times New Roman" w:cs="Times New Roman"/>
                 <w:i/>
               </w:rPr>
-              <w:t>(</w:t>
-            </w:r>
-            <w:proofErr w:type="spellStart"/>
-            <w:r>
-              <w:rPr>
-                <w:rFonts w:ascii="Times New Roman" w:hAnsi="Times New Roman" w:cs="Times New Roman"/>
-                <w:i/>
-              </w:rPr>
-              <w:t>death</w:t>
-            </w:r>
-            <w:proofErr w:type="spellEnd"/>
-            <w:r>
-              <w:rPr>
-                <w:rFonts w:ascii="Times New Roman" w:hAnsi="Times New Roman" w:cs="Times New Roman"/>
-                <w:i/>
-              </w:rPr>
-              <w:t>)</w:t>
+              <w:t>(death)</w:t>
             </w:r>
           </w:p>
         </w:tc>
@@ -9649,43 +9434,7 @@
                 <w:b w:val="0"/>
                 <w:i/>
               </w:rPr>
-              <w:t xml:space="preserve">(THRESHOLD_MAX, </w:t>
-            </w:r>
-            <w:proofErr w:type="spellStart"/>
-            <w:r>
-              <w:rPr>
-                <w:rFonts w:ascii="Times New Roman" w:hAnsi="Times New Roman" w:cs="Times New Roman"/>
-                <w:b w:val="0"/>
-                <w:i/>
-              </w:rPr>
-              <w:t>criticalSuccessThreshold</w:t>
-            </w:r>
-            <w:proofErr w:type="spellEnd"/>
-            <w:r>
-              <w:rPr>
-                <w:rFonts w:ascii="Times New Roman" w:hAnsi="Times New Roman" w:cs="Times New Roman"/>
-                <w:b w:val="0"/>
-                <w:i/>
-              </w:rPr>
-              <w:t xml:space="preserve">, </w:t>
-            </w:r>
-            <w:proofErr w:type="spellStart"/>
-            <w:r>
-              <w:rPr>
-                <w:rFonts w:ascii="Times New Roman" w:hAnsi="Times New Roman" w:cs="Times New Roman"/>
-                <w:b w:val="0"/>
-                <w:i/>
-              </w:rPr>
-              <w:t>failureThreshold</w:t>
-            </w:r>
-            <w:proofErr w:type="spellEnd"/>
-            <w:r>
-              <w:rPr>
-                <w:rFonts w:ascii="Times New Roman" w:hAnsi="Times New Roman" w:cs="Times New Roman"/>
-                <w:b w:val="0"/>
-                <w:i/>
-              </w:rPr>
-              <w:t>)</w:t>
+              <w:t>(THRESHOLD_MAX, criticalSuccessThreshold, failureThreshold)</w:t>
             </w:r>
           </w:p>
         </w:tc>
@@ -9713,23 +9462,7 @@
                 <w:rFonts w:ascii="Times New Roman" w:hAnsi="Times New Roman" w:cs="Times New Roman"/>
                 <w:i/>
               </w:rPr>
-              <w:t>(</w:t>
-            </w:r>
-            <w:proofErr w:type="spellStart"/>
-            <w:r>
-              <w:rPr>
-                <w:rFonts w:ascii="Times New Roman" w:hAnsi="Times New Roman" w:cs="Times New Roman"/>
-                <w:i/>
-              </w:rPr>
-              <w:t>rollDice</w:t>
-            </w:r>
-            <w:proofErr w:type="spellEnd"/>
-            <w:r>
-              <w:rPr>
-                <w:rFonts w:ascii="Times New Roman" w:hAnsi="Times New Roman" w:cs="Times New Roman"/>
-                <w:i/>
-              </w:rPr>
-              <w:t>)</w:t>
+              <w:t>(rollDice)</w:t>
             </w:r>
           </w:p>
         </w:tc>
@@ -10173,23 +9906,7 @@
                 <w:rFonts w:ascii="Times New Roman" w:hAnsi="Times New Roman" w:cs="Times New Roman"/>
                 <w:i/>
               </w:rPr>
-              <w:t>(</w:t>
-            </w:r>
-            <w:proofErr w:type="spellStart"/>
-            <w:r>
-              <w:rPr>
-                <w:rFonts w:ascii="Times New Roman" w:hAnsi="Times New Roman" w:cs="Times New Roman"/>
-                <w:i/>
-              </w:rPr>
-              <w:t>getFullName</w:t>
-            </w:r>
-            <w:proofErr w:type="spellEnd"/>
-            <w:r>
-              <w:rPr>
-                <w:rFonts w:ascii="Times New Roman" w:hAnsi="Times New Roman" w:cs="Times New Roman"/>
-                <w:i/>
-              </w:rPr>
-              <w:t>)</w:t>
+              <w:t>(getFullName)</w:t>
             </w:r>
           </w:p>
         </w:tc>
@@ -10221,43 +9938,7 @@
                 <w:b w:val="0"/>
                 <w:i/>
               </w:rPr>
-              <w:t>(</w:t>
-            </w:r>
-            <w:proofErr w:type="spellStart"/>
-            <w:r>
-              <w:rPr>
-                <w:rFonts w:ascii="Times New Roman" w:hAnsi="Times New Roman" w:cs="Times New Roman"/>
-                <w:b w:val="0"/>
-                <w:i/>
-              </w:rPr>
-              <w:t>level</w:t>
-            </w:r>
-            <w:proofErr w:type="spellEnd"/>
-            <w:r>
-              <w:rPr>
-                <w:rFonts w:ascii="Times New Roman" w:hAnsi="Times New Roman" w:cs="Times New Roman"/>
-                <w:b w:val="0"/>
-                <w:i/>
-              </w:rPr>
-              <w:t xml:space="preserve">, </w:t>
-            </w:r>
-            <w:proofErr w:type="spellStart"/>
-            <w:r>
-              <w:rPr>
-                <w:rFonts w:ascii="Times New Roman" w:hAnsi="Times New Roman" w:cs="Times New Roman"/>
-                <w:b w:val="0"/>
-                <w:i/>
-              </w:rPr>
-              <w:t>xp</w:t>
-            </w:r>
-            <w:proofErr w:type="spellEnd"/>
-            <w:r>
-              <w:rPr>
-                <w:rFonts w:ascii="Times New Roman" w:hAnsi="Times New Roman" w:cs="Times New Roman"/>
-                <w:b w:val="0"/>
-                <w:i/>
-              </w:rPr>
-              <w:t>, XP_THRESHOLD, GAIN_BY_LEVEL)</w:t>
+              <w:t>(level, xp, XP_THRESHOLD, GAIN_BY_LEVEL)</w:t>
             </w:r>
           </w:p>
         </w:tc>
@@ -10278,21 +9959,7 @@
               <w:rPr>
                 <w:rFonts w:ascii="Times New Roman" w:hAnsi="Times New Roman" w:cs="Times New Roman"/>
               </w:rPr>
-              <w:t>Gagner un niveau (</w:t>
-            </w:r>
-            <w:proofErr w:type="spellStart"/>
-            <w:r>
-              <w:rPr>
-                <w:rFonts w:ascii="Times New Roman" w:hAnsi="Times New Roman" w:cs="Times New Roman"/>
-              </w:rPr>
-              <w:t>newLevel</w:t>
-            </w:r>
-            <w:proofErr w:type="spellEnd"/>
-            <w:r>
-              <w:rPr>
-                <w:rFonts w:ascii="Times New Roman" w:hAnsi="Times New Roman" w:cs="Times New Roman"/>
-              </w:rPr>
-              <w:t>)</w:t>
+              <w:t>Gagner un niveau (newLevel)</w:t>
             </w:r>
           </w:p>
         </w:tc>
@@ -10327,44 +9994,16 @@
                 <w:b w:val="0"/>
                 <w:i/>
               </w:rPr>
-              <w:t>(</w:t>
-            </w:r>
-            <w:proofErr w:type="spellStart"/>
+              <w:t>(stamina, LOW_STAMINA</w:t>
+            </w:r>
             <w:r>
               <w:rPr>
                 <w:rFonts w:ascii="Times New Roman" w:hAnsi="Times New Roman" w:cs="Times New Roman"/>
                 <w:b w:val="0"/>
                 <w:i/>
               </w:rPr>
-              <w:t>stamina</w:t>
-            </w:r>
-            <w:proofErr w:type="spellEnd"/>
-            <w:r>
-              <w:rPr>
-                <w:rFonts w:ascii="Times New Roman" w:hAnsi="Times New Roman" w:cs="Times New Roman"/>
-                <w:b w:val="0"/>
-                <w:i/>
-              </w:rPr>
-              <w:t>, LOW_STAMINA</w:t>
-            </w:r>
-            <w:r>
-              <w:rPr>
-                <w:rFonts w:ascii="Times New Roman" w:hAnsi="Times New Roman" w:cs="Times New Roman"/>
-                <w:b w:val="0"/>
-                <w:i/>
-              </w:rPr>
-              <w:t xml:space="preserve">, </w:t>
-            </w:r>
-            <w:proofErr w:type="spellStart"/>
-            <w:r>
-              <w:rPr>
-                <w:rFonts w:ascii="Times New Roman" w:hAnsi="Times New Roman" w:cs="Times New Roman"/>
-                <w:b w:val="0"/>
-                <w:i/>
-              </w:rPr>
-              <w:t>maxStamina</w:t>
-            </w:r>
-            <w:proofErr w:type="spellEnd"/>
+              <w:t>, maxStamina</w:t>
+            </w:r>
             <w:r>
               <w:rPr>
                 <w:rFonts w:ascii="Times New Roman" w:hAnsi="Times New Roman" w:cs="Times New Roman"/>
@@ -10391,44 +10030,14 @@
               <w:rPr>
                 <w:rFonts w:ascii="Times New Roman" w:hAnsi="Times New Roman" w:cs="Times New Roman"/>
               </w:rPr>
-              <w:t xml:space="preserve">Récupération en </w:t>
-            </w:r>
-            <w:proofErr w:type="spellStart"/>
-            <w:r>
-              <w:rPr>
-                <w:rFonts w:ascii="Times New Roman" w:hAnsi="Times New Roman" w:cs="Times New Roman"/>
-              </w:rPr>
-              <w:t>safezone</w:t>
-            </w:r>
-            <w:proofErr w:type="spellEnd"/>
-            <w:r>
-              <w:rPr>
-                <w:rFonts w:ascii="Times New Roman" w:hAnsi="Times New Roman" w:cs="Times New Roman"/>
-              </w:rPr>
-              <w:t xml:space="preserve"> </w:t>
+              <w:t xml:space="preserve">Récupération en safezone </w:t>
             </w:r>
             <w:r>
               <w:rPr>
                 <w:rFonts w:ascii="Times New Roman" w:hAnsi="Times New Roman" w:cs="Times New Roman"/>
                 <w:i/>
               </w:rPr>
-              <w:t>(</w:t>
-            </w:r>
-            <w:proofErr w:type="spellStart"/>
-            <w:r>
-              <w:rPr>
-                <w:rFonts w:ascii="Times New Roman" w:hAnsi="Times New Roman" w:cs="Times New Roman"/>
-                <w:i/>
-              </w:rPr>
-              <w:t>safeZoneDirection</w:t>
-            </w:r>
-            <w:proofErr w:type="spellEnd"/>
-            <w:r>
-              <w:rPr>
-                <w:rFonts w:ascii="Times New Roman" w:hAnsi="Times New Roman" w:cs="Times New Roman"/>
-                <w:i/>
-              </w:rPr>
-              <w:t>)</w:t>
+              <w:t>(safeZoneDirection)</w:t>
             </w:r>
           </w:p>
         </w:tc>
@@ -10776,323 +10385,323 @@
           <w:rFonts w:ascii="Times New Roman" w:hAnsi="Times New Roman" w:cs="Times New Roman"/>
         </w:rPr>
       </w:pPr>
-      <w:bookmarkStart w:id="26" w:name="_Toc24061715"/>
+      <w:bookmarkStart w:id="25" w:name="_Toc24061715"/>
       <w:r>
         <w:rPr>
           <w:rFonts w:ascii="Times New Roman" w:hAnsi="Times New Roman" w:cs="Times New Roman"/>
         </w:rPr>
         <w:t>Encapsulation</w:t>
       </w:r>
+      <w:bookmarkEnd w:id="25"/>
+    </w:p>
+    <w:p>
+      <w:pPr>
+        <w:jc w:val="both"/>
+        <w:rPr>
+          <w:rFonts w:ascii="Times New Roman" w:hAnsi="Times New Roman" w:cs="Times New Roman"/>
+        </w:rPr>
+      </w:pPr>
+      <w:r>
+        <w:rPr>
+          <w:rFonts w:ascii="Times New Roman" w:hAnsi="Times New Roman" w:cs="Times New Roman"/>
+        </w:rPr>
+        <w:t xml:space="preserve">Pour l’ensemble des classes, les attributs sont tous soit en protected </w:t>
+      </w:r>
+      <w:r>
+        <w:rPr>
+          <w:rFonts w:ascii="Times New Roman" w:hAnsi="Times New Roman" w:cs="Times New Roman"/>
+        </w:rPr>
+        <w:t xml:space="preserve">pour être utilisé par héritage, soit en private. De fait, </w:t>
+      </w:r>
+      <w:r>
+        <w:rPr>
+          <w:rFonts w:ascii="Times New Roman" w:hAnsi="Times New Roman" w:cs="Times New Roman"/>
+        </w:rPr>
+        <w:t xml:space="preserve">pour y accéder en dehors de la classe ou des classes filles (cas protected), nous utilisons des getters et des setters. </w:t>
+      </w:r>
+    </w:p>
+    <w:p>
+      <w:pPr>
+        <w:jc w:val="both"/>
+        <w:rPr>
+          <w:rFonts w:ascii="Times New Roman" w:hAnsi="Times New Roman" w:cs="Times New Roman"/>
+        </w:rPr>
+      </w:pPr>
+      <w:r>
+        <w:rPr>
+          <w:rFonts w:ascii="Times New Roman" w:hAnsi="Times New Roman" w:cs="Times New Roman"/>
+        </w:rPr>
+        <w:t>Les</w:t>
+      </w:r>
+      <w:r>
+        <w:rPr>
+          <w:rFonts w:ascii="Times New Roman" w:hAnsi="Times New Roman" w:cs="Times New Roman"/>
+        </w:rPr>
+        <w:t xml:space="preserve"> </w:t>
+      </w:r>
+      <w:r>
+        <w:rPr>
+          <w:rFonts w:ascii="Times New Roman" w:hAnsi="Times New Roman" w:cs="Times New Roman"/>
+        </w:rPr>
+        <w:t xml:space="preserve">seules méthodes publiques sont </w:t>
+      </w:r>
+      <w:r>
+        <w:rPr>
+          <w:rFonts w:ascii="Times New Roman" w:hAnsi="Times New Roman" w:cs="Times New Roman"/>
+        </w:rPr>
+        <w:t>soit des</w:t>
+      </w:r>
+      <w:r>
+        <w:rPr>
+          <w:rFonts w:ascii="Times New Roman" w:hAnsi="Times New Roman" w:cs="Times New Roman"/>
+        </w:rPr>
+        <w:t xml:space="preserve"> getters et setters, </w:t>
+      </w:r>
+      <w:r>
+        <w:rPr>
+          <w:rFonts w:ascii="Times New Roman" w:hAnsi="Times New Roman" w:cs="Times New Roman"/>
+        </w:rPr>
+        <w:t>soit des</w:t>
+      </w:r>
+      <w:r>
+        <w:rPr>
+          <w:rFonts w:ascii="Times New Roman" w:hAnsi="Times New Roman" w:cs="Times New Roman"/>
+        </w:rPr>
+        <w:t xml:space="preserve"> méthodes « importantes » telles que move </w:t>
+      </w:r>
+      <w:r>
+        <w:rPr>
+          <w:rFonts w:ascii="Times New Roman" w:hAnsi="Times New Roman" w:cs="Times New Roman"/>
+        </w:rPr>
+        <w:t>de</w:t>
+      </w:r>
+      <w:r>
+        <w:rPr>
+          <w:rFonts w:ascii="Times New Roman" w:hAnsi="Times New Roman" w:cs="Times New Roman"/>
+        </w:rPr>
+        <w:t xml:space="preserve"> </w:t>
+      </w:r>
+      <w:r>
+        <w:rPr>
+          <w:rFonts w:ascii="Times New Roman" w:hAnsi="Times New Roman" w:cs="Times New Roman"/>
+        </w:rPr>
+        <w:t xml:space="preserve">la classe </w:t>
+      </w:r>
+      <w:r>
+        <w:rPr>
+          <w:rFonts w:ascii="Times New Roman" w:hAnsi="Times New Roman" w:cs="Times New Roman"/>
+          <w:i/>
+        </w:rPr>
+        <w:t>Character</w:t>
+      </w:r>
+      <w:r>
+        <w:rPr>
+          <w:rFonts w:ascii="Times New Roman" w:hAnsi="Times New Roman" w:cs="Times New Roman"/>
+        </w:rPr>
+        <w:t xml:space="preserve"> ou encore </w:t>
+      </w:r>
+      <w:r>
+        <w:rPr>
+          <w:rFonts w:ascii="Times New Roman" w:hAnsi="Times New Roman" w:cs="Times New Roman"/>
+          <w:i/>
+        </w:rPr>
+        <w:t>runSimulation</w:t>
+      </w:r>
+      <w:r>
+        <w:rPr>
+          <w:rFonts w:ascii="Times New Roman" w:hAnsi="Times New Roman" w:cs="Times New Roman"/>
+        </w:rPr>
+        <w:t xml:space="preserve"> </w:t>
+      </w:r>
+      <w:r>
+        <w:rPr>
+          <w:rFonts w:ascii="Times New Roman" w:hAnsi="Times New Roman" w:cs="Times New Roman"/>
+        </w:rPr>
+        <w:t>de</w:t>
+      </w:r>
+      <w:r>
+        <w:rPr>
+          <w:rFonts w:ascii="Times New Roman" w:hAnsi="Times New Roman" w:cs="Times New Roman"/>
+        </w:rPr>
+        <w:t xml:space="preserve"> la classe </w:t>
+      </w:r>
+      <w:r>
+        <w:rPr>
+          <w:rFonts w:ascii="Times New Roman" w:hAnsi="Times New Roman" w:cs="Times New Roman"/>
+          <w:i/>
+        </w:rPr>
+        <w:t>GameMaster</w:t>
+      </w:r>
+      <w:r>
+        <w:rPr>
+          <w:rFonts w:ascii="Times New Roman" w:hAnsi="Times New Roman" w:cs="Times New Roman"/>
+        </w:rPr>
+        <w:t>, etc.</w:t>
+      </w:r>
+      <w:r>
+        <w:rPr>
+          <w:rFonts w:ascii="Times New Roman" w:hAnsi="Times New Roman" w:cs="Times New Roman"/>
+        </w:rPr>
+        <w:t xml:space="preserve"> Ainsi</w:t>
+      </w:r>
+      <w:r>
+        <w:rPr>
+          <w:rFonts w:ascii="Times New Roman" w:hAnsi="Times New Roman" w:cs="Times New Roman"/>
+        </w:rPr>
+        <w:t>, l</w:t>
+      </w:r>
+      <w:r>
+        <w:rPr>
+          <w:rFonts w:ascii="Times New Roman" w:hAnsi="Times New Roman" w:cs="Times New Roman"/>
+        </w:rPr>
+        <w:t>a plupart des</w:t>
+      </w:r>
+      <w:r>
+        <w:rPr>
+          <w:rFonts w:ascii="Times New Roman" w:hAnsi="Times New Roman" w:cs="Times New Roman"/>
+        </w:rPr>
+        <w:t xml:space="preserve"> méthodes nécessaires au fonctionnement de la classe</w:t>
+      </w:r>
+      <w:r>
+        <w:rPr>
+          <w:rFonts w:ascii="Times New Roman" w:hAnsi="Times New Roman" w:cs="Times New Roman"/>
+        </w:rPr>
+        <w:t xml:space="preserve"> </w:t>
+      </w:r>
+      <w:r>
+        <w:rPr>
+          <w:rFonts w:ascii="Times New Roman" w:hAnsi="Times New Roman" w:cs="Times New Roman"/>
+        </w:rPr>
+        <w:t>sont en private ou en protected (</w:t>
+      </w:r>
+      <w:r>
+        <w:rPr>
+          <w:rFonts w:ascii="Times New Roman" w:hAnsi="Times New Roman" w:cs="Times New Roman"/>
+        </w:rPr>
+        <w:t>héritage</w:t>
+      </w:r>
+      <w:r>
+        <w:rPr>
+          <w:rFonts w:ascii="Times New Roman" w:hAnsi="Times New Roman" w:cs="Times New Roman"/>
+        </w:rPr>
+        <w:t>)</w:t>
+      </w:r>
+      <w:r>
+        <w:rPr>
+          <w:rFonts w:ascii="Times New Roman" w:hAnsi="Times New Roman" w:cs="Times New Roman"/>
+        </w:rPr>
+        <w:t xml:space="preserve"> et appelées dans des méthodes publiques</w:t>
+      </w:r>
+      <w:r>
+        <w:rPr>
+          <w:rFonts w:ascii="Times New Roman" w:hAnsi="Times New Roman" w:cs="Times New Roman"/>
+        </w:rPr>
+        <w:t>. Par exemple, nous utilisons les méthodes privées</w:t>
+      </w:r>
+      <w:r>
+        <w:rPr>
+          <w:rFonts w:ascii="Times New Roman" w:hAnsi="Times New Roman" w:cs="Times New Roman"/>
+        </w:rPr>
+        <w:t xml:space="preserve"> liées au déplacement d’un personnage</w:t>
+      </w:r>
+      <w:r>
+        <w:rPr>
+          <w:rFonts w:ascii="Times New Roman" w:hAnsi="Times New Roman" w:cs="Times New Roman"/>
+        </w:rPr>
+        <w:t xml:space="preserve"> </w:t>
+      </w:r>
+      <w:r>
+        <w:rPr>
+          <w:rFonts w:ascii="Times New Roman" w:hAnsi="Times New Roman" w:cs="Times New Roman"/>
+        </w:rPr>
+        <w:t>(</w:t>
+      </w:r>
+      <w:r>
+        <w:rPr>
+          <w:rFonts w:ascii="Times New Roman" w:hAnsi="Times New Roman" w:cs="Times New Roman"/>
+          <w:i/>
+        </w:rPr>
+        <w:t>makeStep</w:t>
+      </w:r>
+      <w:r>
+        <w:rPr>
+          <w:rFonts w:ascii="Times New Roman" w:hAnsi="Times New Roman" w:cs="Times New Roman"/>
+        </w:rPr>
+        <w:t xml:space="preserve">, </w:t>
+      </w:r>
+      <w:r>
+        <w:rPr>
+          <w:rFonts w:ascii="Times New Roman" w:hAnsi="Times New Roman" w:cs="Times New Roman"/>
+          <w:i/>
+        </w:rPr>
+        <w:t>getPossibleDirections</w:t>
+      </w:r>
+      <w:r>
+        <w:rPr>
+          <w:rFonts w:ascii="Times New Roman" w:hAnsi="Times New Roman" w:cs="Times New Roman"/>
+        </w:rPr>
+        <w:t xml:space="preserve">, </w:t>
+      </w:r>
+      <w:r>
+        <w:rPr>
+          <w:rFonts w:ascii="Times New Roman" w:hAnsi="Times New Roman" w:cs="Times New Roman"/>
+          <w:i/>
+        </w:rPr>
+        <w:t>diagoRight</w:t>
+      </w:r>
+      <w:r>
+        <w:rPr>
+          <w:rFonts w:ascii="Times New Roman" w:hAnsi="Times New Roman" w:cs="Times New Roman"/>
+        </w:rPr>
+        <w:t>, etc.</w:t>
+      </w:r>
+      <w:r>
+        <w:rPr>
+          <w:rFonts w:ascii="Times New Roman" w:hAnsi="Times New Roman" w:cs="Times New Roman"/>
+        </w:rPr>
+        <w:t>)</w:t>
+      </w:r>
+      <w:r>
+        <w:rPr>
+          <w:rFonts w:ascii="Times New Roman" w:hAnsi="Times New Roman" w:cs="Times New Roman"/>
+        </w:rPr>
+        <w:t xml:space="preserve"> </w:t>
+      </w:r>
+      <w:r>
+        <w:rPr>
+          <w:rFonts w:ascii="Times New Roman" w:hAnsi="Times New Roman" w:cs="Times New Roman"/>
+        </w:rPr>
+        <w:t xml:space="preserve">dans la méthode publique move de </w:t>
+      </w:r>
+      <w:r>
+        <w:rPr>
+          <w:rFonts w:ascii="Times New Roman" w:hAnsi="Times New Roman" w:cs="Times New Roman"/>
+          <w:i/>
+        </w:rPr>
+        <w:t>Character</w:t>
+      </w:r>
+      <w:r>
+        <w:rPr>
+          <w:rFonts w:ascii="Times New Roman" w:hAnsi="Times New Roman" w:cs="Times New Roman"/>
+        </w:rPr>
+        <w:t>.</w:t>
+      </w:r>
+    </w:p>
+    <w:p>
+      <w:pPr>
+        <w:pStyle w:val="Titre3"/>
+        <w:rPr>
+          <w:rFonts w:ascii="Times New Roman" w:hAnsi="Times New Roman" w:cs="Times New Roman"/>
+        </w:rPr>
+      </w:pPr>
+      <w:bookmarkStart w:id="26" w:name="_Toc24061716"/>
+      <w:r>
+        <w:rPr>
+          <w:rFonts w:ascii="Times New Roman" w:hAnsi="Times New Roman" w:cs="Times New Roman"/>
+        </w:rPr>
+        <w:t>Polymorphisme</w:t>
+      </w:r>
       <w:bookmarkEnd w:id="26"/>
-    </w:p>
-    <w:p>
-      <w:pPr>
-        <w:jc w:val="both"/>
-        <w:rPr>
-          <w:rFonts w:ascii="Times New Roman" w:hAnsi="Times New Roman" w:cs="Times New Roman"/>
-        </w:rPr>
-      </w:pPr>
-      <w:r>
-        <w:rPr>
-          <w:rFonts w:ascii="Times New Roman" w:hAnsi="Times New Roman" w:cs="Times New Roman"/>
-        </w:rPr>
-        <w:t xml:space="preserve">Pour l’ensemble des classes, les attributs sont tous soit en protected </w:t>
-      </w:r>
-      <w:r>
-        <w:rPr>
-          <w:rFonts w:ascii="Times New Roman" w:hAnsi="Times New Roman" w:cs="Times New Roman"/>
-        </w:rPr>
-        <w:t xml:space="preserve">pour être utilisé par héritage, soit en private. De fait, </w:t>
-      </w:r>
-      <w:r>
-        <w:rPr>
-          <w:rFonts w:ascii="Times New Roman" w:hAnsi="Times New Roman" w:cs="Times New Roman"/>
-        </w:rPr>
-        <w:t xml:space="preserve">pour y accéder en dehors de la classe ou des classes filles (cas protected), nous utilisons des getters et des setters. </w:t>
-      </w:r>
-    </w:p>
-    <w:p>
-      <w:pPr>
-        <w:jc w:val="both"/>
-        <w:rPr>
-          <w:rFonts w:ascii="Times New Roman" w:hAnsi="Times New Roman" w:cs="Times New Roman"/>
-        </w:rPr>
-      </w:pPr>
-      <w:r>
-        <w:rPr>
-          <w:rFonts w:ascii="Times New Roman" w:hAnsi="Times New Roman" w:cs="Times New Roman"/>
-        </w:rPr>
-        <w:t>Les</w:t>
-      </w:r>
-      <w:r>
-        <w:rPr>
-          <w:rFonts w:ascii="Times New Roman" w:hAnsi="Times New Roman" w:cs="Times New Roman"/>
-        </w:rPr>
-        <w:t xml:space="preserve"> </w:t>
-      </w:r>
-      <w:r>
-        <w:rPr>
-          <w:rFonts w:ascii="Times New Roman" w:hAnsi="Times New Roman" w:cs="Times New Roman"/>
-        </w:rPr>
-        <w:t xml:space="preserve">seules méthodes publiques sont </w:t>
-      </w:r>
-      <w:r>
-        <w:rPr>
-          <w:rFonts w:ascii="Times New Roman" w:hAnsi="Times New Roman" w:cs="Times New Roman"/>
-        </w:rPr>
-        <w:t>soit des</w:t>
-      </w:r>
-      <w:r>
-        <w:rPr>
-          <w:rFonts w:ascii="Times New Roman" w:hAnsi="Times New Roman" w:cs="Times New Roman"/>
-        </w:rPr>
-        <w:t xml:space="preserve"> getters et setters, </w:t>
-      </w:r>
-      <w:r>
-        <w:rPr>
-          <w:rFonts w:ascii="Times New Roman" w:hAnsi="Times New Roman" w:cs="Times New Roman"/>
-        </w:rPr>
-        <w:t>soit des</w:t>
-      </w:r>
-      <w:r>
-        <w:rPr>
-          <w:rFonts w:ascii="Times New Roman" w:hAnsi="Times New Roman" w:cs="Times New Roman"/>
-        </w:rPr>
-        <w:t xml:space="preserve"> méthodes « importantes » telles que move </w:t>
-      </w:r>
-      <w:r>
-        <w:rPr>
-          <w:rFonts w:ascii="Times New Roman" w:hAnsi="Times New Roman" w:cs="Times New Roman"/>
-        </w:rPr>
-        <w:t>de</w:t>
-      </w:r>
-      <w:r>
-        <w:rPr>
-          <w:rFonts w:ascii="Times New Roman" w:hAnsi="Times New Roman" w:cs="Times New Roman"/>
-        </w:rPr>
-        <w:t xml:space="preserve"> </w:t>
-      </w:r>
-      <w:r>
-        <w:rPr>
-          <w:rFonts w:ascii="Times New Roman" w:hAnsi="Times New Roman" w:cs="Times New Roman"/>
-        </w:rPr>
-        <w:t xml:space="preserve">la classe </w:t>
-      </w:r>
-      <w:r>
-        <w:rPr>
-          <w:rFonts w:ascii="Times New Roman" w:hAnsi="Times New Roman" w:cs="Times New Roman"/>
-          <w:i/>
-        </w:rPr>
-        <w:t>Character</w:t>
-      </w:r>
-      <w:r>
-        <w:rPr>
-          <w:rFonts w:ascii="Times New Roman" w:hAnsi="Times New Roman" w:cs="Times New Roman"/>
-        </w:rPr>
-        <w:t xml:space="preserve"> ou encore </w:t>
-      </w:r>
-      <w:r>
-        <w:rPr>
-          <w:rFonts w:ascii="Times New Roman" w:hAnsi="Times New Roman" w:cs="Times New Roman"/>
-          <w:i/>
-        </w:rPr>
-        <w:t>runSimulation</w:t>
-      </w:r>
-      <w:r>
-        <w:rPr>
-          <w:rFonts w:ascii="Times New Roman" w:hAnsi="Times New Roman" w:cs="Times New Roman"/>
-        </w:rPr>
-        <w:t xml:space="preserve"> </w:t>
-      </w:r>
-      <w:r>
-        <w:rPr>
-          <w:rFonts w:ascii="Times New Roman" w:hAnsi="Times New Roman" w:cs="Times New Roman"/>
-        </w:rPr>
-        <w:t>de</w:t>
-      </w:r>
-      <w:r>
-        <w:rPr>
-          <w:rFonts w:ascii="Times New Roman" w:hAnsi="Times New Roman" w:cs="Times New Roman"/>
-        </w:rPr>
-        <w:t xml:space="preserve"> la classe </w:t>
-      </w:r>
-      <w:r>
-        <w:rPr>
-          <w:rFonts w:ascii="Times New Roman" w:hAnsi="Times New Roman" w:cs="Times New Roman"/>
-          <w:i/>
-        </w:rPr>
-        <w:t>GameMaster</w:t>
-      </w:r>
-      <w:r>
-        <w:rPr>
-          <w:rFonts w:ascii="Times New Roman" w:hAnsi="Times New Roman" w:cs="Times New Roman"/>
-        </w:rPr>
-        <w:t>, etc.</w:t>
-      </w:r>
-      <w:r>
-        <w:rPr>
-          <w:rFonts w:ascii="Times New Roman" w:hAnsi="Times New Roman" w:cs="Times New Roman"/>
-        </w:rPr>
-        <w:t xml:space="preserve"> Ainsi</w:t>
-      </w:r>
-      <w:r>
-        <w:rPr>
-          <w:rFonts w:ascii="Times New Roman" w:hAnsi="Times New Roman" w:cs="Times New Roman"/>
-        </w:rPr>
-        <w:t>, l</w:t>
-      </w:r>
-      <w:r>
-        <w:rPr>
-          <w:rFonts w:ascii="Times New Roman" w:hAnsi="Times New Roman" w:cs="Times New Roman"/>
-        </w:rPr>
-        <w:t>a plupart des</w:t>
-      </w:r>
-      <w:r>
-        <w:rPr>
-          <w:rFonts w:ascii="Times New Roman" w:hAnsi="Times New Roman" w:cs="Times New Roman"/>
-        </w:rPr>
-        <w:t xml:space="preserve"> méthodes nécessaires au fonctionnement de la classe</w:t>
-      </w:r>
-      <w:r>
-        <w:rPr>
-          <w:rFonts w:ascii="Times New Roman" w:hAnsi="Times New Roman" w:cs="Times New Roman"/>
-        </w:rPr>
-        <w:t xml:space="preserve"> </w:t>
-      </w:r>
-      <w:r>
-        <w:rPr>
-          <w:rFonts w:ascii="Times New Roman" w:hAnsi="Times New Roman" w:cs="Times New Roman"/>
-        </w:rPr>
-        <w:t>sont en private ou en protected (</w:t>
-      </w:r>
-      <w:r>
-        <w:rPr>
-          <w:rFonts w:ascii="Times New Roman" w:hAnsi="Times New Roman" w:cs="Times New Roman"/>
-        </w:rPr>
-        <w:t>héritage</w:t>
-      </w:r>
-      <w:r>
-        <w:rPr>
-          <w:rFonts w:ascii="Times New Roman" w:hAnsi="Times New Roman" w:cs="Times New Roman"/>
-        </w:rPr>
-        <w:t>)</w:t>
-      </w:r>
-      <w:r>
-        <w:rPr>
-          <w:rFonts w:ascii="Times New Roman" w:hAnsi="Times New Roman" w:cs="Times New Roman"/>
-        </w:rPr>
-        <w:t xml:space="preserve"> et appelées dans des méthodes publiques</w:t>
-      </w:r>
-      <w:r>
-        <w:rPr>
-          <w:rFonts w:ascii="Times New Roman" w:hAnsi="Times New Roman" w:cs="Times New Roman"/>
-        </w:rPr>
-        <w:t>. Par exemple, nous utilisons les méthodes privées</w:t>
-      </w:r>
-      <w:r>
-        <w:rPr>
-          <w:rFonts w:ascii="Times New Roman" w:hAnsi="Times New Roman" w:cs="Times New Roman"/>
-        </w:rPr>
-        <w:t xml:space="preserve"> liées au déplacement d’un personnage</w:t>
-      </w:r>
-      <w:r>
-        <w:rPr>
-          <w:rFonts w:ascii="Times New Roman" w:hAnsi="Times New Roman" w:cs="Times New Roman"/>
-        </w:rPr>
-        <w:t xml:space="preserve"> </w:t>
-      </w:r>
-      <w:r>
-        <w:rPr>
-          <w:rFonts w:ascii="Times New Roman" w:hAnsi="Times New Roman" w:cs="Times New Roman"/>
-        </w:rPr>
-        <w:t>(</w:t>
-      </w:r>
-      <w:r>
-        <w:rPr>
-          <w:rFonts w:ascii="Times New Roman" w:hAnsi="Times New Roman" w:cs="Times New Roman"/>
-          <w:i/>
-        </w:rPr>
-        <w:t>makeStep</w:t>
-      </w:r>
-      <w:r>
-        <w:rPr>
-          <w:rFonts w:ascii="Times New Roman" w:hAnsi="Times New Roman" w:cs="Times New Roman"/>
-        </w:rPr>
-        <w:t xml:space="preserve">, </w:t>
-      </w:r>
-      <w:r>
-        <w:rPr>
-          <w:rFonts w:ascii="Times New Roman" w:hAnsi="Times New Roman" w:cs="Times New Roman"/>
-          <w:i/>
-        </w:rPr>
-        <w:t>getPossibleDirections</w:t>
-      </w:r>
-      <w:r>
-        <w:rPr>
-          <w:rFonts w:ascii="Times New Roman" w:hAnsi="Times New Roman" w:cs="Times New Roman"/>
-        </w:rPr>
-        <w:t xml:space="preserve">, </w:t>
-      </w:r>
-      <w:r>
-        <w:rPr>
-          <w:rFonts w:ascii="Times New Roman" w:hAnsi="Times New Roman" w:cs="Times New Roman"/>
-          <w:i/>
-        </w:rPr>
-        <w:t>diagoRight</w:t>
-      </w:r>
-      <w:r>
-        <w:rPr>
-          <w:rFonts w:ascii="Times New Roman" w:hAnsi="Times New Roman" w:cs="Times New Roman"/>
-        </w:rPr>
-        <w:t>, etc.</w:t>
-      </w:r>
-      <w:r>
-        <w:rPr>
-          <w:rFonts w:ascii="Times New Roman" w:hAnsi="Times New Roman" w:cs="Times New Roman"/>
-        </w:rPr>
-        <w:t>)</w:t>
-      </w:r>
-      <w:r>
-        <w:rPr>
-          <w:rFonts w:ascii="Times New Roman" w:hAnsi="Times New Roman" w:cs="Times New Roman"/>
-        </w:rPr>
-        <w:t xml:space="preserve"> </w:t>
-      </w:r>
-      <w:r>
-        <w:rPr>
-          <w:rFonts w:ascii="Times New Roman" w:hAnsi="Times New Roman" w:cs="Times New Roman"/>
-        </w:rPr>
-        <w:t xml:space="preserve">dans la méthode publique move de </w:t>
-      </w:r>
-      <w:r>
-        <w:rPr>
-          <w:rFonts w:ascii="Times New Roman" w:hAnsi="Times New Roman" w:cs="Times New Roman"/>
-          <w:i/>
-        </w:rPr>
-        <w:t>Character</w:t>
-      </w:r>
-      <w:r>
-        <w:rPr>
-          <w:rFonts w:ascii="Times New Roman" w:hAnsi="Times New Roman" w:cs="Times New Roman"/>
-        </w:rPr>
-        <w:t>.</w:t>
-      </w:r>
-    </w:p>
-    <w:p>
-      <w:pPr>
-        <w:pStyle w:val="Titre3"/>
-        <w:rPr>
-          <w:rFonts w:ascii="Times New Roman" w:hAnsi="Times New Roman" w:cs="Times New Roman"/>
-        </w:rPr>
-      </w:pPr>
-      <w:bookmarkStart w:id="27" w:name="_Toc24061716"/>
-      <w:r>
-        <w:rPr>
-          <w:rFonts w:ascii="Times New Roman" w:hAnsi="Times New Roman" w:cs="Times New Roman"/>
-        </w:rPr>
-        <w:t>Polymorphisme</w:t>
-      </w:r>
-      <w:bookmarkEnd w:id="27"/>
       <w:r>
         <w:rPr>
           <w:rFonts w:ascii="Times New Roman" w:hAnsi="Times New Roman" w:cs="Times New Roman"/>
@@ -11525,14 +11134,107 @@
           <w:rFonts w:ascii="Times New Roman" w:hAnsi="Times New Roman" w:cs="Times New Roman"/>
         </w:rPr>
       </w:pPr>
-      <w:bookmarkStart w:id="28" w:name="_Toc24061717"/>
+      <w:bookmarkStart w:id="27" w:name="_Toc24061717"/>
       <w:r>
         <w:rPr>
           <w:rFonts w:ascii="Times New Roman" w:hAnsi="Times New Roman" w:cs="Times New Roman"/>
         </w:rPr>
         <w:t>Patrons de conception</w:t>
       </w:r>
+      <w:bookmarkEnd w:id="27"/>
+    </w:p>
+    <w:p>
+      <w:pPr>
+        <w:jc w:val="both"/>
+        <w:rPr>
+          <w:rFonts w:ascii="Times New Roman" w:hAnsi="Times New Roman" w:cs="Times New Roman"/>
+        </w:rPr>
+      </w:pPr>
+      <w:r>
+        <w:rPr>
+          <w:rFonts w:ascii="Times New Roman" w:hAnsi="Times New Roman" w:cs="Times New Roman"/>
+        </w:rPr>
+        <w:t xml:space="preserve">Pour les classes </w:t>
+      </w:r>
+      <w:r>
+        <w:rPr>
+          <w:rFonts w:ascii="Times New Roman" w:hAnsi="Times New Roman" w:cs="Times New Roman"/>
+          <w:i/>
+        </w:rPr>
+        <w:t>GameMaster</w:t>
+      </w:r>
+      <w:r>
+        <w:rPr>
+          <w:rFonts w:ascii="Times New Roman" w:hAnsi="Times New Roman" w:cs="Times New Roman"/>
+        </w:rPr>
+        <w:t xml:space="preserve"> et </w:t>
+      </w:r>
+      <w:r>
+        <w:rPr>
+          <w:rFonts w:ascii="Times New Roman" w:hAnsi="Times New Roman" w:cs="Times New Roman"/>
+          <w:i/>
+        </w:rPr>
+        <w:t>GameBoard</w:t>
+      </w:r>
+      <w:r>
+        <w:rPr>
+          <w:rFonts w:ascii="Times New Roman" w:hAnsi="Times New Roman" w:cs="Times New Roman"/>
+        </w:rPr>
+        <w:t xml:space="preserve">, nous avons mis en place un </w:t>
+      </w:r>
+      <w:r>
+        <w:rPr>
+          <w:rFonts w:ascii="Times New Roman" w:hAnsi="Times New Roman" w:cs="Times New Roman"/>
+          <w:i/>
+        </w:rPr>
+        <w:t>Design Pattern Singleton</w:t>
+      </w:r>
+      <w:r>
+        <w:rPr>
+          <w:rFonts w:ascii="Times New Roman" w:hAnsi="Times New Roman" w:cs="Times New Roman"/>
+        </w:rPr>
+        <w:t xml:space="preserve"> permettant de limiter l’instanciation des classes à un objet</w:t>
+      </w:r>
+      <w:r>
+        <w:rPr>
+          <w:rFonts w:ascii="Times New Roman" w:hAnsi="Times New Roman" w:cs="Times New Roman"/>
+        </w:rPr>
+        <w:t xml:space="preserve"> car une simulation ne nécessite qu’une seule carte et qu’un seul gestionnaire de simulation</w:t>
+      </w:r>
+      <w:r>
+        <w:rPr>
+          <w:rFonts w:ascii="Times New Roman" w:hAnsi="Times New Roman" w:cs="Times New Roman"/>
+        </w:rPr>
+        <w:t xml:space="preserve">. </w:t>
+      </w:r>
+      <w:r>
+        <w:rPr>
+          <w:rFonts w:ascii="Times New Roman" w:hAnsi="Times New Roman" w:cs="Times New Roman"/>
+        </w:rPr>
+        <w:tab/>
+      </w:r>
+    </w:p>
+    <w:p>
+      <w:pPr>
+        <w:jc w:val="both"/>
+        <w:rPr>
+          <w:rFonts w:ascii="Times New Roman" w:hAnsi="Times New Roman" w:cs="Times New Roman"/>
+        </w:rPr>
+      </w:pPr>
+      <w:r>
+        <w:rPr>
+          <w:rFonts w:ascii="Times New Roman" w:hAnsi="Times New Roman" w:cs="Times New Roman"/>
+        </w:rPr>
+        <w:t>La conception de ces singletons n’a pas été si simple que ça et nous avons eu quelques difficultés à les mettre en place</w:t>
+      </w:r>
+      <w:bookmarkStart w:id="28" w:name="_GoBack"/>
       <w:bookmarkEnd w:id="28"/>
+      <w:r>
+        <w:rPr>
+          <w:rFonts w:ascii="Times New Roman" w:hAnsi="Times New Roman" w:cs="Times New Roman"/>
+        </w:rPr>
+        <w:t>. En effet, pour pouvoir lancer plusieurs simulations à la suite, il a fallu créer des méthodes d’initialisation et les différencier du constructeur car l’unique instance est utilisée pour toutes les simulations lancées. Avant de séparer l’initialisation, la taille de la carte, des safezones et d’autres éléments restaient fixés sur les valeurs du premier scénario lancé.</w:t>
+      </w:r>
     </w:p>
     <w:p>
       <w:pPr>
@@ -11541,85 +11243,221 @@
           <w:rFonts w:ascii="Times New Roman" w:hAnsi="Times New Roman" w:cs="Times New Roman"/>
         </w:rPr>
       </w:pPr>
-      <w:r>
-        <w:rPr>
-          <w:rFonts w:ascii="Times New Roman" w:hAnsi="Times New Roman" w:cs="Times New Roman"/>
-        </w:rPr>
-        <w:t xml:space="preserve">Pour les classes </w:t>
+    </w:p>
+    <w:p>
+      <w:pPr>
+        <w:pStyle w:val="Titre2"/>
+        <w:rPr>
+          <w:rFonts w:ascii="Times New Roman" w:hAnsi="Times New Roman" w:cs="Times New Roman"/>
+        </w:rPr>
+      </w:pPr>
+      <w:bookmarkStart w:id="29" w:name="_Toc24061718"/>
+      <w:r>
+        <w:rPr>
+          <w:rFonts w:ascii="Times New Roman" w:hAnsi="Times New Roman" w:cs="Times New Roman"/>
+        </w:rPr>
+        <w:t>Les classes utilitaires</w:t>
+      </w:r>
+      <w:bookmarkEnd w:id="29"/>
+    </w:p>
+    <w:p>
+      <w:pPr>
+        <w:jc w:val="both"/>
+        <w:rPr>
+          <w:rFonts w:ascii="Times New Roman" w:hAnsi="Times New Roman" w:cs="Times New Roman"/>
+        </w:rPr>
+      </w:pPr>
+      <w:r>
+        <w:rPr>
+          <w:rFonts w:ascii="Times New Roman" w:hAnsi="Times New Roman" w:cs="Times New Roman"/>
+        </w:rPr>
+        <w:t xml:space="preserve">La classe </w:t>
       </w:r>
       <w:r>
         <w:rPr>
           <w:rFonts w:ascii="Times New Roman" w:hAnsi="Times New Roman" w:cs="Times New Roman"/>
           <w:i/>
         </w:rPr>
-        <w:t>GameMaster</w:t>
-      </w:r>
-      <w:r>
-        <w:rPr>
-          <w:rFonts w:ascii="Times New Roman" w:hAnsi="Times New Roman" w:cs="Times New Roman"/>
-        </w:rPr>
-        <w:t xml:space="preserve"> et </w:t>
+        <w:t>FileManager</w:t>
+      </w:r>
+      <w:r>
+        <w:rPr>
+          <w:rFonts w:ascii="Times New Roman" w:hAnsi="Times New Roman" w:cs="Times New Roman"/>
+        </w:rPr>
+        <w:t xml:space="preserve"> regroupe l’ensemble des méthodes permettant de gérer le fichier de logs</w:t>
+      </w:r>
+      <w:r>
+        <w:rPr>
+          <w:rFonts w:ascii="Times New Roman" w:hAnsi="Times New Roman" w:cs="Times New Roman"/>
+        </w:rPr>
+        <w:t xml:space="preserve"> (création, écriture et nettoyage du fichier)</w:t>
+      </w:r>
+      <w:r>
+        <w:rPr>
+          <w:rFonts w:ascii="Times New Roman" w:hAnsi="Times New Roman" w:cs="Times New Roman"/>
+        </w:rPr>
+        <w:t xml:space="preserve">. Toutes ses méthodes sont statiques – ce qui nous permet de </w:t>
+      </w:r>
+      <w:r>
+        <w:rPr>
+          <w:rFonts w:ascii="Times New Roman" w:hAnsi="Times New Roman" w:cs="Times New Roman"/>
+        </w:rPr>
+        <w:t xml:space="preserve">normaliser l’écriture en fichier et de </w:t>
+      </w:r>
+      <w:r>
+        <w:rPr>
+          <w:rFonts w:ascii="Times New Roman" w:hAnsi="Times New Roman" w:cs="Times New Roman"/>
+        </w:rPr>
+        <w:t xml:space="preserve">ne pas avoir à créer </w:t>
+      </w:r>
+      <w:r>
+        <w:rPr>
+          <w:rFonts w:ascii="Times New Roman" w:hAnsi="Times New Roman" w:cs="Times New Roman"/>
+        </w:rPr>
+        <w:t>d’objets</w:t>
+      </w:r>
+      <w:r>
+        <w:rPr>
+          <w:rFonts w:ascii="Times New Roman" w:hAnsi="Times New Roman" w:cs="Times New Roman"/>
+        </w:rPr>
+        <w:t xml:space="preserve">. </w:t>
+      </w:r>
+    </w:p>
+    <w:p>
+      <w:pPr>
+        <w:jc w:val="both"/>
+        <w:rPr>
+          <w:rFonts w:ascii="Times New Roman" w:hAnsi="Times New Roman" w:cs="Times New Roman"/>
+        </w:rPr>
+      </w:pPr>
+      <w:r>
+        <w:rPr>
+          <w:rFonts w:ascii="Times New Roman" w:hAnsi="Times New Roman" w:cs="Times New Roman"/>
+        </w:rPr>
+        <w:t xml:space="preserve">La classe </w:t>
       </w:r>
       <w:r>
         <w:rPr>
           <w:rFonts w:ascii="Times New Roman" w:hAnsi="Times New Roman" w:cs="Times New Roman"/>
           <w:i/>
         </w:rPr>
-        <w:t>GameBoard</w:t>
-      </w:r>
-      <w:r>
-        <w:rPr>
-          <w:rFonts w:ascii="Times New Roman" w:hAnsi="Times New Roman" w:cs="Times New Roman"/>
-        </w:rPr>
-        <w:t xml:space="preserve">, nous avons mis en place un </w:t>
+        <w:t>UserInterface</w:t>
+      </w:r>
+      <w:r>
+        <w:rPr>
+          <w:rFonts w:ascii="Times New Roman" w:hAnsi="Times New Roman" w:cs="Times New Roman"/>
+        </w:rPr>
+        <w:t xml:space="preserve"> regroupe l’ensemble des méthodes</w:t>
+      </w:r>
+      <w:r>
+        <w:rPr>
+          <w:rFonts w:ascii="Times New Roman" w:hAnsi="Times New Roman" w:cs="Times New Roman"/>
+        </w:rPr>
+        <w:t xml:space="preserve"> d’interaction avec l’utilisateur (affichage, gestion des délais, mise en pause du programme et récupération de l’entrée utilisateur dans un intervalle de valeurs).  </w:t>
+      </w:r>
+      <w:r>
+        <w:rPr>
+          <w:rFonts w:ascii="Times New Roman" w:hAnsi="Times New Roman" w:cs="Times New Roman"/>
+        </w:rPr>
+        <w:t xml:space="preserve">Toutes ses méthodes sont statiques – ce qui nous permet de </w:t>
+      </w:r>
+      <w:r>
+        <w:rPr>
+          <w:rFonts w:ascii="Times New Roman" w:hAnsi="Times New Roman" w:cs="Times New Roman"/>
+        </w:rPr>
+        <w:t xml:space="preserve">normaliser les interactions et de </w:t>
+      </w:r>
+      <w:r>
+        <w:rPr>
+          <w:rFonts w:ascii="Times New Roman" w:hAnsi="Times New Roman" w:cs="Times New Roman"/>
+        </w:rPr>
+        <w:t xml:space="preserve">ne pas avoir à créer </w:t>
+      </w:r>
+      <w:r>
+        <w:rPr>
+          <w:rFonts w:ascii="Times New Roman" w:hAnsi="Times New Roman" w:cs="Times New Roman"/>
+        </w:rPr>
+        <w:t>d’objets</w:t>
+      </w:r>
+      <w:r>
+        <w:rPr>
+          <w:rFonts w:ascii="Times New Roman" w:hAnsi="Times New Roman" w:cs="Times New Roman"/>
+        </w:rPr>
+        <w:t>.</w:t>
+      </w:r>
+    </w:p>
+    <w:p>
+      <w:pPr>
+        <w:jc w:val="both"/>
+      </w:pPr>
+      <w:r>
+        <w:rPr>
+          <w:rFonts w:ascii="Times New Roman" w:hAnsi="Times New Roman" w:cs="Times New Roman"/>
+        </w:rPr>
+        <w:t xml:space="preserve">La classe </w:t>
       </w:r>
       <w:r>
         <w:rPr>
           <w:rFonts w:ascii="Times New Roman" w:hAnsi="Times New Roman" w:cs="Times New Roman"/>
           <w:i/>
         </w:rPr>
-        <w:t>Design Pattern Singleton</w:t>
-      </w:r>
-      <w:r>
-        <w:rPr>
-          <w:rFonts w:ascii="Times New Roman" w:hAnsi="Times New Roman" w:cs="Times New Roman"/>
-        </w:rPr>
-        <w:t xml:space="preserve"> permettant de limiter l’instanciation des classes à un objet</w:t>
-      </w:r>
-      <w:r>
-        <w:rPr>
-          <w:rFonts w:ascii="Times New Roman" w:hAnsi="Times New Roman" w:cs="Times New Roman"/>
-        </w:rPr>
-        <w:t xml:space="preserve"> car une simulation ne nécessite qu’une seule carte et qu’un seul gestionnaire de simulation</w:t>
-      </w:r>
-      <w:r>
-        <w:rPr>
-          <w:rFonts w:ascii="Times New Roman" w:hAnsi="Times New Roman" w:cs="Times New Roman"/>
-        </w:rPr>
-        <w:t xml:space="preserve">. </w:t>
-      </w:r>
-      <w:r>
-        <w:rPr>
-          <w:rFonts w:ascii="Times New Roman" w:hAnsi="Times New Roman" w:cs="Times New Roman"/>
-        </w:rPr>
-        <w:tab/>
-      </w:r>
-    </w:p>
-    <w:p>
-      <w:pPr>
-        <w:pStyle w:val="Titre2"/>
-        <w:rPr>
-          <w:rFonts w:ascii="Times New Roman" w:hAnsi="Times New Roman" w:cs="Times New Roman"/>
-        </w:rPr>
-      </w:pPr>
-      <w:bookmarkStart w:id="29" w:name="_Toc24061718"/>
-      <w:r>
-        <w:rPr>
-          <w:rFonts w:ascii="Times New Roman" w:hAnsi="Times New Roman" w:cs="Times New Roman"/>
-        </w:rPr>
-        <w:t>Les classes utilitaires</w:t>
-      </w:r>
-      <w:bookmarkEnd w:id="29"/>
+        <w:t>Statistics</w:t>
+      </w:r>
+      <w:r>
+        <w:rPr>
+          <w:rFonts w:ascii="Times New Roman" w:hAnsi="Times New Roman" w:cs="Times New Roman"/>
+        </w:rPr>
+        <w:t xml:space="preserve"> regroupe l’ensemble des données clés générées par la simulation. </w:t>
+      </w:r>
+      <w:r>
+        <w:rPr>
+          <w:rFonts w:ascii="Times New Roman" w:hAnsi="Times New Roman" w:cs="Times New Roman"/>
+        </w:rPr>
+        <w:t>Tou</w:t>
+      </w:r>
+      <w:r>
+        <w:rPr>
+          <w:rFonts w:ascii="Times New Roman" w:hAnsi="Times New Roman" w:cs="Times New Roman"/>
+        </w:rPr>
+        <w:t>s ses attributs et</w:t>
+      </w:r>
+      <w:r>
+        <w:rPr>
+          <w:rFonts w:ascii="Times New Roman" w:hAnsi="Times New Roman" w:cs="Times New Roman"/>
+        </w:rPr>
+        <w:t xml:space="preserve"> ses méthodes sont statiques – ce qui nous permet de ne pas avoir à créer </w:t>
+      </w:r>
+      <w:r>
+        <w:rPr>
+          <w:rFonts w:ascii="Times New Roman" w:hAnsi="Times New Roman" w:cs="Times New Roman"/>
+        </w:rPr>
+        <w:t>d’objets</w:t>
+      </w:r>
+      <w:r>
+        <w:rPr>
+          <w:rFonts w:ascii="Times New Roman" w:hAnsi="Times New Roman" w:cs="Times New Roman"/>
+        </w:rPr>
+        <w:t>.</w:t>
+      </w:r>
+      <w:r>
+        <w:rPr>
+          <w:rFonts w:ascii="Times New Roman" w:hAnsi="Times New Roman" w:cs="Times New Roman"/>
+        </w:rPr>
+        <w:t xml:space="preserve"> Grâce à elle, nous pouvons facilement calculer les statistiques de la simulation </w:t>
+      </w:r>
+      <w:r>
+        <w:rPr>
+          <w:rFonts w:ascii="Times New Roman" w:hAnsi="Times New Roman" w:cs="Times New Roman"/>
+          <w:i/>
+        </w:rPr>
+        <w:t>(nombre de tours traversés, nombre de personnages adverses tués, nombre de représentants par famille et nombre de morts au combat/hors combat)</w:t>
+      </w:r>
+      <w:r>
+        <w:rPr>
+          <w:rFonts w:ascii="Times New Roman" w:hAnsi="Times New Roman" w:cs="Times New Roman"/>
+        </w:rPr>
+        <w:t xml:space="preserve">. L’intérêt d’avoir une classe dédiée aux statistiques est de ne pas surcharger les classes propres aux personnages et de pouvoir afficher l’ensemble des données en une seule fois. </w:t>
+      </w:r>
     </w:p>
     <w:p>
       <w:pPr>
@@ -11632,205 +11470,7 @@
         <w:rPr>
           <w:rFonts w:ascii="Times New Roman" w:hAnsi="Times New Roman" w:cs="Times New Roman"/>
         </w:rPr>
-        <w:t xml:space="preserve">La classe </w:t>
-      </w:r>
-      <w:r>
-        <w:rPr>
-          <w:rFonts w:ascii="Times New Roman" w:hAnsi="Times New Roman" w:cs="Times New Roman"/>
-          <w:i/>
-        </w:rPr>
-        <w:t>FileManager</w:t>
-      </w:r>
-      <w:r>
-        <w:rPr>
-          <w:rFonts w:ascii="Times New Roman" w:hAnsi="Times New Roman" w:cs="Times New Roman"/>
-        </w:rPr>
-        <w:t xml:space="preserve"> regroupe l’ensemble des méthodes permettant de gérer le fichier de logs</w:t>
-      </w:r>
-      <w:r>
-        <w:rPr>
-          <w:rFonts w:ascii="Times New Roman" w:hAnsi="Times New Roman" w:cs="Times New Roman"/>
-        </w:rPr>
-        <w:t xml:space="preserve"> (création, écriture et nettoyage du fichier)</w:t>
-      </w:r>
-      <w:r>
-        <w:rPr>
-          <w:rFonts w:ascii="Times New Roman" w:hAnsi="Times New Roman" w:cs="Times New Roman"/>
-        </w:rPr>
-        <w:t xml:space="preserve">. Toutes ses méthodes sont statiques – ce qui nous permet de </w:t>
-      </w:r>
-      <w:r>
-        <w:rPr>
-          <w:rFonts w:ascii="Times New Roman" w:hAnsi="Times New Roman" w:cs="Times New Roman"/>
-        </w:rPr>
-        <w:t xml:space="preserve">normaliser l’écriture en fichier et de </w:t>
-      </w:r>
-      <w:r>
-        <w:rPr>
-          <w:rFonts w:ascii="Times New Roman" w:hAnsi="Times New Roman" w:cs="Times New Roman"/>
-        </w:rPr>
-        <w:t xml:space="preserve">ne pas avoir à créer </w:t>
-      </w:r>
-      <w:r>
-        <w:rPr>
-          <w:rFonts w:ascii="Times New Roman" w:hAnsi="Times New Roman" w:cs="Times New Roman"/>
-        </w:rPr>
-        <w:t>d’objets</w:t>
-      </w:r>
-      <w:r>
-        <w:rPr>
-          <w:rFonts w:ascii="Times New Roman" w:hAnsi="Times New Roman" w:cs="Times New Roman"/>
-        </w:rPr>
-        <w:t xml:space="preserve">. </w:t>
-      </w:r>
-    </w:p>
-    <w:p>
-      <w:pPr>
-        <w:jc w:val="both"/>
-        <w:rPr>
-          <w:rFonts w:ascii="Times New Roman" w:hAnsi="Times New Roman" w:cs="Times New Roman"/>
-        </w:rPr>
-      </w:pPr>
-      <w:r>
-        <w:rPr>
-          <w:rFonts w:ascii="Times New Roman" w:hAnsi="Times New Roman" w:cs="Times New Roman"/>
-        </w:rPr>
-        <w:t xml:space="preserve">La classe </w:t>
-      </w:r>
-      <w:r>
-        <w:rPr>
-          <w:rFonts w:ascii="Times New Roman" w:hAnsi="Times New Roman" w:cs="Times New Roman"/>
-          <w:i/>
-        </w:rPr>
-        <w:t>UserInterface</w:t>
-      </w:r>
-      <w:r>
-        <w:rPr>
-          <w:rFonts w:ascii="Times New Roman" w:hAnsi="Times New Roman" w:cs="Times New Roman"/>
-        </w:rPr>
-        <w:t xml:space="preserve"> regroupe l’ensemble des méthodes</w:t>
-      </w:r>
-      <w:r>
-        <w:rPr>
-          <w:rFonts w:ascii="Times New Roman" w:hAnsi="Times New Roman" w:cs="Times New Roman"/>
-        </w:rPr>
-        <w:t xml:space="preserve"> d’interaction avec l’utilisateur (affichage, gestion des délais, mise en pause du programme et récupération de l’entrée utilisateur dans un intervalle de valeurs).  </w:t>
-      </w:r>
-      <w:r>
-        <w:rPr>
-          <w:rFonts w:ascii="Times New Roman" w:hAnsi="Times New Roman" w:cs="Times New Roman"/>
-        </w:rPr>
-        <w:t xml:space="preserve">Toutes ses méthodes sont statiques – ce qui nous permet de </w:t>
-      </w:r>
-      <w:r>
-        <w:rPr>
-          <w:rFonts w:ascii="Times New Roman" w:hAnsi="Times New Roman" w:cs="Times New Roman"/>
-        </w:rPr>
-        <w:t xml:space="preserve">normaliser les interactions et de </w:t>
-      </w:r>
-      <w:r>
-        <w:rPr>
-          <w:rFonts w:ascii="Times New Roman" w:hAnsi="Times New Roman" w:cs="Times New Roman"/>
-        </w:rPr>
-        <w:t xml:space="preserve">ne pas avoir à créer </w:t>
-      </w:r>
-      <w:r>
-        <w:rPr>
-          <w:rFonts w:ascii="Times New Roman" w:hAnsi="Times New Roman" w:cs="Times New Roman"/>
-        </w:rPr>
-        <w:t>d’objets</w:t>
-      </w:r>
-      <w:r>
-        <w:rPr>
-          <w:rFonts w:ascii="Times New Roman" w:hAnsi="Times New Roman" w:cs="Times New Roman"/>
-        </w:rPr>
-        <w:t>.</w:t>
-      </w:r>
-    </w:p>
-    <w:p>
-      <w:pPr>
-        <w:jc w:val="both"/>
-      </w:pPr>
-      <w:r>
-        <w:rPr>
-          <w:rFonts w:ascii="Times New Roman" w:hAnsi="Times New Roman" w:cs="Times New Roman"/>
-        </w:rPr>
-        <w:t xml:space="preserve">La classe </w:t>
-      </w:r>
-      <w:r>
-        <w:rPr>
-          <w:rFonts w:ascii="Times New Roman" w:hAnsi="Times New Roman" w:cs="Times New Roman"/>
-          <w:i/>
-        </w:rPr>
-        <w:t>Statistics</w:t>
-      </w:r>
-      <w:r>
-        <w:rPr>
-          <w:rFonts w:ascii="Times New Roman" w:hAnsi="Times New Roman" w:cs="Times New Roman"/>
-        </w:rPr>
-        <w:t xml:space="preserve"> regroupe l’ensemble des données clés générées par la simulation. </w:t>
-      </w:r>
-      <w:r>
-        <w:rPr>
-          <w:rFonts w:ascii="Times New Roman" w:hAnsi="Times New Roman" w:cs="Times New Roman"/>
-        </w:rPr>
-        <w:t>Tou</w:t>
-      </w:r>
-      <w:r>
-        <w:rPr>
-          <w:rFonts w:ascii="Times New Roman" w:hAnsi="Times New Roman" w:cs="Times New Roman"/>
-        </w:rPr>
-        <w:t>s ses attributs et</w:t>
-      </w:r>
-      <w:r>
-        <w:rPr>
-          <w:rFonts w:ascii="Times New Roman" w:hAnsi="Times New Roman" w:cs="Times New Roman"/>
-        </w:rPr>
-        <w:t xml:space="preserve"> ses méthodes sont statiques – ce qui nous permet de ne pas avoir à créer </w:t>
-      </w:r>
-      <w:r>
-        <w:rPr>
-          <w:rFonts w:ascii="Times New Roman" w:hAnsi="Times New Roman" w:cs="Times New Roman"/>
-        </w:rPr>
-        <w:t>d’objets</w:t>
-      </w:r>
-      <w:r>
-        <w:rPr>
-          <w:rFonts w:ascii="Times New Roman" w:hAnsi="Times New Roman" w:cs="Times New Roman"/>
-        </w:rPr>
-        <w:t>.</w:t>
-      </w:r>
-      <w:r>
-        <w:rPr>
-          <w:rFonts w:ascii="Times New Roman" w:hAnsi="Times New Roman" w:cs="Times New Roman"/>
-        </w:rPr>
-        <w:t xml:space="preserve"> Grâce à elle, nous pouvons facilement calculer les statistiques de la simulation </w:t>
-      </w:r>
-      <w:r>
-        <w:rPr>
-          <w:rFonts w:ascii="Times New Roman" w:hAnsi="Times New Roman" w:cs="Times New Roman"/>
-          <w:i/>
-        </w:rPr>
-        <w:t>(nombre de tours traversés, nombre de personnages adverses tués, nombre de représentants par famille et nombre de morts au combat/hors combat)</w:t>
-      </w:r>
-      <w:r>
-        <w:rPr>
-          <w:rFonts w:ascii="Times New Roman" w:hAnsi="Times New Roman" w:cs="Times New Roman"/>
-        </w:rPr>
-        <w:t xml:space="preserve">. L’intérêt d’avoir une classe dédiée aux statistiques est de ne pas surcharger les classes propres aux personnages et de pouvoir afficher l’ensemble des données en une seule fois. </w:t>
-      </w:r>
-    </w:p>
-    <w:p>
-      <w:pPr>
-        <w:jc w:val="both"/>
-        <w:rPr>
-          <w:rFonts w:ascii="Times New Roman" w:hAnsi="Times New Roman" w:cs="Times New Roman"/>
-        </w:rPr>
-      </w:pPr>
-      <w:r>
-        <w:rPr>
-          <w:rFonts w:ascii="Times New Roman" w:hAnsi="Times New Roman" w:cs="Times New Roman"/>
-        </w:rPr>
+        <w:lastRenderedPageBreak/>
         <w:t xml:space="preserve">La classe </w:t>
       </w:r>
       <w:r>
@@ -11885,7 +11525,6 @@
         <w:rPr>
           <w:rFonts w:ascii="Times New Roman" w:hAnsi="Times New Roman" w:cs="Times New Roman"/>
         </w:rPr>
-        <w:lastRenderedPageBreak/>
         <w:t>Analyse personnelle</w:t>
       </w:r>
       <w:bookmarkEnd w:id="30"/>
@@ -12217,7 +11856,31 @@
         <w:rPr>
           <w:rFonts w:ascii="Times New Roman" w:hAnsi="Times New Roman" w:cs="Times New Roman"/>
         </w:rPr>
-        <w:t xml:space="preserve"> a subit pas mal de changements jusqu’à la version actuelle. De même, </w:t>
+        <w:t xml:space="preserve"> a </w:t>
+      </w:r>
+      <w:r>
+        <w:rPr>
+          <w:rFonts w:ascii="Times New Roman" w:hAnsi="Times New Roman" w:cs="Times New Roman"/>
+        </w:rPr>
+        <w:t>subi</w:t>
+      </w:r>
+      <w:r>
+        <w:rPr>
+          <w:rFonts w:ascii="Times New Roman" w:hAnsi="Times New Roman" w:cs="Times New Roman"/>
+        </w:rPr>
+        <w:t xml:space="preserve"> </w:t>
+      </w:r>
+      <w:r>
+        <w:rPr>
+          <w:rFonts w:ascii="Times New Roman" w:hAnsi="Times New Roman" w:cs="Times New Roman"/>
+        </w:rPr>
+        <w:t>beaucoup</w:t>
+      </w:r>
+      <w:r>
+        <w:rPr>
+          <w:rFonts w:ascii="Times New Roman" w:hAnsi="Times New Roman" w:cs="Times New Roman"/>
+        </w:rPr>
+        <w:t xml:space="preserve"> de changements jusqu’à la version actuelle. De même, </w:t>
       </w:r>
       <w:r>
         <w:rPr>
@@ -12261,52 +11924,6 @@
           <w:rFonts w:ascii="Times New Roman" w:hAnsi="Times New Roman" w:cs="Times New Roman"/>
         </w:rPr>
         <w:t xml:space="preserve">à temps, c’est pourquoi elle regroupe autant d’attributs. </w:t>
-      </w:r>
-    </w:p>
-    <w:p>
-      <w:pPr>
-        <w:jc w:val="both"/>
-        <w:rPr>
-          <w:rFonts w:ascii="Times New Roman" w:hAnsi="Times New Roman" w:cs="Times New Roman"/>
-        </w:rPr>
-      </w:pPr>
-      <w:r>
-        <w:rPr>
-          <w:rFonts w:ascii="Times New Roman" w:hAnsi="Times New Roman" w:cs="Times New Roman"/>
-        </w:rPr>
-        <w:t>D’une façon générale, nous nous sommes heurtées à la construction unique du pattern singleton (</w:t>
-      </w:r>
-      <w:r>
-        <w:rPr>
-          <w:rFonts w:ascii="Times New Roman" w:hAnsi="Times New Roman" w:cs="Times New Roman"/>
-          <w:i/>
-        </w:rPr>
-        <w:t>GameMaster</w:t>
-      </w:r>
-      <w:r>
-        <w:rPr>
-          <w:rFonts w:ascii="Times New Roman" w:hAnsi="Times New Roman" w:cs="Times New Roman"/>
-        </w:rPr>
-        <w:t xml:space="preserve"> et </w:t>
-      </w:r>
-      <w:r>
-        <w:rPr>
-          <w:rFonts w:ascii="Times New Roman" w:hAnsi="Times New Roman" w:cs="Times New Roman"/>
-          <w:i/>
-        </w:rPr>
-        <w:t>GameBoard</w:t>
-      </w:r>
-      <w:r>
-        <w:rPr>
-          <w:rFonts w:ascii="Times New Roman" w:hAnsi="Times New Roman" w:cs="Times New Roman"/>
-        </w:rPr>
-        <w:t xml:space="preserve">). En effet, </w:t>
-      </w:r>
-      <w:r>
-        <w:rPr>
-          <w:rFonts w:ascii="Times New Roman" w:hAnsi="Times New Roman" w:cs="Times New Roman"/>
-        </w:rPr>
-        <w:t>pour pouvoir lancer plusieurs simulations à la suite, il a fallu créer des méthodes d’initialisation et les différencier du constructeur car l’unique instance est utilisée pour toutes les simulations lancées. Avant de séparer l’initialisation, la taille de la carte, des safezones et d’autres éléments restaient fixés sur les valeurs du premier scénario lancé.</w:t>
       </w:r>
     </w:p>
     <w:p>
@@ -12379,6 +11996,21 @@
           <w:rFonts w:ascii="Times New Roman" w:hAnsi="Times New Roman" w:cs="Times New Roman"/>
         </w:rPr>
         <w:t xml:space="preserve"> compétences en Java.</w:t>
+      </w:r>
+    </w:p>
+    <w:p>
+      <w:pPr>
+        <w:spacing w:line="276" w:lineRule="auto"/>
+        <w:jc w:val="both"/>
+        <w:rPr>
+          <w:rFonts w:ascii="Times New Roman" w:hAnsi="Times New Roman" w:cs="Times New Roman"/>
+        </w:rPr>
+      </w:pPr>
+      <w:r>
+        <w:rPr>
+          <w:rFonts w:ascii="Times New Roman" w:hAnsi="Times New Roman" w:cs="Times New Roman"/>
+        </w:rPr>
+        <w:t>Nous avons pu également nous améliorer en termes de communication, puisque nos lacunes en matière d’organisation nous ont forcé à discuter ensemble pour trouver des solutions et réussir à rendre en temps et en heure un projet qui nous ressemble et qui est complet.</w:t>
       </w:r>
     </w:p>
     <w:p>
@@ -12807,6 +12439,26 @@
     </w:p>
     <w:p>
       <w:pPr>
+        <w:rPr>
+          <w:rFonts w:ascii="Times New Roman" w:eastAsiaTheme="majorEastAsia" w:hAnsi="Times New Roman" w:cs="Times New Roman"/>
+          <w:b/>
+          <w:bCs/>
+          <w:smallCaps/>
+          <w:color w:val="000000" w:themeColor="text1"/>
+          <w:sz w:val="36"/>
+          <w:szCs w:val="36"/>
+        </w:rPr>
+      </w:pPr>
+      <w:bookmarkStart w:id="39" w:name="_Toc24061725"/>
+      <w:r>
+        <w:rPr>
+          <w:rFonts w:ascii="Times New Roman" w:hAnsi="Times New Roman" w:cs="Times New Roman"/>
+        </w:rPr>
+        <w:br w:type="page"/>
+      </w:r>
+    </w:p>
+    <w:p>
+      <w:pPr>
         <w:pStyle w:val="Titre1"/>
         <w:numPr>
           <w:ilvl w:val="0"/>
@@ -12816,11 +12468,11 @@
           <w:rFonts w:ascii="Times New Roman" w:hAnsi="Times New Roman" w:cs="Times New Roman"/>
         </w:rPr>
       </w:pPr>
-      <w:bookmarkStart w:id="39" w:name="_Toc24061725"/>
-      <w:r>
-        <w:rPr>
-          <w:rFonts w:ascii="Times New Roman" w:hAnsi="Times New Roman" w:cs="Times New Roman"/>
-        </w:rPr>
+      <w:r>
+        <w:rPr>
+          <w:rFonts w:ascii="Times New Roman" w:hAnsi="Times New Roman" w:cs="Times New Roman"/>
+        </w:rPr>
+        <w:lastRenderedPageBreak/>
         <w:t>Annexe : diagramme de classes</w:t>
       </w:r>
       <w:bookmarkEnd w:id="39"/>
@@ -12831,13 +12483,13 @@
           <w:noProof/>
         </w:rPr>
         <w:drawing>
-          <wp:anchor distT="0" distB="0" distL="114300" distR="114300" simplePos="0" relativeHeight="251661312" behindDoc="1" locked="0" layoutInCell="1" allowOverlap="1" wp14:anchorId="221DA990" wp14:editId="460870E5">
+          <wp:anchor distT="0" distB="0" distL="114300" distR="114300" simplePos="0" relativeHeight="251661312" behindDoc="1" locked="0" layoutInCell="1" allowOverlap="1" wp14:anchorId="221DA990" wp14:editId="101AC777">
             <wp:simplePos x="0" y="0"/>
             <wp:positionH relativeFrom="margin">
               <wp:align>center</wp:align>
             </wp:positionH>
             <wp:positionV relativeFrom="paragraph">
-              <wp:posOffset>1537628</wp:posOffset>
+              <wp:posOffset>1557020</wp:posOffset>
             </wp:positionV>
             <wp:extent cx="8583528" cy="5473513"/>
             <wp:effectExtent l="0" t="6985" r="1270" b="1270"/>
@@ -14763,6 +14415,7 @@
     <w:lsdException w:name="HTML Sample" w:semiHidden="1" w:unhideWhenUsed="1"/>
     <w:lsdException w:name="HTML Typewriter" w:semiHidden="1" w:unhideWhenUsed="1"/>
     <w:lsdException w:name="HTML Variable" w:semiHidden="1" w:unhideWhenUsed="1"/>
+    <w:lsdException w:name="Normal Table" w:semiHidden="1" w:unhideWhenUsed="1"/>
     <w:lsdException w:name="annotation subject" w:semiHidden="1" w:unhideWhenUsed="1"/>
     <w:lsdException w:name="No List" w:semiHidden="1" w:unhideWhenUsed="1"/>
     <w:lsdException w:name="Outline List 1" w:semiHidden="1" w:unhideWhenUsed="1"/>
@@ -14809,8 +14462,10 @@
     <w:lsdException w:name="Table Subtle 2" w:semiHidden="1" w:unhideWhenUsed="1"/>
     <w:lsdException w:name="Table Web 1" w:semiHidden="1" w:unhideWhenUsed="1"/>
     <w:lsdException w:name="Table Web 2" w:semiHidden="1" w:unhideWhenUsed="1"/>
+    <w:lsdException w:name="Table Web 3" w:semiHidden="1" w:unhideWhenUsed="1"/>
     <w:lsdException w:name="Balloon Text" w:semiHidden="1" w:unhideWhenUsed="1"/>
     <w:lsdException w:name="Table Grid" w:uiPriority="39"/>
+    <w:lsdException w:name="Table Theme" w:semiHidden="1" w:unhideWhenUsed="1"/>
     <w:lsdException w:name="Placeholder Text" w:semiHidden="1"/>
     <w:lsdException w:name="No Spacing" w:uiPriority="1" w:qFormat="1"/>
     <w:lsdException w:name="Light Shading" w:uiPriority="60"/>
@@ -16233,7 +15888,7 @@
 </file>
 
 <file path=customXml/itemProps1.xml><?xml version="1.0" encoding="utf-8"?>
-<ds:datastoreItem xmlns:ds="http://schemas.openxmlformats.org/officeDocument/2006/customXml" ds:itemID="{D21F855F-AC6B-4384-B5A1-66245F595C71}">
+<ds:datastoreItem xmlns:ds="http://schemas.openxmlformats.org/officeDocument/2006/customXml" ds:itemID="{F9EE7E46-393F-46E0-92DB-477B12337157}">
   <ds:schemaRefs>
     <ds:schemaRef ds:uri="http://schemas.openxmlformats.org/officeDocument/2006/bibliography"/>
   </ds:schemaRefs>

</xml_diff>